<commit_message>
Atualizado o arquivo com imagens dos mapeamentos referentes ao projeto. Close #44
</commit_message>
<xml_diff>
--- a/AnaliseProjeto/Guia Análise e Projeto.docx
+++ b/AnaliseProjeto/Guia Análise e Projeto.docx
@@ -1,8 +1,8 @@
 
 <file path=word/document.xml><?xml version="1.0" encoding="utf-8"?>
-<w:document xmlns:wpc="http://schemas.microsoft.com/office/word/2010/wordprocessingCanvas" xmlns:mc="http://schemas.openxmlformats.org/markup-compatibility/2006" xmlns:o="urn:schemas-microsoft-com:office:office" xmlns:r="http://schemas.openxmlformats.org/officeDocument/2006/relationships" xmlns:m="http://schemas.openxmlformats.org/officeDocument/2006/math" xmlns:v="urn:schemas-microsoft-com:vml" xmlns:wp14="http://schemas.microsoft.com/office/word/2010/wordprocessingDrawing" xmlns:wp="http://schemas.openxmlformats.org/drawingml/2006/wordprocessingDrawing" xmlns:w10="urn:schemas-microsoft-com:office:word" xmlns:w="http://schemas.openxmlformats.org/wordprocessingml/2006/main" xmlns:w14="http://schemas.microsoft.com/office/word/2010/wordml" xmlns:w15="http://schemas.microsoft.com/office/word/2012/wordml" xmlns:wpg="http://schemas.microsoft.com/office/word/2010/wordprocessingGroup" xmlns:wpi="http://schemas.microsoft.com/office/word/2010/wordprocessingInk" xmlns:wne="http://schemas.microsoft.com/office/word/2006/wordml" xmlns:wps="http://schemas.microsoft.com/office/word/2010/wordprocessingShape" xmlns:a="http://schemas.openxmlformats.org/drawingml/2006/main" xmlns:pic="http://schemas.openxmlformats.org/drawingml/2006/picture" xmlns:a14="http://schemas.microsoft.com/office/drawing/2010/main" mc:Ignorable="w14 w15 wp14">
+<w:document xmlns:wpc="http://schemas.microsoft.com/office/word/2010/wordprocessingCanvas" xmlns:cx="http://schemas.microsoft.com/office/drawing/2014/chartex" xmlns:cx1="http://schemas.microsoft.com/office/drawing/2015/9/8/chartex" xmlns:cx2="http://schemas.microsoft.com/office/drawing/2015/10/21/chartex" xmlns:cx3="http://schemas.microsoft.com/office/drawing/2016/5/9/chartex" xmlns:cx4="http://schemas.microsoft.com/office/drawing/2016/5/10/chartex" xmlns:cx5="http://schemas.microsoft.com/office/drawing/2016/5/11/chartex" xmlns:cx6="http://schemas.microsoft.com/office/drawing/2016/5/12/chartex" xmlns:cx7="http://schemas.microsoft.com/office/drawing/2016/5/13/chartex" xmlns:cx8="http://schemas.microsoft.com/office/drawing/2016/5/14/chartex" xmlns:mc="http://schemas.openxmlformats.org/markup-compatibility/2006" xmlns:aink="http://schemas.microsoft.com/office/drawing/2016/ink" xmlns:am3d="http://schemas.microsoft.com/office/drawing/2017/model3d" xmlns:o="urn:schemas-microsoft-com:office:office" xmlns:r="http://schemas.openxmlformats.org/officeDocument/2006/relationships" xmlns:m="http://schemas.openxmlformats.org/officeDocument/2006/math" xmlns:v="urn:schemas-microsoft-com:vml" xmlns:wp14="http://schemas.microsoft.com/office/word/2010/wordprocessingDrawing" xmlns:wp="http://schemas.openxmlformats.org/drawingml/2006/wordprocessingDrawing" xmlns:w10="urn:schemas-microsoft-com:office:word" xmlns:w="http://schemas.openxmlformats.org/wordprocessingml/2006/main" xmlns:w14="http://schemas.microsoft.com/office/word/2010/wordml" xmlns:w15="http://schemas.microsoft.com/office/word/2012/wordml" xmlns:w16cex="http://schemas.microsoft.com/office/word/2018/wordml/cex" xmlns:w16cid="http://schemas.microsoft.com/office/word/2016/wordml/cid" xmlns:w16="http://schemas.microsoft.com/office/word/2018/wordml" xmlns:w16sdtdh="http://schemas.microsoft.com/office/word/2020/wordml/sdtdatahash" xmlns:w16se="http://schemas.microsoft.com/office/word/2015/wordml/symex" xmlns:wpg="http://schemas.microsoft.com/office/word/2010/wordprocessingGroup" xmlns:wpi="http://schemas.microsoft.com/office/word/2010/wordprocessingInk" xmlns:wne="http://schemas.microsoft.com/office/word/2006/wordml" xmlns:wps="http://schemas.microsoft.com/office/word/2010/wordprocessingShape" mc:Ignorable="w14 w15 w16se w16cid w16 w16cex w16sdtdh wp14">
   <w:body>
-    <w:p xmlns:wp14="http://schemas.microsoft.com/office/word/2010/wordml" wp14:textId="0E700094">
+    <w:p>
       <w:pPr>
         <w:pStyle w:val="Ttulo"/>
         <w:jc w:val="right"/>
@@ -11,6 +11,7 @@
           <w:lang w:val="pt-BR"/>
         </w:rPr>
       </w:pPr>
+      <w:proofErr w:type="spellStart"/>
       <w:r>
         <w:rPr>
           <w:rFonts w:ascii="Times New Roman" w:hAnsi="Times New Roman"/>
@@ -18,8 +19,9 @@
         </w:rPr>
         <w:t>AlugueLink</w:t>
       </w:r>
-    </w:p>
-    <w:p xmlns:wp14="http://schemas.microsoft.com/office/word/2010/wordml" wp14:textId="77777777">
+      <w:proofErr w:type="spellEnd"/>
+    </w:p>
+    <w:p>
       <w:pPr>
         <w:pStyle w:val="Ttulo"/>
         <w:jc w:val="right"/>
@@ -36,7 +38,7 @@
         <w:t>Guia de Análise e Projeto</w:t>
       </w:r>
     </w:p>
-    <w:p xmlns:wp14="http://schemas.microsoft.com/office/word/2010/wordml" wp14:textId="77777777">
+    <w:p>
       <w:pPr>
         <w:pStyle w:val="Ttulo"/>
         <w:jc w:val="right"/>
@@ -46,7 +48,7 @@
         </w:rPr>
       </w:pPr>
     </w:p>
-    <w:p xmlns:wp14="http://schemas.microsoft.com/office/word/2010/wordml" wp14:textId="0016623A">
+    <w:p>
       <w:pPr>
         <w:pStyle w:val="Ttulo"/>
         <w:jc w:val="right"/>
@@ -85,27 +87,27 @@
         <w:t>.0&gt;</w:t>
       </w:r>
     </w:p>
-    <w:p xmlns:wp14="http://schemas.microsoft.com/office/word/2010/wordml" wp14:textId="77777777">
+    <w:p>
       <w:pPr>
         <w:pStyle w:val="InfoBlue"/>
       </w:pPr>
     </w:p>
-    <w:p xmlns:wp14="http://schemas.microsoft.com/office/word/2010/wordml" wp14:textId="77777777">
+    <w:p>
       <w:pPr>
         <w:pStyle w:val="InfoBlue"/>
         <w:sectPr>
           <w:headerReference w:type="default" r:id="rId7"/>
-          <w:pgSz w:w="12240" w:h="15840" w:orient="portrait"/>
+          <w:footerReference w:type="default" r:id="rId8"/>
+          <w:pgSz w:w="12240" w:h="15840"/>
           <w:pgMar w:top="1417" w:right="1440" w:bottom="1417" w:left="1440" w:header="720" w:footer="0" w:gutter="0"/>
           <w:cols w:space="720"/>
           <w:formProt w:val="0"/>
           <w:vAlign w:val="center"/>
           <w:docGrid w:linePitch="100" w:charSpace="8192"/>
-          <w:footerReference w:type="default" r:id="R5d2d3251ddb0496e"/>
         </w:sectPr>
       </w:pPr>
     </w:p>
-    <w:p xmlns:wp14="http://schemas.microsoft.com/office/word/2010/wordml" wp14:textId="77777777">
+    <w:p>
       <w:pPr>
         <w:pStyle w:val="Ttulo"/>
         <w:rPr>
@@ -118,10 +120,11 @@
           <w:rFonts w:ascii="Times New Roman" w:hAnsi="Times New Roman"/>
           <w:lang w:val="pt-BR"/>
         </w:rPr>
+        <w:lastRenderedPageBreak/>
         <w:t>Índice Analítico</w:t>
       </w:r>
     </w:p>
-    <w:p xmlns:wp14="http://schemas.microsoft.com/office/word/2010/wordml" wp14:textId="77777777">
+    <w:p>
       <w:pPr>
         <w:pStyle w:val="CabealhodoSumrio"/>
         <w:rPr>
@@ -147,7 +150,7 @@
       </w:sdtPr>
       <w:sdtEndPr/>
       <w:sdtContent>
-        <w:p xmlns:wp14="http://schemas.microsoft.com/office/word/2010/wordml" wp14:textId="77777777">
+        <w:p>
           <w:pPr>
             <w:pStyle w:val="Sumrio1"/>
             <w:rPr>
@@ -194,7 +197,7 @@
             <w:t>3</w:t>
           </w:r>
         </w:p>
-        <w:p xmlns:wp14="http://schemas.microsoft.com/office/word/2010/wordml" wp14:textId="77777777">
+        <w:p>
           <w:pPr>
             <w:pStyle w:val="Sumrio1"/>
             <w:rPr>
@@ -223,7 +226,7 @@
             <w:t>3</w:t>
           </w:r>
         </w:p>
-        <w:p xmlns:wp14="http://schemas.microsoft.com/office/word/2010/wordml" wp14:textId="77777777">
+        <w:p>
           <w:pPr>
             <w:pStyle w:val="Sumrio2"/>
             <w:rPr>
@@ -252,7 +255,7 @@
             <w:t>3</w:t>
           </w:r>
         </w:p>
-        <w:p xmlns:wp14="http://schemas.microsoft.com/office/word/2010/wordml" wp14:textId="77777777">
+        <w:p>
           <w:pPr>
             <w:pStyle w:val="Sumrio2"/>
             <w:rPr>
@@ -281,7 +284,7 @@
             <w:t>5</w:t>
           </w:r>
         </w:p>
-        <w:p xmlns:wp14="http://schemas.microsoft.com/office/word/2010/wordml" wp14:textId="77777777">
+        <w:p>
           <w:pPr>
             <w:pStyle w:val="Sumrio2"/>
             <w:rPr>
@@ -315,7 +318,7 @@
         </w:p>
       </w:sdtContent>
     </w:sdt>
-    <w:p xmlns:wp14="http://schemas.microsoft.com/office/word/2010/wordml" wp14:textId="77777777">
+    <w:p>
       <w:pPr>
         <w:widowControl/>
         <w:spacing w:line="240" w:lineRule="auto"/>
@@ -330,14 +333,14 @@
         <w:br w:type="page"/>
       </w:r>
     </w:p>
-    <w:p xmlns:wp14="http://schemas.microsoft.com/office/word/2010/wordml" wp14:textId="77777777">
-      <w:pPr>
-        <w:rPr>
-          <w:lang w:val="pt-BR"/>
-        </w:rPr>
-      </w:pPr>
-    </w:p>
-    <w:p xmlns:wp14="http://schemas.microsoft.com/office/word/2010/wordml" wp14:textId="77777777">
+    <w:p>
+      <w:pPr>
+        <w:rPr>
+          <w:lang w:val="pt-BR"/>
+        </w:rPr>
+      </w:pPr>
+    </w:p>
+    <w:p>
       <w:pPr>
         <w:pStyle w:val="Ttulo"/>
         <w:rPr>
@@ -388,21 +391,21 @@
         <w:t xml:space="preserve"> </w:t>
       </w:r>
     </w:p>
-    <w:p xmlns:wp14="http://schemas.microsoft.com/office/word/2010/wordml" wp14:textId="77777777">
-      <w:pPr>
-        <w:rPr>
-          <w:lang w:val="pt-BR"/>
-        </w:rPr>
-      </w:pPr>
-    </w:p>
-    <w:p xmlns:wp14="http://schemas.microsoft.com/office/word/2010/wordml" wp14:textId="77777777">
-      <w:pPr>
-        <w:rPr>
-          <w:lang w:val="pt-BR"/>
-        </w:rPr>
-      </w:pPr>
-    </w:p>
-    <w:p xmlns:wp14="http://schemas.microsoft.com/office/word/2010/wordml" wp14:textId="77777777">
+    <w:p>
+      <w:pPr>
+        <w:rPr>
+          <w:lang w:val="pt-BR"/>
+        </w:rPr>
+      </w:pPr>
+    </w:p>
+    <w:p>
+      <w:pPr>
+        <w:rPr>
+          <w:lang w:val="pt-BR"/>
+        </w:rPr>
+      </w:pPr>
+    </w:p>
+    <w:p>
       <w:pPr>
         <w:pStyle w:val="Ttulo1"/>
         <w:ind w:left="360" w:hanging="360"/>
@@ -411,9 +414,9 @@
           <w:lang w:val="pt-BR"/>
         </w:rPr>
       </w:pPr>
-      <w:bookmarkStart w:name="_Toc456598586" w:id="0"/>
-      <w:bookmarkStart w:name="_Toc18206175" w:id="1"/>
-      <w:bookmarkStart w:name="_Toc321330753" w:id="2"/>
+      <w:bookmarkStart w:id="0" w:name="_Toc456598586"/>
+      <w:bookmarkStart w:id="1" w:name="_Toc18206175"/>
+      <w:bookmarkStart w:id="2" w:name="_Toc321330753"/>
       <w:r>
         <w:rPr>
           <w:rFonts w:ascii="Times New Roman" w:hAnsi="Times New Roman"/>
@@ -425,7 +428,7 @@
       <w:bookmarkEnd w:id="1"/>
       <w:bookmarkEnd w:id="2"/>
     </w:p>
-    <w:p xmlns:wp14="http://schemas.microsoft.com/office/word/2010/wordml" wp14:textId="77777777">
+    <w:p>
       <w:pPr>
         <w:rPr>
           <w:sz w:val="24"/>
@@ -434,81 +437,7 @@
         </w:rPr>
       </w:pPr>
     </w:p>
-    <w:p xmlns:wp14="http://schemas.microsoft.com/office/word/2010/wordml" wp14:textId="3FAF5261">
-      <w:pPr>
-        <w:pStyle w:val="NormalWeb"/>
-        <w:spacing w:beforeAutospacing="off" w:afterAutospacing="off"/>
-        <w:ind w:left="720"/>
-        <w:jc w:val="both"/>
-        <w:rPr>
-          <w:color w:val="000000"/>
-        </w:rPr>
-      </w:pPr>
-      <w:r>
-        <w:rPr>
-          <w:color w:val="000000" w:themeColor="text1" w:themeTint="FF" w:themeShade="FF"/>
-        </w:rPr>
-        <w:t xml:space="preserve">Esse documento tem como objetivo descrever a visão de implementação do software </w:t>
-      </w:r>
-      <w:r>
-        <w:rPr>
-          <w:color w:val="000000" w:themeColor="text1" w:themeTint="FF" w:themeShade="FF"/>
-        </w:rPr>
-        <w:t>AlugueLink</w:t>
-      </w:r>
-      <w:r>
-        <w:rPr>
-          <w:color w:val="000000" w:themeColor="text1" w:themeTint="FF" w:themeShade="FF"/>
-        </w:rPr>
-        <w:t xml:space="preserve"> e mostrar como foi feito o mapeamento das classes de análise para as classes de projeto.</w:t>
-      </w:r>
-    </w:p>
-    <w:p xmlns:wp14="http://schemas.microsoft.com/office/word/2010/wordml" wp14:textId="77777777">
-      <w:pPr>
-        <w:pStyle w:val="Ttulo1"/>
-        <w:ind w:left="360" w:hanging="360"/>
-        <w:rPr>
-          <w:rFonts w:ascii="Times New Roman" w:hAnsi="Times New Roman"/>
-          <w:lang w:val="pt-BR"/>
-        </w:rPr>
-      </w:pPr>
-    </w:p>
-    <w:p xmlns:wp14="http://schemas.microsoft.com/office/word/2010/wordml" wp14:textId="77777777">
-      <w:pPr>
-        <w:pStyle w:val="Ttulo1"/>
-        <w:ind w:left="360" w:hanging="360"/>
-        <w:rPr>
-          <w:rFonts w:ascii="Times New Roman" w:hAnsi="Times New Roman"/>
-          <w:lang w:val="pt-BR"/>
-        </w:rPr>
-      </w:pPr>
-      <w:bookmarkStart w:name="_Toc321330754" w:id="3"/>
-      <w:r>
-        <w:rPr>
-          <w:rFonts w:ascii="Times New Roman" w:hAnsi="Times New Roman"/>
-          <w:lang w:val="pt-BR"/>
-        </w:rPr>
-        <w:t>Mapeam</w:t>
-      </w:r>
-      <w:r>
-        <w:rPr>
-          <w:rFonts w:ascii="Times New Roman" w:hAnsi="Times New Roman"/>
-          <w:lang w:val="pt-BR"/>
-        </w:rPr>
-        <w:t>ento</w:t>
-      </w:r>
-      <w:bookmarkEnd w:id="3"/>
-    </w:p>
-    <w:p xmlns:wp14="http://schemas.microsoft.com/office/word/2010/wordml" wp14:textId="77777777">
-      <w:pPr>
-        <w:rPr>
-          <w:sz w:val="24"/>
-          <w:szCs w:val="24"/>
-          <w:lang w:val="pt-BR"/>
-        </w:rPr>
-      </w:pPr>
-    </w:p>
-    <w:p xmlns:wp14="http://schemas.microsoft.com/office/word/2010/wordml" wp14:textId="77777777">
+    <w:p>
       <w:pPr>
         <w:pStyle w:val="NormalWeb"/>
         <w:spacing w:beforeAutospacing="0" w:afterAutospacing="0"/>
@@ -518,101 +447,66 @@
           <w:color w:val="000000"/>
         </w:rPr>
       </w:pPr>
-    </w:p>
-    <w:p xmlns:wp14="http://schemas.microsoft.com/office/word/2010/wordml" wp14:textId="77777777">
-      <w:pPr>
-        <w:pStyle w:val="Ttulo2"/>
+      <w:r>
+        <w:rPr>
+          <w:color w:val="000000" w:themeColor="text1"/>
+        </w:rPr>
+        <w:t xml:space="preserve">Esse documento tem como objetivo descrever a visão de implementação do software </w:t>
+      </w:r>
+      <w:proofErr w:type="spellStart"/>
+      <w:r>
+        <w:rPr>
+          <w:color w:val="000000" w:themeColor="text1"/>
+        </w:rPr>
+        <w:t>AlugueLink</w:t>
+      </w:r>
+      <w:proofErr w:type="spellEnd"/>
+      <w:r>
+        <w:rPr>
+          <w:color w:val="000000" w:themeColor="text1"/>
+        </w:rPr>
+        <w:t xml:space="preserve"> e mostrar como foi feito o mapeamento das classes de análise para as classes de projeto.</w:t>
+      </w:r>
+    </w:p>
+    <w:p>
+      <w:pPr>
+        <w:pStyle w:val="Ttulo1"/>
+        <w:ind w:left="360" w:hanging="360"/>
         <w:rPr>
           <w:rFonts w:ascii="Times New Roman" w:hAnsi="Times New Roman"/>
+          <w:lang w:val="pt-BR"/>
+        </w:rPr>
+      </w:pPr>
+    </w:p>
+    <w:p>
+      <w:pPr>
+        <w:pStyle w:val="Ttulo1"/>
+        <w:ind w:left="360" w:hanging="360"/>
+        <w:rPr>
+          <w:rFonts w:ascii="Times New Roman" w:hAnsi="Times New Roman"/>
+          <w:lang w:val="pt-BR"/>
+        </w:rPr>
+      </w:pPr>
+      <w:bookmarkStart w:id="3" w:name="_Toc321330754"/>
+      <w:r>
+        <w:rPr>
+          <w:rFonts w:ascii="Times New Roman" w:hAnsi="Times New Roman"/>
+          <w:lang w:val="pt-BR"/>
+        </w:rPr>
+        <w:t>Mapeamento</w:t>
+      </w:r>
+      <w:bookmarkEnd w:id="3"/>
+    </w:p>
+    <w:p>
+      <w:pPr>
+        <w:rPr>
           <w:sz w:val="24"/>
           <w:szCs w:val="24"/>
           <w:lang w:val="pt-BR"/>
         </w:rPr>
       </w:pPr>
-      <w:bookmarkStart w:name="_Toc321330755" w:id="4"/>
-      <w:r>
-        <w:rPr>
-          <w:rFonts w:ascii="Times New Roman" w:hAnsi="Times New Roman"/>
-          <w:sz w:val="24"/>
-          <w:szCs w:val="24"/>
-          <w:lang w:val="pt-BR"/>
-        </w:rPr>
-        <w:t>Classe de fronteira</w:t>
-      </w:r>
-      <w:bookmarkEnd w:id="4"/>
-    </w:p>
-    <w:p xmlns:wp14="http://schemas.microsoft.com/office/word/2010/wordml" wp14:textId="77777777">
-      <w:pPr>
-        <w:rPr>
-          <w:sz w:val="24"/>
-          <w:szCs w:val="24"/>
-          <w:lang w:val="pt-BR"/>
-        </w:rPr>
-      </w:pPr>
-    </w:p>
-    <w:p xmlns:wp14="http://schemas.microsoft.com/office/word/2010/wordml" wp14:textId="77777777">
-      <w:pPr>
-        <w:rPr>
-          <w:sz w:val="24"/>
-          <w:szCs w:val="24"/>
-          <w:lang w:val="pt-BR"/>
-        </w:rPr>
-      </w:pPr>
-    </w:p>
-    <w:p xmlns:wp14="http://schemas.microsoft.com/office/word/2010/wordml" wp14:textId="6FED250A">
-      <w:pPr>
-        <w:pStyle w:val="NormalWeb"/>
-        <w:spacing w:beforeAutospacing="off" w:afterAutospacing="off"/>
-        <w:ind w:left="720"/>
-        <w:jc w:val="both"/>
-        <w:rPr>
-          <w:color w:val="000000"/>
-        </w:rPr>
-      </w:pPr>
-      <w:r>
-        <w:rPr>
-          <w:color w:val="000000" w:themeColor="text1" w:themeTint="FF" w:themeShade="FF"/>
-        </w:rPr>
-        <w:t xml:space="preserve">Para cada classe de fronteira encontrada é criado um pacote dentro do pacote </w:t>
-      </w:r>
-      <w:r>
-        <w:rPr>
-          <w:color w:val="000000" w:themeColor="text1" w:themeTint="FF" w:themeShade="FF"/>
-        </w:rPr>
-        <w:t>AlugueLink</w:t>
-      </w:r>
-      <w:r>
-        <w:rPr>
-          <w:color w:val="000000" w:themeColor="text1" w:themeTint="FF" w:themeShade="FF"/>
-        </w:rPr>
-        <w:t>Web</w:t>
-      </w:r>
-      <w:r>
-        <w:rPr>
-          <w:color w:val="000000" w:themeColor="text1" w:themeTint="FF" w:themeShade="FF"/>
-        </w:rPr>
-        <w:t xml:space="preserve"> nomeado de acordo com o nome da classe de fronteira eliminando a parte “</w:t>
-      </w:r>
-      <w:r>
-        <w:rPr>
-          <w:color w:val="000000" w:themeColor="text1" w:themeTint="FF" w:themeShade="FF"/>
-        </w:rPr>
-        <w:t>TelaManter</w:t>
-      </w:r>
-      <w:r>
-        <w:rPr>
-          <w:color w:val="000000" w:themeColor="text1" w:themeTint="FF" w:themeShade="FF"/>
-        </w:rPr>
-        <w:t xml:space="preserve">”, caso exista. Dentro desse pacote é chamada uma </w:t>
-      </w:r>
-      <w:r>
-        <w:rPr>
-          <w:color w:val="000000" w:themeColor="text1" w:themeTint="FF" w:themeShade="FF"/>
-        </w:rPr>
-        <w:t>classe Controladora.</w:t>
-      </w:r>
-    </w:p>
-    <w:p xmlns:wp14="http://schemas.microsoft.com/office/word/2010/wordml" wp14:textId="77777777">
+    </w:p>
+    <w:p>
       <w:pPr>
         <w:pStyle w:val="NormalWeb"/>
         <w:spacing w:beforeAutospacing="0" w:afterAutospacing="0"/>
@@ -623,7 +517,47 @@
         </w:rPr>
       </w:pPr>
     </w:p>
-    <w:p xmlns:wp14="http://schemas.microsoft.com/office/word/2010/wordml" wp14:textId="77777777">
+    <w:p>
+      <w:pPr>
+        <w:pStyle w:val="Ttulo2"/>
+        <w:rPr>
+          <w:rFonts w:ascii="Times New Roman" w:hAnsi="Times New Roman"/>
+          <w:sz w:val="24"/>
+          <w:szCs w:val="24"/>
+          <w:lang w:val="pt-BR"/>
+        </w:rPr>
+      </w:pPr>
+      <w:bookmarkStart w:id="4" w:name="_Toc321330755"/>
+      <w:r>
+        <w:rPr>
+          <w:rFonts w:ascii="Times New Roman" w:hAnsi="Times New Roman"/>
+          <w:sz w:val="24"/>
+          <w:szCs w:val="24"/>
+          <w:lang w:val="pt-BR"/>
+        </w:rPr>
+        <w:t>Classe de fronteira</w:t>
+      </w:r>
+      <w:bookmarkEnd w:id="4"/>
+    </w:p>
+    <w:p>
+      <w:pPr>
+        <w:rPr>
+          <w:sz w:val="24"/>
+          <w:szCs w:val="24"/>
+          <w:lang w:val="pt-BR"/>
+        </w:rPr>
+      </w:pPr>
+    </w:p>
+    <w:p>
+      <w:pPr>
+        <w:rPr>
+          <w:sz w:val="24"/>
+          <w:szCs w:val="24"/>
+          <w:lang w:val="pt-BR"/>
+        </w:rPr>
+      </w:pPr>
+    </w:p>
+    <w:p>
       <w:pPr>
         <w:pStyle w:val="NormalWeb"/>
         <w:spacing w:beforeAutospacing="0" w:afterAutospacing="0"/>
@@ -635,14 +569,75 @@
       </w:pPr>
       <w:r>
         <w:rPr>
-          <w:noProof/>
+          <w:color w:val="000000" w:themeColor="text1"/>
+        </w:rPr>
+        <w:t xml:space="preserve">Para cada classe de fronteira encontrada é criado um pacote dentro do pacote </w:t>
+      </w:r>
+      <w:proofErr w:type="spellStart"/>
+      <w:r>
+        <w:rPr>
+          <w:color w:val="000000" w:themeColor="text1"/>
+        </w:rPr>
+        <w:t>AlugueLink</w:t>
+      </w:r>
+      <w:r>
+        <w:rPr>
+          <w:color w:val="000000" w:themeColor="text1"/>
+        </w:rPr>
+        <w:t>Web</w:t>
+      </w:r>
+      <w:proofErr w:type="spellEnd"/>
+      <w:r>
+        <w:rPr>
+          <w:color w:val="000000" w:themeColor="text1"/>
+        </w:rPr>
+        <w:t xml:space="preserve"> nomeado de acordo com o nome da classe de fronteira eliminando a parte “</w:t>
+      </w:r>
+      <w:proofErr w:type="spellStart"/>
+      <w:r>
+        <w:rPr>
+          <w:color w:val="000000" w:themeColor="text1"/>
+        </w:rPr>
+        <w:t>TelaManter</w:t>
+      </w:r>
+      <w:proofErr w:type="spellEnd"/>
+      <w:r>
+        <w:rPr>
+          <w:color w:val="000000" w:themeColor="text1"/>
+        </w:rPr>
+        <w:t>”, caso exista. Dentro desse pacote é chamada uma classe Controladora.</w:t>
+      </w:r>
+    </w:p>
+    <w:p>
+      <w:pPr>
+        <w:pStyle w:val="NormalWeb"/>
+        <w:spacing w:beforeAutospacing="0" w:afterAutospacing="0"/>
+        <w:ind w:left="720"/>
+        <w:jc w:val="both"/>
+        <w:rPr>
           <w:color w:val="000000"/>
         </w:rPr>
+      </w:pPr>
+    </w:p>
+    <w:p>
+      <w:pPr>
+        <w:pStyle w:val="NormalWeb"/>
+        <w:spacing w:beforeAutospacing="0" w:afterAutospacing="0"/>
+        <w:ind w:left="720"/>
+        <w:jc w:val="both"/>
+        <w:rPr>
+          <w:color w:val="000000"/>
+        </w:rPr>
+      </w:pPr>
+      <w:r>
+        <w:rPr>
+          <w:color w:val="000000"/>
+        </w:rPr>
         <w:drawing>
-          <wp:inline xmlns:wp14="http://schemas.microsoft.com/office/word/2010/wordprocessingDrawing" distT="0" distB="0" distL="0" distR="0" wp14:anchorId="257EDABF" wp14:editId="7777777">
-            <wp:extent cx="5125165" cy="1724266"/>
-            <wp:effectExtent l="0" t="0" r="0" b="9525"/>
-            <wp:docPr id="9" name="Imagem 9"/>
+          <wp:inline distT="0" distB="0" distL="0" distR="0" wp14:anchorId="1D834BFD" wp14:editId="745DF051">
+            <wp:extent cx="5585460" cy="1889760"/>
+            <wp:effectExtent l="0" t="0" r="0" b="0"/>
+            <wp:docPr id="1" name="Imagem 1"/>
             <wp:cNvGraphicFramePr>
               <a:graphicFrameLocks xmlns:a="http://schemas.openxmlformats.org/drawingml/2006/main" noChangeAspect="1"/>
             </wp:cNvGraphicFramePr>
@@ -650,17 +645,11 @@
               <a:graphicData uri="http://schemas.openxmlformats.org/drawingml/2006/picture">
                 <pic:pic xmlns:pic="http://schemas.openxmlformats.org/drawingml/2006/picture">
                   <pic:nvPicPr>
-                    <pic:cNvPr id="9" name="Captura de tela 2023-08-27 100918.png"/>
+                    <pic:cNvPr id="1" name=""/>
                     <pic:cNvPicPr/>
                   </pic:nvPicPr>
                   <pic:blipFill>
-                    <a:blip r:embed="rId8">
-                      <a:extLst>
-                        <a:ext uri="{28A0092B-C50C-407E-A947-70E740481C1C}">
-                          <a14:useLocalDpi xmlns:a14="http://schemas.microsoft.com/office/drawing/2010/main" val="0"/>
-                        </a:ext>
-                      </a:extLst>
-                    </a:blip>
+                    <a:blip r:embed="rId9"/>
                     <a:stretch>
                       <a:fillRect/>
                     </a:stretch>
@@ -668,7 +657,7 @@
                   <pic:spPr>
                     <a:xfrm>
                       <a:off x="0" y="0"/>
-                      <a:ext cx="5125165" cy="1724266"/>
+                      <a:ext cx="5585460" cy="1889760"/>
                     </a:xfrm>
                     <a:prstGeom prst="rect">
                       <a:avLst/>
@@ -681,7 +670,7 @@
         </w:drawing>
       </w:r>
     </w:p>
-    <w:p xmlns:wp14="http://schemas.microsoft.com/office/word/2010/wordml" wp14:textId="77777777">
+    <w:p>
       <w:pPr>
         <w:pStyle w:val="NormalWeb"/>
         <w:spacing w:beforeAutospacing="0" w:afterAutospacing="0"/>
@@ -698,7 +687,7 @@
         <w:t>Figura 1 – Mapeamento das classes de fronteira</w:t>
       </w:r>
     </w:p>
-    <w:p xmlns:wp14="http://schemas.microsoft.com/office/word/2010/wordml" wp14:textId="77777777">
+    <w:p>
       <w:pPr>
         <w:pStyle w:val="NormalWeb"/>
         <w:spacing w:beforeAutospacing="0" w:afterAutospacing="0"/>
@@ -709,7 +698,7 @@
         </w:rPr>
       </w:pPr>
     </w:p>
-    <w:p xmlns:wp14="http://schemas.microsoft.com/office/word/2010/wordml" wp14:textId="77777777">
+    <w:p>
       <w:pPr>
         <w:pStyle w:val="NormalWeb"/>
         <w:spacing w:beforeAutospacing="0" w:afterAutospacing="0"/>
@@ -720,7 +709,7 @@
         </w:rPr>
       </w:pPr>
     </w:p>
-    <w:p xmlns:wp14="http://schemas.microsoft.com/office/word/2010/wordml" wp14:textId="77777777">
+    <w:p>
       <w:pPr>
         <w:pStyle w:val="NormalWeb"/>
         <w:spacing w:beforeAutospacing="0" w:afterAutospacing="0"/>
@@ -731,7 +720,7 @@
         </w:rPr>
       </w:pPr>
     </w:p>
-    <w:p xmlns:wp14="http://schemas.microsoft.com/office/word/2010/wordml" wp14:textId="77777777">
+    <w:p>
       <w:pPr>
         <w:pStyle w:val="NormalWeb"/>
         <w:spacing w:beforeAutospacing="0" w:afterAutospacing="0"/>
@@ -742,7 +731,7 @@
         </w:rPr>
       </w:pPr>
     </w:p>
-    <w:p xmlns:wp14="http://schemas.microsoft.com/office/word/2010/wordml" wp14:textId="77777777">
+    <w:p>
       <w:pPr>
         <w:pStyle w:val="NormalWeb"/>
         <w:spacing w:beforeAutospacing="0" w:afterAutospacing="0"/>
@@ -753,7 +742,7 @@
         </w:rPr>
       </w:pPr>
     </w:p>
-    <w:p xmlns:wp14="http://schemas.microsoft.com/office/word/2010/wordml" wp14:textId="77777777">
+    <w:p>
       <w:pPr>
         <w:rPr>
           <w:b/>
@@ -774,7 +763,7 @@
         <w:t>Classes de controle</w:t>
       </w:r>
     </w:p>
-    <w:p xmlns:wp14="http://schemas.microsoft.com/office/word/2010/wordml" wp14:textId="77777777">
+    <w:p>
       <w:pPr>
         <w:rPr>
           <w:sz w:val="24"/>
@@ -783,7 +772,7 @@
         </w:rPr>
       </w:pPr>
     </w:p>
-    <w:p xmlns:wp14="http://schemas.microsoft.com/office/word/2010/wordml" wp14:textId="77777777">
+    <w:p>
       <w:pPr>
         <w:rPr>
           <w:sz w:val="24"/>
@@ -792,7 +781,7 @@
         </w:rPr>
       </w:pPr>
     </w:p>
-    <w:p xmlns:wp14="http://schemas.microsoft.com/office/word/2010/wordml" wp14:textId="77777777">
+    <w:p>
       <w:pPr>
         <w:pStyle w:val="NormalWeb"/>
         <w:spacing w:beforeAutospacing="0" w:afterAutospacing="0"/>
@@ -806,19 +795,13 @@
         <w:rPr>
           <w:color w:val="000000"/>
         </w:rPr>
-        <w:t xml:space="preserve">Para cada classe do tipo controle encontrada é criada uma classe nomeada de acordo com o nome da classe de controle eliminando estereótipo. </w:t>
-      </w:r>
-      <w:r>
-        <w:rPr>
-          <w:color w:val="000000"/>
-        </w:rPr>
-        <w:t>Adiciona-se o nome “Service” no final do nome da classe. A classe é armazenada no pacote Service.  A Figura 2 apresenta um exemplo desse mapeamento.</w:t>
+        <w:t>Para cada classe do tipo controle encontrada é criada uma classe nomeada de acordo com o nome da classe de controle eliminando estereótipo. Adiciona-se o nome “Service” no final do nome da classe. A classe é armazenada no pacote Service.  A Figura 2 apresenta um exemplo desse mapeamento.</w:t>
       </w:r>
       <w:r>
         <w:tab/>
       </w:r>
     </w:p>
-    <w:p xmlns:wp14="http://schemas.microsoft.com/office/word/2010/wordml" wp14:textId="77777777">
+    <w:p>
       <w:pPr>
         <w:pStyle w:val="NormalWeb"/>
         <w:spacing w:beforeAutospacing="0" w:afterAutospacing="0"/>
@@ -829,7 +812,7 @@
         </w:rPr>
       </w:pPr>
     </w:p>
-    <w:p xmlns:wp14="http://schemas.microsoft.com/office/word/2010/wordml" wp14:textId="77777777">
+    <w:p>
       <w:pPr>
         <w:pStyle w:val="NormalWeb"/>
         <w:spacing w:beforeAutospacing="0" w:afterAutospacing="0"/>
@@ -840,14 +823,11 @@
         <w:t xml:space="preserve">                                        </w:t>
       </w:r>
       <w:r>
-        <w:rPr>
-          <w:noProof/>
-        </w:rPr>
         <w:drawing>
-          <wp:inline xmlns:wp14="http://schemas.microsoft.com/office/word/2010/wordprocessingDrawing" distT="0" distB="0" distL="0" distR="0" wp14:anchorId="49947830" wp14:editId="7777777">
-            <wp:extent cx="4582164" cy="1600423"/>
-            <wp:effectExtent l="0" t="0" r="8890" b="0"/>
-            <wp:docPr id="10" name="Imagem 10"/>
+          <wp:inline distT="0" distB="0" distL="0" distR="0" wp14:anchorId="1C75DECF" wp14:editId="6A466F4D">
+            <wp:extent cx="5943600" cy="1527810"/>
+            <wp:effectExtent l="0" t="0" r="0" b="0"/>
+            <wp:docPr id="2" name="Imagem 2"/>
             <wp:cNvGraphicFramePr>
               <a:graphicFrameLocks xmlns:a="http://schemas.openxmlformats.org/drawingml/2006/main" noChangeAspect="1"/>
             </wp:cNvGraphicFramePr>
@@ -855,17 +835,11 @@
               <a:graphicData uri="http://schemas.openxmlformats.org/drawingml/2006/picture">
                 <pic:pic xmlns:pic="http://schemas.openxmlformats.org/drawingml/2006/picture">
                   <pic:nvPicPr>
-                    <pic:cNvPr id="10" name="Captura de tela 2023-08-27 101211.png"/>
+                    <pic:cNvPr id="1" name=""/>
                     <pic:cNvPicPr/>
                   </pic:nvPicPr>
                   <pic:blipFill>
-                    <a:blip r:embed="rId9">
-                      <a:extLst>
-                        <a:ext uri="{28A0092B-C50C-407E-A947-70E740481C1C}">
-                          <a14:useLocalDpi xmlns:a14="http://schemas.microsoft.com/office/drawing/2010/main" val="0"/>
-                        </a:ext>
-                      </a:extLst>
-                    </a:blip>
+                    <a:blip r:embed="rId10"/>
                     <a:stretch>
                       <a:fillRect/>
                     </a:stretch>
@@ -873,7 +847,7 @@
                   <pic:spPr>
                     <a:xfrm>
                       <a:off x="0" y="0"/>
-                      <a:ext cx="4582164" cy="1600423"/>
+                      <a:ext cx="5943600" cy="1527810"/>
                     </a:xfrm>
                     <a:prstGeom prst="rect">
                       <a:avLst/>
@@ -886,7 +860,7 @@
         </w:drawing>
       </w:r>
     </w:p>
-    <w:p xmlns:wp14="http://schemas.microsoft.com/office/word/2010/wordml" wp14:textId="77777777">
+    <w:p>
       <w:pPr>
         <w:pStyle w:val="NormalWeb"/>
         <w:spacing w:beforeAutospacing="0" w:afterAutospacing="0"/>
@@ -897,7 +871,7 @@
         </w:rPr>
       </w:pPr>
     </w:p>
-    <w:p xmlns:wp14="http://schemas.microsoft.com/office/word/2010/wordml" wp14:textId="77777777">
+    <w:p>
       <w:pPr>
         <w:pStyle w:val="NormalWeb"/>
         <w:spacing w:beforeAutospacing="0" w:afterAutospacing="0"/>
@@ -914,7 +888,7 @@
         <w:t>Figura 2 – Mapeamento das classes do tipo Controle</w:t>
       </w:r>
     </w:p>
-    <w:p xmlns:wp14="http://schemas.microsoft.com/office/word/2010/wordml" wp14:textId="77777777">
+    <w:p>
       <w:pPr>
         <w:pStyle w:val="Ttulo2"/>
         <w:rPr>
@@ -924,10 +898,10 @@
           <w:lang w:val="pt-BR"/>
         </w:rPr>
       </w:pPr>
-      <w:bookmarkStart w:name="_Toc321330757" w:id="5"/>
+      <w:bookmarkStart w:id="5" w:name="_Toc321330757"/>
       <w:bookmarkEnd w:id="5"/>
     </w:p>
-    <w:p xmlns:wp14="http://schemas.microsoft.com/office/word/2010/wordml" wp14:textId="77777777">
+    <w:p>
       <w:pPr>
         <w:rPr>
           <w:b/>
@@ -945,8 +919,9 @@
           <w:szCs w:val="24"/>
           <w:lang w:val="pt-BR"/>
         </w:rPr>
-        <w:t xml:space="preserve">Classes </w:t>
-      </w:r>
+        <w:t xml:space="preserve">Classes de controle e do tipo </w:t>
+      </w:r>
+      <w:proofErr w:type="spellStart"/>
       <w:r>
         <w:rPr>
           <w:b/>
@@ -955,10 +930,12 @@
           <w:szCs w:val="24"/>
           <w:lang w:val="pt-BR"/>
         </w:rPr>
-        <w:t xml:space="preserve">de controle e do tipo </w:t>
-      </w:r>
-      <w:proofErr w:type="spellStart"/>
-      <w:r>
+        <w:t>Entity</w:t>
+      </w:r>
+      <w:proofErr w:type="spellEnd"/>
+    </w:p>
+    <w:p>
+      <w:pPr>
         <w:rPr>
           <w:b/>
           <w:bCs/>
@@ -966,31 +943,18 @@
           <w:szCs w:val="24"/>
           <w:lang w:val="pt-BR"/>
         </w:rPr>
-        <w:t>Entity</w:t>
-      </w:r>
-      <w:proofErr w:type="spellEnd"/>
-    </w:p>
-    <w:p xmlns:wp14="http://schemas.microsoft.com/office/word/2010/wordml" wp14:textId="77777777">
-      <w:pPr>
-        <w:rPr>
-          <w:b/>
-          <w:bCs/>
+      </w:pPr>
+    </w:p>
+    <w:p>
+      <w:pPr>
+        <w:rPr>
           <w:sz w:val="24"/>
           <w:szCs w:val="24"/>
           <w:lang w:val="pt-BR"/>
         </w:rPr>
       </w:pPr>
     </w:p>
-    <w:p xmlns:wp14="http://schemas.microsoft.com/office/word/2010/wordml" wp14:textId="77777777">
-      <w:pPr>
-        <w:rPr>
-          <w:sz w:val="24"/>
-          <w:szCs w:val="24"/>
-          <w:lang w:val="pt-BR"/>
-        </w:rPr>
-      </w:pPr>
-    </w:p>
-    <w:p xmlns:wp14="http://schemas.microsoft.com/office/word/2010/wordml" wp14:textId="77777777">
+    <w:p>
       <w:pPr>
         <w:pStyle w:val="NormalWeb"/>
         <w:spacing w:beforeAutospacing="0" w:afterAutospacing="0"/>
@@ -1018,16 +982,10 @@
         <w:rPr>
           <w:color w:val="000000"/>
         </w:rPr>
-        <w:t xml:space="preserve"> encontrada é criada uma classe nomeada de acordo com o nome da classe de entidade eliminando o estereótipo. A classe é armazenada no pacote Core. A Figura 3 apresenta um exemplo desse mapeament</w:t>
-      </w:r>
-      <w:r>
-        <w:rPr>
-          <w:color w:val="000000"/>
-        </w:rPr>
-        <w:t>o.</w:t>
-      </w:r>
-    </w:p>
-    <w:p xmlns:wp14="http://schemas.microsoft.com/office/word/2010/wordml" wp14:textId="77777777">
+        <w:t xml:space="preserve"> encontrada é criada uma classe nomeada de acordo com o nome da classe de entidade eliminando o estereótipo. A classe é armazenada no pacote Core. A Figura 3 apresenta um exemplo desse mapeamento.</w:t>
+      </w:r>
+    </w:p>
+    <w:p>
       <w:pPr>
         <w:pStyle w:val="NormalWeb"/>
         <w:spacing w:beforeAutospacing="0" w:afterAutospacing="0"/>
@@ -1038,7 +996,7 @@
         </w:rPr>
       </w:pPr>
     </w:p>
-    <w:p xmlns:wp14="http://schemas.microsoft.com/office/word/2010/wordml" wp14:textId="77777777">
+    <w:p>
       <w:pPr>
         <w:pStyle w:val="NormalWeb"/>
         <w:spacing w:beforeAutospacing="0" w:afterAutospacing="0"/>
@@ -1052,16 +1010,15 @@
       </w:pPr>
       <w:r>
         <w:rPr>
-          <w:noProof/>
           <w:color w:val="000000"/>
           <w:sz w:val="20"/>
           <w:szCs w:val="20"/>
         </w:rPr>
         <w:drawing>
-          <wp:inline xmlns:wp14="http://schemas.microsoft.com/office/word/2010/wordprocessingDrawing" distT="0" distB="0" distL="0" distR="0" wp14:anchorId="27D994DC" wp14:editId="7777777">
-            <wp:extent cx="5372850" cy="2553056"/>
+          <wp:inline distT="0" distB="0" distL="0" distR="0" wp14:anchorId="32442BD2" wp14:editId="7C51EF54">
+            <wp:extent cx="5582429" cy="1695687"/>
             <wp:effectExtent l="0" t="0" r="0" b="0"/>
-            <wp:docPr id="11" name="Imagem 11"/>
+            <wp:docPr id="3" name="Imagem 3"/>
             <wp:cNvGraphicFramePr>
               <a:graphicFrameLocks xmlns:a="http://schemas.openxmlformats.org/drawingml/2006/main" noChangeAspect="1"/>
             </wp:cNvGraphicFramePr>
@@ -1069,17 +1026,11 @@
               <a:graphicData uri="http://schemas.openxmlformats.org/drawingml/2006/picture">
                 <pic:pic xmlns:pic="http://schemas.openxmlformats.org/drawingml/2006/picture">
                   <pic:nvPicPr>
-                    <pic:cNvPr id="11" name="3.png"/>
+                    <pic:cNvPr id="1" name=""/>
                     <pic:cNvPicPr/>
                   </pic:nvPicPr>
                   <pic:blipFill>
-                    <a:blip r:embed="rId10">
-                      <a:extLst>
-                        <a:ext uri="{28A0092B-C50C-407E-A947-70E740481C1C}">
-                          <a14:useLocalDpi xmlns:a14="http://schemas.microsoft.com/office/drawing/2010/main" val="0"/>
-                        </a:ext>
-                      </a:extLst>
-                    </a:blip>
+                    <a:blip r:embed="rId11"/>
                     <a:stretch>
                       <a:fillRect/>
                     </a:stretch>
@@ -1087,7 +1038,7 @@
                   <pic:spPr>
                     <a:xfrm>
                       <a:off x="0" y="0"/>
-                      <a:ext cx="5372850" cy="2553056"/>
+                      <a:ext cx="5582429" cy="1695687"/>
                     </a:xfrm>
                     <a:prstGeom prst="rect">
                       <a:avLst/>
@@ -1100,7 +1051,7 @@
         </w:drawing>
       </w:r>
     </w:p>
-    <w:p xmlns:wp14="http://schemas.microsoft.com/office/word/2010/wordml" wp14:textId="77777777">
+    <w:p>
       <w:pPr>
         <w:pStyle w:val="NormalWeb"/>
         <w:spacing w:beforeAutospacing="0" w:afterAutospacing="0"/>
@@ -1113,7 +1064,7 @@
         </w:rPr>
       </w:pPr>
     </w:p>
-    <w:p xmlns:wp14="http://schemas.microsoft.com/office/word/2010/wordml" wp14:textId="77777777">
+    <w:p>
       <w:pPr>
         <w:pStyle w:val="NormalWeb"/>
         <w:spacing w:beforeAutospacing="0" w:afterAutospacing="0"/>
@@ -1144,7 +1095,7 @@
       </w:r>
       <w:proofErr w:type="spellEnd"/>
     </w:p>
-    <w:p xmlns:wp14="http://schemas.microsoft.com/office/word/2010/wordml" wp14:textId="77777777">
+    <w:p>
       <w:pPr>
         <w:pStyle w:val="NormalWeb"/>
         <w:spacing w:beforeAutospacing="0" w:afterAutospacing="0"/>
@@ -1157,7 +1108,7 @@
         </w:rPr>
       </w:pPr>
     </w:p>
-    <w:p xmlns:wp14="http://schemas.microsoft.com/office/word/2010/wordml" wp14:textId="77777777">
+    <w:p>
       <w:pPr>
         <w:pStyle w:val="NormalWeb"/>
         <w:spacing w:beforeAutospacing="0" w:afterAutospacing="0"/>
@@ -1170,7 +1121,7 @@
         </w:rPr>
       </w:pPr>
     </w:p>
-    <w:p xmlns:wp14="http://schemas.microsoft.com/office/word/2010/wordml" wp14:textId="77777777">
+    <w:p>
       <w:pPr>
         <w:pStyle w:val="NormalWeb"/>
         <w:spacing w:beforeAutospacing="0" w:afterAutospacing="0"/>
@@ -1183,7 +1134,7 @@
         </w:rPr>
       </w:pPr>
     </w:p>
-    <w:p xmlns:wp14="http://schemas.microsoft.com/office/word/2010/wordml" wp14:textId="77777777">
+    <w:p>
       <w:pPr>
         <w:rPr>
           <w:b/>
@@ -1216,7 +1167,7 @@
       </w:r>
       <w:proofErr w:type="spellEnd"/>
     </w:p>
-    <w:p xmlns:wp14="http://schemas.microsoft.com/office/word/2010/wordml" wp14:textId="77777777">
+    <w:p>
       <w:pPr>
         <w:rPr>
           <w:sz w:val="24"/>
@@ -1225,7 +1176,7 @@
         </w:rPr>
       </w:pPr>
     </w:p>
-    <w:p xmlns:wp14="http://schemas.microsoft.com/office/word/2010/wordml" wp14:textId="77777777">
+    <w:p>
       <w:pPr>
         <w:pStyle w:val="NormalWeb"/>
         <w:spacing w:beforeAutospacing="0" w:afterAutospacing="0"/>
@@ -1256,7 +1207,7 @@
         <w:t xml:space="preserve"> são substituídas pelo contexto do projeto, dentro do pacote Core. A Figura 4 apresenta um exemplo desse mapeamento.</w:t>
       </w:r>
     </w:p>
-    <w:p xmlns:wp14="http://schemas.microsoft.com/office/word/2010/wordml" wp14:textId="77777777">
+    <w:p>
       <w:pPr>
         <w:pStyle w:val="NormalWeb"/>
         <w:spacing w:beforeAutospacing="0" w:afterAutospacing="0"/>
@@ -1264,14 +1215,11 @@
         <w:jc w:val="center"/>
       </w:pPr>
       <w:r>
-        <w:rPr>
-          <w:noProof/>
-        </w:rPr>
         <w:drawing>
-          <wp:inline xmlns:wp14="http://schemas.microsoft.com/office/word/2010/wordprocessingDrawing" distT="0" distB="0" distL="0" distR="0" wp14:anchorId="380F49DF" wp14:editId="7777777">
-            <wp:extent cx="4829849" cy="1629002"/>
-            <wp:effectExtent l="0" t="0" r="8890" b="9525"/>
-            <wp:docPr id="12" name="Imagem 12"/>
+          <wp:inline distT="0" distB="0" distL="0" distR="0" wp14:anchorId="4C137840" wp14:editId="38D970D6">
+            <wp:extent cx="5212080" cy="1097157"/>
+            <wp:effectExtent l="0" t="0" r="0" b="8255"/>
+            <wp:docPr id="4" name="Imagem 4"/>
             <wp:cNvGraphicFramePr>
               <a:graphicFrameLocks xmlns:a="http://schemas.openxmlformats.org/drawingml/2006/main" noChangeAspect="1"/>
             </wp:cNvGraphicFramePr>
@@ -1279,17 +1227,11 @@
               <a:graphicData uri="http://schemas.openxmlformats.org/drawingml/2006/picture">
                 <pic:pic xmlns:pic="http://schemas.openxmlformats.org/drawingml/2006/picture">
                   <pic:nvPicPr>
-                    <pic:cNvPr id="12" name="4.png"/>
+                    <pic:cNvPr id="1" name=""/>
                     <pic:cNvPicPr/>
                   </pic:nvPicPr>
                   <pic:blipFill>
-                    <a:blip r:embed="rId11">
-                      <a:extLst>
-                        <a:ext uri="{28A0092B-C50C-407E-A947-70E740481C1C}">
-                          <a14:useLocalDpi xmlns:a14="http://schemas.microsoft.com/office/drawing/2010/main" val="0"/>
-                        </a:ext>
-                      </a:extLst>
-                    </a:blip>
+                    <a:blip r:embed="rId12"/>
                     <a:stretch>
                       <a:fillRect/>
                     </a:stretch>
@@ -1297,7 +1239,7 @@
                   <pic:spPr>
                     <a:xfrm>
                       <a:off x="0" y="0"/>
-                      <a:ext cx="4829849" cy="1629002"/>
+                      <a:ext cx="5245615" cy="1104216"/>
                     </a:xfrm>
                     <a:prstGeom prst="rect">
                       <a:avLst/>
@@ -1309,10 +1251,8 @@
           </wp:inline>
         </w:drawing>
       </w:r>
-      <w:bookmarkStart w:name="_GoBack" w:id="6"/>
-      <w:bookmarkEnd w:id="6"/>
-    </w:p>
-    <w:p xmlns:wp14="http://schemas.microsoft.com/office/word/2010/wordml" wp14:textId="77777777">
+    </w:p>
+    <w:p>
       <w:pPr>
         <w:pStyle w:val="NormalWeb"/>
         <w:spacing w:beforeAutospacing="0" w:afterAutospacing="0"/>
@@ -1344,10 +1284,10 @@
       <w:proofErr w:type="spellEnd"/>
     </w:p>
     <w:sectPr>
-      <w:headerReference w:type="default" r:id="rId12"/>
-      <w:footerReference w:type="default" r:id="rId13"/>
-      <w:headerReference w:type="first" r:id="rId14"/>
-      <w:pgSz w:w="12240" w:h="15840" w:orient="portrait"/>
+      <w:headerReference w:type="default" r:id="rId13"/>
+      <w:footerReference w:type="default" r:id="rId14"/>
+      <w:headerReference w:type="first" r:id="rId15"/>
+      <w:pgSz w:w="12240" w:h="15840"/>
       <w:pgMar w:top="1417" w:right="1440" w:bottom="1417" w:left="1440" w:header="720" w:footer="720" w:gutter="0"/>
       <w:cols w:space="720"/>
       <w:formProt w:val="0"/>
@@ -1358,9 +1298,9 @@
 </file>
 
 <file path=word/endnotes.xml><?xml version="1.0" encoding="utf-8"?>
-<w:endnotes xmlns:wpc="http://schemas.microsoft.com/office/word/2010/wordprocessingCanvas" xmlns:mc="http://schemas.openxmlformats.org/markup-compatibility/2006" xmlns:o="urn:schemas-microsoft-com:office:office" xmlns:r="http://schemas.openxmlformats.org/officeDocument/2006/relationships" xmlns:m="http://schemas.openxmlformats.org/officeDocument/2006/math" xmlns:v="urn:schemas-microsoft-com:vml" xmlns:wp14="http://schemas.microsoft.com/office/word/2010/wordprocessingDrawing" xmlns:wp="http://schemas.openxmlformats.org/drawingml/2006/wordprocessingDrawing" xmlns:w10="urn:schemas-microsoft-com:office:word" xmlns:w="http://schemas.openxmlformats.org/wordprocessingml/2006/main" xmlns:w14="http://schemas.microsoft.com/office/word/2010/wordml" xmlns:w15="http://schemas.microsoft.com/office/word/2012/wordml" xmlns:wpg="http://schemas.microsoft.com/office/word/2010/wordprocessingGroup" xmlns:wpi="http://schemas.microsoft.com/office/word/2010/wordprocessingInk" xmlns:wne="http://schemas.microsoft.com/office/word/2006/wordml" xmlns:wps="http://schemas.microsoft.com/office/word/2010/wordprocessingShape" mc:Ignorable="w14 w15 wp14">
+<w:endnotes xmlns:wpc="http://schemas.microsoft.com/office/word/2010/wordprocessingCanvas" xmlns:cx="http://schemas.microsoft.com/office/drawing/2014/chartex" xmlns:cx1="http://schemas.microsoft.com/office/drawing/2015/9/8/chartex" xmlns:cx2="http://schemas.microsoft.com/office/drawing/2015/10/21/chartex" xmlns:cx3="http://schemas.microsoft.com/office/drawing/2016/5/9/chartex" xmlns:cx4="http://schemas.microsoft.com/office/drawing/2016/5/10/chartex" xmlns:cx5="http://schemas.microsoft.com/office/drawing/2016/5/11/chartex" xmlns:cx6="http://schemas.microsoft.com/office/drawing/2016/5/12/chartex" xmlns:cx7="http://schemas.microsoft.com/office/drawing/2016/5/13/chartex" xmlns:cx8="http://schemas.microsoft.com/office/drawing/2016/5/14/chartex" xmlns:mc="http://schemas.openxmlformats.org/markup-compatibility/2006" xmlns:aink="http://schemas.microsoft.com/office/drawing/2016/ink" xmlns:am3d="http://schemas.microsoft.com/office/drawing/2017/model3d" xmlns:o="urn:schemas-microsoft-com:office:office" xmlns:r="http://schemas.openxmlformats.org/officeDocument/2006/relationships" xmlns:m="http://schemas.openxmlformats.org/officeDocument/2006/math" xmlns:v="urn:schemas-microsoft-com:vml" xmlns:wp14="http://schemas.microsoft.com/office/word/2010/wordprocessingDrawing" xmlns:wp="http://schemas.openxmlformats.org/drawingml/2006/wordprocessingDrawing" xmlns:w10="urn:schemas-microsoft-com:office:word" xmlns:w="http://schemas.openxmlformats.org/wordprocessingml/2006/main" xmlns:w14="http://schemas.microsoft.com/office/word/2010/wordml" xmlns:w15="http://schemas.microsoft.com/office/word/2012/wordml" xmlns:w16cex="http://schemas.microsoft.com/office/word/2018/wordml/cex" xmlns:w16cid="http://schemas.microsoft.com/office/word/2016/wordml/cid" xmlns:w16="http://schemas.microsoft.com/office/word/2018/wordml" xmlns:w16sdtdh="http://schemas.microsoft.com/office/word/2020/wordml/sdtdatahash" xmlns:w16se="http://schemas.microsoft.com/office/word/2015/wordml/symex" xmlns:wpg="http://schemas.microsoft.com/office/word/2010/wordprocessingGroup" xmlns:wpi="http://schemas.microsoft.com/office/word/2010/wordprocessingInk" xmlns:wne="http://schemas.microsoft.com/office/word/2006/wordml" xmlns:wps="http://schemas.microsoft.com/office/word/2010/wordprocessingShape" mc:Ignorable="w14 w15 w16se w16cid w16 w16cex w16sdtdh wp14">
   <w:endnote w:type="separator" w:id="-1">
-    <w:p xmlns:wp14="http://schemas.microsoft.com/office/word/2010/wordml" wp14:textId="77777777">
+    <w:p>
       <w:pPr>
         <w:spacing w:line="240" w:lineRule="auto"/>
       </w:pPr>
@@ -1370,7 +1310,7 @@
     </w:p>
   </w:endnote>
   <w:endnote w:type="continuationSeparator" w:id="0">
-    <w:p xmlns:wp14="http://schemas.microsoft.com/office/word/2010/wordml" wp14:textId="77777777">
+    <w:p>
       <w:pPr>
         <w:spacing w:line="240" w:lineRule="auto"/>
       </w:pPr>
@@ -1383,194 +1323,9 @@
 </file>
 
 <file path=word/footer1.xml><?xml version="1.0" encoding="utf-8"?>
-<w:ftr xmlns:wpc="http://schemas.microsoft.com/office/word/2010/wordprocessingCanvas" xmlns:mc="http://schemas.openxmlformats.org/markup-compatibility/2006" xmlns:o="urn:schemas-microsoft-com:office:office" xmlns:r="http://schemas.openxmlformats.org/officeDocument/2006/relationships" xmlns:m="http://schemas.openxmlformats.org/officeDocument/2006/math" xmlns:v="urn:schemas-microsoft-com:vml" xmlns:wp14="http://schemas.microsoft.com/office/word/2010/wordprocessingDrawing" xmlns:wp="http://schemas.openxmlformats.org/drawingml/2006/wordprocessingDrawing" xmlns:w10="urn:schemas-microsoft-com:office:word" xmlns:w="http://schemas.openxmlformats.org/wordprocessingml/2006/main" xmlns:w14="http://schemas.microsoft.com/office/word/2010/wordml" xmlns:w15="http://schemas.microsoft.com/office/word/2012/wordml" xmlns:wpg="http://schemas.microsoft.com/office/word/2010/wordprocessingGroup" xmlns:wpi="http://schemas.microsoft.com/office/word/2010/wordprocessingInk" xmlns:wne="http://schemas.microsoft.com/office/word/2006/wordml" xmlns:wps="http://schemas.microsoft.com/office/word/2010/wordprocessingShape" mc:Ignorable="w14 w15 wp14">
+<w:ftr xmlns:wpc="http://schemas.microsoft.com/office/word/2010/wordprocessingCanvas" xmlns:cx="http://schemas.microsoft.com/office/drawing/2014/chartex" xmlns:cx1="http://schemas.microsoft.com/office/drawing/2015/9/8/chartex" xmlns:cx2="http://schemas.microsoft.com/office/drawing/2015/10/21/chartex" xmlns:cx3="http://schemas.microsoft.com/office/drawing/2016/5/9/chartex" xmlns:cx4="http://schemas.microsoft.com/office/drawing/2016/5/10/chartex" xmlns:cx5="http://schemas.microsoft.com/office/drawing/2016/5/11/chartex" xmlns:cx6="http://schemas.microsoft.com/office/drawing/2016/5/12/chartex" xmlns:cx7="http://schemas.microsoft.com/office/drawing/2016/5/13/chartex" xmlns:cx8="http://schemas.microsoft.com/office/drawing/2016/5/14/chartex" xmlns:mc="http://schemas.openxmlformats.org/markup-compatibility/2006" xmlns:aink="http://schemas.microsoft.com/office/drawing/2016/ink" xmlns:am3d="http://schemas.microsoft.com/office/drawing/2017/model3d" xmlns:o="urn:schemas-microsoft-com:office:office" xmlns:r="http://schemas.openxmlformats.org/officeDocument/2006/relationships" xmlns:m="http://schemas.openxmlformats.org/officeDocument/2006/math" xmlns:v="urn:schemas-microsoft-com:vml" xmlns:wp14="http://schemas.microsoft.com/office/word/2010/wordprocessingDrawing" xmlns:wp="http://schemas.openxmlformats.org/drawingml/2006/wordprocessingDrawing" xmlns:w10="urn:schemas-microsoft-com:office:word" xmlns:w="http://schemas.openxmlformats.org/wordprocessingml/2006/main" xmlns:w14="http://schemas.microsoft.com/office/word/2010/wordml" xmlns:w15="http://schemas.microsoft.com/office/word/2012/wordml" xmlns:w16cex="http://schemas.microsoft.com/office/word/2018/wordml/cex" xmlns:w16cid="http://schemas.microsoft.com/office/word/2016/wordml/cid" xmlns:w16="http://schemas.microsoft.com/office/word/2018/wordml" xmlns:w16sdtdh="http://schemas.microsoft.com/office/word/2020/wordml/sdtdatahash" xmlns:w16se="http://schemas.microsoft.com/office/word/2015/wordml/symex" xmlns:wpg="http://schemas.microsoft.com/office/word/2010/wordprocessingGroup" xmlns:wpi="http://schemas.microsoft.com/office/word/2010/wordprocessingInk" xmlns:wne="http://schemas.microsoft.com/office/word/2006/wordml" xmlns:wps="http://schemas.microsoft.com/office/word/2010/wordprocessingShape" mc:Ignorable="w14 w15 w16se w16cid w16 w16cex w16sdtdh wp14">
   <w:tbl>
     <w:tblPr>
-      <w:tblW w:w="9486" w:type="dxa"/>
-      <w:tblLayout w:type="fixed"/>
-      <w:tblLook w:val="0000" w:firstRow="0" w:lastRow="0" w:firstColumn="0" w:lastColumn="0" w:noHBand="0" w:noVBand="0"/>
-    </w:tblPr>
-    <w:tblGrid>
-      <w:gridCol w:w="3162"/>
-      <w:gridCol w:w="3162"/>
-      <w:gridCol w:w="3162"/>
-    </w:tblGrid>
-    <w:tr xmlns:wp14="http://schemas.microsoft.com/office/word/2010/wordml" wp14:textId="77777777">
-      <w:tc>
-        <w:tcPr>
-          <w:tcW w:w="3162" w:type="dxa"/>
-          <w:tcMar/>
-        </w:tcPr>
-        <w:p wp14:textId="77777777">
-          <w:pPr>
-            <w:ind w:right="360"/>
-          </w:pPr>
-        </w:p>
-      </w:tc>
-      <w:tc>
-        <w:tcPr>
-          <w:tcW w:w="3162" w:type="dxa"/>
-          <w:tcMar/>
-        </w:tcPr>
-        <w:p wp14:textId="6BDFE676">
-          <w:pPr>
-            <w:jc w:val="center"/>
-          </w:pPr>
-          <w:r>
-            <w:rPr/>
-            <w:t>Engenharia</w:t>
-          </w:r>
-          <w:r>
-            <w:rPr/>
-            <w:t xml:space="preserve"> de Software, </w:t>
-          </w:r>
-          <w:r>
-            <w:fldChar w:fldCharType="begin"/>
-          </w:r>
-          <w:r>
-            <w:instrText xml:space="preserve"> DATE \@"yyyy" </w:instrText>
-          </w:r>
-          <w:r>
-            <w:fldChar w:fldCharType="separate"/>
-          </w:r>
-          <w:r>
-            <w:rPr>
-              <w:noProof/>
-            </w:rPr>
-            <w:t>202</w:t>
-          </w:r>
-          <w:r>
-            <w:fldChar w:fldCharType="end"/>
-          </w:r>
-          <w:r>
-            <w:rPr/>
-            <w:t>5</w:t>
-          </w:r>
-        </w:p>
-      </w:tc>
-      <w:tc>
-        <w:tcPr>
-          <w:tcW w:w="3162" w:type="dxa"/>
-          <w:tcMar/>
-        </w:tcPr>
-        <w:p wp14:textId="77777777">
-          <w:pPr>
-            <w:jc w:val="right"/>
-          </w:pPr>
-          <w:r>
-            <w:rPr>
-              <w:lang w:val="pt-BR"/>
-            </w:rPr>
-            <w:t xml:space="preserve">Page </w:t>
-          </w:r>
-          <w:r>
-            <w:rPr>
-              <w:rStyle w:val="Nmerodepgina"/>
-              <w:lang w:val="pt-BR"/>
-            </w:rPr>
-            <w:fldChar w:fldCharType="begin"/>
-          </w:r>
-          <w:r>
-            <w:rPr>
-              <w:rStyle w:val="Nmerodepgina"/>
-              <w:lang w:val="pt-BR"/>
-            </w:rPr>
-            <w:instrText xml:space="preserve"> PAGE </w:instrText>
-          </w:r>
-          <w:r>
-            <w:rPr>
-              <w:rStyle w:val="Nmerodepgina"/>
-              <w:lang w:val="pt-BR"/>
-            </w:rPr>
-            <w:fldChar w:fldCharType="separate"/>
-          </w:r>
-          <w:r>
-            <w:rPr>
-              <w:rStyle w:val="Nmerodepgina"/>
-              <w:noProof/>
-              <w:lang w:val="pt-BR"/>
-            </w:rPr>
-            <w:t>5</w:t>
-          </w:r>
-          <w:r>
-            <w:rPr>
-              <w:rStyle w:val="Nmerodepgina"/>
-              <w:lang w:val="pt-BR"/>
-            </w:rPr>
-            <w:fldChar w:fldCharType="end"/>
-          </w:r>
-          <w:r>
-            <w:rPr>
-              <w:rStyle w:val="Nmerodepgina"/>
-              <w:lang w:val="pt-BR"/>
-            </w:rPr>
-            <w:t xml:space="preserve"> </w:t>
-          </w:r>
-          <w:proofErr w:type="spellStart"/>
-          <w:r>
-            <w:rPr>
-              <w:rStyle w:val="Nmerodepgina"/>
-              <w:lang w:val="pt-BR"/>
-            </w:rPr>
-            <w:t>of</w:t>
-          </w:r>
-          <w:proofErr w:type="spellEnd"/>
-          <w:r>
-            <w:rPr>
-              <w:rStyle w:val="Nmerodepgina"/>
-              <w:lang w:val="pt-BR"/>
-            </w:rPr>
-            <w:t xml:space="preserve"> </w:t>
-          </w:r>
-          <w:r>
-            <w:rPr>
-              <w:rStyle w:val="Nmerodepgina"/>
-            </w:rPr>
-            <w:fldChar w:fldCharType="begin"/>
-          </w:r>
-          <w:r>
-            <w:rPr>
-              <w:rStyle w:val="Nmerodepgina"/>
-            </w:rPr>
-            <w:instrText xml:space="preserve"> NUMPAGES </w:instrText>
-          </w:r>
-          <w:r>
-            <w:rPr>
-              <w:rStyle w:val="Nmerodepgina"/>
-            </w:rPr>
-            <w:fldChar w:fldCharType="separate"/>
-          </w:r>
-          <w:r>
-            <w:rPr>
-              <w:rStyle w:val="Nmerodepgina"/>
-              <w:noProof/>
-            </w:rPr>
-            <w:t>5</w:t>
-          </w:r>
-          <w:r>
-            <w:rPr>
-              <w:rStyle w:val="Nmerodepgina"/>
-            </w:rPr>
-            <w:fldChar w:fldCharType="end"/>
-          </w:r>
-        </w:p>
-      </w:tc>
-    </w:tr>
-  </w:tbl>
-  <w:p xmlns:wp14="http://schemas.microsoft.com/office/word/2010/wordml" wp14:textId="77777777">
-    <w:pPr>
-      <w:pStyle w:val="Rodap"/>
-    </w:pPr>
-  </w:p>
-</w:ftr>
-</file>
-
-<file path=word/footer2.xml><?xml version="1.0" encoding="utf-8"?>
-<w:ftr xmlns:w14="http://schemas.microsoft.com/office/word/2010/wordml" xmlns:w="http://schemas.openxmlformats.org/wordprocessingml/2006/main">
-  <w:tbl>
-    <w:tblPr>
-      <w:tblStyle w:val="Tabelanormal"/>
-      <w:bidiVisual w:val="0"/>
       <w:tblW w:w="0" w:type="auto"/>
       <w:tblLayout w:type="fixed"/>
       <w:tblLook w:val="06A0" w:firstRow="1" w:lastRow="0" w:firstColumn="1" w:lastColumn="0" w:noHBand="1" w:noVBand="1"/>
@@ -1587,26 +1342,21 @@
       <w:tc>
         <w:tcPr>
           <w:tcW w:w="3120" w:type="dxa"/>
-          <w:tcMar/>
         </w:tcPr>
         <w:p>
           <w:pPr>
             <w:pStyle w:val="Cabealho"/>
-            <w:bidi w:val="0"/>
             <w:ind w:left="-115"/>
-            <w:jc w:val="left"/>
           </w:pPr>
         </w:p>
       </w:tc>
       <w:tc>
         <w:tcPr>
           <w:tcW w:w="3120" w:type="dxa"/>
-          <w:tcMar/>
         </w:tcPr>
         <w:p>
           <w:pPr>
             <w:pStyle w:val="Cabealho"/>
-            <w:bidi w:val="0"/>
             <w:jc w:val="center"/>
           </w:pPr>
         </w:p>
@@ -1614,12 +1364,10 @@
       <w:tc>
         <w:tcPr>
           <w:tcW w:w="3120" w:type="dxa"/>
-          <w:tcMar/>
         </w:tcPr>
         <w:p>
           <w:pPr>
             <w:pStyle w:val="Cabealho"/>
-            <w:bidi w:val="0"/>
             <w:ind w:right="-115"/>
             <w:jc w:val="right"/>
           </w:pPr>
@@ -1630,16 +1378,191 @@
   <w:p>
     <w:pPr>
       <w:pStyle w:val="Rodap"/>
-      <w:bidi w:val="0"/>
+    </w:pPr>
+  </w:p>
+</w:ftr>
+</file>
+
+<file path=word/footer2.xml><?xml version="1.0" encoding="utf-8"?>
+<w:ftr xmlns:wpc="http://schemas.microsoft.com/office/word/2010/wordprocessingCanvas" xmlns:cx="http://schemas.microsoft.com/office/drawing/2014/chartex" xmlns:cx1="http://schemas.microsoft.com/office/drawing/2015/9/8/chartex" xmlns:cx2="http://schemas.microsoft.com/office/drawing/2015/10/21/chartex" xmlns:cx3="http://schemas.microsoft.com/office/drawing/2016/5/9/chartex" xmlns:cx4="http://schemas.microsoft.com/office/drawing/2016/5/10/chartex" xmlns:cx5="http://schemas.microsoft.com/office/drawing/2016/5/11/chartex" xmlns:cx6="http://schemas.microsoft.com/office/drawing/2016/5/12/chartex" xmlns:cx7="http://schemas.microsoft.com/office/drawing/2016/5/13/chartex" xmlns:cx8="http://schemas.microsoft.com/office/drawing/2016/5/14/chartex" xmlns:mc="http://schemas.openxmlformats.org/markup-compatibility/2006" xmlns:aink="http://schemas.microsoft.com/office/drawing/2016/ink" xmlns:am3d="http://schemas.microsoft.com/office/drawing/2017/model3d" xmlns:o="urn:schemas-microsoft-com:office:office" xmlns:r="http://schemas.openxmlformats.org/officeDocument/2006/relationships" xmlns:m="http://schemas.openxmlformats.org/officeDocument/2006/math" xmlns:v="urn:schemas-microsoft-com:vml" xmlns:wp14="http://schemas.microsoft.com/office/word/2010/wordprocessingDrawing" xmlns:wp="http://schemas.openxmlformats.org/drawingml/2006/wordprocessingDrawing" xmlns:w10="urn:schemas-microsoft-com:office:word" xmlns:w="http://schemas.openxmlformats.org/wordprocessingml/2006/main" xmlns:w14="http://schemas.microsoft.com/office/word/2010/wordml" xmlns:w15="http://schemas.microsoft.com/office/word/2012/wordml" xmlns:w16cex="http://schemas.microsoft.com/office/word/2018/wordml/cex" xmlns:w16cid="http://schemas.microsoft.com/office/word/2016/wordml/cid" xmlns:w16="http://schemas.microsoft.com/office/word/2018/wordml" xmlns:w16sdtdh="http://schemas.microsoft.com/office/word/2020/wordml/sdtdatahash" xmlns:w16se="http://schemas.microsoft.com/office/word/2015/wordml/symex" xmlns:wpg="http://schemas.microsoft.com/office/word/2010/wordprocessingGroup" xmlns:wpi="http://schemas.microsoft.com/office/word/2010/wordprocessingInk" xmlns:wne="http://schemas.microsoft.com/office/word/2006/wordml" xmlns:wps="http://schemas.microsoft.com/office/word/2010/wordprocessingShape" mc:Ignorable="w14 w15 w16se w16cid w16 w16cex w16sdtdh wp14">
+  <w:tbl>
+    <w:tblPr>
+      <w:tblW w:w="9486" w:type="dxa"/>
+      <w:tblLayout w:type="fixed"/>
+      <w:tblLook w:val="0000" w:firstRow="0" w:lastRow="0" w:firstColumn="0" w:lastColumn="0" w:noHBand="0" w:noVBand="0"/>
+    </w:tblPr>
+    <w:tblGrid>
+      <w:gridCol w:w="3162"/>
+      <w:gridCol w:w="3162"/>
+      <w:gridCol w:w="3162"/>
+    </w:tblGrid>
+    <w:tr>
+      <w:tc>
+        <w:tcPr>
+          <w:tcW w:w="3162" w:type="dxa"/>
+        </w:tcPr>
+        <w:p>
+          <w:pPr>
+            <w:ind w:right="360"/>
+          </w:pPr>
+        </w:p>
+      </w:tc>
+      <w:tc>
+        <w:tcPr>
+          <w:tcW w:w="3162" w:type="dxa"/>
+        </w:tcPr>
+        <w:p>
+          <w:pPr>
+            <w:jc w:val="center"/>
+          </w:pPr>
+          <w:proofErr w:type="spellStart"/>
+          <w:r>
+            <w:t>Engenharia</w:t>
+          </w:r>
+          <w:proofErr w:type="spellEnd"/>
+          <w:r>
+            <w:t xml:space="preserve"> de Software, </w:t>
+          </w:r>
+          <w:r>
+            <w:fldChar w:fldCharType="begin"/>
+          </w:r>
+          <w:r>
+            <w:instrText xml:space="preserve"> DATE \@"yyyy" </w:instrText>
+          </w:r>
+          <w:r>
+            <w:fldChar w:fldCharType="separate"/>
+          </w:r>
+          <w:r>
+            <w:rPr>
+              <w:noProof/>
+            </w:rPr>
+            <w:t>2025</w:t>
+          </w:r>
+          <w:r>
+            <w:fldChar w:fldCharType="end"/>
+          </w:r>
+        </w:p>
+      </w:tc>
+      <w:tc>
+        <w:tcPr>
+          <w:tcW w:w="3162" w:type="dxa"/>
+        </w:tcPr>
+        <w:p>
+          <w:pPr>
+            <w:jc w:val="right"/>
+          </w:pPr>
+          <w:r>
+            <w:rPr>
+              <w:lang w:val="pt-BR"/>
+            </w:rPr>
+            <w:t xml:space="preserve">Page </w:t>
+          </w:r>
+          <w:r>
+            <w:rPr>
+              <w:rStyle w:val="Nmerodepgina"/>
+              <w:lang w:val="pt-BR"/>
+            </w:rPr>
+            <w:fldChar w:fldCharType="begin"/>
+          </w:r>
+          <w:r>
+            <w:rPr>
+              <w:rStyle w:val="Nmerodepgina"/>
+              <w:lang w:val="pt-BR"/>
+            </w:rPr>
+            <w:instrText xml:space="preserve"> PAGE </w:instrText>
+          </w:r>
+          <w:r>
+            <w:rPr>
+              <w:rStyle w:val="Nmerodepgina"/>
+              <w:lang w:val="pt-BR"/>
+            </w:rPr>
+            <w:fldChar w:fldCharType="separate"/>
+          </w:r>
+          <w:r>
+            <w:rPr>
+              <w:rStyle w:val="Nmerodepgina"/>
+              <w:noProof/>
+              <w:lang w:val="pt-BR"/>
+            </w:rPr>
+            <w:t>5</w:t>
+          </w:r>
+          <w:r>
+            <w:rPr>
+              <w:rStyle w:val="Nmerodepgina"/>
+              <w:lang w:val="pt-BR"/>
+            </w:rPr>
+            <w:fldChar w:fldCharType="end"/>
+          </w:r>
+          <w:r>
+            <w:rPr>
+              <w:rStyle w:val="Nmerodepgina"/>
+              <w:lang w:val="pt-BR"/>
+            </w:rPr>
+            <w:t xml:space="preserve"> </w:t>
+          </w:r>
+          <w:proofErr w:type="spellStart"/>
+          <w:r>
+            <w:rPr>
+              <w:rStyle w:val="Nmerodepgina"/>
+              <w:lang w:val="pt-BR"/>
+            </w:rPr>
+            <w:t>of</w:t>
+          </w:r>
+          <w:proofErr w:type="spellEnd"/>
+          <w:r>
+            <w:rPr>
+              <w:rStyle w:val="Nmerodepgina"/>
+              <w:lang w:val="pt-BR"/>
+            </w:rPr>
+            <w:t xml:space="preserve"> </w:t>
+          </w:r>
+          <w:r>
+            <w:rPr>
+              <w:rStyle w:val="Nmerodepgina"/>
+            </w:rPr>
+            <w:fldChar w:fldCharType="begin"/>
+          </w:r>
+          <w:r>
+            <w:rPr>
+              <w:rStyle w:val="Nmerodepgina"/>
+            </w:rPr>
+            <w:instrText xml:space="preserve"> NUMPAGES </w:instrText>
+          </w:r>
+          <w:r>
+            <w:rPr>
+              <w:rStyle w:val="Nmerodepgina"/>
+            </w:rPr>
+            <w:fldChar w:fldCharType="separate"/>
+          </w:r>
+          <w:r>
+            <w:rPr>
+              <w:rStyle w:val="Nmerodepgina"/>
+              <w:noProof/>
+            </w:rPr>
+            <w:t>5</w:t>
+          </w:r>
+          <w:r>
+            <w:rPr>
+              <w:rStyle w:val="Nmerodepgina"/>
+            </w:rPr>
+            <w:fldChar w:fldCharType="end"/>
+          </w:r>
+        </w:p>
+      </w:tc>
+    </w:tr>
+  </w:tbl>
+  <w:p>
+    <w:pPr>
+      <w:pStyle w:val="Rodap"/>
     </w:pPr>
   </w:p>
 </w:ftr>
 </file>
 
 <file path=word/footnotes.xml><?xml version="1.0" encoding="utf-8"?>
-<w:footnotes xmlns:wpc="http://schemas.microsoft.com/office/word/2010/wordprocessingCanvas" xmlns:mc="http://schemas.openxmlformats.org/markup-compatibility/2006" xmlns:o="urn:schemas-microsoft-com:office:office" xmlns:r="http://schemas.openxmlformats.org/officeDocument/2006/relationships" xmlns:m="http://schemas.openxmlformats.org/officeDocument/2006/math" xmlns:v="urn:schemas-microsoft-com:vml" xmlns:wp14="http://schemas.microsoft.com/office/word/2010/wordprocessingDrawing" xmlns:wp="http://schemas.openxmlformats.org/drawingml/2006/wordprocessingDrawing" xmlns:w10="urn:schemas-microsoft-com:office:word" xmlns:w="http://schemas.openxmlformats.org/wordprocessingml/2006/main" xmlns:w14="http://schemas.microsoft.com/office/word/2010/wordml" xmlns:w15="http://schemas.microsoft.com/office/word/2012/wordml" xmlns:wpg="http://schemas.microsoft.com/office/word/2010/wordprocessingGroup" xmlns:wpi="http://schemas.microsoft.com/office/word/2010/wordprocessingInk" xmlns:wne="http://schemas.microsoft.com/office/word/2006/wordml" xmlns:wps="http://schemas.microsoft.com/office/word/2010/wordprocessingShape" mc:Ignorable="w14 w15 wp14">
+<w:footnotes xmlns:wpc="http://schemas.microsoft.com/office/word/2010/wordprocessingCanvas" xmlns:cx="http://schemas.microsoft.com/office/drawing/2014/chartex" xmlns:cx1="http://schemas.microsoft.com/office/drawing/2015/9/8/chartex" xmlns:cx2="http://schemas.microsoft.com/office/drawing/2015/10/21/chartex" xmlns:cx3="http://schemas.microsoft.com/office/drawing/2016/5/9/chartex" xmlns:cx4="http://schemas.microsoft.com/office/drawing/2016/5/10/chartex" xmlns:cx5="http://schemas.microsoft.com/office/drawing/2016/5/11/chartex" xmlns:cx6="http://schemas.microsoft.com/office/drawing/2016/5/12/chartex" xmlns:cx7="http://schemas.microsoft.com/office/drawing/2016/5/13/chartex" xmlns:cx8="http://schemas.microsoft.com/office/drawing/2016/5/14/chartex" xmlns:mc="http://schemas.openxmlformats.org/markup-compatibility/2006" xmlns:aink="http://schemas.microsoft.com/office/drawing/2016/ink" xmlns:am3d="http://schemas.microsoft.com/office/drawing/2017/model3d" xmlns:o="urn:schemas-microsoft-com:office:office" xmlns:r="http://schemas.openxmlformats.org/officeDocument/2006/relationships" xmlns:m="http://schemas.openxmlformats.org/officeDocument/2006/math" xmlns:v="urn:schemas-microsoft-com:vml" xmlns:wp14="http://schemas.microsoft.com/office/word/2010/wordprocessingDrawing" xmlns:wp="http://schemas.openxmlformats.org/drawingml/2006/wordprocessingDrawing" xmlns:w10="urn:schemas-microsoft-com:office:word" xmlns:w="http://schemas.openxmlformats.org/wordprocessingml/2006/main" xmlns:w14="http://schemas.microsoft.com/office/word/2010/wordml" xmlns:w15="http://schemas.microsoft.com/office/word/2012/wordml" xmlns:w16cex="http://schemas.microsoft.com/office/word/2018/wordml/cex" xmlns:w16cid="http://schemas.microsoft.com/office/word/2016/wordml/cid" xmlns:w16="http://schemas.microsoft.com/office/word/2018/wordml" xmlns:w16sdtdh="http://schemas.microsoft.com/office/word/2020/wordml/sdtdatahash" xmlns:w16se="http://schemas.microsoft.com/office/word/2015/wordml/symex" xmlns:wpg="http://schemas.microsoft.com/office/word/2010/wordprocessingGroup" xmlns:wpi="http://schemas.microsoft.com/office/word/2010/wordprocessingInk" xmlns:wne="http://schemas.microsoft.com/office/word/2006/wordml" xmlns:wps="http://schemas.microsoft.com/office/word/2010/wordprocessingShape" mc:Ignorable="w14 w15 w16se w16cid w16 w16cex w16sdtdh wp14">
   <w:footnote w:type="separator" w:id="-1">
-    <w:p xmlns:wp14="http://schemas.microsoft.com/office/word/2010/wordml" wp14:textId="77777777">
+    <w:p>
       <w:pPr>
         <w:spacing w:line="240" w:lineRule="auto"/>
       </w:pPr>
@@ -1649,7 +1572,7 @@
     </w:p>
   </w:footnote>
   <w:footnote w:type="continuationSeparator" w:id="0">
-    <w:p xmlns:wp14="http://schemas.microsoft.com/office/word/2010/wordml" wp14:textId="77777777">
+    <w:p>
       <w:pPr>
         <w:spacing w:line="240" w:lineRule="auto"/>
       </w:pPr>
@@ -1662,8 +1585,8 @@
 </file>
 
 <file path=word/header1.xml><?xml version="1.0" encoding="utf-8"?>
-<w:hdr xmlns:wpc="http://schemas.microsoft.com/office/word/2010/wordprocessingCanvas" xmlns:mc="http://schemas.openxmlformats.org/markup-compatibility/2006" xmlns:o="urn:schemas-microsoft-com:office:office" xmlns:r="http://schemas.openxmlformats.org/officeDocument/2006/relationships" xmlns:m="http://schemas.openxmlformats.org/officeDocument/2006/math" xmlns:v="urn:schemas-microsoft-com:vml" xmlns:wp14="http://schemas.microsoft.com/office/word/2010/wordprocessingDrawing" xmlns:wp="http://schemas.openxmlformats.org/drawingml/2006/wordprocessingDrawing" xmlns:w10="urn:schemas-microsoft-com:office:word" xmlns:w="http://schemas.openxmlformats.org/wordprocessingml/2006/main" xmlns:w14="http://schemas.microsoft.com/office/word/2010/wordml" xmlns:w15="http://schemas.microsoft.com/office/word/2012/wordml" xmlns:wpg="http://schemas.microsoft.com/office/word/2010/wordprocessingGroup" xmlns:wpi="http://schemas.microsoft.com/office/word/2010/wordprocessingInk" xmlns:wne="http://schemas.microsoft.com/office/word/2006/wordml" xmlns:wps="http://schemas.microsoft.com/office/word/2010/wordprocessingShape" mc:Ignorable="w14 w15 wp14">
-  <w:p xmlns:wp14="http://schemas.microsoft.com/office/word/2010/wordml" wp14:textId="77777777">
+<w:hdr xmlns:wpc="http://schemas.microsoft.com/office/word/2010/wordprocessingCanvas" xmlns:cx="http://schemas.microsoft.com/office/drawing/2014/chartex" xmlns:cx1="http://schemas.microsoft.com/office/drawing/2015/9/8/chartex" xmlns:cx2="http://schemas.microsoft.com/office/drawing/2015/10/21/chartex" xmlns:cx3="http://schemas.microsoft.com/office/drawing/2016/5/9/chartex" xmlns:cx4="http://schemas.microsoft.com/office/drawing/2016/5/10/chartex" xmlns:cx5="http://schemas.microsoft.com/office/drawing/2016/5/11/chartex" xmlns:cx6="http://schemas.microsoft.com/office/drawing/2016/5/12/chartex" xmlns:cx7="http://schemas.microsoft.com/office/drawing/2016/5/13/chartex" xmlns:cx8="http://schemas.microsoft.com/office/drawing/2016/5/14/chartex" xmlns:mc="http://schemas.openxmlformats.org/markup-compatibility/2006" xmlns:aink="http://schemas.microsoft.com/office/drawing/2016/ink" xmlns:am3d="http://schemas.microsoft.com/office/drawing/2017/model3d" xmlns:o="urn:schemas-microsoft-com:office:office" xmlns:r="http://schemas.openxmlformats.org/officeDocument/2006/relationships" xmlns:m="http://schemas.openxmlformats.org/officeDocument/2006/math" xmlns:v="urn:schemas-microsoft-com:vml" xmlns:wp14="http://schemas.microsoft.com/office/word/2010/wordprocessingDrawing" xmlns:wp="http://schemas.openxmlformats.org/drawingml/2006/wordprocessingDrawing" xmlns:w10="urn:schemas-microsoft-com:office:word" xmlns:w="http://schemas.openxmlformats.org/wordprocessingml/2006/main" xmlns:w14="http://schemas.microsoft.com/office/word/2010/wordml" xmlns:w15="http://schemas.microsoft.com/office/word/2012/wordml" xmlns:w16cex="http://schemas.microsoft.com/office/word/2018/wordml/cex" xmlns:w16cid="http://schemas.microsoft.com/office/word/2016/wordml/cid" xmlns:w16="http://schemas.microsoft.com/office/word/2018/wordml" xmlns:w16sdtdh="http://schemas.microsoft.com/office/word/2020/wordml/sdtdatahash" xmlns:w16se="http://schemas.microsoft.com/office/word/2015/wordml/symex" xmlns:wpg="http://schemas.microsoft.com/office/word/2010/wordprocessingGroup" xmlns:wpi="http://schemas.microsoft.com/office/word/2010/wordprocessingInk" xmlns:wne="http://schemas.microsoft.com/office/word/2006/wordml" xmlns:wps="http://schemas.microsoft.com/office/word/2010/wordprocessingShape" mc:Ignorable="w14 w15 w16se w16cid w16 w16cex w16sdtdh wp14">
+  <w:p>
     <w:pPr>
       <w:rPr>
         <w:sz w:val="24"/>
@@ -1671,10 +1594,10 @@
       </w:rPr>
     </w:pPr>
   </w:p>
-  <w:p xmlns:wp14="http://schemas.microsoft.com/office/word/2010/wordml" wp14:textId="77777777">
+  <w:p>
     <w:pPr>
       <w:pBdr>
-        <w:top w:val="single" w:color="000000" w:sz="6" w:space="1"/>
+        <w:top w:val="single" w:sz="6" w:space="1" w:color="000000"/>
       </w:pBdr>
       <w:rPr>
         <w:sz w:val="24"/>
@@ -1682,10 +1605,10 @@
       </w:rPr>
     </w:pPr>
   </w:p>
-  <w:p xmlns:wp14="http://schemas.microsoft.com/office/word/2010/wordml" wp14:textId="77777777">
+  <w:p>
     <w:pPr>
       <w:pBdr>
-        <w:bottom w:val="single" w:color="000000" w:sz="6" w:space="1"/>
+        <w:bottom w:val="single" w:sz="6" w:space="1" w:color="000000"/>
       </w:pBdr>
       <w:jc w:val="right"/>
       <w:rPr>
@@ -1716,10 +1639,10 @@
       <w:t xml:space="preserve"> de Software 2</w:t>
     </w:r>
   </w:p>
-  <w:p xmlns:wp14="http://schemas.microsoft.com/office/word/2010/wordml" wp14:textId="77777777">
+  <w:p>
     <w:pPr>
       <w:pBdr>
-        <w:bottom w:val="single" w:color="000000" w:sz="6" w:space="1"/>
+        <w:bottom w:val="single" w:sz="6" w:space="1" w:color="000000"/>
       </w:pBdr>
       <w:jc w:val="right"/>
       <w:rPr>
@@ -1728,7 +1651,7 @@
       </w:rPr>
     </w:pPr>
   </w:p>
-  <w:p xmlns:wp14="http://schemas.microsoft.com/office/word/2010/wordml" wp14:textId="77777777">
+  <w:p>
     <w:pPr>
       <w:pStyle w:val="Cabealho"/>
     </w:pPr>
@@ -1737,7 +1660,7 @@
 </file>
 
 <file path=word/header2.xml><?xml version="1.0" encoding="utf-8"?>
-<w:hdr xmlns:wpc="http://schemas.microsoft.com/office/word/2010/wordprocessingCanvas" xmlns:mc="http://schemas.openxmlformats.org/markup-compatibility/2006" xmlns:o="urn:schemas-microsoft-com:office:office" xmlns:r="http://schemas.openxmlformats.org/officeDocument/2006/relationships" xmlns:m="http://schemas.openxmlformats.org/officeDocument/2006/math" xmlns:v="urn:schemas-microsoft-com:vml" xmlns:wp14="http://schemas.microsoft.com/office/word/2010/wordprocessingDrawing" xmlns:wp="http://schemas.openxmlformats.org/drawingml/2006/wordprocessingDrawing" xmlns:w10="urn:schemas-microsoft-com:office:word" xmlns:w="http://schemas.openxmlformats.org/wordprocessingml/2006/main" xmlns:w14="http://schemas.microsoft.com/office/word/2010/wordml" xmlns:w15="http://schemas.microsoft.com/office/word/2012/wordml" xmlns:wpg="http://schemas.microsoft.com/office/word/2010/wordprocessingGroup" xmlns:wpi="http://schemas.microsoft.com/office/word/2010/wordprocessingInk" xmlns:wne="http://schemas.microsoft.com/office/word/2006/wordml" xmlns:wps="http://schemas.microsoft.com/office/word/2010/wordprocessingShape" mc:Ignorable="w14 w15 wp14">
+<w:hdr xmlns:wpc="http://schemas.microsoft.com/office/word/2010/wordprocessingCanvas" xmlns:cx="http://schemas.microsoft.com/office/drawing/2014/chartex" xmlns:cx1="http://schemas.microsoft.com/office/drawing/2015/9/8/chartex" xmlns:cx2="http://schemas.microsoft.com/office/drawing/2015/10/21/chartex" xmlns:cx3="http://schemas.microsoft.com/office/drawing/2016/5/9/chartex" xmlns:cx4="http://schemas.microsoft.com/office/drawing/2016/5/10/chartex" xmlns:cx5="http://schemas.microsoft.com/office/drawing/2016/5/11/chartex" xmlns:cx6="http://schemas.microsoft.com/office/drawing/2016/5/12/chartex" xmlns:cx7="http://schemas.microsoft.com/office/drawing/2016/5/13/chartex" xmlns:cx8="http://schemas.microsoft.com/office/drawing/2016/5/14/chartex" xmlns:mc="http://schemas.openxmlformats.org/markup-compatibility/2006" xmlns:aink="http://schemas.microsoft.com/office/drawing/2016/ink" xmlns:am3d="http://schemas.microsoft.com/office/drawing/2017/model3d" xmlns:o="urn:schemas-microsoft-com:office:office" xmlns:r="http://schemas.openxmlformats.org/officeDocument/2006/relationships" xmlns:m="http://schemas.openxmlformats.org/officeDocument/2006/math" xmlns:v="urn:schemas-microsoft-com:vml" xmlns:wp14="http://schemas.microsoft.com/office/word/2010/wordprocessingDrawing" xmlns:wp="http://schemas.openxmlformats.org/drawingml/2006/wordprocessingDrawing" xmlns:w10="urn:schemas-microsoft-com:office:word" xmlns:w="http://schemas.openxmlformats.org/wordprocessingml/2006/main" xmlns:w14="http://schemas.microsoft.com/office/word/2010/wordml" xmlns:w15="http://schemas.microsoft.com/office/word/2012/wordml" xmlns:w16cex="http://schemas.microsoft.com/office/word/2018/wordml/cex" xmlns:w16cid="http://schemas.microsoft.com/office/word/2016/wordml/cid" xmlns:w16="http://schemas.microsoft.com/office/word/2018/wordml" xmlns:w16sdtdh="http://schemas.microsoft.com/office/word/2020/wordml/sdtdatahash" xmlns:w16se="http://schemas.microsoft.com/office/word/2015/wordml/symex" xmlns:wpg="http://schemas.microsoft.com/office/word/2010/wordprocessingGroup" xmlns:wpi="http://schemas.microsoft.com/office/word/2010/wordprocessingInk" xmlns:wne="http://schemas.microsoft.com/office/word/2006/wordml" xmlns:wps="http://schemas.microsoft.com/office/word/2010/wordprocessingShape" mc:Ignorable="w14 w15 w16se w16cid w16 w16cex w16sdtdh wp14">
   <w:tbl>
     <w:tblPr>
       <w:tblW w:w="9558" w:type="dxa"/>
@@ -1748,37 +1671,36 @@
       <w:gridCol w:w="6380"/>
       <w:gridCol w:w="3178"/>
     </w:tblGrid>
-    <w:tr xmlns:wp14="http://schemas.microsoft.com/office/word/2010/wordml" wp14:textId="77777777">
+    <w:tr>
       <w:tc>
         <w:tcPr>
           <w:tcW w:w="6379" w:type="dxa"/>
           <w:tcBorders>
-            <w:top w:val="single" w:color="000000" w:themeColor="text1" w:sz="6" w:space="0"/>
-            <w:left w:val="single" w:color="000000" w:themeColor="text1" w:sz="6" w:space="0"/>
-            <w:bottom w:val="single" w:color="000000" w:themeColor="text1" w:sz="6" w:space="0"/>
-            <w:right w:val="single" w:color="000000" w:themeColor="text1" w:sz="6" w:space="0"/>
+            <w:top w:val="single" w:sz="6" w:space="0" w:color="000000" w:themeColor="text1"/>
+            <w:left w:val="single" w:sz="6" w:space="0" w:color="000000" w:themeColor="text1"/>
+            <w:bottom w:val="single" w:sz="6" w:space="0" w:color="000000" w:themeColor="text1"/>
+            <w:right w:val="single" w:sz="6" w:space="0" w:color="000000" w:themeColor="text1"/>
           </w:tcBorders>
-          <w:tcMar/>
         </w:tcPr>
-        <w:p wp14:textId="3C551905">
-          <w:r>
-            <w:rPr/>
+        <w:p>
+          <w:proofErr w:type="spellStart"/>
+          <w:r>
             <w:t>AlugueLink</w:t>
           </w:r>
+          <w:proofErr w:type="spellEnd"/>
         </w:p>
       </w:tc>
       <w:tc>
         <w:tcPr>
           <w:tcW w:w="3178" w:type="dxa"/>
           <w:tcBorders>
-            <w:top w:val="single" w:color="000000" w:themeColor="text1" w:sz="6" w:space="0"/>
-            <w:left w:val="single" w:color="000000" w:themeColor="text1" w:sz="6" w:space="0"/>
-            <w:bottom w:val="single" w:color="000000" w:themeColor="text1" w:sz="6" w:space="0"/>
-            <w:right w:val="single" w:color="000000" w:themeColor="text1" w:sz="6" w:space="0"/>
+            <w:top w:val="single" w:sz="6" w:space="0" w:color="000000" w:themeColor="text1"/>
+            <w:left w:val="single" w:sz="6" w:space="0" w:color="000000" w:themeColor="text1"/>
+            <w:bottom w:val="single" w:sz="6" w:space="0" w:color="000000" w:themeColor="text1"/>
+            <w:right w:val="single" w:sz="6" w:space="0" w:color="000000" w:themeColor="text1"/>
           </w:tcBorders>
-          <w:tcMar/>
         </w:tcPr>
-        <w:p wp14:textId="30D6F6E4">
+        <w:p>
           <w:pPr>
             <w:tabs>
               <w:tab w:val="left" w:pos="1135"/>
@@ -1787,7 +1709,6 @@
             <w:ind w:right="68"/>
           </w:pPr>
           <w:r>
-            <w:rPr/>
             <w:t xml:space="preserve">  </w:t>
           </w:r>
           <w:r>
@@ -1797,33 +1718,23 @@
             <w:t>Versão:</w:t>
           </w:r>
           <w:r>
-            <w:rPr/>
-            <w:t xml:space="preserve"> </w:t>
-          </w:r>
-          <w:r>
-            <w:rPr/>
-            <w:t>1</w:t>
-          </w:r>
-          <w:r>
-            <w:rPr/>
-            <w:t>.0</w:t>
+            <w:t xml:space="preserve"> 1.0</w:t>
           </w:r>
         </w:p>
       </w:tc>
     </w:tr>
-    <w:tr xmlns:wp14="http://schemas.microsoft.com/office/word/2010/wordml" wp14:textId="77777777">
+    <w:tr>
       <w:tc>
         <w:tcPr>
           <w:tcW w:w="6379" w:type="dxa"/>
           <w:tcBorders>
-            <w:top w:val="single" w:color="000000" w:themeColor="text1" w:sz="6" w:space="0"/>
-            <w:left w:val="single" w:color="000000" w:themeColor="text1" w:sz="6" w:space="0"/>
-            <w:bottom w:val="single" w:color="000000" w:themeColor="text1" w:sz="6" w:space="0"/>
-            <w:right w:val="single" w:color="000000" w:themeColor="text1" w:sz="6" w:space="0"/>
+            <w:top w:val="single" w:sz="6" w:space="0" w:color="000000" w:themeColor="text1"/>
+            <w:left w:val="single" w:sz="6" w:space="0" w:color="000000" w:themeColor="text1"/>
+            <w:bottom w:val="single" w:sz="6" w:space="0" w:color="000000" w:themeColor="text1"/>
+            <w:right w:val="single" w:sz="6" w:space="0" w:color="000000" w:themeColor="text1"/>
           </w:tcBorders>
-          <w:tcMar/>
         </w:tcPr>
-        <w:p wp14:textId="77777777">
+        <w:p>
           <w:pPr>
             <w:rPr>
               <w:lang w:val="pt-BR"/>
@@ -1841,14 +1752,13 @@
         <w:tcPr>
           <w:tcW w:w="3178" w:type="dxa"/>
           <w:tcBorders>
-            <w:top w:val="single" w:color="000000" w:themeColor="text1" w:sz="6" w:space="0"/>
-            <w:left w:val="single" w:color="000000" w:themeColor="text1" w:sz="6" w:space="0"/>
-            <w:bottom w:val="single" w:color="000000" w:themeColor="text1" w:sz="6" w:space="0"/>
-            <w:right w:val="single" w:color="000000" w:themeColor="text1" w:sz="6" w:space="0"/>
+            <w:top w:val="single" w:sz="6" w:space="0" w:color="000000" w:themeColor="text1"/>
+            <w:left w:val="single" w:sz="6" w:space="0" w:color="000000" w:themeColor="text1"/>
+            <w:bottom w:val="single" w:sz="6" w:space="0" w:color="000000" w:themeColor="text1"/>
+            <w:right w:val="single" w:sz="6" w:space="0" w:color="000000" w:themeColor="text1"/>
           </w:tcBorders>
-          <w:tcMar/>
         </w:tcPr>
-        <w:p wp14:textId="75AE954D">
+        <w:p>
           <w:r>
             <w:rPr>
               <w:lang w:val="pt-BR"/>
@@ -1856,30 +1766,22 @@
             <w:t xml:space="preserve">  Date:</w:t>
           </w:r>
           <w:r>
-            <w:rPr/>
-            <w:t xml:space="preserve"> </w:t>
-          </w:r>
-          <w:r>
-            <w:rPr/>
-            <w:t>02</w:t>
+            <w:t xml:space="preserve"> 0</w:t>
+          </w:r>
+          <w:r>
+            <w:t>6</w:t>
           </w:r>
           <w:r>
             <w:rPr>
               <w:lang w:val="pt-BR"/>
             </w:rPr>
-            <w:t>/08/202</w:t>
-          </w:r>
-          <w:r>
-            <w:rPr>
-              <w:lang w:val="pt-BR"/>
-            </w:rPr>
-            <w:t>5</w:t>
+            <w:t>/08/2025</w:t>
           </w:r>
         </w:p>
       </w:tc>
     </w:tr>
   </w:tbl>
-  <w:p xmlns:wp14="http://schemas.microsoft.com/office/word/2010/wordml" wp14:textId="77777777">
+  <w:p>
     <w:pPr>
       <w:pStyle w:val="Cabealho"/>
     </w:pPr>
@@ -1888,17 +1790,17 @@
 </file>
 
 <file path=word/header3.xml><?xml version="1.0" encoding="utf-8"?>
-<w:hdr xmlns:wpc="http://schemas.microsoft.com/office/word/2010/wordprocessingCanvas" xmlns:mc="http://schemas.openxmlformats.org/markup-compatibility/2006" xmlns:o="urn:schemas-microsoft-com:office:office" xmlns:r="http://schemas.openxmlformats.org/officeDocument/2006/relationships" xmlns:m="http://schemas.openxmlformats.org/officeDocument/2006/math" xmlns:v="urn:schemas-microsoft-com:vml" xmlns:wp14="http://schemas.microsoft.com/office/word/2010/wordprocessingDrawing" xmlns:wp="http://schemas.openxmlformats.org/drawingml/2006/wordprocessingDrawing" xmlns:w10="urn:schemas-microsoft-com:office:word" xmlns:w="http://schemas.openxmlformats.org/wordprocessingml/2006/main" xmlns:w14="http://schemas.microsoft.com/office/word/2010/wordml" xmlns:w15="http://schemas.microsoft.com/office/word/2012/wordml" xmlns:wpg="http://schemas.microsoft.com/office/word/2010/wordprocessingGroup" xmlns:wpi="http://schemas.microsoft.com/office/word/2010/wordprocessingInk" xmlns:wne="http://schemas.microsoft.com/office/word/2006/wordml" xmlns:wps="http://schemas.microsoft.com/office/word/2010/wordprocessingShape" mc:Ignorable="w14 w15 wp14">
-  <w:p xmlns:wp14="http://schemas.microsoft.com/office/word/2010/wordml" wp14:textId="77777777"/>
+<w:hdr xmlns:wpc="http://schemas.microsoft.com/office/word/2010/wordprocessingCanvas" xmlns:cx="http://schemas.microsoft.com/office/drawing/2014/chartex" xmlns:cx1="http://schemas.microsoft.com/office/drawing/2015/9/8/chartex" xmlns:cx2="http://schemas.microsoft.com/office/drawing/2015/10/21/chartex" xmlns:cx3="http://schemas.microsoft.com/office/drawing/2016/5/9/chartex" xmlns:cx4="http://schemas.microsoft.com/office/drawing/2016/5/10/chartex" xmlns:cx5="http://schemas.microsoft.com/office/drawing/2016/5/11/chartex" xmlns:cx6="http://schemas.microsoft.com/office/drawing/2016/5/12/chartex" xmlns:cx7="http://schemas.microsoft.com/office/drawing/2016/5/13/chartex" xmlns:cx8="http://schemas.microsoft.com/office/drawing/2016/5/14/chartex" xmlns:mc="http://schemas.openxmlformats.org/markup-compatibility/2006" xmlns:aink="http://schemas.microsoft.com/office/drawing/2016/ink" xmlns:am3d="http://schemas.microsoft.com/office/drawing/2017/model3d" xmlns:o="urn:schemas-microsoft-com:office:office" xmlns:r="http://schemas.openxmlformats.org/officeDocument/2006/relationships" xmlns:m="http://schemas.openxmlformats.org/officeDocument/2006/math" xmlns:v="urn:schemas-microsoft-com:vml" xmlns:wp14="http://schemas.microsoft.com/office/word/2010/wordprocessingDrawing" xmlns:wp="http://schemas.openxmlformats.org/drawingml/2006/wordprocessingDrawing" xmlns:w10="urn:schemas-microsoft-com:office:word" xmlns:w="http://schemas.openxmlformats.org/wordprocessingml/2006/main" xmlns:w14="http://schemas.microsoft.com/office/word/2010/wordml" xmlns:w15="http://schemas.microsoft.com/office/word/2012/wordml" xmlns:w16cex="http://schemas.microsoft.com/office/word/2018/wordml/cex" xmlns:w16cid="http://schemas.microsoft.com/office/word/2016/wordml/cid" xmlns:w16="http://schemas.microsoft.com/office/word/2018/wordml" xmlns:w16sdtdh="http://schemas.microsoft.com/office/word/2020/wordml/sdtdatahash" xmlns:w16se="http://schemas.microsoft.com/office/word/2015/wordml/symex" xmlns:wpg="http://schemas.microsoft.com/office/word/2010/wordprocessingGroup" xmlns:wpi="http://schemas.microsoft.com/office/word/2010/wordprocessingInk" xmlns:wne="http://schemas.microsoft.com/office/word/2006/wordml" xmlns:wps="http://schemas.microsoft.com/office/word/2010/wordprocessingShape" mc:Ignorable="w14 w15 w16se w16cid w16 w16cex w16sdtdh wp14">
+  <w:p/>
 </w:hdr>
 </file>
 
 <file path=word/styles.xml><?xml version="1.0" encoding="utf-8"?>
-<w:styles xmlns:wp14="http://schemas.microsoft.com/office/word/2010/wordprocessingDrawing" xmlns:mc="http://schemas.openxmlformats.org/markup-compatibility/2006" xmlns:r="http://schemas.openxmlformats.org/officeDocument/2006/relationships" xmlns:w="http://schemas.openxmlformats.org/wordprocessingml/2006/main" xmlns:w14="http://schemas.microsoft.com/office/word/2010/wordml" xmlns:w15="http://schemas.microsoft.com/office/word/2012/wordml" mc:Ignorable="w14 w15 wp14">
+<w:styles xmlns:mc="http://schemas.openxmlformats.org/markup-compatibility/2006" xmlns:r="http://schemas.openxmlformats.org/officeDocument/2006/relationships" xmlns:w="http://schemas.openxmlformats.org/wordprocessingml/2006/main" xmlns:w14="http://schemas.microsoft.com/office/word/2010/wordml" xmlns:w15="http://schemas.microsoft.com/office/word/2012/wordml" xmlns:w16cex="http://schemas.microsoft.com/office/word/2018/wordml/cex" xmlns:w16cid="http://schemas.microsoft.com/office/word/2016/wordml/cid" xmlns:w16="http://schemas.microsoft.com/office/word/2018/wordml" xmlns:w16sdtdh="http://schemas.microsoft.com/office/word/2020/wordml/sdtdatahash" xmlns:w16se="http://schemas.microsoft.com/office/word/2015/wordml/symex" mc:Ignorable="w14 w15 w16se w16cid w16 w16cex w16sdtdh">
   <w:docDefaults>
     <w:rPrDefault>
       <w:rPr>
-        <w:rFonts w:ascii="Times New Roman" w:hAnsi="Times New Roman" w:eastAsia="Times New Roman" w:cs="Times New Roman"/>
+        <w:rFonts w:ascii="Times New Roman" w:eastAsia="Times New Roman" w:hAnsi="Times New Roman" w:cs="Times New Roman"/>
         <w:lang w:val="pt-BR" w:eastAsia="pt-BR" w:bidi="ar-SA"/>
       </w:rPr>
     </w:rPrDefault>
@@ -1908,7 +1810,7 @@
       </w:pPr>
     </w:pPrDefault>
   </w:docDefaults>
-  <w:latentStyles w:defLockedState="0" w:defUIPriority="99" w:defSemiHidden="0" w:defUnhideWhenUsed="0" w:defQFormat="0" w:count="371">
+  <w:latentStyles w:defLockedState="0" w:defUIPriority="99" w:defSemiHidden="0" w:defUnhideWhenUsed="0" w:defQFormat="0" w:count="376">
     <w:lsdException w:name="Normal" w:uiPriority="0" w:qFormat="1"/>
     <w:lsdException w:name="heading 1" w:uiPriority="9" w:qFormat="1"/>
     <w:lsdException w:name="heading 2" w:uiPriority="9" w:qFormat="1"/>
@@ -1928,22 +1830,22 @@
     <w:lsdException w:name="index 7" w:semiHidden="1" w:unhideWhenUsed="1"/>
     <w:lsdException w:name="index 8" w:semiHidden="1" w:unhideWhenUsed="1"/>
     <w:lsdException w:name="index 9" w:semiHidden="1" w:unhideWhenUsed="1"/>
-    <w:lsdException w:name="toc 1" w:uiPriority="39" w:semiHidden="1" w:unhideWhenUsed="1"/>
-    <w:lsdException w:name="toc 2" w:uiPriority="39" w:semiHidden="1" w:unhideWhenUsed="1"/>
-    <w:lsdException w:name="toc 3" w:uiPriority="39" w:semiHidden="1" w:unhideWhenUsed="1"/>
-    <w:lsdException w:name="toc 4" w:uiPriority="39" w:semiHidden="1" w:unhideWhenUsed="1"/>
-    <w:lsdException w:name="toc 5" w:uiPriority="39" w:semiHidden="1" w:unhideWhenUsed="1"/>
-    <w:lsdException w:name="toc 6" w:uiPriority="39" w:semiHidden="1" w:unhideWhenUsed="1"/>
-    <w:lsdException w:name="toc 7" w:uiPriority="39" w:semiHidden="1" w:unhideWhenUsed="1"/>
-    <w:lsdException w:name="toc 8" w:uiPriority="39" w:semiHidden="1" w:unhideWhenUsed="1"/>
-    <w:lsdException w:name="toc 9" w:uiPriority="39" w:semiHidden="1" w:unhideWhenUsed="1"/>
+    <w:lsdException w:name="toc 1" w:semiHidden="1" w:uiPriority="39" w:unhideWhenUsed="1"/>
+    <w:lsdException w:name="toc 2" w:semiHidden="1" w:uiPriority="39" w:unhideWhenUsed="1"/>
+    <w:lsdException w:name="toc 3" w:semiHidden="1" w:uiPriority="39" w:unhideWhenUsed="1"/>
+    <w:lsdException w:name="toc 4" w:semiHidden="1" w:uiPriority="39" w:unhideWhenUsed="1"/>
+    <w:lsdException w:name="toc 5" w:semiHidden="1" w:uiPriority="39" w:unhideWhenUsed="1"/>
+    <w:lsdException w:name="toc 6" w:semiHidden="1" w:uiPriority="39" w:unhideWhenUsed="1"/>
+    <w:lsdException w:name="toc 7" w:semiHidden="1" w:uiPriority="39" w:unhideWhenUsed="1"/>
+    <w:lsdException w:name="toc 8" w:semiHidden="1" w:uiPriority="39" w:unhideWhenUsed="1"/>
+    <w:lsdException w:name="toc 9" w:semiHidden="1" w:uiPriority="39" w:unhideWhenUsed="1"/>
     <w:lsdException w:name="Normal Indent" w:semiHidden="1" w:unhideWhenUsed="1"/>
     <w:lsdException w:name="footnote text" w:semiHidden="1" w:unhideWhenUsed="1"/>
     <w:lsdException w:name="annotation text" w:semiHidden="1" w:unhideWhenUsed="1"/>
     <w:lsdException w:name="header" w:semiHidden="1" w:unhideWhenUsed="1"/>
     <w:lsdException w:name="footer" w:semiHidden="1" w:unhideWhenUsed="1"/>
     <w:lsdException w:name="index heading" w:semiHidden="1" w:unhideWhenUsed="1"/>
-    <w:lsdException w:name="caption" w:uiPriority="35" w:semiHidden="1" w:unhideWhenUsed="1" w:qFormat="1"/>
+    <w:lsdException w:name="caption" w:semiHidden="1" w:uiPriority="35" w:unhideWhenUsed="1" w:qFormat="1"/>
     <w:lsdException w:name="table of figures" w:semiHidden="1" w:unhideWhenUsed="1"/>
     <w:lsdException w:name="envelope address" w:semiHidden="1" w:unhideWhenUsed="1"/>
     <w:lsdException w:name="envelope return" w:semiHidden="1" w:unhideWhenUsed="1"/>
@@ -1974,7 +1876,7 @@
     <w:lsdException w:name="Title" w:uiPriority="10" w:qFormat="1"/>
     <w:lsdException w:name="Closing" w:semiHidden="1" w:unhideWhenUsed="1"/>
     <w:lsdException w:name="Signature" w:semiHidden="1" w:unhideWhenUsed="1"/>
-    <w:lsdException w:name="Default Paragraph Font" w:uiPriority="1" w:semiHidden="1" w:unhideWhenUsed="1"/>
+    <w:lsdException w:name="Default Paragraph Font" w:semiHidden="1" w:uiPriority="1" w:unhideWhenUsed="1"/>
     <w:lsdException w:name="Body Text" w:semiHidden="1" w:unhideWhenUsed="1"/>
     <w:lsdException w:name="Body Text Indent" w:semiHidden="1" w:unhideWhenUsed="1"/>
     <w:lsdException w:name="List Continue" w:semiHidden="1" w:unhideWhenUsed="1"/>
@@ -2014,7 +1916,6 @@
     <w:lsdException w:name="HTML Sample" w:semiHidden="1" w:unhideWhenUsed="1"/>
     <w:lsdException w:name="HTML Typewriter" w:semiHidden="1" w:unhideWhenUsed="1"/>
     <w:lsdException w:name="HTML Variable" w:semiHidden="1" w:unhideWhenUsed="1"/>
-    <w:lsdException w:name="Normal Table" w:semiHidden="1" w:unhideWhenUsed="1"/>
     <w:lsdException w:name="annotation subject" w:semiHidden="1" w:unhideWhenUsed="1"/>
     <w:lsdException w:name="No List" w:semiHidden="1" w:unhideWhenUsed="1"/>
     <w:lsdException w:name="Outline List 1" w:semiHidden="1" w:unhideWhenUsed="1"/>
@@ -2057,11 +1958,8 @@
     <w:lsdException w:name="Table Contemporary" w:semiHidden="1" w:unhideWhenUsed="1"/>
     <w:lsdException w:name="Table Elegant" w:semiHidden="1" w:unhideWhenUsed="1"/>
     <w:lsdException w:name="Table Professional" w:semiHidden="1" w:unhideWhenUsed="1"/>
-    <w:lsdException w:name="Table Subtle 1" w:semiHidden="1" w:unhideWhenUsed="1"/>
     <w:lsdException w:name="Table Subtle 2" w:semiHidden="1" w:unhideWhenUsed="1"/>
     <w:lsdException w:name="Table Web 1" w:semiHidden="1" w:unhideWhenUsed="1"/>
-    <w:lsdException w:name="Table Web 2" w:semiHidden="1" w:unhideWhenUsed="1"/>
-    <w:lsdException w:name="Table Web 3" w:semiHidden="1" w:unhideWhenUsed="1"/>
     <w:lsdException w:name="Balloon Text" w:semiHidden="1" w:unhideWhenUsed="1"/>
     <w:lsdException w:name="Table Grid" w:uiPriority="59"/>
     <w:lsdException w:name="Table Theme" w:semiHidden="1" w:unhideWhenUsed="1"/>
@@ -2174,8 +2072,8 @@
     <w:lsdException w:name="Subtle Reference" w:uiPriority="31" w:qFormat="1"/>
     <w:lsdException w:name="Intense Reference" w:uiPriority="32" w:qFormat="1"/>
     <w:lsdException w:name="Book Title" w:uiPriority="33" w:qFormat="1"/>
-    <w:lsdException w:name="Bibliography" w:uiPriority="37" w:semiHidden="1" w:unhideWhenUsed="1"/>
-    <w:lsdException w:name="TOC Heading" w:uiPriority="39" w:semiHidden="1" w:unhideWhenUsed="1" w:qFormat="1"/>
+    <w:lsdException w:name="Bibliography" w:semiHidden="1" w:uiPriority="37" w:unhideWhenUsed="1"/>
+    <w:lsdException w:name="TOC Heading" w:semiHidden="1" w:uiPriority="39" w:unhideWhenUsed="1" w:qFormat="1"/>
     <w:lsdException w:name="Plain Table 1" w:uiPriority="41"/>
     <w:lsdException w:name="Plain Table 2" w:uiPriority="42"/>
     <w:lsdException w:name="Plain Table 3" w:uiPriority="43"/>
@@ -2280,8 +2178,13 @@
     <w:lsdException w:name="List Table 5 Dark Accent 6" w:uiPriority="50"/>
     <w:lsdException w:name="List Table 6 Colorful Accent 6" w:uiPriority="51"/>
     <w:lsdException w:name="List Table 7 Colorful Accent 6" w:uiPriority="52"/>
+    <w:lsdException w:name="Mention" w:semiHidden="1" w:unhideWhenUsed="1"/>
+    <w:lsdException w:name="Smart Hyperlink" w:semiHidden="1" w:unhideWhenUsed="1"/>
+    <w:lsdException w:name="Hashtag" w:semiHidden="1" w:unhideWhenUsed="1"/>
+    <w:lsdException w:name="Unresolved Mention" w:semiHidden="1" w:unhideWhenUsed="1"/>
+    <w:lsdException w:name="Smart Link" w:semiHidden="1" w:unhideWhenUsed="1"/>
   </w:latentStyles>
-  <w:style w:type="paragraph" w:styleId="Normal" w:default="1">
+  <w:style w:type="paragraph" w:default="1" w:styleId="Normal">
     <w:name w:val="Normal"/>
     <w:qFormat/>
     <w:rsid w:val="00A879E8"/>
@@ -2443,13 +2346,13 @@
       <w:szCs w:val="18"/>
     </w:rPr>
   </w:style>
-  <w:style w:type="character" w:styleId="Fontepargpadro" w:default="1">
+  <w:style w:type="character" w:default="1" w:styleId="Fontepargpadro">
     <w:name w:val="Default Paragraph Font"/>
     <w:uiPriority w:val="1"/>
     <w:semiHidden/>
     <w:unhideWhenUsed/>
   </w:style>
-  <w:style w:type="table" w:styleId="Tabelanormal" w:default="1">
+  <w:style w:type="table" w:default="1" w:styleId="Tabelanormal">
     <w:name w:val="Normal Table"/>
     <w:uiPriority w:val="99"/>
     <w:semiHidden/>
@@ -2464,7 +2367,7 @@
       </w:tblCellMar>
     </w:tblPr>
   </w:style>
-  <w:style w:type="numbering" w:styleId="Semlista" w:default="1">
+  <w:style w:type="numbering" w:default="1" w:styleId="Semlista">
     <w:name w:val="No List"/>
     <w:uiPriority w:val="99"/>
     <w:semiHidden/>
@@ -2477,7 +2380,7 @@
     <w:qFormat/>
     <w:rsid w:val="00A879E8"/>
   </w:style>
-  <w:style w:type="character" w:styleId="Caracteresdenotaderodap" w:customStyle="1">
+  <w:style w:type="character" w:customStyle="1" w:styleId="Caracteresdenotaderodap">
     <w:name w:val="Caracteres de nota de rodapé"/>
     <w:semiHidden/>
     <w:qFormat/>
@@ -2523,13 +2426,13 @@
       <w:u w:val="single"/>
     </w:rPr>
   </w:style>
-  <w:style w:type="character" w:styleId="tw4winNone" w:customStyle="1">
+  <w:style w:type="character" w:customStyle="1" w:styleId="tw4winNone">
     <w:name w:val="tw4winNone"/>
     <w:basedOn w:val="Fontepargpadro"/>
     <w:qFormat/>
     <w:rsid w:val="00A879E8"/>
   </w:style>
-  <w:style w:type="character" w:styleId="tw4winExternal" w:customStyle="1">
+  <w:style w:type="character" w:customStyle="1" w:styleId="tw4winExternal">
     <w:name w:val="tw4winExternal"/>
     <w:qFormat/>
     <w:rsid w:val="00A879E8"/>
@@ -2538,7 +2441,7 @@
       <w:color w:val="808080"/>
     </w:rPr>
   </w:style>
-  <w:style w:type="character" w:styleId="tw4winInternal" w:customStyle="1">
+  <w:style w:type="character" w:customStyle="1" w:styleId="tw4winInternal">
     <w:name w:val="tw4winInternal"/>
     <w:qFormat/>
     <w:rsid w:val="00A879E8"/>
@@ -2547,7 +2450,7 @@
       <w:color w:val="FF0000"/>
     </w:rPr>
   </w:style>
-  <w:style w:type="character" w:styleId="tw4winMark" w:customStyle="1">
+  <w:style w:type="character" w:customStyle="1" w:styleId="tw4winMark">
     <w:name w:val="tw4winMark"/>
     <w:qFormat/>
     <w:rsid w:val="00A879E8"/>
@@ -2560,7 +2463,7 @@
       <w:vertAlign w:val="subscript"/>
     </w:rPr>
   </w:style>
-  <w:style w:type="character" w:styleId="tw4winError" w:customStyle="1">
+  <w:style w:type="character" w:customStyle="1" w:styleId="tw4winError">
     <w:name w:val="tw4winError"/>
     <w:qFormat/>
     <w:rsid w:val="00A879E8"/>
@@ -2571,7 +2474,7 @@
       <w:szCs w:val="40"/>
     </w:rPr>
   </w:style>
-  <w:style w:type="character" w:styleId="tw4winTerm" w:customStyle="1">
+  <w:style w:type="character" w:customStyle="1" w:styleId="tw4winTerm">
     <w:name w:val="tw4winTerm"/>
     <w:qFormat/>
     <w:rsid w:val="00A879E8"/>
@@ -2579,7 +2482,7 @@
       <w:color w:val="0000FF"/>
     </w:rPr>
   </w:style>
-  <w:style w:type="character" w:styleId="tw4winPopup" w:customStyle="1">
+  <w:style w:type="character" w:customStyle="1" w:styleId="tw4winPopup">
     <w:name w:val="tw4winPopup"/>
     <w:qFormat/>
     <w:rsid w:val="00A879E8"/>
@@ -2588,7 +2491,7 @@
       <w:color w:val="008000"/>
     </w:rPr>
   </w:style>
-  <w:style w:type="character" w:styleId="tw4winJump" w:customStyle="1">
+  <w:style w:type="character" w:customStyle="1" w:styleId="tw4winJump">
     <w:name w:val="tw4winJump"/>
     <w:qFormat/>
     <w:rsid w:val="00A879E8"/>
@@ -2597,7 +2500,7 @@
       <w:color w:val="008080"/>
     </w:rPr>
   </w:style>
-  <w:style w:type="character" w:styleId="DONOTTRANSLATE" w:customStyle="1">
+  <w:style w:type="character" w:customStyle="1" w:styleId="DONOTTRANSLATE">
     <w:name w:val="DO_NOT_TRANSLATE"/>
     <w:qFormat/>
     <w:rsid w:val="00A879E8"/>
@@ -2606,7 +2509,7 @@
       <w:color w:val="800000"/>
     </w:rPr>
   </w:style>
-  <w:style w:type="character" w:styleId="TextodebaloChar" w:customStyle="1">
+  <w:style w:type="character" w:customStyle="1" w:styleId="TextodebaloChar">
     <w:name w:val="Texto de balão Char"/>
     <w:link w:val="Textodebalo"/>
     <w:uiPriority w:val="99"/>
@@ -2620,7 +2523,7 @@
       <w:lang w:val="en-US" w:eastAsia="en-US"/>
     </w:rPr>
   </w:style>
-  <w:style w:type="character" w:styleId="Vnculodendice" w:customStyle="1">
+  <w:style w:type="character" w:customStyle="1" w:styleId="Vnculodendice">
     <w:name w:val="Vínculo de índice"/>
     <w:qFormat/>
   </w:style>
@@ -2676,7 +2579,7 @@
       <w:szCs w:val="24"/>
     </w:rPr>
   </w:style>
-  <w:style w:type="paragraph" w:styleId="ndice" w:customStyle="1">
+  <w:style w:type="paragraph" w:customStyle="1" w:styleId="ndice">
     <w:name w:val="Índice"/>
     <w:basedOn w:val="Normal"/>
     <w:qFormat/>
@@ -2687,7 +2590,7 @@
       <w:rFonts w:cs="Arial"/>
     </w:rPr>
   </w:style>
-  <w:style w:type="paragraph" w:styleId="Paragraph2" w:customStyle="1">
+  <w:style w:type="paragraph" w:customStyle="1" w:styleId="Paragraph2">
     <w:name w:val="Paragraph2"/>
     <w:basedOn w:val="Normal"/>
     <w:qFormat/>
@@ -2774,7 +2677,7 @@
       <w:ind w:left="864"/>
     </w:pPr>
   </w:style>
-  <w:style w:type="paragraph" w:styleId="CabealhoeRodap" w:customStyle="1">
+  <w:style w:type="paragraph" w:customStyle="1" w:styleId="CabealhoeRodap">
     <w:name w:val="Cabeçalho e Rodapé"/>
     <w:basedOn w:val="Normal"/>
     <w:qFormat/>
@@ -2803,7 +2706,7 @@
       </w:tabs>
     </w:pPr>
   </w:style>
-  <w:style w:type="paragraph" w:styleId="Bullet1" w:customStyle="1">
+  <w:style w:type="paragraph" w:customStyle="1" w:styleId="Bullet1">
     <w:name w:val="Bullet1"/>
     <w:basedOn w:val="Normal"/>
     <w:qFormat/>
@@ -2812,7 +2715,7 @@
       <w:ind w:left="720" w:hanging="432"/>
     </w:pPr>
   </w:style>
-  <w:style w:type="paragraph" w:styleId="Bullet2" w:customStyle="1">
+  <w:style w:type="paragraph" w:customStyle="1" w:styleId="Bullet2">
     <w:name w:val="Bullet2"/>
     <w:basedOn w:val="Normal"/>
     <w:qFormat/>
@@ -2824,7 +2727,7 @@
       <w:color w:val="000080"/>
     </w:rPr>
   </w:style>
-  <w:style w:type="paragraph" w:styleId="Tabletext" w:customStyle="1">
+  <w:style w:type="paragraph" w:customStyle="1" w:styleId="Tabletext">
     <w:name w:val="Tabletext"/>
     <w:basedOn w:val="Normal"/>
     <w:qFormat/>
@@ -2853,7 +2756,7 @@
       <w:keepNext/>
       <w:keepLines/>
       <w:pBdr>
-        <w:bottom w:val="single" w:color="000000" w:sz="6" w:space="0"/>
+        <w:bottom w:val="single" w:sz="6" w:space="0" w:color="000000"/>
       </w:pBdr>
       <w:spacing w:before="40" w:after="40"/>
       <w:ind w:left="360" w:hanging="360"/>
@@ -2863,7 +2766,7 @@
       <w:szCs w:val="16"/>
     </w:rPr>
   </w:style>
-  <w:style w:type="paragraph" w:styleId="MainTitle" w:customStyle="1">
+  <w:style w:type="paragraph" w:customStyle="1" w:styleId="MainTitle">
     <w:name w:val="Main Title"/>
     <w:basedOn w:val="Normal"/>
     <w:qFormat/>
@@ -2881,7 +2784,7 @@
       <w:szCs w:val="32"/>
     </w:rPr>
   </w:style>
-  <w:style w:type="paragraph" w:styleId="Paragraph1" w:customStyle="1">
+  <w:style w:type="paragraph" w:customStyle="1" w:styleId="Paragraph1">
     <w:name w:val="Paragraph1"/>
     <w:basedOn w:val="Normal"/>
     <w:qFormat/>
@@ -2891,7 +2794,7 @@
       <w:jc w:val="both"/>
     </w:pPr>
   </w:style>
-  <w:style w:type="paragraph" w:styleId="Paragraph3" w:customStyle="1">
+  <w:style w:type="paragraph" w:customStyle="1" w:styleId="Paragraph3">
     <w:name w:val="Paragraph3"/>
     <w:basedOn w:val="Normal"/>
     <w:qFormat/>
@@ -2902,7 +2805,7 @@
       <w:jc w:val="both"/>
     </w:pPr>
   </w:style>
-  <w:style w:type="paragraph" w:styleId="Paragraph4" w:customStyle="1">
+  <w:style w:type="paragraph" w:customStyle="1" w:styleId="Paragraph4">
     <w:name w:val="Paragraph4"/>
     <w:basedOn w:val="Normal"/>
     <w:qFormat/>
@@ -2994,7 +2897,7 @@
       <w:u w:val="single"/>
     </w:rPr>
   </w:style>
-  <w:style w:type="paragraph" w:styleId="Body" w:customStyle="1">
+  <w:style w:type="paragraph" w:customStyle="1" w:styleId="Body">
     <w:name w:val="Body"/>
     <w:basedOn w:val="Normal"/>
     <w:qFormat/>
@@ -3005,7 +2908,7 @@
       <w:jc w:val="both"/>
     </w:pPr>
   </w:style>
-  <w:style w:type="paragraph" w:styleId="Bullet" w:customStyle="1">
+  <w:style w:type="paragraph" w:customStyle="1" w:styleId="Bullet">
     <w:name w:val="Bullet"/>
     <w:basedOn w:val="Normal"/>
     <w:qFormat/>
@@ -3020,7 +2923,7 @@
       <w:jc w:val="both"/>
     </w:pPr>
   </w:style>
-  <w:style w:type="paragraph" w:styleId="InfoBlue" w:customStyle="1">
+  <w:style w:type="paragraph" w:customStyle="1" w:styleId="InfoBlue">
     <w:name w:val="InfoBlue"/>
     <w:basedOn w:val="Normal"/>
     <w:next w:val="Corpodetexto"/>
@@ -3100,30 +3003,20 @@
       <w:lang w:val="pt-BR"/>
     </w:rPr>
   </w:style>
-  <w:style xmlns:w="http://schemas.openxmlformats.org/wordprocessingml/2006/main" w:type="table" w:styleId="TableGrid">
-    <w:name xmlns:w="http://schemas.openxmlformats.org/wordprocessingml/2006/main" w:val="Table Grid"/>
-    <w:basedOn xmlns:w="http://schemas.openxmlformats.org/wordprocessingml/2006/main" w:val="Tabelanormal"/>
-    <w:uiPriority xmlns:w="http://schemas.openxmlformats.org/wordprocessingml/2006/main" w:val="59"/>
-    <w:rsid xmlns:w="http://schemas.openxmlformats.org/wordprocessingml/2006/main" w:val="00FB4123"/>
-    <w:pPr xmlns:w="http://schemas.openxmlformats.org/wordprocessingml/2006/main">
-      <w:spacing w:after="0" w:line="240" w:lineRule="auto"/>
-    </w:pPr>
-    <w:tblPr xmlns:w="http://schemas.openxmlformats.org/wordprocessingml/2006/main">
-      <w:tblInd w:w="0" w:type="dxa"/>
+  <w:style w:type="table" w:styleId="Tabelacomgrade">
+    <w:name w:val="Table Grid"/>
+    <w:basedOn w:val="Tabelanormal"/>
+    <w:uiPriority w:val="59"/>
+    <w:rsid w:val="00FB4123"/>
+    <w:tblPr>
       <w:tblBorders>
-        <w:top w:val="single" w:color="000000" w:themeColor="text1" w:sz="4" w:space="0"/>
-        <w:left w:val="single" w:color="000000" w:themeColor="text1" w:sz="4" w:space="0"/>
-        <w:bottom w:val="single" w:color="000000" w:themeColor="text1" w:sz="4" w:space="0"/>
-        <w:right w:val="single" w:color="000000" w:themeColor="text1" w:sz="4" w:space="0"/>
-        <w:insideH w:val="single" w:color="000000" w:themeColor="text1" w:sz="4" w:space="0"/>
-        <w:insideV w:val="single" w:color="000000" w:themeColor="text1" w:sz="4" w:space="0"/>
+        <w:top w:val="single" w:sz="4" w:space="0" w:color="000000" w:themeColor="text1"/>
+        <w:left w:val="single" w:sz="4" w:space="0" w:color="000000" w:themeColor="text1"/>
+        <w:bottom w:val="single" w:sz="4" w:space="0" w:color="000000" w:themeColor="text1"/>
+        <w:right w:val="single" w:sz="4" w:space="0" w:color="000000" w:themeColor="text1"/>
+        <w:insideH w:val="single" w:sz="4" w:space="0" w:color="000000" w:themeColor="text1"/>
+        <w:insideV w:val="single" w:sz="4" w:space="0" w:color="000000" w:themeColor="text1"/>
       </w:tblBorders>
-      <w:tblCellMar>
-        <w:top w:w="0" w:type="dxa"/>
-        <w:left w:w="108" w:type="dxa"/>
-        <w:bottom w:w="0" w:type="dxa"/>
-        <w:right w:w="108" w:type="dxa"/>
-      </w:tblCellMar>
     </w:tblPr>
   </w:style>
 </w:styles>

</xml_diff>

<commit_message>
Revert "Atualizado o arquivo com imagens dos mapeamentos referentes ao projeto."
</commit_message>
<xml_diff>
--- a/AnaliseProjeto/Guia Análise e Projeto.docx
+++ b/AnaliseProjeto/Guia Análise e Projeto.docx
@@ -1,8 +1,8 @@
 
 <file path=word/document.xml><?xml version="1.0" encoding="utf-8"?>
-<w:document xmlns:wpc="http://schemas.microsoft.com/office/word/2010/wordprocessingCanvas" xmlns:cx="http://schemas.microsoft.com/office/drawing/2014/chartex" xmlns:cx1="http://schemas.microsoft.com/office/drawing/2015/9/8/chartex" xmlns:cx2="http://schemas.microsoft.com/office/drawing/2015/10/21/chartex" xmlns:cx3="http://schemas.microsoft.com/office/drawing/2016/5/9/chartex" xmlns:cx4="http://schemas.microsoft.com/office/drawing/2016/5/10/chartex" xmlns:cx5="http://schemas.microsoft.com/office/drawing/2016/5/11/chartex" xmlns:cx6="http://schemas.microsoft.com/office/drawing/2016/5/12/chartex" xmlns:cx7="http://schemas.microsoft.com/office/drawing/2016/5/13/chartex" xmlns:cx8="http://schemas.microsoft.com/office/drawing/2016/5/14/chartex" xmlns:mc="http://schemas.openxmlformats.org/markup-compatibility/2006" xmlns:aink="http://schemas.microsoft.com/office/drawing/2016/ink" xmlns:am3d="http://schemas.microsoft.com/office/drawing/2017/model3d" xmlns:o="urn:schemas-microsoft-com:office:office" xmlns:r="http://schemas.openxmlformats.org/officeDocument/2006/relationships" xmlns:m="http://schemas.openxmlformats.org/officeDocument/2006/math" xmlns:v="urn:schemas-microsoft-com:vml" xmlns:wp14="http://schemas.microsoft.com/office/word/2010/wordprocessingDrawing" xmlns:wp="http://schemas.openxmlformats.org/drawingml/2006/wordprocessingDrawing" xmlns:w10="urn:schemas-microsoft-com:office:word" xmlns:w="http://schemas.openxmlformats.org/wordprocessingml/2006/main" xmlns:w14="http://schemas.microsoft.com/office/word/2010/wordml" xmlns:w15="http://schemas.microsoft.com/office/word/2012/wordml" xmlns:w16cex="http://schemas.microsoft.com/office/word/2018/wordml/cex" xmlns:w16cid="http://schemas.microsoft.com/office/word/2016/wordml/cid" xmlns:w16="http://schemas.microsoft.com/office/word/2018/wordml" xmlns:w16sdtdh="http://schemas.microsoft.com/office/word/2020/wordml/sdtdatahash" xmlns:w16se="http://schemas.microsoft.com/office/word/2015/wordml/symex" xmlns:wpg="http://schemas.microsoft.com/office/word/2010/wordprocessingGroup" xmlns:wpi="http://schemas.microsoft.com/office/word/2010/wordprocessingInk" xmlns:wne="http://schemas.microsoft.com/office/word/2006/wordml" xmlns:wps="http://schemas.microsoft.com/office/word/2010/wordprocessingShape" mc:Ignorable="w14 w15 w16se w16cid w16 w16cex w16sdtdh wp14">
+<w:document xmlns:wpc="http://schemas.microsoft.com/office/word/2010/wordprocessingCanvas" xmlns:mc="http://schemas.openxmlformats.org/markup-compatibility/2006" xmlns:o="urn:schemas-microsoft-com:office:office" xmlns:r="http://schemas.openxmlformats.org/officeDocument/2006/relationships" xmlns:m="http://schemas.openxmlformats.org/officeDocument/2006/math" xmlns:v="urn:schemas-microsoft-com:vml" xmlns:wp14="http://schemas.microsoft.com/office/word/2010/wordprocessingDrawing" xmlns:wp="http://schemas.openxmlformats.org/drawingml/2006/wordprocessingDrawing" xmlns:w10="urn:schemas-microsoft-com:office:word" xmlns:w="http://schemas.openxmlformats.org/wordprocessingml/2006/main" xmlns:w14="http://schemas.microsoft.com/office/word/2010/wordml" xmlns:w15="http://schemas.microsoft.com/office/word/2012/wordml" xmlns:wpg="http://schemas.microsoft.com/office/word/2010/wordprocessingGroup" xmlns:wpi="http://schemas.microsoft.com/office/word/2010/wordprocessingInk" xmlns:wne="http://schemas.microsoft.com/office/word/2006/wordml" xmlns:wps="http://schemas.microsoft.com/office/word/2010/wordprocessingShape" xmlns:a="http://schemas.openxmlformats.org/drawingml/2006/main" xmlns:pic="http://schemas.openxmlformats.org/drawingml/2006/picture" xmlns:a14="http://schemas.microsoft.com/office/drawing/2010/main" mc:Ignorable="w14 w15 wp14">
   <w:body>
-    <w:p>
+    <w:p xmlns:wp14="http://schemas.microsoft.com/office/word/2010/wordml" wp14:textId="0E700094">
       <w:pPr>
         <w:pStyle w:val="Ttulo"/>
         <w:jc w:val="right"/>
@@ -11,7 +11,6 @@
           <w:lang w:val="pt-BR"/>
         </w:rPr>
       </w:pPr>
-      <w:proofErr w:type="spellStart"/>
       <w:r>
         <w:rPr>
           <w:rFonts w:ascii="Times New Roman" w:hAnsi="Times New Roman"/>
@@ -19,9 +18,8 @@
         </w:rPr>
         <w:t>AlugueLink</w:t>
       </w:r>
-      <w:proofErr w:type="spellEnd"/>
-    </w:p>
-    <w:p>
+    </w:p>
+    <w:p xmlns:wp14="http://schemas.microsoft.com/office/word/2010/wordml" wp14:textId="77777777">
       <w:pPr>
         <w:pStyle w:val="Ttulo"/>
         <w:jc w:val="right"/>
@@ -38,7 +36,7 @@
         <w:t>Guia de Análise e Projeto</w:t>
       </w:r>
     </w:p>
-    <w:p>
+    <w:p xmlns:wp14="http://schemas.microsoft.com/office/word/2010/wordml" wp14:textId="77777777">
       <w:pPr>
         <w:pStyle w:val="Ttulo"/>
         <w:jc w:val="right"/>
@@ -48,7 +46,7 @@
         </w:rPr>
       </w:pPr>
     </w:p>
-    <w:p>
+    <w:p xmlns:wp14="http://schemas.microsoft.com/office/word/2010/wordml" wp14:textId="0016623A">
       <w:pPr>
         <w:pStyle w:val="Ttulo"/>
         <w:jc w:val="right"/>
@@ -87,27 +85,27 @@
         <w:t>.0&gt;</w:t>
       </w:r>
     </w:p>
-    <w:p>
+    <w:p xmlns:wp14="http://schemas.microsoft.com/office/word/2010/wordml" wp14:textId="77777777">
       <w:pPr>
         <w:pStyle w:val="InfoBlue"/>
       </w:pPr>
     </w:p>
-    <w:p>
+    <w:p xmlns:wp14="http://schemas.microsoft.com/office/word/2010/wordml" wp14:textId="77777777">
       <w:pPr>
         <w:pStyle w:val="InfoBlue"/>
         <w:sectPr>
           <w:headerReference w:type="default" r:id="rId7"/>
-          <w:footerReference w:type="default" r:id="rId8"/>
-          <w:pgSz w:w="12240" w:h="15840"/>
+          <w:pgSz w:w="12240" w:h="15840" w:orient="portrait"/>
           <w:pgMar w:top="1417" w:right="1440" w:bottom="1417" w:left="1440" w:header="720" w:footer="0" w:gutter="0"/>
           <w:cols w:space="720"/>
           <w:formProt w:val="0"/>
           <w:vAlign w:val="center"/>
           <w:docGrid w:linePitch="100" w:charSpace="8192"/>
+          <w:footerReference w:type="default" r:id="R5d2d3251ddb0496e"/>
         </w:sectPr>
       </w:pPr>
     </w:p>
-    <w:p>
+    <w:p xmlns:wp14="http://schemas.microsoft.com/office/word/2010/wordml" wp14:textId="77777777">
       <w:pPr>
         <w:pStyle w:val="Ttulo"/>
         <w:rPr>
@@ -120,11 +118,10 @@
           <w:rFonts w:ascii="Times New Roman" w:hAnsi="Times New Roman"/>
           <w:lang w:val="pt-BR"/>
         </w:rPr>
-        <w:lastRenderedPageBreak/>
         <w:t>Índice Analítico</w:t>
       </w:r>
     </w:p>
-    <w:p>
+    <w:p xmlns:wp14="http://schemas.microsoft.com/office/word/2010/wordml" wp14:textId="77777777">
       <w:pPr>
         <w:pStyle w:val="CabealhodoSumrio"/>
         <w:rPr>
@@ -150,7 +147,7 @@
       </w:sdtPr>
       <w:sdtEndPr/>
       <w:sdtContent>
-        <w:p>
+        <w:p xmlns:wp14="http://schemas.microsoft.com/office/word/2010/wordml" wp14:textId="77777777">
           <w:pPr>
             <w:pStyle w:val="Sumrio1"/>
             <w:rPr>
@@ -197,7 +194,7 @@
             <w:t>3</w:t>
           </w:r>
         </w:p>
-        <w:p>
+        <w:p xmlns:wp14="http://schemas.microsoft.com/office/word/2010/wordml" wp14:textId="77777777">
           <w:pPr>
             <w:pStyle w:val="Sumrio1"/>
             <w:rPr>
@@ -226,7 +223,7 @@
             <w:t>3</w:t>
           </w:r>
         </w:p>
-        <w:p>
+        <w:p xmlns:wp14="http://schemas.microsoft.com/office/word/2010/wordml" wp14:textId="77777777">
           <w:pPr>
             <w:pStyle w:val="Sumrio2"/>
             <w:rPr>
@@ -255,7 +252,7 @@
             <w:t>3</w:t>
           </w:r>
         </w:p>
-        <w:p>
+        <w:p xmlns:wp14="http://schemas.microsoft.com/office/word/2010/wordml" wp14:textId="77777777">
           <w:pPr>
             <w:pStyle w:val="Sumrio2"/>
             <w:rPr>
@@ -284,7 +281,7 @@
             <w:t>5</w:t>
           </w:r>
         </w:p>
-        <w:p>
+        <w:p xmlns:wp14="http://schemas.microsoft.com/office/word/2010/wordml" wp14:textId="77777777">
           <w:pPr>
             <w:pStyle w:val="Sumrio2"/>
             <w:rPr>
@@ -318,7 +315,7 @@
         </w:p>
       </w:sdtContent>
     </w:sdt>
-    <w:p>
+    <w:p xmlns:wp14="http://schemas.microsoft.com/office/word/2010/wordml" wp14:textId="77777777">
       <w:pPr>
         <w:widowControl/>
         <w:spacing w:line="240" w:lineRule="auto"/>
@@ -333,14 +330,14 @@
         <w:br w:type="page"/>
       </w:r>
     </w:p>
-    <w:p>
-      <w:pPr>
-        <w:rPr>
-          <w:lang w:val="pt-BR"/>
-        </w:rPr>
-      </w:pPr>
-    </w:p>
-    <w:p>
+    <w:p xmlns:wp14="http://schemas.microsoft.com/office/word/2010/wordml" wp14:textId="77777777">
+      <w:pPr>
+        <w:rPr>
+          <w:lang w:val="pt-BR"/>
+        </w:rPr>
+      </w:pPr>
+    </w:p>
+    <w:p xmlns:wp14="http://schemas.microsoft.com/office/word/2010/wordml" wp14:textId="77777777">
       <w:pPr>
         <w:pStyle w:val="Ttulo"/>
         <w:rPr>
@@ -391,21 +388,21 @@
         <w:t xml:space="preserve"> </w:t>
       </w:r>
     </w:p>
-    <w:p>
-      <w:pPr>
-        <w:rPr>
-          <w:lang w:val="pt-BR"/>
-        </w:rPr>
-      </w:pPr>
-    </w:p>
-    <w:p>
-      <w:pPr>
-        <w:rPr>
-          <w:lang w:val="pt-BR"/>
-        </w:rPr>
-      </w:pPr>
-    </w:p>
-    <w:p>
+    <w:p xmlns:wp14="http://schemas.microsoft.com/office/word/2010/wordml" wp14:textId="77777777">
+      <w:pPr>
+        <w:rPr>
+          <w:lang w:val="pt-BR"/>
+        </w:rPr>
+      </w:pPr>
+    </w:p>
+    <w:p xmlns:wp14="http://schemas.microsoft.com/office/word/2010/wordml" wp14:textId="77777777">
+      <w:pPr>
+        <w:rPr>
+          <w:lang w:val="pt-BR"/>
+        </w:rPr>
+      </w:pPr>
+    </w:p>
+    <w:p xmlns:wp14="http://schemas.microsoft.com/office/word/2010/wordml" wp14:textId="77777777">
       <w:pPr>
         <w:pStyle w:val="Ttulo1"/>
         <w:ind w:left="360" w:hanging="360"/>
@@ -414,9 +411,9 @@
           <w:lang w:val="pt-BR"/>
         </w:rPr>
       </w:pPr>
-      <w:bookmarkStart w:id="0" w:name="_Toc456598586"/>
-      <w:bookmarkStart w:id="1" w:name="_Toc18206175"/>
-      <w:bookmarkStart w:id="2" w:name="_Toc321330753"/>
+      <w:bookmarkStart w:name="_Toc456598586" w:id="0"/>
+      <w:bookmarkStart w:name="_Toc18206175" w:id="1"/>
+      <w:bookmarkStart w:name="_Toc321330753" w:id="2"/>
       <w:r>
         <w:rPr>
           <w:rFonts w:ascii="Times New Roman" w:hAnsi="Times New Roman"/>
@@ -428,7 +425,7 @@
       <w:bookmarkEnd w:id="1"/>
       <w:bookmarkEnd w:id="2"/>
     </w:p>
-    <w:p>
+    <w:p xmlns:wp14="http://schemas.microsoft.com/office/word/2010/wordml" wp14:textId="77777777">
       <w:pPr>
         <w:rPr>
           <w:sz w:val="24"/>
@@ -437,7 +434,81 @@
         </w:rPr>
       </w:pPr>
     </w:p>
-    <w:p>
+    <w:p xmlns:wp14="http://schemas.microsoft.com/office/word/2010/wordml" wp14:textId="3FAF5261">
+      <w:pPr>
+        <w:pStyle w:val="NormalWeb"/>
+        <w:spacing w:beforeAutospacing="off" w:afterAutospacing="off"/>
+        <w:ind w:left="720"/>
+        <w:jc w:val="both"/>
+        <w:rPr>
+          <w:color w:val="000000"/>
+        </w:rPr>
+      </w:pPr>
+      <w:r>
+        <w:rPr>
+          <w:color w:val="000000" w:themeColor="text1" w:themeTint="FF" w:themeShade="FF"/>
+        </w:rPr>
+        <w:t xml:space="preserve">Esse documento tem como objetivo descrever a visão de implementação do software </w:t>
+      </w:r>
+      <w:r>
+        <w:rPr>
+          <w:color w:val="000000" w:themeColor="text1" w:themeTint="FF" w:themeShade="FF"/>
+        </w:rPr>
+        <w:t>AlugueLink</w:t>
+      </w:r>
+      <w:r>
+        <w:rPr>
+          <w:color w:val="000000" w:themeColor="text1" w:themeTint="FF" w:themeShade="FF"/>
+        </w:rPr>
+        <w:t xml:space="preserve"> e mostrar como foi feito o mapeamento das classes de análise para as classes de projeto.</w:t>
+      </w:r>
+    </w:p>
+    <w:p xmlns:wp14="http://schemas.microsoft.com/office/word/2010/wordml" wp14:textId="77777777">
+      <w:pPr>
+        <w:pStyle w:val="Ttulo1"/>
+        <w:ind w:left="360" w:hanging="360"/>
+        <w:rPr>
+          <w:rFonts w:ascii="Times New Roman" w:hAnsi="Times New Roman"/>
+          <w:lang w:val="pt-BR"/>
+        </w:rPr>
+      </w:pPr>
+    </w:p>
+    <w:p xmlns:wp14="http://schemas.microsoft.com/office/word/2010/wordml" wp14:textId="77777777">
+      <w:pPr>
+        <w:pStyle w:val="Ttulo1"/>
+        <w:ind w:left="360" w:hanging="360"/>
+        <w:rPr>
+          <w:rFonts w:ascii="Times New Roman" w:hAnsi="Times New Roman"/>
+          <w:lang w:val="pt-BR"/>
+        </w:rPr>
+      </w:pPr>
+      <w:bookmarkStart w:name="_Toc321330754" w:id="3"/>
+      <w:r>
+        <w:rPr>
+          <w:rFonts w:ascii="Times New Roman" w:hAnsi="Times New Roman"/>
+          <w:lang w:val="pt-BR"/>
+        </w:rPr>
+        <w:t>Mapeam</w:t>
+      </w:r>
+      <w:r>
+        <w:rPr>
+          <w:rFonts w:ascii="Times New Roman" w:hAnsi="Times New Roman"/>
+          <w:lang w:val="pt-BR"/>
+        </w:rPr>
+        <w:t>ento</w:t>
+      </w:r>
+      <w:bookmarkEnd w:id="3"/>
+    </w:p>
+    <w:p xmlns:wp14="http://schemas.microsoft.com/office/word/2010/wordml" wp14:textId="77777777">
+      <w:pPr>
+        <w:rPr>
+          <w:sz w:val="24"/>
+          <w:szCs w:val="24"/>
+          <w:lang w:val="pt-BR"/>
+        </w:rPr>
+      </w:pPr>
+    </w:p>
+    <w:p xmlns:wp14="http://schemas.microsoft.com/office/word/2010/wordml" wp14:textId="77777777">
       <w:pPr>
         <w:pStyle w:val="NormalWeb"/>
         <w:spacing w:beforeAutospacing="0" w:afterAutospacing="0"/>
@@ -447,66 +518,101 @@
           <w:color w:val="000000"/>
         </w:rPr>
       </w:pPr>
-      <w:r>
-        <w:rPr>
-          <w:color w:val="000000" w:themeColor="text1"/>
-        </w:rPr>
-        <w:t xml:space="preserve">Esse documento tem como objetivo descrever a visão de implementação do software </w:t>
-      </w:r>
-      <w:proofErr w:type="spellStart"/>
-      <w:r>
-        <w:rPr>
-          <w:color w:val="000000" w:themeColor="text1"/>
-        </w:rPr>
-        <w:t>AlugueLink</w:t>
-      </w:r>
-      <w:proofErr w:type="spellEnd"/>
-      <w:r>
-        <w:rPr>
-          <w:color w:val="000000" w:themeColor="text1"/>
-        </w:rPr>
-        <w:t xml:space="preserve"> e mostrar como foi feito o mapeamento das classes de análise para as classes de projeto.</w:t>
-      </w:r>
-    </w:p>
-    <w:p>
-      <w:pPr>
-        <w:pStyle w:val="Ttulo1"/>
-        <w:ind w:left="360" w:hanging="360"/>
+    </w:p>
+    <w:p xmlns:wp14="http://schemas.microsoft.com/office/word/2010/wordml" wp14:textId="77777777">
+      <w:pPr>
+        <w:pStyle w:val="Ttulo2"/>
         <w:rPr>
           <w:rFonts w:ascii="Times New Roman" w:hAnsi="Times New Roman"/>
-          <w:lang w:val="pt-BR"/>
-        </w:rPr>
-      </w:pPr>
-    </w:p>
-    <w:p>
-      <w:pPr>
-        <w:pStyle w:val="Ttulo1"/>
-        <w:ind w:left="360" w:hanging="360"/>
-        <w:rPr>
-          <w:rFonts w:ascii="Times New Roman" w:hAnsi="Times New Roman"/>
-          <w:lang w:val="pt-BR"/>
-        </w:rPr>
-      </w:pPr>
-      <w:bookmarkStart w:id="3" w:name="_Toc321330754"/>
-      <w:r>
-        <w:rPr>
-          <w:rFonts w:ascii="Times New Roman" w:hAnsi="Times New Roman"/>
-          <w:lang w:val="pt-BR"/>
-        </w:rPr>
-        <w:t>Mapeamento</w:t>
-      </w:r>
-      <w:bookmarkEnd w:id="3"/>
-    </w:p>
-    <w:p>
-      <w:pPr>
-        <w:rPr>
           <w:sz w:val="24"/>
           <w:szCs w:val="24"/>
           <w:lang w:val="pt-BR"/>
         </w:rPr>
       </w:pPr>
-    </w:p>
-    <w:p>
+      <w:bookmarkStart w:name="_Toc321330755" w:id="4"/>
+      <w:r>
+        <w:rPr>
+          <w:rFonts w:ascii="Times New Roman" w:hAnsi="Times New Roman"/>
+          <w:sz w:val="24"/>
+          <w:szCs w:val="24"/>
+          <w:lang w:val="pt-BR"/>
+        </w:rPr>
+        <w:t>Classe de fronteira</w:t>
+      </w:r>
+      <w:bookmarkEnd w:id="4"/>
+    </w:p>
+    <w:p xmlns:wp14="http://schemas.microsoft.com/office/word/2010/wordml" wp14:textId="77777777">
+      <w:pPr>
+        <w:rPr>
+          <w:sz w:val="24"/>
+          <w:szCs w:val="24"/>
+          <w:lang w:val="pt-BR"/>
+        </w:rPr>
+      </w:pPr>
+    </w:p>
+    <w:p xmlns:wp14="http://schemas.microsoft.com/office/word/2010/wordml" wp14:textId="77777777">
+      <w:pPr>
+        <w:rPr>
+          <w:sz w:val="24"/>
+          <w:szCs w:val="24"/>
+          <w:lang w:val="pt-BR"/>
+        </w:rPr>
+      </w:pPr>
+    </w:p>
+    <w:p xmlns:wp14="http://schemas.microsoft.com/office/word/2010/wordml" wp14:textId="6FED250A">
+      <w:pPr>
+        <w:pStyle w:val="NormalWeb"/>
+        <w:spacing w:beforeAutospacing="off" w:afterAutospacing="off"/>
+        <w:ind w:left="720"/>
+        <w:jc w:val="both"/>
+        <w:rPr>
+          <w:color w:val="000000"/>
+        </w:rPr>
+      </w:pPr>
+      <w:r>
+        <w:rPr>
+          <w:color w:val="000000" w:themeColor="text1" w:themeTint="FF" w:themeShade="FF"/>
+        </w:rPr>
+        <w:t xml:space="preserve">Para cada classe de fronteira encontrada é criado um pacote dentro do pacote </w:t>
+      </w:r>
+      <w:r>
+        <w:rPr>
+          <w:color w:val="000000" w:themeColor="text1" w:themeTint="FF" w:themeShade="FF"/>
+        </w:rPr>
+        <w:t>AlugueLink</w:t>
+      </w:r>
+      <w:r>
+        <w:rPr>
+          <w:color w:val="000000" w:themeColor="text1" w:themeTint="FF" w:themeShade="FF"/>
+        </w:rPr>
+        <w:t>Web</w:t>
+      </w:r>
+      <w:r>
+        <w:rPr>
+          <w:color w:val="000000" w:themeColor="text1" w:themeTint="FF" w:themeShade="FF"/>
+        </w:rPr>
+        <w:t xml:space="preserve"> nomeado de acordo com o nome da classe de fronteira eliminando a parte “</w:t>
+      </w:r>
+      <w:r>
+        <w:rPr>
+          <w:color w:val="000000" w:themeColor="text1" w:themeTint="FF" w:themeShade="FF"/>
+        </w:rPr>
+        <w:t>TelaManter</w:t>
+      </w:r>
+      <w:r>
+        <w:rPr>
+          <w:color w:val="000000" w:themeColor="text1" w:themeTint="FF" w:themeShade="FF"/>
+        </w:rPr>
+        <w:t xml:space="preserve">”, caso exista. Dentro desse pacote é chamada uma </w:t>
+      </w:r>
+      <w:r>
+        <w:rPr>
+          <w:color w:val="000000" w:themeColor="text1" w:themeTint="FF" w:themeShade="FF"/>
+        </w:rPr>
+        <w:t>classe Controladora.</w:t>
+      </w:r>
+    </w:p>
+    <w:p xmlns:wp14="http://schemas.microsoft.com/office/word/2010/wordml" wp14:textId="77777777">
       <w:pPr>
         <w:pStyle w:val="NormalWeb"/>
         <w:spacing w:beforeAutospacing="0" w:afterAutospacing="0"/>
@@ -517,47 +623,7 @@
         </w:rPr>
       </w:pPr>
     </w:p>
-    <w:p>
-      <w:pPr>
-        <w:pStyle w:val="Ttulo2"/>
-        <w:rPr>
-          <w:rFonts w:ascii="Times New Roman" w:hAnsi="Times New Roman"/>
-          <w:sz w:val="24"/>
-          <w:szCs w:val="24"/>
-          <w:lang w:val="pt-BR"/>
-        </w:rPr>
-      </w:pPr>
-      <w:bookmarkStart w:id="4" w:name="_Toc321330755"/>
-      <w:r>
-        <w:rPr>
-          <w:rFonts w:ascii="Times New Roman" w:hAnsi="Times New Roman"/>
-          <w:sz w:val="24"/>
-          <w:szCs w:val="24"/>
-          <w:lang w:val="pt-BR"/>
-        </w:rPr>
-        <w:t>Classe de fronteira</w:t>
-      </w:r>
-      <w:bookmarkEnd w:id="4"/>
-    </w:p>
-    <w:p>
-      <w:pPr>
-        <w:rPr>
-          <w:sz w:val="24"/>
-          <w:szCs w:val="24"/>
-          <w:lang w:val="pt-BR"/>
-        </w:rPr>
-      </w:pPr>
-    </w:p>
-    <w:p>
-      <w:pPr>
-        <w:rPr>
-          <w:sz w:val="24"/>
-          <w:szCs w:val="24"/>
-          <w:lang w:val="pt-BR"/>
-        </w:rPr>
-      </w:pPr>
-    </w:p>
-    <w:p>
+    <w:p xmlns:wp14="http://schemas.microsoft.com/office/word/2010/wordml" wp14:textId="77777777">
       <w:pPr>
         <w:pStyle w:val="NormalWeb"/>
         <w:spacing w:beforeAutospacing="0" w:afterAutospacing="0"/>
@@ -569,75 +635,14 @@
       </w:pPr>
       <w:r>
         <w:rPr>
-          <w:color w:val="000000" w:themeColor="text1"/>
-        </w:rPr>
-        <w:t xml:space="preserve">Para cada classe de fronteira encontrada é criado um pacote dentro do pacote </w:t>
-      </w:r>
-      <w:proofErr w:type="spellStart"/>
-      <w:r>
-        <w:rPr>
-          <w:color w:val="000000" w:themeColor="text1"/>
-        </w:rPr>
-        <w:t>AlugueLink</w:t>
-      </w:r>
-      <w:r>
-        <w:rPr>
-          <w:color w:val="000000" w:themeColor="text1"/>
-        </w:rPr>
-        <w:t>Web</w:t>
-      </w:r>
-      <w:proofErr w:type="spellEnd"/>
-      <w:r>
-        <w:rPr>
-          <w:color w:val="000000" w:themeColor="text1"/>
-        </w:rPr>
-        <w:t xml:space="preserve"> nomeado de acordo com o nome da classe de fronteira eliminando a parte “</w:t>
-      </w:r>
-      <w:proofErr w:type="spellStart"/>
-      <w:r>
-        <w:rPr>
-          <w:color w:val="000000" w:themeColor="text1"/>
-        </w:rPr>
-        <w:t>TelaManter</w:t>
-      </w:r>
-      <w:proofErr w:type="spellEnd"/>
-      <w:r>
-        <w:rPr>
-          <w:color w:val="000000" w:themeColor="text1"/>
-        </w:rPr>
-        <w:t>”, caso exista. Dentro desse pacote é chamada uma classe Controladora.</w:t>
-      </w:r>
-    </w:p>
-    <w:p>
-      <w:pPr>
-        <w:pStyle w:val="NormalWeb"/>
-        <w:spacing w:beforeAutospacing="0" w:afterAutospacing="0"/>
-        <w:ind w:left="720"/>
-        <w:jc w:val="both"/>
-        <w:rPr>
+          <w:noProof/>
           <w:color w:val="000000"/>
         </w:rPr>
-      </w:pPr>
-    </w:p>
-    <w:p>
-      <w:pPr>
-        <w:pStyle w:val="NormalWeb"/>
-        <w:spacing w:beforeAutospacing="0" w:afterAutospacing="0"/>
-        <w:ind w:left="720"/>
-        <w:jc w:val="both"/>
-        <w:rPr>
-          <w:color w:val="000000"/>
-        </w:rPr>
-      </w:pPr>
-      <w:r>
-        <w:rPr>
-          <w:color w:val="000000"/>
-        </w:rPr>
         <w:drawing>
-          <wp:inline distT="0" distB="0" distL="0" distR="0" wp14:anchorId="1D834BFD" wp14:editId="745DF051">
-            <wp:extent cx="5585460" cy="1889760"/>
-            <wp:effectExtent l="0" t="0" r="0" b="0"/>
-            <wp:docPr id="1" name="Imagem 1"/>
+          <wp:inline xmlns:wp14="http://schemas.microsoft.com/office/word/2010/wordprocessingDrawing" distT="0" distB="0" distL="0" distR="0" wp14:anchorId="257EDABF" wp14:editId="7777777">
+            <wp:extent cx="5125165" cy="1724266"/>
+            <wp:effectExtent l="0" t="0" r="0" b="9525"/>
+            <wp:docPr id="9" name="Imagem 9"/>
             <wp:cNvGraphicFramePr>
               <a:graphicFrameLocks xmlns:a="http://schemas.openxmlformats.org/drawingml/2006/main" noChangeAspect="1"/>
             </wp:cNvGraphicFramePr>
@@ -645,11 +650,17 @@
               <a:graphicData uri="http://schemas.openxmlformats.org/drawingml/2006/picture">
                 <pic:pic xmlns:pic="http://schemas.openxmlformats.org/drawingml/2006/picture">
                   <pic:nvPicPr>
-                    <pic:cNvPr id="1" name=""/>
+                    <pic:cNvPr id="9" name="Captura de tela 2023-08-27 100918.png"/>
                     <pic:cNvPicPr/>
                   </pic:nvPicPr>
                   <pic:blipFill>
-                    <a:blip r:embed="rId9"/>
+                    <a:blip r:embed="rId8">
+                      <a:extLst>
+                        <a:ext uri="{28A0092B-C50C-407E-A947-70E740481C1C}">
+                          <a14:useLocalDpi xmlns:a14="http://schemas.microsoft.com/office/drawing/2010/main" val="0"/>
+                        </a:ext>
+                      </a:extLst>
+                    </a:blip>
                     <a:stretch>
                       <a:fillRect/>
                     </a:stretch>
@@ -657,7 +668,7 @@
                   <pic:spPr>
                     <a:xfrm>
                       <a:off x="0" y="0"/>
-                      <a:ext cx="5585460" cy="1889760"/>
+                      <a:ext cx="5125165" cy="1724266"/>
                     </a:xfrm>
                     <a:prstGeom prst="rect">
                       <a:avLst/>
@@ -670,7 +681,7 @@
         </w:drawing>
       </w:r>
     </w:p>
-    <w:p>
+    <w:p xmlns:wp14="http://schemas.microsoft.com/office/word/2010/wordml" wp14:textId="77777777">
       <w:pPr>
         <w:pStyle w:val="NormalWeb"/>
         <w:spacing w:beforeAutospacing="0" w:afterAutospacing="0"/>
@@ -687,7 +698,7 @@
         <w:t>Figura 1 – Mapeamento das classes de fronteira</w:t>
       </w:r>
     </w:p>
-    <w:p>
+    <w:p xmlns:wp14="http://schemas.microsoft.com/office/word/2010/wordml" wp14:textId="77777777">
       <w:pPr>
         <w:pStyle w:val="NormalWeb"/>
         <w:spacing w:beforeAutospacing="0" w:afterAutospacing="0"/>
@@ -698,7 +709,7 @@
         </w:rPr>
       </w:pPr>
     </w:p>
-    <w:p>
+    <w:p xmlns:wp14="http://schemas.microsoft.com/office/word/2010/wordml" wp14:textId="77777777">
       <w:pPr>
         <w:pStyle w:val="NormalWeb"/>
         <w:spacing w:beforeAutospacing="0" w:afterAutospacing="0"/>
@@ -709,7 +720,7 @@
         </w:rPr>
       </w:pPr>
     </w:p>
-    <w:p>
+    <w:p xmlns:wp14="http://schemas.microsoft.com/office/word/2010/wordml" wp14:textId="77777777">
       <w:pPr>
         <w:pStyle w:val="NormalWeb"/>
         <w:spacing w:beforeAutospacing="0" w:afterAutospacing="0"/>
@@ -720,7 +731,7 @@
         </w:rPr>
       </w:pPr>
     </w:p>
-    <w:p>
+    <w:p xmlns:wp14="http://schemas.microsoft.com/office/word/2010/wordml" wp14:textId="77777777">
       <w:pPr>
         <w:pStyle w:val="NormalWeb"/>
         <w:spacing w:beforeAutospacing="0" w:afterAutospacing="0"/>
@@ -731,7 +742,7 @@
         </w:rPr>
       </w:pPr>
     </w:p>
-    <w:p>
+    <w:p xmlns:wp14="http://schemas.microsoft.com/office/word/2010/wordml" wp14:textId="77777777">
       <w:pPr>
         <w:pStyle w:val="NormalWeb"/>
         <w:spacing w:beforeAutospacing="0" w:afterAutospacing="0"/>
@@ -742,7 +753,7 @@
         </w:rPr>
       </w:pPr>
     </w:p>
-    <w:p>
+    <w:p xmlns:wp14="http://schemas.microsoft.com/office/word/2010/wordml" wp14:textId="77777777">
       <w:pPr>
         <w:rPr>
           <w:b/>
@@ -763,7 +774,7 @@
         <w:t>Classes de controle</w:t>
       </w:r>
     </w:p>
-    <w:p>
+    <w:p xmlns:wp14="http://schemas.microsoft.com/office/word/2010/wordml" wp14:textId="77777777">
       <w:pPr>
         <w:rPr>
           <w:sz w:val="24"/>
@@ -772,7 +783,7 @@
         </w:rPr>
       </w:pPr>
     </w:p>
-    <w:p>
+    <w:p xmlns:wp14="http://schemas.microsoft.com/office/word/2010/wordml" wp14:textId="77777777">
       <w:pPr>
         <w:rPr>
           <w:sz w:val="24"/>
@@ -781,7 +792,7 @@
         </w:rPr>
       </w:pPr>
     </w:p>
-    <w:p>
+    <w:p xmlns:wp14="http://schemas.microsoft.com/office/word/2010/wordml" wp14:textId="77777777">
       <w:pPr>
         <w:pStyle w:val="NormalWeb"/>
         <w:spacing w:beforeAutospacing="0" w:afterAutospacing="0"/>
@@ -795,13 +806,19 @@
         <w:rPr>
           <w:color w:val="000000"/>
         </w:rPr>
-        <w:t>Para cada classe do tipo controle encontrada é criada uma classe nomeada de acordo com o nome da classe de controle eliminando estereótipo. Adiciona-se o nome “Service” no final do nome da classe. A classe é armazenada no pacote Service.  A Figura 2 apresenta um exemplo desse mapeamento.</w:t>
+        <w:t xml:space="preserve">Para cada classe do tipo controle encontrada é criada uma classe nomeada de acordo com o nome da classe de controle eliminando estereótipo. </w:t>
+      </w:r>
+      <w:r>
+        <w:rPr>
+          <w:color w:val="000000"/>
+        </w:rPr>
+        <w:t>Adiciona-se o nome “Service” no final do nome da classe. A classe é armazenada no pacote Service.  A Figura 2 apresenta um exemplo desse mapeamento.</w:t>
       </w:r>
       <w:r>
         <w:tab/>
       </w:r>
     </w:p>
-    <w:p>
+    <w:p xmlns:wp14="http://schemas.microsoft.com/office/word/2010/wordml" wp14:textId="77777777">
       <w:pPr>
         <w:pStyle w:val="NormalWeb"/>
         <w:spacing w:beforeAutospacing="0" w:afterAutospacing="0"/>
@@ -812,7 +829,7 @@
         </w:rPr>
       </w:pPr>
     </w:p>
-    <w:p>
+    <w:p xmlns:wp14="http://schemas.microsoft.com/office/word/2010/wordml" wp14:textId="77777777">
       <w:pPr>
         <w:pStyle w:val="NormalWeb"/>
         <w:spacing w:beforeAutospacing="0" w:afterAutospacing="0"/>
@@ -823,11 +840,14 @@
         <w:t xml:space="preserve">                                        </w:t>
       </w:r>
       <w:r>
+        <w:rPr>
+          <w:noProof/>
+        </w:rPr>
         <w:drawing>
-          <wp:inline distT="0" distB="0" distL="0" distR="0" wp14:anchorId="1C75DECF" wp14:editId="6A466F4D">
-            <wp:extent cx="5943600" cy="1527810"/>
-            <wp:effectExtent l="0" t="0" r="0" b="0"/>
-            <wp:docPr id="2" name="Imagem 2"/>
+          <wp:inline xmlns:wp14="http://schemas.microsoft.com/office/word/2010/wordprocessingDrawing" distT="0" distB="0" distL="0" distR="0" wp14:anchorId="49947830" wp14:editId="7777777">
+            <wp:extent cx="4582164" cy="1600423"/>
+            <wp:effectExtent l="0" t="0" r="8890" b="0"/>
+            <wp:docPr id="10" name="Imagem 10"/>
             <wp:cNvGraphicFramePr>
               <a:graphicFrameLocks xmlns:a="http://schemas.openxmlformats.org/drawingml/2006/main" noChangeAspect="1"/>
             </wp:cNvGraphicFramePr>
@@ -835,11 +855,17 @@
               <a:graphicData uri="http://schemas.openxmlformats.org/drawingml/2006/picture">
                 <pic:pic xmlns:pic="http://schemas.openxmlformats.org/drawingml/2006/picture">
                   <pic:nvPicPr>
-                    <pic:cNvPr id="1" name=""/>
+                    <pic:cNvPr id="10" name="Captura de tela 2023-08-27 101211.png"/>
                     <pic:cNvPicPr/>
                   </pic:nvPicPr>
                   <pic:blipFill>
-                    <a:blip r:embed="rId10"/>
+                    <a:blip r:embed="rId9">
+                      <a:extLst>
+                        <a:ext uri="{28A0092B-C50C-407E-A947-70E740481C1C}">
+                          <a14:useLocalDpi xmlns:a14="http://schemas.microsoft.com/office/drawing/2010/main" val="0"/>
+                        </a:ext>
+                      </a:extLst>
+                    </a:blip>
                     <a:stretch>
                       <a:fillRect/>
                     </a:stretch>
@@ -847,7 +873,7 @@
                   <pic:spPr>
                     <a:xfrm>
                       <a:off x="0" y="0"/>
-                      <a:ext cx="5943600" cy="1527810"/>
+                      <a:ext cx="4582164" cy="1600423"/>
                     </a:xfrm>
                     <a:prstGeom prst="rect">
                       <a:avLst/>
@@ -860,7 +886,7 @@
         </w:drawing>
       </w:r>
     </w:p>
-    <w:p>
+    <w:p xmlns:wp14="http://schemas.microsoft.com/office/word/2010/wordml" wp14:textId="77777777">
       <w:pPr>
         <w:pStyle w:val="NormalWeb"/>
         <w:spacing w:beforeAutospacing="0" w:afterAutospacing="0"/>
@@ -871,7 +897,7 @@
         </w:rPr>
       </w:pPr>
     </w:p>
-    <w:p>
+    <w:p xmlns:wp14="http://schemas.microsoft.com/office/word/2010/wordml" wp14:textId="77777777">
       <w:pPr>
         <w:pStyle w:val="NormalWeb"/>
         <w:spacing w:beforeAutospacing="0" w:afterAutospacing="0"/>
@@ -888,7 +914,7 @@
         <w:t>Figura 2 – Mapeamento das classes do tipo Controle</w:t>
       </w:r>
     </w:p>
-    <w:p>
+    <w:p xmlns:wp14="http://schemas.microsoft.com/office/word/2010/wordml" wp14:textId="77777777">
       <w:pPr>
         <w:pStyle w:val="Ttulo2"/>
         <w:rPr>
@@ -898,10 +924,10 @@
           <w:lang w:val="pt-BR"/>
         </w:rPr>
       </w:pPr>
-      <w:bookmarkStart w:id="5" w:name="_Toc321330757"/>
+      <w:bookmarkStart w:name="_Toc321330757" w:id="5"/>
       <w:bookmarkEnd w:id="5"/>
     </w:p>
-    <w:p>
+    <w:p xmlns:wp14="http://schemas.microsoft.com/office/word/2010/wordml" wp14:textId="77777777">
       <w:pPr>
         <w:rPr>
           <w:b/>
@@ -919,9 +945,8 @@
           <w:szCs w:val="24"/>
           <w:lang w:val="pt-BR"/>
         </w:rPr>
-        <w:t xml:space="preserve">Classes de controle e do tipo </w:t>
-      </w:r>
-      <w:proofErr w:type="spellStart"/>
+        <w:t xml:space="preserve">Classes </w:t>
+      </w:r>
       <w:r>
         <w:rPr>
           <w:b/>
@@ -930,12 +955,10 @@
           <w:szCs w:val="24"/>
           <w:lang w:val="pt-BR"/>
         </w:rPr>
-        <w:t>Entity</w:t>
-      </w:r>
-      <w:proofErr w:type="spellEnd"/>
-    </w:p>
-    <w:p>
-      <w:pPr>
+        <w:t xml:space="preserve">de controle e do tipo </w:t>
+      </w:r>
+      <w:proofErr w:type="spellStart"/>
+      <w:r>
         <w:rPr>
           <w:b/>
           <w:bCs/>
@@ -943,18 +966,31 @@
           <w:szCs w:val="24"/>
           <w:lang w:val="pt-BR"/>
         </w:rPr>
-      </w:pPr>
-    </w:p>
-    <w:p>
-      <w:pPr>
-        <w:rPr>
+        <w:t>Entity</w:t>
+      </w:r>
+      <w:proofErr w:type="spellEnd"/>
+    </w:p>
+    <w:p xmlns:wp14="http://schemas.microsoft.com/office/word/2010/wordml" wp14:textId="77777777">
+      <w:pPr>
+        <w:rPr>
+          <w:b/>
+          <w:bCs/>
           <w:sz w:val="24"/>
           <w:szCs w:val="24"/>
           <w:lang w:val="pt-BR"/>
         </w:rPr>
       </w:pPr>
     </w:p>
-    <w:p>
+    <w:p xmlns:wp14="http://schemas.microsoft.com/office/word/2010/wordml" wp14:textId="77777777">
+      <w:pPr>
+        <w:rPr>
+          <w:sz w:val="24"/>
+          <w:szCs w:val="24"/>
+          <w:lang w:val="pt-BR"/>
+        </w:rPr>
+      </w:pPr>
+    </w:p>
+    <w:p xmlns:wp14="http://schemas.microsoft.com/office/word/2010/wordml" wp14:textId="77777777">
       <w:pPr>
         <w:pStyle w:val="NormalWeb"/>
         <w:spacing w:beforeAutospacing="0" w:afterAutospacing="0"/>
@@ -982,10 +1018,16 @@
         <w:rPr>
           <w:color w:val="000000"/>
         </w:rPr>
-        <w:t xml:space="preserve"> encontrada é criada uma classe nomeada de acordo com o nome da classe de entidade eliminando o estereótipo. A classe é armazenada no pacote Core. A Figura 3 apresenta um exemplo desse mapeamento.</w:t>
-      </w:r>
-    </w:p>
-    <w:p>
+        <w:t xml:space="preserve"> encontrada é criada uma classe nomeada de acordo com o nome da classe de entidade eliminando o estereótipo. A classe é armazenada no pacote Core. A Figura 3 apresenta um exemplo desse mapeament</w:t>
+      </w:r>
+      <w:r>
+        <w:rPr>
+          <w:color w:val="000000"/>
+        </w:rPr>
+        <w:t>o.</w:t>
+      </w:r>
+    </w:p>
+    <w:p xmlns:wp14="http://schemas.microsoft.com/office/word/2010/wordml" wp14:textId="77777777">
       <w:pPr>
         <w:pStyle w:val="NormalWeb"/>
         <w:spacing w:beforeAutospacing="0" w:afterAutospacing="0"/>
@@ -996,7 +1038,7 @@
         </w:rPr>
       </w:pPr>
     </w:p>
-    <w:p>
+    <w:p xmlns:wp14="http://schemas.microsoft.com/office/word/2010/wordml" wp14:textId="77777777">
       <w:pPr>
         <w:pStyle w:val="NormalWeb"/>
         <w:spacing w:beforeAutospacing="0" w:afterAutospacing="0"/>
@@ -1010,15 +1052,16 @@
       </w:pPr>
       <w:r>
         <w:rPr>
+          <w:noProof/>
           <w:color w:val="000000"/>
           <w:sz w:val="20"/>
           <w:szCs w:val="20"/>
         </w:rPr>
         <w:drawing>
-          <wp:inline distT="0" distB="0" distL="0" distR="0" wp14:anchorId="32442BD2" wp14:editId="7C51EF54">
-            <wp:extent cx="5582429" cy="1695687"/>
+          <wp:inline xmlns:wp14="http://schemas.microsoft.com/office/word/2010/wordprocessingDrawing" distT="0" distB="0" distL="0" distR="0" wp14:anchorId="27D994DC" wp14:editId="7777777">
+            <wp:extent cx="5372850" cy="2553056"/>
             <wp:effectExtent l="0" t="0" r="0" b="0"/>
-            <wp:docPr id="3" name="Imagem 3"/>
+            <wp:docPr id="11" name="Imagem 11"/>
             <wp:cNvGraphicFramePr>
               <a:graphicFrameLocks xmlns:a="http://schemas.openxmlformats.org/drawingml/2006/main" noChangeAspect="1"/>
             </wp:cNvGraphicFramePr>
@@ -1026,11 +1069,17 @@
               <a:graphicData uri="http://schemas.openxmlformats.org/drawingml/2006/picture">
                 <pic:pic xmlns:pic="http://schemas.openxmlformats.org/drawingml/2006/picture">
                   <pic:nvPicPr>
-                    <pic:cNvPr id="1" name=""/>
+                    <pic:cNvPr id="11" name="3.png"/>
                     <pic:cNvPicPr/>
                   </pic:nvPicPr>
                   <pic:blipFill>
-                    <a:blip r:embed="rId11"/>
+                    <a:blip r:embed="rId10">
+                      <a:extLst>
+                        <a:ext uri="{28A0092B-C50C-407E-A947-70E740481C1C}">
+                          <a14:useLocalDpi xmlns:a14="http://schemas.microsoft.com/office/drawing/2010/main" val="0"/>
+                        </a:ext>
+                      </a:extLst>
+                    </a:blip>
                     <a:stretch>
                       <a:fillRect/>
                     </a:stretch>
@@ -1038,7 +1087,7 @@
                   <pic:spPr>
                     <a:xfrm>
                       <a:off x="0" y="0"/>
-                      <a:ext cx="5582429" cy="1695687"/>
+                      <a:ext cx="5372850" cy="2553056"/>
                     </a:xfrm>
                     <a:prstGeom prst="rect">
                       <a:avLst/>
@@ -1051,7 +1100,7 @@
         </w:drawing>
       </w:r>
     </w:p>
-    <w:p>
+    <w:p xmlns:wp14="http://schemas.microsoft.com/office/word/2010/wordml" wp14:textId="77777777">
       <w:pPr>
         <w:pStyle w:val="NormalWeb"/>
         <w:spacing w:beforeAutospacing="0" w:afterAutospacing="0"/>
@@ -1064,7 +1113,7 @@
         </w:rPr>
       </w:pPr>
     </w:p>
-    <w:p>
+    <w:p xmlns:wp14="http://schemas.microsoft.com/office/word/2010/wordml" wp14:textId="77777777">
       <w:pPr>
         <w:pStyle w:val="NormalWeb"/>
         <w:spacing w:beforeAutospacing="0" w:afterAutospacing="0"/>
@@ -1095,7 +1144,7 @@
       </w:r>
       <w:proofErr w:type="spellEnd"/>
     </w:p>
-    <w:p>
+    <w:p xmlns:wp14="http://schemas.microsoft.com/office/word/2010/wordml" wp14:textId="77777777">
       <w:pPr>
         <w:pStyle w:val="NormalWeb"/>
         <w:spacing w:beforeAutospacing="0" w:afterAutospacing="0"/>
@@ -1108,7 +1157,7 @@
         </w:rPr>
       </w:pPr>
     </w:p>
-    <w:p>
+    <w:p xmlns:wp14="http://schemas.microsoft.com/office/word/2010/wordml" wp14:textId="77777777">
       <w:pPr>
         <w:pStyle w:val="NormalWeb"/>
         <w:spacing w:beforeAutospacing="0" w:afterAutospacing="0"/>
@@ -1121,7 +1170,7 @@
         </w:rPr>
       </w:pPr>
     </w:p>
-    <w:p>
+    <w:p xmlns:wp14="http://schemas.microsoft.com/office/word/2010/wordml" wp14:textId="77777777">
       <w:pPr>
         <w:pStyle w:val="NormalWeb"/>
         <w:spacing w:beforeAutospacing="0" w:afterAutospacing="0"/>
@@ -1134,7 +1183,7 @@
         </w:rPr>
       </w:pPr>
     </w:p>
-    <w:p>
+    <w:p xmlns:wp14="http://schemas.microsoft.com/office/word/2010/wordml" wp14:textId="77777777">
       <w:pPr>
         <w:rPr>
           <w:b/>
@@ -1167,7 +1216,7 @@
       </w:r>
       <w:proofErr w:type="spellEnd"/>
     </w:p>
-    <w:p>
+    <w:p xmlns:wp14="http://schemas.microsoft.com/office/word/2010/wordml" wp14:textId="77777777">
       <w:pPr>
         <w:rPr>
           <w:sz w:val="24"/>
@@ -1176,7 +1225,7 @@
         </w:rPr>
       </w:pPr>
     </w:p>
-    <w:p>
+    <w:p xmlns:wp14="http://schemas.microsoft.com/office/word/2010/wordml" wp14:textId="77777777">
       <w:pPr>
         <w:pStyle w:val="NormalWeb"/>
         <w:spacing w:beforeAutospacing="0" w:afterAutospacing="0"/>
@@ -1207,7 +1256,7 @@
         <w:t xml:space="preserve"> são substituídas pelo contexto do projeto, dentro do pacote Core. A Figura 4 apresenta um exemplo desse mapeamento.</w:t>
       </w:r>
     </w:p>
-    <w:p>
+    <w:p xmlns:wp14="http://schemas.microsoft.com/office/word/2010/wordml" wp14:textId="77777777">
       <w:pPr>
         <w:pStyle w:val="NormalWeb"/>
         <w:spacing w:beforeAutospacing="0" w:afterAutospacing="0"/>
@@ -1215,11 +1264,14 @@
         <w:jc w:val="center"/>
       </w:pPr>
       <w:r>
+        <w:rPr>
+          <w:noProof/>
+        </w:rPr>
         <w:drawing>
-          <wp:inline distT="0" distB="0" distL="0" distR="0" wp14:anchorId="4C137840" wp14:editId="38D970D6">
-            <wp:extent cx="5212080" cy="1097157"/>
-            <wp:effectExtent l="0" t="0" r="0" b="8255"/>
-            <wp:docPr id="4" name="Imagem 4"/>
+          <wp:inline xmlns:wp14="http://schemas.microsoft.com/office/word/2010/wordprocessingDrawing" distT="0" distB="0" distL="0" distR="0" wp14:anchorId="380F49DF" wp14:editId="7777777">
+            <wp:extent cx="4829849" cy="1629002"/>
+            <wp:effectExtent l="0" t="0" r="8890" b="9525"/>
+            <wp:docPr id="12" name="Imagem 12"/>
             <wp:cNvGraphicFramePr>
               <a:graphicFrameLocks xmlns:a="http://schemas.openxmlformats.org/drawingml/2006/main" noChangeAspect="1"/>
             </wp:cNvGraphicFramePr>
@@ -1227,11 +1279,17 @@
               <a:graphicData uri="http://schemas.openxmlformats.org/drawingml/2006/picture">
                 <pic:pic xmlns:pic="http://schemas.openxmlformats.org/drawingml/2006/picture">
                   <pic:nvPicPr>
-                    <pic:cNvPr id="1" name=""/>
+                    <pic:cNvPr id="12" name="4.png"/>
                     <pic:cNvPicPr/>
                   </pic:nvPicPr>
                   <pic:blipFill>
-                    <a:blip r:embed="rId12"/>
+                    <a:blip r:embed="rId11">
+                      <a:extLst>
+                        <a:ext uri="{28A0092B-C50C-407E-A947-70E740481C1C}">
+                          <a14:useLocalDpi xmlns:a14="http://schemas.microsoft.com/office/drawing/2010/main" val="0"/>
+                        </a:ext>
+                      </a:extLst>
+                    </a:blip>
                     <a:stretch>
                       <a:fillRect/>
                     </a:stretch>
@@ -1239,7 +1297,7 @@
                   <pic:spPr>
                     <a:xfrm>
                       <a:off x="0" y="0"/>
-                      <a:ext cx="5245615" cy="1104216"/>
+                      <a:ext cx="4829849" cy="1629002"/>
                     </a:xfrm>
                     <a:prstGeom prst="rect">
                       <a:avLst/>
@@ -1251,8 +1309,10 @@
           </wp:inline>
         </w:drawing>
       </w:r>
-    </w:p>
-    <w:p>
+      <w:bookmarkStart w:name="_GoBack" w:id="6"/>
+      <w:bookmarkEnd w:id="6"/>
+    </w:p>
+    <w:p xmlns:wp14="http://schemas.microsoft.com/office/word/2010/wordml" wp14:textId="77777777">
       <w:pPr>
         <w:pStyle w:val="NormalWeb"/>
         <w:spacing w:beforeAutospacing="0" w:afterAutospacing="0"/>
@@ -1284,10 +1344,10 @@
       <w:proofErr w:type="spellEnd"/>
     </w:p>
     <w:sectPr>
-      <w:headerReference w:type="default" r:id="rId13"/>
-      <w:footerReference w:type="default" r:id="rId14"/>
-      <w:headerReference w:type="first" r:id="rId15"/>
-      <w:pgSz w:w="12240" w:h="15840"/>
+      <w:headerReference w:type="default" r:id="rId12"/>
+      <w:footerReference w:type="default" r:id="rId13"/>
+      <w:headerReference w:type="first" r:id="rId14"/>
+      <w:pgSz w:w="12240" w:h="15840" w:orient="portrait"/>
       <w:pgMar w:top="1417" w:right="1440" w:bottom="1417" w:left="1440" w:header="720" w:footer="720" w:gutter="0"/>
       <w:cols w:space="720"/>
       <w:formProt w:val="0"/>
@@ -1298,9 +1358,9 @@
 </file>
 
 <file path=word/endnotes.xml><?xml version="1.0" encoding="utf-8"?>
-<w:endnotes xmlns:wpc="http://schemas.microsoft.com/office/word/2010/wordprocessingCanvas" xmlns:cx="http://schemas.microsoft.com/office/drawing/2014/chartex" xmlns:cx1="http://schemas.microsoft.com/office/drawing/2015/9/8/chartex" xmlns:cx2="http://schemas.microsoft.com/office/drawing/2015/10/21/chartex" xmlns:cx3="http://schemas.microsoft.com/office/drawing/2016/5/9/chartex" xmlns:cx4="http://schemas.microsoft.com/office/drawing/2016/5/10/chartex" xmlns:cx5="http://schemas.microsoft.com/office/drawing/2016/5/11/chartex" xmlns:cx6="http://schemas.microsoft.com/office/drawing/2016/5/12/chartex" xmlns:cx7="http://schemas.microsoft.com/office/drawing/2016/5/13/chartex" xmlns:cx8="http://schemas.microsoft.com/office/drawing/2016/5/14/chartex" xmlns:mc="http://schemas.openxmlformats.org/markup-compatibility/2006" xmlns:aink="http://schemas.microsoft.com/office/drawing/2016/ink" xmlns:am3d="http://schemas.microsoft.com/office/drawing/2017/model3d" xmlns:o="urn:schemas-microsoft-com:office:office" xmlns:r="http://schemas.openxmlformats.org/officeDocument/2006/relationships" xmlns:m="http://schemas.openxmlformats.org/officeDocument/2006/math" xmlns:v="urn:schemas-microsoft-com:vml" xmlns:wp14="http://schemas.microsoft.com/office/word/2010/wordprocessingDrawing" xmlns:wp="http://schemas.openxmlformats.org/drawingml/2006/wordprocessingDrawing" xmlns:w10="urn:schemas-microsoft-com:office:word" xmlns:w="http://schemas.openxmlformats.org/wordprocessingml/2006/main" xmlns:w14="http://schemas.microsoft.com/office/word/2010/wordml" xmlns:w15="http://schemas.microsoft.com/office/word/2012/wordml" xmlns:w16cex="http://schemas.microsoft.com/office/word/2018/wordml/cex" xmlns:w16cid="http://schemas.microsoft.com/office/word/2016/wordml/cid" xmlns:w16="http://schemas.microsoft.com/office/word/2018/wordml" xmlns:w16sdtdh="http://schemas.microsoft.com/office/word/2020/wordml/sdtdatahash" xmlns:w16se="http://schemas.microsoft.com/office/word/2015/wordml/symex" xmlns:wpg="http://schemas.microsoft.com/office/word/2010/wordprocessingGroup" xmlns:wpi="http://schemas.microsoft.com/office/word/2010/wordprocessingInk" xmlns:wne="http://schemas.microsoft.com/office/word/2006/wordml" xmlns:wps="http://schemas.microsoft.com/office/word/2010/wordprocessingShape" mc:Ignorable="w14 w15 w16se w16cid w16 w16cex w16sdtdh wp14">
+<w:endnotes xmlns:wpc="http://schemas.microsoft.com/office/word/2010/wordprocessingCanvas" xmlns:mc="http://schemas.openxmlformats.org/markup-compatibility/2006" xmlns:o="urn:schemas-microsoft-com:office:office" xmlns:r="http://schemas.openxmlformats.org/officeDocument/2006/relationships" xmlns:m="http://schemas.openxmlformats.org/officeDocument/2006/math" xmlns:v="urn:schemas-microsoft-com:vml" xmlns:wp14="http://schemas.microsoft.com/office/word/2010/wordprocessingDrawing" xmlns:wp="http://schemas.openxmlformats.org/drawingml/2006/wordprocessingDrawing" xmlns:w10="urn:schemas-microsoft-com:office:word" xmlns:w="http://schemas.openxmlformats.org/wordprocessingml/2006/main" xmlns:w14="http://schemas.microsoft.com/office/word/2010/wordml" xmlns:w15="http://schemas.microsoft.com/office/word/2012/wordml" xmlns:wpg="http://schemas.microsoft.com/office/word/2010/wordprocessingGroup" xmlns:wpi="http://schemas.microsoft.com/office/word/2010/wordprocessingInk" xmlns:wne="http://schemas.microsoft.com/office/word/2006/wordml" xmlns:wps="http://schemas.microsoft.com/office/word/2010/wordprocessingShape" mc:Ignorable="w14 w15 wp14">
   <w:endnote w:type="separator" w:id="-1">
-    <w:p>
+    <w:p xmlns:wp14="http://schemas.microsoft.com/office/word/2010/wordml" wp14:textId="77777777">
       <w:pPr>
         <w:spacing w:line="240" w:lineRule="auto"/>
       </w:pPr>
@@ -1310,7 +1370,7 @@
     </w:p>
   </w:endnote>
   <w:endnote w:type="continuationSeparator" w:id="0">
-    <w:p>
+    <w:p xmlns:wp14="http://schemas.microsoft.com/office/word/2010/wordml" wp14:textId="77777777">
       <w:pPr>
         <w:spacing w:line="240" w:lineRule="auto"/>
       </w:pPr>
@@ -1323,9 +1383,194 @@
 </file>
 
 <file path=word/footer1.xml><?xml version="1.0" encoding="utf-8"?>
-<w:ftr xmlns:wpc="http://schemas.microsoft.com/office/word/2010/wordprocessingCanvas" xmlns:cx="http://schemas.microsoft.com/office/drawing/2014/chartex" xmlns:cx1="http://schemas.microsoft.com/office/drawing/2015/9/8/chartex" xmlns:cx2="http://schemas.microsoft.com/office/drawing/2015/10/21/chartex" xmlns:cx3="http://schemas.microsoft.com/office/drawing/2016/5/9/chartex" xmlns:cx4="http://schemas.microsoft.com/office/drawing/2016/5/10/chartex" xmlns:cx5="http://schemas.microsoft.com/office/drawing/2016/5/11/chartex" xmlns:cx6="http://schemas.microsoft.com/office/drawing/2016/5/12/chartex" xmlns:cx7="http://schemas.microsoft.com/office/drawing/2016/5/13/chartex" xmlns:cx8="http://schemas.microsoft.com/office/drawing/2016/5/14/chartex" xmlns:mc="http://schemas.openxmlformats.org/markup-compatibility/2006" xmlns:aink="http://schemas.microsoft.com/office/drawing/2016/ink" xmlns:am3d="http://schemas.microsoft.com/office/drawing/2017/model3d" xmlns:o="urn:schemas-microsoft-com:office:office" xmlns:r="http://schemas.openxmlformats.org/officeDocument/2006/relationships" xmlns:m="http://schemas.openxmlformats.org/officeDocument/2006/math" xmlns:v="urn:schemas-microsoft-com:vml" xmlns:wp14="http://schemas.microsoft.com/office/word/2010/wordprocessingDrawing" xmlns:wp="http://schemas.openxmlformats.org/drawingml/2006/wordprocessingDrawing" xmlns:w10="urn:schemas-microsoft-com:office:word" xmlns:w="http://schemas.openxmlformats.org/wordprocessingml/2006/main" xmlns:w14="http://schemas.microsoft.com/office/word/2010/wordml" xmlns:w15="http://schemas.microsoft.com/office/word/2012/wordml" xmlns:w16cex="http://schemas.microsoft.com/office/word/2018/wordml/cex" xmlns:w16cid="http://schemas.microsoft.com/office/word/2016/wordml/cid" xmlns:w16="http://schemas.microsoft.com/office/word/2018/wordml" xmlns:w16sdtdh="http://schemas.microsoft.com/office/word/2020/wordml/sdtdatahash" xmlns:w16se="http://schemas.microsoft.com/office/word/2015/wordml/symex" xmlns:wpg="http://schemas.microsoft.com/office/word/2010/wordprocessingGroup" xmlns:wpi="http://schemas.microsoft.com/office/word/2010/wordprocessingInk" xmlns:wne="http://schemas.microsoft.com/office/word/2006/wordml" xmlns:wps="http://schemas.microsoft.com/office/word/2010/wordprocessingShape" mc:Ignorable="w14 w15 w16se w16cid w16 w16cex w16sdtdh wp14">
+<w:ftr xmlns:wpc="http://schemas.microsoft.com/office/word/2010/wordprocessingCanvas" xmlns:mc="http://schemas.openxmlformats.org/markup-compatibility/2006" xmlns:o="urn:schemas-microsoft-com:office:office" xmlns:r="http://schemas.openxmlformats.org/officeDocument/2006/relationships" xmlns:m="http://schemas.openxmlformats.org/officeDocument/2006/math" xmlns:v="urn:schemas-microsoft-com:vml" xmlns:wp14="http://schemas.microsoft.com/office/word/2010/wordprocessingDrawing" xmlns:wp="http://schemas.openxmlformats.org/drawingml/2006/wordprocessingDrawing" xmlns:w10="urn:schemas-microsoft-com:office:word" xmlns:w="http://schemas.openxmlformats.org/wordprocessingml/2006/main" xmlns:w14="http://schemas.microsoft.com/office/word/2010/wordml" xmlns:w15="http://schemas.microsoft.com/office/word/2012/wordml" xmlns:wpg="http://schemas.microsoft.com/office/word/2010/wordprocessingGroup" xmlns:wpi="http://schemas.microsoft.com/office/word/2010/wordprocessingInk" xmlns:wne="http://schemas.microsoft.com/office/word/2006/wordml" xmlns:wps="http://schemas.microsoft.com/office/word/2010/wordprocessingShape" mc:Ignorable="w14 w15 wp14">
   <w:tbl>
     <w:tblPr>
+      <w:tblW w:w="9486" w:type="dxa"/>
+      <w:tblLayout w:type="fixed"/>
+      <w:tblLook w:val="0000" w:firstRow="0" w:lastRow="0" w:firstColumn="0" w:lastColumn="0" w:noHBand="0" w:noVBand="0"/>
+    </w:tblPr>
+    <w:tblGrid>
+      <w:gridCol w:w="3162"/>
+      <w:gridCol w:w="3162"/>
+      <w:gridCol w:w="3162"/>
+    </w:tblGrid>
+    <w:tr xmlns:wp14="http://schemas.microsoft.com/office/word/2010/wordml" wp14:textId="77777777">
+      <w:tc>
+        <w:tcPr>
+          <w:tcW w:w="3162" w:type="dxa"/>
+          <w:tcMar/>
+        </w:tcPr>
+        <w:p wp14:textId="77777777">
+          <w:pPr>
+            <w:ind w:right="360"/>
+          </w:pPr>
+        </w:p>
+      </w:tc>
+      <w:tc>
+        <w:tcPr>
+          <w:tcW w:w="3162" w:type="dxa"/>
+          <w:tcMar/>
+        </w:tcPr>
+        <w:p wp14:textId="6BDFE676">
+          <w:pPr>
+            <w:jc w:val="center"/>
+          </w:pPr>
+          <w:r>
+            <w:rPr/>
+            <w:t>Engenharia</w:t>
+          </w:r>
+          <w:r>
+            <w:rPr/>
+            <w:t xml:space="preserve"> de Software, </w:t>
+          </w:r>
+          <w:r>
+            <w:fldChar w:fldCharType="begin"/>
+          </w:r>
+          <w:r>
+            <w:instrText xml:space="preserve"> DATE \@"yyyy" </w:instrText>
+          </w:r>
+          <w:r>
+            <w:fldChar w:fldCharType="separate"/>
+          </w:r>
+          <w:r>
+            <w:rPr>
+              <w:noProof/>
+            </w:rPr>
+            <w:t>202</w:t>
+          </w:r>
+          <w:r>
+            <w:fldChar w:fldCharType="end"/>
+          </w:r>
+          <w:r>
+            <w:rPr/>
+            <w:t>5</w:t>
+          </w:r>
+        </w:p>
+      </w:tc>
+      <w:tc>
+        <w:tcPr>
+          <w:tcW w:w="3162" w:type="dxa"/>
+          <w:tcMar/>
+        </w:tcPr>
+        <w:p wp14:textId="77777777">
+          <w:pPr>
+            <w:jc w:val="right"/>
+          </w:pPr>
+          <w:r>
+            <w:rPr>
+              <w:lang w:val="pt-BR"/>
+            </w:rPr>
+            <w:t xml:space="preserve">Page </w:t>
+          </w:r>
+          <w:r>
+            <w:rPr>
+              <w:rStyle w:val="Nmerodepgina"/>
+              <w:lang w:val="pt-BR"/>
+            </w:rPr>
+            <w:fldChar w:fldCharType="begin"/>
+          </w:r>
+          <w:r>
+            <w:rPr>
+              <w:rStyle w:val="Nmerodepgina"/>
+              <w:lang w:val="pt-BR"/>
+            </w:rPr>
+            <w:instrText xml:space="preserve"> PAGE </w:instrText>
+          </w:r>
+          <w:r>
+            <w:rPr>
+              <w:rStyle w:val="Nmerodepgina"/>
+              <w:lang w:val="pt-BR"/>
+            </w:rPr>
+            <w:fldChar w:fldCharType="separate"/>
+          </w:r>
+          <w:r>
+            <w:rPr>
+              <w:rStyle w:val="Nmerodepgina"/>
+              <w:noProof/>
+              <w:lang w:val="pt-BR"/>
+            </w:rPr>
+            <w:t>5</w:t>
+          </w:r>
+          <w:r>
+            <w:rPr>
+              <w:rStyle w:val="Nmerodepgina"/>
+              <w:lang w:val="pt-BR"/>
+            </w:rPr>
+            <w:fldChar w:fldCharType="end"/>
+          </w:r>
+          <w:r>
+            <w:rPr>
+              <w:rStyle w:val="Nmerodepgina"/>
+              <w:lang w:val="pt-BR"/>
+            </w:rPr>
+            <w:t xml:space="preserve"> </w:t>
+          </w:r>
+          <w:proofErr w:type="spellStart"/>
+          <w:r>
+            <w:rPr>
+              <w:rStyle w:val="Nmerodepgina"/>
+              <w:lang w:val="pt-BR"/>
+            </w:rPr>
+            <w:t>of</w:t>
+          </w:r>
+          <w:proofErr w:type="spellEnd"/>
+          <w:r>
+            <w:rPr>
+              <w:rStyle w:val="Nmerodepgina"/>
+              <w:lang w:val="pt-BR"/>
+            </w:rPr>
+            <w:t xml:space="preserve"> </w:t>
+          </w:r>
+          <w:r>
+            <w:rPr>
+              <w:rStyle w:val="Nmerodepgina"/>
+            </w:rPr>
+            <w:fldChar w:fldCharType="begin"/>
+          </w:r>
+          <w:r>
+            <w:rPr>
+              <w:rStyle w:val="Nmerodepgina"/>
+            </w:rPr>
+            <w:instrText xml:space="preserve"> NUMPAGES </w:instrText>
+          </w:r>
+          <w:r>
+            <w:rPr>
+              <w:rStyle w:val="Nmerodepgina"/>
+            </w:rPr>
+            <w:fldChar w:fldCharType="separate"/>
+          </w:r>
+          <w:r>
+            <w:rPr>
+              <w:rStyle w:val="Nmerodepgina"/>
+              <w:noProof/>
+            </w:rPr>
+            <w:t>5</w:t>
+          </w:r>
+          <w:r>
+            <w:rPr>
+              <w:rStyle w:val="Nmerodepgina"/>
+            </w:rPr>
+            <w:fldChar w:fldCharType="end"/>
+          </w:r>
+        </w:p>
+      </w:tc>
+    </w:tr>
+  </w:tbl>
+  <w:p xmlns:wp14="http://schemas.microsoft.com/office/word/2010/wordml" wp14:textId="77777777">
+    <w:pPr>
+      <w:pStyle w:val="Rodap"/>
+    </w:pPr>
+  </w:p>
+</w:ftr>
+</file>
+
+<file path=word/footer2.xml><?xml version="1.0" encoding="utf-8"?>
+<w:ftr xmlns:w14="http://schemas.microsoft.com/office/word/2010/wordml" xmlns:w="http://schemas.openxmlformats.org/wordprocessingml/2006/main">
+  <w:tbl>
+    <w:tblPr>
+      <w:tblStyle w:val="Tabelanormal"/>
+      <w:bidiVisual w:val="0"/>
       <w:tblW w:w="0" w:type="auto"/>
       <w:tblLayout w:type="fixed"/>
       <w:tblLook w:val="06A0" w:firstRow="1" w:lastRow="0" w:firstColumn="1" w:lastColumn="0" w:noHBand="1" w:noVBand="1"/>
@@ -1342,21 +1587,26 @@
       <w:tc>
         <w:tcPr>
           <w:tcW w:w="3120" w:type="dxa"/>
+          <w:tcMar/>
         </w:tcPr>
         <w:p>
           <w:pPr>
             <w:pStyle w:val="Cabealho"/>
+            <w:bidi w:val="0"/>
             <w:ind w:left="-115"/>
+            <w:jc w:val="left"/>
           </w:pPr>
         </w:p>
       </w:tc>
       <w:tc>
         <w:tcPr>
           <w:tcW w:w="3120" w:type="dxa"/>
+          <w:tcMar/>
         </w:tcPr>
         <w:p>
           <w:pPr>
             <w:pStyle w:val="Cabealho"/>
+            <w:bidi w:val="0"/>
             <w:jc w:val="center"/>
           </w:pPr>
         </w:p>
@@ -1364,10 +1614,12 @@
       <w:tc>
         <w:tcPr>
           <w:tcW w:w="3120" w:type="dxa"/>
+          <w:tcMar/>
         </w:tcPr>
         <w:p>
           <w:pPr>
             <w:pStyle w:val="Cabealho"/>
+            <w:bidi w:val="0"/>
             <w:ind w:right="-115"/>
             <w:jc w:val="right"/>
           </w:pPr>
@@ -1378,191 +1630,16 @@
   <w:p>
     <w:pPr>
       <w:pStyle w:val="Rodap"/>
-    </w:pPr>
-  </w:p>
-</w:ftr>
-</file>
-
-<file path=word/footer2.xml><?xml version="1.0" encoding="utf-8"?>
-<w:ftr xmlns:wpc="http://schemas.microsoft.com/office/word/2010/wordprocessingCanvas" xmlns:cx="http://schemas.microsoft.com/office/drawing/2014/chartex" xmlns:cx1="http://schemas.microsoft.com/office/drawing/2015/9/8/chartex" xmlns:cx2="http://schemas.microsoft.com/office/drawing/2015/10/21/chartex" xmlns:cx3="http://schemas.microsoft.com/office/drawing/2016/5/9/chartex" xmlns:cx4="http://schemas.microsoft.com/office/drawing/2016/5/10/chartex" xmlns:cx5="http://schemas.microsoft.com/office/drawing/2016/5/11/chartex" xmlns:cx6="http://schemas.microsoft.com/office/drawing/2016/5/12/chartex" xmlns:cx7="http://schemas.microsoft.com/office/drawing/2016/5/13/chartex" xmlns:cx8="http://schemas.microsoft.com/office/drawing/2016/5/14/chartex" xmlns:mc="http://schemas.openxmlformats.org/markup-compatibility/2006" xmlns:aink="http://schemas.microsoft.com/office/drawing/2016/ink" xmlns:am3d="http://schemas.microsoft.com/office/drawing/2017/model3d" xmlns:o="urn:schemas-microsoft-com:office:office" xmlns:r="http://schemas.openxmlformats.org/officeDocument/2006/relationships" xmlns:m="http://schemas.openxmlformats.org/officeDocument/2006/math" xmlns:v="urn:schemas-microsoft-com:vml" xmlns:wp14="http://schemas.microsoft.com/office/word/2010/wordprocessingDrawing" xmlns:wp="http://schemas.openxmlformats.org/drawingml/2006/wordprocessingDrawing" xmlns:w10="urn:schemas-microsoft-com:office:word" xmlns:w="http://schemas.openxmlformats.org/wordprocessingml/2006/main" xmlns:w14="http://schemas.microsoft.com/office/word/2010/wordml" xmlns:w15="http://schemas.microsoft.com/office/word/2012/wordml" xmlns:w16cex="http://schemas.microsoft.com/office/word/2018/wordml/cex" xmlns:w16cid="http://schemas.microsoft.com/office/word/2016/wordml/cid" xmlns:w16="http://schemas.microsoft.com/office/word/2018/wordml" xmlns:w16sdtdh="http://schemas.microsoft.com/office/word/2020/wordml/sdtdatahash" xmlns:w16se="http://schemas.microsoft.com/office/word/2015/wordml/symex" xmlns:wpg="http://schemas.microsoft.com/office/word/2010/wordprocessingGroup" xmlns:wpi="http://schemas.microsoft.com/office/word/2010/wordprocessingInk" xmlns:wne="http://schemas.microsoft.com/office/word/2006/wordml" xmlns:wps="http://schemas.microsoft.com/office/word/2010/wordprocessingShape" mc:Ignorable="w14 w15 w16se w16cid w16 w16cex w16sdtdh wp14">
-  <w:tbl>
-    <w:tblPr>
-      <w:tblW w:w="9486" w:type="dxa"/>
-      <w:tblLayout w:type="fixed"/>
-      <w:tblLook w:val="0000" w:firstRow="0" w:lastRow="0" w:firstColumn="0" w:lastColumn="0" w:noHBand="0" w:noVBand="0"/>
-    </w:tblPr>
-    <w:tblGrid>
-      <w:gridCol w:w="3162"/>
-      <w:gridCol w:w="3162"/>
-      <w:gridCol w:w="3162"/>
-    </w:tblGrid>
-    <w:tr>
-      <w:tc>
-        <w:tcPr>
-          <w:tcW w:w="3162" w:type="dxa"/>
-        </w:tcPr>
-        <w:p>
-          <w:pPr>
-            <w:ind w:right="360"/>
-          </w:pPr>
-        </w:p>
-      </w:tc>
-      <w:tc>
-        <w:tcPr>
-          <w:tcW w:w="3162" w:type="dxa"/>
-        </w:tcPr>
-        <w:p>
-          <w:pPr>
-            <w:jc w:val="center"/>
-          </w:pPr>
-          <w:proofErr w:type="spellStart"/>
-          <w:r>
-            <w:t>Engenharia</w:t>
-          </w:r>
-          <w:proofErr w:type="spellEnd"/>
-          <w:r>
-            <w:t xml:space="preserve"> de Software, </w:t>
-          </w:r>
-          <w:r>
-            <w:fldChar w:fldCharType="begin"/>
-          </w:r>
-          <w:r>
-            <w:instrText xml:space="preserve"> DATE \@"yyyy" </w:instrText>
-          </w:r>
-          <w:r>
-            <w:fldChar w:fldCharType="separate"/>
-          </w:r>
-          <w:r>
-            <w:rPr>
-              <w:noProof/>
-            </w:rPr>
-            <w:t>2025</w:t>
-          </w:r>
-          <w:r>
-            <w:fldChar w:fldCharType="end"/>
-          </w:r>
-        </w:p>
-      </w:tc>
-      <w:tc>
-        <w:tcPr>
-          <w:tcW w:w="3162" w:type="dxa"/>
-        </w:tcPr>
-        <w:p>
-          <w:pPr>
-            <w:jc w:val="right"/>
-          </w:pPr>
-          <w:r>
-            <w:rPr>
-              <w:lang w:val="pt-BR"/>
-            </w:rPr>
-            <w:t xml:space="preserve">Page </w:t>
-          </w:r>
-          <w:r>
-            <w:rPr>
-              <w:rStyle w:val="Nmerodepgina"/>
-              <w:lang w:val="pt-BR"/>
-            </w:rPr>
-            <w:fldChar w:fldCharType="begin"/>
-          </w:r>
-          <w:r>
-            <w:rPr>
-              <w:rStyle w:val="Nmerodepgina"/>
-              <w:lang w:val="pt-BR"/>
-            </w:rPr>
-            <w:instrText xml:space="preserve"> PAGE </w:instrText>
-          </w:r>
-          <w:r>
-            <w:rPr>
-              <w:rStyle w:val="Nmerodepgina"/>
-              <w:lang w:val="pt-BR"/>
-            </w:rPr>
-            <w:fldChar w:fldCharType="separate"/>
-          </w:r>
-          <w:r>
-            <w:rPr>
-              <w:rStyle w:val="Nmerodepgina"/>
-              <w:noProof/>
-              <w:lang w:val="pt-BR"/>
-            </w:rPr>
-            <w:t>5</w:t>
-          </w:r>
-          <w:r>
-            <w:rPr>
-              <w:rStyle w:val="Nmerodepgina"/>
-              <w:lang w:val="pt-BR"/>
-            </w:rPr>
-            <w:fldChar w:fldCharType="end"/>
-          </w:r>
-          <w:r>
-            <w:rPr>
-              <w:rStyle w:val="Nmerodepgina"/>
-              <w:lang w:val="pt-BR"/>
-            </w:rPr>
-            <w:t xml:space="preserve"> </w:t>
-          </w:r>
-          <w:proofErr w:type="spellStart"/>
-          <w:r>
-            <w:rPr>
-              <w:rStyle w:val="Nmerodepgina"/>
-              <w:lang w:val="pt-BR"/>
-            </w:rPr>
-            <w:t>of</w:t>
-          </w:r>
-          <w:proofErr w:type="spellEnd"/>
-          <w:r>
-            <w:rPr>
-              <w:rStyle w:val="Nmerodepgina"/>
-              <w:lang w:val="pt-BR"/>
-            </w:rPr>
-            <w:t xml:space="preserve"> </w:t>
-          </w:r>
-          <w:r>
-            <w:rPr>
-              <w:rStyle w:val="Nmerodepgina"/>
-            </w:rPr>
-            <w:fldChar w:fldCharType="begin"/>
-          </w:r>
-          <w:r>
-            <w:rPr>
-              <w:rStyle w:val="Nmerodepgina"/>
-            </w:rPr>
-            <w:instrText xml:space="preserve"> NUMPAGES </w:instrText>
-          </w:r>
-          <w:r>
-            <w:rPr>
-              <w:rStyle w:val="Nmerodepgina"/>
-            </w:rPr>
-            <w:fldChar w:fldCharType="separate"/>
-          </w:r>
-          <w:r>
-            <w:rPr>
-              <w:rStyle w:val="Nmerodepgina"/>
-              <w:noProof/>
-            </w:rPr>
-            <w:t>5</w:t>
-          </w:r>
-          <w:r>
-            <w:rPr>
-              <w:rStyle w:val="Nmerodepgina"/>
-            </w:rPr>
-            <w:fldChar w:fldCharType="end"/>
-          </w:r>
-        </w:p>
-      </w:tc>
-    </w:tr>
-  </w:tbl>
-  <w:p>
-    <w:pPr>
-      <w:pStyle w:val="Rodap"/>
+      <w:bidi w:val="0"/>
     </w:pPr>
   </w:p>
 </w:ftr>
 </file>
 
 <file path=word/footnotes.xml><?xml version="1.0" encoding="utf-8"?>
-<w:footnotes xmlns:wpc="http://schemas.microsoft.com/office/word/2010/wordprocessingCanvas" xmlns:cx="http://schemas.microsoft.com/office/drawing/2014/chartex" xmlns:cx1="http://schemas.microsoft.com/office/drawing/2015/9/8/chartex" xmlns:cx2="http://schemas.microsoft.com/office/drawing/2015/10/21/chartex" xmlns:cx3="http://schemas.microsoft.com/office/drawing/2016/5/9/chartex" xmlns:cx4="http://schemas.microsoft.com/office/drawing/2016/5/10/chartex" xmlns:cx5="http://schemas.microsoft.com/office/drawing/2016/5/11/chartex" xmlns:cx6="http://schemas.microsoft.com/office/drawing/2016/5/12/chartex" xmlns:cx7="http://schemas.microsoft.com/office/drawing/2016/5/13/chartex" xmlns:cx8="http://schemas.microsoft.com/office/drawing/2016/5/14/chartex" xmlns:mc="http://schemas.openxmlformats.org/markup-compatibility/2006" xmlns:aink="http://schemas.microsoft.com/office/drawing/2016/ink" xmlns:am3d="http://schemas.microsoft.com/office/drawing/2017/model3d" xmlns:o="urn:schemas-microsoft-com:office:office" xmlns:r="http://schemas.openxmlformats.org/officeDocument/2006/relationships" xmlns:m="http://schemas.openxmlformats.org/officeDocument/2006/math" xmlns:v="urn:schemas-microsoft-com:vml" xmlns:wp14="http://schemas.microsoft.com/office/word/2010/wordprocessingDrawing" xmlns:wp="http://schemas.openxmlformats.org/drawingml/2006/wordprocessingDrawing" xmlns:w10="urn:schemas-microsoft-com:office:word" xmlns:w="http://schemas.openxmlformats.org/wordprocessingml/2006/main" xmlns:w14="http://schemas.microsoft.com/office/word/2010/wordml" xmlns:w15="http://schemas.microsoft.com/office/word/2012/wordml" xmlns:w16cex="http://schemas.microsoft.com/office/word/2018/wordml/cex" xmlns:w16cid="http://schemas.microsoft.com/office/word/2016/wordml/cid" xmlns:w16="http://schemas.microsoft.com/office/word/2018/wordml" xmlns:w16sdtdh="http://schemas.microsoft.com/office/word/2020/wordml/sdtdatahash" xmlns:w16se="http://schemas.microsoft.com/office/word/2015/wordml/symex" xmlns:wpg="http://schemas.microsoft.com/office/word/2010/wordprocessingGroup" xmlns:wpi="http://schemas.microsoft.com/office/word/2010/wordprocessingInk" xmlns:wne="http://schemas.microsoft.com/office/word/2006/wordml" xmlns:wps="http://schemas.microsoft.com/office/word/2010/wordprocessingShape" mc:Ignorable="w14 w15 w16se w16cid w16 w16cex w16sdtdh wp14">
+<w:footnotes xmlns:wpc="http://schemas.microsoft.com/office/word/2010/wordprocessingCanvas" xmlns:mc="http://schemas.openxmlformats.org/markup-compatibility/2006" xmlns:o="urn:schemas-microsoft-com:office:office" xmlns:r="http://schemas.openxmlformats.org/officeDocument/2006/relationships" xmlns:m="http://schemas.openxmlformats.org/officeDocument/2006/math" xmlns:v="urn:schemas-microsoft-com:vml" xmlns:wp14="http://schemas.microsoft.com/office/word/2010/wordprocessingDrawing" xmlns:wp="http://schemas.openxmlformats.org/drawingml/2006/wordprocessingDrawing" xmlns:w10="urn:schemas-microsoft-com:office:word" xmlns:w="http://schemas.openxmlformats.org/wordprocessingml/2006/main" xmlns:w14="http://schemas.microsoft.com/office/word/2010/wordml" xmlns:w15="http://schemas.microsoft.com/office/word/2012/wordml" xmlns:wpg="http://schemas.microsoft.com/office/word/2010/wordprocessingGroup" xmlns:wpi="http://schemas.microsoft.com/office/word/2010/wordprocessingInk" xmlns:wne="http://schemas.microsoft.com/office/word/2006/wordml" xmlns:wps="http://schemas.microsoft.com/office/word/2010/wordprocessingShape" mc:Ignorable="w14 w15 wp14">
   <w:footnote w:type="separator" w:id="-1">
-    <w:p>
+    <w:p xmlns:wp14="http://schemas.microsoft.com/office/word/2010/wordml" wp14:textId="77777777">
       <w:pPr>
         <w:spacing w:line="240" w:lineRule="auto"/>
       </w:pPr>
@@ -1572,7 +1649,7 @@
     </w:p>
   </w:footnote>
   <w:footnote w:type="continuationSeparator" w:id="0">
-    <w:p>
+    <w:p xmlns:wp14="http://schemas.microsoft.com/office/word/2010/wordml" wp14:textId="77777777">
       <w:pPr>
         <w:spacing w:line="240" w:lineRule="auto"/>
       </w:pPr>
@@ -1585,8 +1662,8 @@
 </file>
 
 <file path=word/header1.xml><?xml version="1.0" encoding="utf-8"?>
-<w:hdr xmlns:wpc="http://schemas.microsoft.com/office/word/2010/wordprocessingCanvas" xmlns:cx="http://schemas.microsoft.com/office/drawing/2014/chartex" xmlns:cx1="http://schemas.microsoft.com/office/drawing/2015/9/8/chartex" xmlns:cx2="http://schemas.microsoft.com/office/drawing/2015/10/21/chartex" xmlns:cx3="http://schemas.microsoft.com/office/drawing/2016/5/9/chartex" xmlns:cx4="http://schemas.microsoft.com/office/drawing/2016/5/10/chartex" xmlns:cx5="http://schemas.microsoft.com/office/drawing/2016/5/11/chartex" xmlns:cx6="http://schemas.microsoft.com/office/drawing/2016/5/12/chartex" xmlns:cx7="http://schemas.microsoft.com/office/drawing/2016/5/13/chartex" xmlns:cx8="http://schemas.microsoft.com/office/drawing/2016/5/14/chartex" xmlns:mc="http://schemas.openxmlformats.org/markup-compatibility/2006" xmlns:aink="http://schemas.microsoft.com/office/drawing/2016/ink" xmlns:am3d="http://schemas.microsoft.com/office/drawing/2017/model3d" xmlns:o="urn:schemas-microsoft-com:office:office" xmlns:r="http://schemas.openxmlformats.org/officeDocument/2006/relationships" xmlns:m="http://schemas.openxmlformats.org/officeDocument/2006/math" xmlns:v="urn:schemas-microsoft-com:vml" xmlns:wp14="http://schemas.microsoft.com/office/word/2010/wordprocessingDrawing" xmlns:wp="http://schemas.openxmlformats.org/drawingml/2006/wordprocessingDrawing" xmlns:w10="urn:schemas-microsoft-com:office:word" xmlns:w="http://schemas.openxmlformats.org/wordprocessingml/2006/main" xmlns:w14="http://schemas.microsoft.com/office/word/2010/wordml" xmlns:w15="http://schemas.microsoft.com/office/word/2012/wordml" xmlns:w16cex="http://schemas.microsoft.com/office/word/2018/wordml/cex" xmlns:w16cid="http://schemas.microsoft.com/office/word/2016/wordml/cid" xmlns:w16="http://schemas.microsoft.com/office/word/2018/wordml" xmlns:w16sdtdh="http://schemas.microsoft.com/office/word/2020/wordml/sdtdatahash" xmlns:w16se="http://schemas.microsoft.com/office/word/2015/wordml/symex" xmlns:wpg="http://schemas.microsoft.com/office/word/2010/wordprocessingGroup" xmlns:wpi="http://schemas.microsoft.com/office/word/2010/wordprocessingInk" xmlns:wne="http://schemas.microsoft.com/office/word/2006/wordml" xmlns:wps="http://schemas.microsoft.com/office/word/2010/wordprocessingShape" mc:Ignorable="w14 w15 w16se w16cid w16 w16cex w16sdtdh wp14">
-  <w:p>
+<w:hdr xmlns:wpc="http://schemas.microsoft.com/office/word/2010/wordprocessingCanvas" xmlns:mc="http://schemas.openxmlformats.org/markup-compatibility/2006" xmlns:o="urn:schemas-microsoft-com:office:office" xmlns:r="http://schemas.openxmlformats.org/officeDocument/2006/relationships" xmlns:m="http://schemas.openxmlformats.org/officeDocument/2006/math" xmlns:v="urn:schemas-microsoft-com:vml" xmlns:wp14="http://schemas.microsoft.com/office/word/2010/wordprocessingDrawing" xmlns:wp="http://schemas.openxmlformats.org/drawingml/2006/wordprocessingDrawing" xmlns:w10="urn:schemas-microsoft-com:office:word" xmlns:w="http://schemas.openxmlformats.org/wordprocessingml/2006/main" xmlns:w14="http://schemas.microsoft.com/office/word/2010/wordml" xmlns:w15="http://schemas.microsoft.com/office/word/2012/wordml" xmlns:wpg="http://schemas.microsoft.com/office/word/2010/wordprocessingGroup" xmlns:wpi="http://schemas.microsoft.com/office/word/2010/wordprocessingInk" xmlns:wne="http://schemas.microsoft.com/office/word/2006/wordml" xmlns:wps="http://schemas.microsoft.com/office/word/2010/wordprocessingShape" mc:Ignorable="w14 w15 wp14">
+  <w:p xmlns:wp14="http://schemas.microsoft.com/office/word/2010/wordml" wp14:textId="77777777">
     <w:pPr>
       <w:rPr>
         <w:sz w:val="24"/>
@@ -1594,10 +1671,10 @@
       </w:rPr>
     </w:pPr>
   </w:p>
-  <w:p>
+  <w:p xmlns:wp14="http://schemas.microsoft.com/office/word/2010/wordml" wp14:textId="77777777">
     <w:pPr>
       <w:pBdr>
-        <w:top w:val="single" w:sz="6" w:space="1" w:color="000000"/>
+        <w:top w:val="single" w:color="000000" w:sz="6" w:space="1"/>
       </w:pBdr>
       <w:rPr>
         <w:sz w:val="24"/>
@@ -1605,10 +1682,10 @@
       </w:rPr>
     </w:pPr>
   </w:p>
-  <w:p>
+  <w:p xmlns:wp14="http://schemas.microsoft.com/office/word/2010/wordml" wp14:textId="77777777">
     <w:pPr>
       <w:pBdr>
-        <w:bottom w:val="single" w:sz="6" w:space="1" w:color="000000"/>
+        <w:bottom w:val="single" w:color="000000" w:sz="6" w:space="1"/>
       </w:pBdr>
       <w:jc w:val="right"/>
       <w:rPr>
@@ -1639,10 +1716,10 @@
       <w:t xml:space="preserve"> de Software 2</w:t>
     </w:r>
   </w:p>
-  <w:p>
+  <w:p xmlns:wp14="http://schemas.microsoft.com/office/word/2010/wordml" wp14:textId="77777777">
     <w:pPr>
       <w:pBdr>
-        <w:bottom w:val="single" w:sz="6" w:space="1" w:color="000000"/>
+        <w:bottom w:val="single" w:color="000000" w:sz="6" w:space="1"/>
       </w:pBdr>
       <w:jc w:val="right"/>
       <w:rPr>
@@ -1651,7 +1728,7 @@
       </w:rPr>
     </w:pPr>
   </w:p>
-  <w:p>
+  <w:p xmlns:wp14="http://schemas.microsoft.com/office/word/2010/wordml" wp14:textId="77777777">
     <w:pPr>
       <w:pStyle w:val="Cabealho"/>
     </w:pPr>
@@ -1660,7 +1737,7 @@
 </file>
 
 <file path=word/header2.xml><?xml version="1.0" encoding="utf-8"?>
-<w:hdr xmlns:wpc="http://schemas.microsoft.com/office/word/2010/wordprocessingCanvas" xmlns:cx="http://schemas.microsoft.com/office/drawing/2014/chartex" xmlns:cx1="http://schemas.microsoft.com/office/drawing/2015/9/8/chartex" xmlns:cx2="http://schemas.microsoft.com/office/drawing/2015/10/21/chartex" xmlns:cx3="http://schemas.microsoft.com/office/drawing/2016/5/9/chartex" xmlns:cx4="http://schemas.microsoft.com/office/drawing/2016/5/10/chartex" xmlns:cx5="http://schemas.microsoft.com/office/drawing/2016/5/11/chartex" xmlns:cx6="http://schemas.microsoft.com/office/drawing/2016/5/12/chartex" xmlns:cx7="http://schemas.microsoft.com/office/drawing/2016/5/13/chartex" xmlns:cx8="http://schemas.microsoft.com/office/drawing/2016/5/14/chartex" xmlns:mc="http://schemas.openxmlformats.org/markup-compatibility/2006" xmlns:aink="http://schemas.microsoft.com/office/drawing/2016/ink" xmlns:am3d="http://schemas.microsoft.com/office/drawing/2017/model3d" xmlns:o="urn:schemas-microsoft-com:office:office" xmlns:r="http://schemas.openxmlformats.org/officeDocument/2006/relationships" xmlns:m="http://schemas.openxmlformats.org/officeDocument/2006/math" xmlns:v="urn:schemas-microsoft-com:vml" xmlns:wp14="http://schemas.microsoft.com/office/word/2010/wordprocessingDrawing" xmlns:wp="http://schemas.openxmlformats.org/drawingml/2006/wordprocessingDrawing" xmlns:w10="urn:schemas-microsoft-com:office:word" xmlns:w="http://schemas.openxmlformats.org/wordprocessingml/2006/main" xmlns:w14="http://schemas.microsoft.com/office/word/2010/wordml" xmlns:w15="http://schemas.microsoft.com/office/word/2012/wordml" xmlns:w16cex="http://schemas.microsoft.com/office/word/2018/wordml/cex" xmlns:w16cid="http://schemas.microsoft.com/office/word/2016/wordml/cid" xmlns:w16="http://schemas.microsoft.com/office/word/2018/wordml" xmlns:w16sdtdh="http://schemas.microsoft.com/office/word/2020/wordml/sdtdatahash" xmlns:w16se="http://schemas.microsoft.com/office/word/2015/wordml/symex" xmlns:wpg="http://schemas.microsoft.com/office/word/2010/wordprocessingGroup" xmlns:wpi="http://schemas.microsoft.com/office/word/2010/wordprocessingInk" xmlns:wne="http://schemas.microsoft.com/office/word/2006/wordml" xmlns:wps="http://schemas.microsoft.com/office/word/2010/wordprocessingShape" mc:Ignorable="w14 w15 w16se w16cid w16 w16cex w16sdtdh wp14">
+<w:hdr xmlns:wpc="http://schemas.microsoft.com/office/word/2010/wordprocessingCanvas" xmlns:mc="http://schemas.openxmlformats.org/markup-compatibility/2006" xmlns:o="urn:schemas-microsoft-com:office:office" xmlns:r="http://schemas.openxmlformats.org/officeDocument/2006/relationships" xmlns:m="http://schemas.openxmlformats.org/officeDocument/2006/math" xmlns:v="urn:schemas-microsoft-com:vml" xmlns:wp14="http://schemas.microsoft.com/office/word/2010/wordprocessingDrawing" xmlns:wp="http://schemas.openxmlformats.org/drawingml/2006/wordprocessingDrawing" xmlns:w10="urn:schemas-microsoft-com:office:word" xmlns:w="http://schemas.openxmlformats.org/wordprocessingml/2006/main" xmlns:w14="http://schemas.microsoft.com/office/word/2010/wordml" xmlns:w15="http://schemas.microsoft.com/office/word/2012/wordml" xmlns:wpg="http://schemas.microsoft.com/office/word/2010/wordprocessingGroup" xmlns:wpi="http://schemas.microsoft.com/office/word/2010/wordprocessingInk" xmlns:wne="http://schemas.microsoft.com/office/word/2006/wordml" xmlns:wps="http://schemas.microsoft.com/office/word/2010/wordprocessingShape" mc:Ignorable="w14 w15 wp14">
   <w:tbl>
     <w:tblPr>
       <w:tblW w:w="9558" w:type="dxa"/>
@@ -1671,36 +1748,37 @@
       <w:gridCol w:w="6380"/>
       <w:gridCol w:w="3178"/>
     </w:tblGrid>
-    <w:tr>
+    <w:tr xmlns:wp14="http://schemas.microsoft.com/office/word/2010/wordml" wp14:textId="77777777">
       <w:tc>
         <w:tcPr>
           <w:tcW w:w="6379" w:type="dxa"/>
           <w:tcBorders>
-            <w:top w:val="single" w:sz="6" w:space="0" w:color="000000" w:themeColor="text1"/>
-            <w:left w:val="single" w:sz="6" w:space="0" w:color="000000" w:themeColor="text1"/>
-            <w:bottom w:val="single" w:sz="6" w:space="0" w:color="000000" w:themeColor="text1"/>
-            <w:right w:val="single" w:sz="6" w:space="0" w:color="000000" w:themeColor="text1"/>
+            <w:top w:val="single" w:color="000000" w:themeColor="text1" w:sz="6" w:space="0"/>
+            <w:left w:val="single" w:color="000000" w:themeColor="text1" w:sz="6" w:space="0"/>
+            <w:bottom w:val="single" w:color="000000" w:themeColor="text1" w:sz="6" w:space="0"/>
+            <w:right w:val="single" w:color="000000" w:themeColor="text1" w:sz="6" w:space="0"/>
           </w:tcBorders>
+          <w:tcMar/>
         </w:tcPr>
-        <w:p>
-          <w:proofErr w:type="spellStart"/>
-          <w:r>
+        <w:p wp14:textId="3C551905">
+          <w:r>
+            <w:rPr/>
             <w:t>AlugueLink</w:t>
           </w:r>
-          <w:proofErr w:type="spellEnd"/>
         </w:p>
       </w:tc>
       <w:tc>
         <w:tcPr>
           <w:tcW w:w="3178" w:type="dxa"/>
           <w:tcBorders>
-            <w:top w:val="single" w:sz="6" w:space="0" w:color="000000" w:themeColor="text1"/>
-            <w:left w:val="single" w:sz="6" w:space="0" w:color="000000" w:themeColor="text1"/>
-            <w:bottom w:val="single" w:sz="6" w:space="0" w:color="000000" w:themeColor="text1"/>
-            <w:right w:val="single" w:sz="6" w:space="0" w:color="000000" w:themeColor="text1"/>
+            <w:top w:val="single" w:color="000000" w:themeColor="text1" w:sz="6" w:space="0"/>
+            <w:left w:val="single" w:color="000000" w:themeColor="text1" w:sz="6" w:space="0"/>
+            <w:bottom w:val="single" w:color="000000" w:themeColor="text1" w:sz="6" w:space="0"/>
+            <w:right w:val="single" w:color="000000" w:themeColor="text1" w:sz="6" w:space="0"/>
           </w:tcBorders>
+          <w:tcMar/>
         </w:tcPr>
-        <w:p>
+        <w:p wp14:textId="30D6F6E4">
           <w:pPr>
             <w:tabs>
               <w:tab w:val="left" w:pos="1135"/>
@@ -1709,6 +1787,7 @@
             <w:ind w:right="68"/>
           </w:pPr>
           <w:r>
+            <w:rPr/>
             <w:t xml:space="preserve">  </w:t>
           </w:r>
           <w:r>
@@ -1718,23 +1797,33 @@
             <w:t>Versão:</w:t>
           </w:r>
           <w:r>
-            <w:t xml:space="preserve"> 1.0</w:t>
+            <w:rPr/>
+            <w:t xml:space="preserve"> </w:t>
+          </w:r>
+          <w:r>
+            <w:rPr/>
+            <w:t>1</w:t>
+          </w:r>
+          <w:r>
+            <w:rPr/>
+            <w:t>.0</w:t>
           </w:r>
         </w:p>
       </w:tc>
     </w:tr>
-    <w:tr>
+    <w:tr xmlns:wp14="http://schemas.microsoft.com/office/word/2010/wordml" wp14:textId="77777777">
       <w:tc>
         <w:tcPr>
           <w:tcW w:w="6379" w:type="dxa"/>
           <w:tcBorders>
-            <w:top w:val="single" w:sz="6" w:space="0" w:color="000000" w:themeColor="text1"/>
-            <w:left w:val="single" w:sz="6" w:space="0" w:color="000000" w:themeColor="text1"/>
-            <w:bottom w:val="single" w:sz="6" w:space="0" w:color="000000" w:themeColor="text1"/>
-            <w:right w:val="single" w:sz="6" w:space="0" w:color="000000" w:themeColor="text1"/>
+            <w:top w:val="single" w:color="000000" w:themeColor="text1" w:sz="6" w:space="0"/>
+            <w:left w:val="single" w:color="000000" w:themeColor="text1" w:sz="6" w:space="0"/>
+            <w:bottom w:val="single" w:color="000000" w:themeColor="text1" w:sz="6" w:space="0"/>
+            <w:right w:val="single" w:color="000000" w:themeColor="text1" w:sz="6" w:space="0"/>
           </w:tcBorders>
+          <w:tcMar/>
         </w:tcPr>
-        <w:p>
+        <w:p wp14:textId="77777777">
           <w:pPr>
             <w:rPr>
               <w:lang w:val="pt-BR"/>
@@ -1752,13 +1841,14 @@
         <w:tcPr>
           <w:tcW w:w="3178" w:type="dxa"/>
           <w:tcBorders>
-            <w:top w:val="single" w:sz="6" w:space="0" w:color="000000" w:themeColor="text1"/>
-            <w:left w:val="single" w:sz="6" w:space="0" w:color="000000" w:themeColor="text1"/>
-            <w:bottom w:val="single" w:sz="6" w:space="0" w:color="000000" w:themeColor="text1"/>
-            <w:right w:val="single" w:sz="6" w:space="0" w:color="000000" w:themeColor="text1"/>
+            <w:top w:val="single" w:color="000000" w:themeColor="text1" w:sz="6" w:space="0"/>
+            <w:left w:val="single" w:color="000000" w:themeColor="text1" w:sz="6" w:space="0"/>
+            <w:bottom w:val="single" w:color="000000" w:themeColor="text1" w:sz="6" w:space="0"/>
+            <w:right w:val="single" w:color="000000" w:themeColor="text1" w:sz="6" w:space="0"/>
           </w:tcBorders>
+          <w:tcMar/>
         </w:tcPr>
-        <w:p>
+        <w:p wp14:textId="75AE954D">
           <w:r>
             <w:rPr>
               <w:lang w:val="pt-BR"/>
@@ -1766,22 +1856,30 @@
             <w:t xml:space="preserve">  Date:</w:t>
           </w:r>
           <w:r>
-            <w:t xml:space="preserve"> 0</w:t>
-          </w:r>
-          <w:r>
-            <w:t>6</w:t>
+            <w:rPr/>
+            <w:t xml:space="preserve"> </w:t>
+          </w:r>
+          <w:r>
+            <w:rPr/>
+            <w:t>02</w:t>
           </w:r>
           <w:r>
             <w:rPr>
               <w:lang w:val="pt-BR"/>
             </w:rPr>
-            <w:t>/08/2025</w:t>
+            <w:t>/08/202</w:t>
+          </w:r>
+          <w:r>
+            <w:rPr>
+              <w:lang w:val="pt-BR"/>
+            </w:rPr>
+            <w:t>5</w:t>
           </w:r>
         </w:p>
       </w:tc>
     </w:tr>
   </w:tbl>
-  <w:p>
+  <w:p xmlns:wp14="http://schemas.microsoft.com/office/word/2010/wordml" wp14:textId="77777777">
     <w:pPr>
       <w:pStyle w:val="Cabealho"/>
     </w:pPr>
@@ -1790,17 +1888,17 @@
 </file>
 
 <file path=word/header3.xml><?xml version="1.0" encoding="utf-8"?>
-<w:hdr xmlns:wpc="http://schemas.microsoft.com/office/word/2010/wordprocessingCanvas" xmlns:cx="http://schemas.microsoft.com/office/drawing/2014/chartex" xmlns:cx1="http://schemas.microsoft.com/office/drawing/2015/9/8/chartex" xmlns:cx2="http://schemas.microsoft.com/office/drawing/2015/10/21/chartex" xmlns:cx3="http://schemas.microsoft.com/office/drawing/2016/5/9/chartex" xmlns:cx4="http://schemas.microsoft.com/office/drawing/2016/5/10/chartex" xmlns:cx5="http://schemas.microsoft.com/office/drawing/2016/5/11/chartex" xmlns:cx6="http://schemas.microsoft.com/office/drawing/2016/5/12/chartex" xmlns:cx7="http://schemas.microsoft.com/office/drawing/2016/5/13/chartex" xmlns:cx8="http://schemas.microsoft.com/office/drawing/2016/5/14/chartex" xmlns:mc="http://schemas.openxmlformats.org/markup-compatibility/2006" xmlns:aink="http://schemas.microsoft.com/office/drawing/2016/ink" xmlns:am3d="http://schemas.microsoft.com/office/drawing/2017/model3d" xmlns:o="urn:schemas-microsoft-com:office:office" xmlns:r="http://schemas.openxmlformats.org/officeDocument/2006/relationships" xmlns:m="http://schemas.openxmlformats.org/officeDocument/2006/math" xmlns:v="urn:schemas-microsoft-com:vml" xmlns:wp14="http://schemas.microsoft.com/office/word/2010/wordprocessingDrawing" xmlns:wp="http://schemas.openxmlformats.org/drawingml/2006/wordprocessingDrawing" xmlns:w10="urn:schemas-microsoft-com:office:word" xmlns:w="http://schemas.openxmlformats.org/wordprocessingml/2006/main" xmlns:w14="http://schemas.microsoft.com/office/word/2010/wordml" xmlns:w15="http://schemas.microsoft.com/office/word/2012/wordml" xmlns:w16cex="http://schemas.microsoft.com/office/word/2018/wordml/cex" xmlns:w16cid="http://schemas.microsoft.com/office/word/2016/wordml/cid" xmlns:w16="http://schemas.microsoft.com/office/word/2018/wordml" xmlns:w16sdtdh="http://schemas.microsoft.com/office/word/2020/wordml/sdtdatahash" xmlns:w16se="http://schemas.microsoft.com/office/word/2015/wordml/symex" xmlns:wpg="http://schemas.microsoft.com/office/word/2010/wordprocessingGroup" xmlns:wpi="http://schemas.microsoft.com/office/word/2010/wordprocessingInk" xmlns:wne="http://schemas.microsoft.com/office/word/2006/wordml" xmlns:wps="http://schemas.microsoft.com/office/word/2010/wordprocessingShape" mc:Ignorable="w14 w15 w16se w16cid w16 w16cex w16sdtdh wp14">
-  <w:p/>
+<w:hdr xmlns:wpc="http://schemas.microsoft.com/office/word/2010/wordprocessingCanvas" xmlns:mc="http://schemas.openxmlformats.org/markup-compatibility/2006" xmlns:o="urn:schemas-microsoft-com:office:office" xmlns:r="http://schemas.openxmlformats.org/officeDocument/2006/relationships" xmlns:m="http://schemas.openxmlformats.org/officeDocument/2006/math" xmlns:v="urn:schemas-microsoft-com:vml" xmlns:wp14="http://schemas.microsoft.com/office/word/2010/wordprocessingDrawing" xmlns:wp="http://schemas.openxmlformats.org/drawingml/2006/wordprocessingDrawing" xmlns:w10="urn:schemas-microsoft-com:office:word" xmlns:w="http://schemas.openxmlformats.org/wordprocessingml/2006/main" xmlns:w14="http://schemas.microsoft.com/office/word/2010/wordml" xmlns:w15="http://schemas.microsoft.com/office/word/2012/wordml" xmlns:wpg="http://schemas.microsoft.com/office/word/2010/wordprocessingGroup" xmlns:wpi="http://schemas.microsoft.com/office/word/2010/wordprocessingInk" xmlns:wne="http://schemas.microsoft.com/office/word/2006/wordml" xmlns:wps="http://schemas.microsoft.com/office/word/2010/wordprocessingShape" mc:Ignorable="w14 w15 wp14">
+  <w:p xmlns:wp14="http://schemas.microsoft.com/office/word/2010/wordml" wp14:textId="77777777"/>
 </w:hdr>
 </file>
 
 <file path=word/styles.xml><?xml version="1.0" encoding="utf-8"?>
-<w:styles xmlns:mc="http://schemas.openxmlformats.org/markup-compatibility/2006" xmlns:r="http://schemas.openxmlformats.org/officeDocument/2006/relationships" xmlns:w="http://schemas.openxmlformats.org/wordprocessingml/2006/main" xmlns:w14="http://schemas.microsoft.com/office/word/2010/wordml" xmlns:w15="http://schemas.microsoft.com/office/word/2012/wordml" xmlns:w16cex="http://schemas.microsoft.com/office/word/2018/wordml/cex" xmlns:w16cid="http://schemas.microsoft.com/office/word/2016/wordml/cid" xmlns:w16="http://schemas.microsoft.com/office/word/2018/wordml" xmlns:w16sdtdh="http://schemas.microsoft.com/office/word/2020/wordml/sdtdatahash" xmlns:w16se="http://schemas.microsoft.com/office/word/2015/wordml/symex" mc:Ignorable="w14 w15 w16se w16cid w16 w16cex w16sdtdh">
+<w:styles xmlns:wp14="http://schemas.microsoft.com/office/word/2010/wordprocessingDrawing" xmlns:mc="http://schemas.openxmlformats.org/markup-compatibility/2006" xmlns:r="http://schemas.openxmlformats.org/officeDocument/2006/relationships" xmlns:w="http://schemas.openxmlformats.org/wordprocessingml/2006/main" xmlns:w14="http://schemas.microsoft.com/office/word/2010/wordml" xmlns:w15="http://schemas.microsoft.com/office/word/2012/wordml" mc:Ignorable="w14 w15 wp14">
   <w:docDefaults>
     <w:rPrDefault>
       <w:rPr>
-        <w:rFonts w:ascii="Times New Roman" w:eastAsia="Times New Roman" w:hAnsi="Times New Roman" w:cs="Times New Roman"/>
+        <w:rFonts w:ascii="Times New Roman" w:hAnsi="Times New Roman" w:eastAsia="Times New Roman" w:cs="Times New Roman"/>
         <w:lang w:val="pt-BR" w:eastAsia="pt-BR" w:bidi="ar-SA"/>
       </w:rPr>
     </w:rPrDefault>
@@ -1810,7 +1908,7 @@
       </w:pPr>
     </w:pPrDefault>
   </w:docDefaults>
-  <w:latentStyles w:defLockedState="0" w:defUIPriority="99" w:defSemiHidden="0" w:defUnhideWhenUsed="0" w:defQFormat="0" w:count="376">
+  <w:latentStyles w:defLockedState="0" w:defUIPriority="99" w:defSemiHidden="0" w:defUnhideWhenUsed="0" w:defQFormat="0" w:count="371">
     <w:lsdException w:name="Normal" w:uiPriority="0" w:qFormat="1"/>
     <w:lsdException w:name="heading 1" w:uiPriority="9" w:qFormat="1"/>
     <w:lsdException w:name="heading 2" w:uiPriority="9" w:qFormat="1"/>
@@ -1830,22 +1928,22 @@
     <w:lsdException w:name="index 7" w:semiHidden="1" w:unhideWhenUsed="1"/>
     <w:lsdException w:name="index 8" w:semiHidden="1" w:unhideWhenUsed="1"/>
     <w:lsdException w:name="index 9" w:semiHidden="1" w:unhideWhenUsed="1"/>
-    <w:lsdException w:name="toc 1" w:semiHidden="1" w:uiPriority="39" w:unhideWhenUsed="1"/>
-    <w:lsdException w:name="toc 2" w:semiHidden="1" w:uiPriority="39" w:unhideWhenUsed="1"/>
-    <w:lsdException w:name="toc 3" w:semiHidden="1" w:uiPriority="39" w:unhideWhenUsed="1"/>
-    <w:lsdException w:name="toc 4" w:semiHidden="1" w:uiPriority="39" w:unhideWhenUsed="1"/>
-    <w:lsdException w:name="toc 5" w:semiHidden="1" w:uiPriority="39" w:unhideWhenUsed="1"/>
-    <w:lsdException w:name="toc 6" w:semiHidden="1" w:uiPriority="39" w:unhideWhenUsed="1"/>
-    <w:lsdException w:name="toc 7" w:semiHidden="1" w:uiPriority="39" w:unhideWhenUsed="1"/>
-    <w:lsdException w:name="toc 8" w:semiHidden="1" w:uiPriority="39" w:unhideWhenUsed="1"/>
-    <w:lsdException w:name="toc 9" w:semiHidden="1" w:uiPriority="39" w:unhideWhenUsed="1"/>
+    <w:lsdException w:name="toc 1" w:uiPriority="39" w:semiHidden="1" w:unhideWhenUsed="1"/>
+    <w:lsdException w:name="toc 2" w:uiPriority="39" w:semiHidden="1" w:unhideWhenUsed="1"/>
+    <w:lsdException w:name="toc 3" w:uiPriority="39" w:semiHidden="1" w:unhideWhenUsed="1"/>
+    <w:lsdException w:name="toc 4" w:uiPriority="39" w:semiHidden="1" w:unhideWhenUsed="1"/>
+    <w:lsdException w:name="toc 5" w:uiPriority="39" w:semiHidden="1" w:unhideWhenUsed="1"/>
+    <w:lsdException w:name="toc 6" w:uiPriority="39" w:semiHidden="1" w:unhideWhenUsed="1"/>
+    <w:lsdException w:name="toc 7" w:uiPriority="39" w:semiHidden="1" w:unhideWhenUsed="1"/>
+    <w:lsdException w:name="toc 8" w:uiPriority="39" w:semiHidden="1" w:unhideWhenUsed="1"/>
+    <w:lsdException w:name="toc 9" w:uiPriority="39" w:semiHidden="1" w:unhideWhenUsed="1"/>
     <w:lsdException w:name="Normal Indent" w:semiHidden="1" w:unhideWhenUsed="1"/>
     <w:lsdException w:name="footnote text" w:semiHidden="1" w:unhideWhenUsed="1"/>
     <w:lsdException w:name="annotation text" w:semiHidden="1" w:unhideWhenUsed="1"/>
     <w:lsdException w:name="header" w:semiHidden="1" w:unhideWhenUsed="1"/>
     <w:lsdException w:name="footer" w:semiHidden="1" w:unhideWhenUsed="1"/>
     <w:lsdException w:name="index heading" w:semiHidden="1" w:unhideWhenUsed="1"/>
-    <w:lsdException w:name="caption" w:semiHidden="1" w:uiPriority="35" w:unhideWhenUsed="1" w:qFormat="1"/>
+    <w:lsdException w:name="caption" w:uiPriority="35" w:semiHidden="1" w:unhideWhenUsed="1" w:qFormat="1"/>
     <w:lsdException w:name="table of figures" w:semiHidden="1" w:unhideWhenUsed="1"/>
     <w:lsdException w:name="envelope address" w:semiHidden="1" w:unhideWhenUsed="1"/>
     <w:lsdException w:name="envelope return" w:semiHidden="1" w:unhideWhenUsed="1"/>
@@ -1876,7 +1974,7 @@
     <w:lsdException w:name="Title" w:uiPriority="10" w:qFormat="1"/>
     <w:lsdException w:name="Closing" w:semiHidden="1" w:unhideWhenUsed="1"/>
     <w:lsdException w:name="Signature" w:semiHidden="1" w:unhideWhenUsed="1"/>
-    <w:lsdException w:name="Default Paragraph Font" w:semiHidden="1" w:uiPriority="1" w:unhideWhenUsed="1"/>
+    <w:lsdException w:name="Default Paragraph Font" w:uiPriority="1" w:semiHidden="1" w:unhideWhenUsed="1"/>
     <w:lsdException w:name="Body Text" w:semiHidden="1" w:unhideWhenUsed="1"/>
     <w:lsdException w:name="Body Text Indent" w:semiHidden="1" w:unhideWhenUsed="1"/>
     <w:lsdException w:name="List Continue" w:semiHidden="1" w:unhideWhenUsed="1"/>
@@ -1916,6 +2014,7 @@
     <w:lsdException w:name="HTML Sample" w:semiHidden="1" w:unhideWhenUsed="1"/>
     <w:lsdException w:name="HTML Typewriter" w:semiHidden="1" w:unhideWhenUsed="1"/>
     <w:lsdException w:name="HTML Variable" w:semiHidden="1" w:unhideWhenUsed="1"/>
+    <w:lsdException w:name="Normal Table" w:semiHidden="1" w:unhideWhenUsed="1"/>
     <w:lsdException w:name="annotation subject" w:semiHidden="1" w:unhideWhenUsed="1"/>
     <w:lsdException w:name="No List" w:semiHidden="1" w:unhideWhenUsed="1"/>
     <w:lsdException w:name="Outline List 1" w:semiHidden="1" w:unhideWhenUsed="1"/>
@@ -1958,8 +2057,11 @@
     <w:lsdException w:name="Table Contemporary" w:semiHidden="1" w:unhideWhenUsed="1"/>
     <w:lsdException w:name="Table Elegant" w:semiHidden="1" w:unhideWhenUsed="1"/>
     <w:lsdException w:name="Table Professional" w:semiHidden="1" w:unhideWhenUsed="1"/>
+    <w:lsdException w:name="Table Subtle 1" w:semiHidden="1" w:unhideWhenUsed="1"/>
     <w:lsdException w:name="Table Subtle 2" w:semiHidden="1" w:unhideWhenUsed="1"/>
     <w:lsdException w:name="Table Web 1" w:semiHidden="1" w:unhideWhenUsed="1"/>
+    <w:lsdException w:name="Table Web 2" w:semiHidden="1" w:unhideWhenUsed="1"/>
+    <w:lsdException w:name="Table Web 3" w:semiHidden="1" w:unhideWhenUsed="1"/>
     <w:lsdException w:name="Balloon Text" w:semiHidden="1" w:unhideWhenUsed="1"/>
     <w:lsdException w:name="Table Grid" w:uiPriority="59"/>
     <w:lsdException w:name="Table Theme" w:semiHidden="1" w:unhideWhenUsed="1"/>
@@ -2072,8 +2174,8 @@
     <w:lsdException w:name="Subtle Reference" w:uiPriority="31" w:qFormat="1"/>
     <w:lsdException w:name="Intense Reference" w:uiPriority="32" w:qFormat="1"/>
     <w:lsdException w:name="Book Title" w:uiPriority="33" w:qFormat="1"/>
-    <w:lsdException w:name="Bibliography" w:semiHidden="1" w:uiPriority="37" w:unhideWhenUsed="1"/>
-    <w:lsdException w:name="TOC Heading" w:semiHidden="1" w:uiPriority="39" w:unhideWhenUsed="1" w:qFormat="1"/>
+    <w:lsdException w:name="Bibliography" w:uiPriority="37" w:semiHidden="1" w:unhideWhenUsed="1"/>
+    <w:lsdException w:name="TOC Heading" w:uiPriority="39" w:semiHidden="1" w:unhideWhenUsed="1" w:qFormat="1"/>
     <w:lsdException w:name="Plain Table 1" w:uiPriority="41"/>
     <w:lsdException w:name="Plain Table 2" w:uiPriority="42"/>
     <w:lsdException w:name="Plain Table 3" w:uiPriority="43"/>
@@ -2178,13 +2280,8 @@
     <w:lsdException w:name="List Table 5 Dark Accent 6" w:uiPriority="50"/>
     <w:lsdException w:name="List Table 6 Colorful Accent 6" w:uiPriority="51"/>
     <w:lsdException w:name="List Table 7 Colorful Accent 6" w:uiPriority="52"/>
-    <w:lsdException w:name="Mention" w:semiHidden="1" w:unhideWhenUsed="1"/>
-    <w:lsdException w:name="Smart Hyperlink" w:semiHidden="1" w:unhideWhenUsed="1"/>
-    <w:lsdException w:name="Hashtag" w:semiHidden="1" w:unhideWhenUsed="1"/>
-    <w:lsdException w:name="Unresolved Mention" w:semiHidden="1" w:unhideWhenUsed="1"/>
-    <w:lsdException w:name="Smart Link" w:semiHidden="1" w:unhideWhenUsed="1"/>
   </w:latentStyles>
-  <w:style w:type="paragraph" w:default="1" w:styleId="Normal">
+  <w:style w:type="paragraph" w:styleId="Normal" w:default="1">
     <w:name w:val="Normal"/>
     <w:qFormat/>
     <w:rsid w:val="00A879E8"/>
@@ -2346,13 +2443,13 @@
       <w:szCs w:val="18"/>
     </w:rPr>
   </w:style>
-  <w:style w:type="character" w:default="1" w:styleId="Fontepargpadro">
+  <w:style w:type="character" w:styleId="Fontepargpadro" w:default="1">
     <w:name w:val="Default Paragraph Font"/>
     <w:uiPriority w:val="1"/>
     <w:semiHidden/>
     <w:unhideWhenUsed/>
   </w:style>
-  <w:style w:type="table" w:default="1" w:styleId="Tabelanormal">
+  <w:style w:type="table" w:styleId="Tabelanormal" w:default="1">
     <w:name w:val="Normal Table"/>
     <w:uiPriority w:val="99"/>
     <w:semiHidden/>
@@ -2367,7 +2464,7 @@
       </w:tblCellMar>
     </w:tblPr>
   </w:style>
-  <w:style w:type="numbering" w:default="1" w:styleId="Semlista">
+  <w:style w:type="numbering" w:styleId="Semlista" w:default="1">
     <w:name w:val="No List"/>
     <w:uiPriority w:val="99"/>
     <w:semiHidden/>
@@ -2380,7 +2477,7 @@
     <w:qFormat/>
     <w:rsid w:val="00A879E8"/>
   </w:style>
-  <w:style w:type="character" w:customStyle="1" w:styleId="Caracteresdenotaderodap">
+  <w:style w:type="character" w:styleId="Caracteresdenotaderodap" w:customStyle="1">
     <w:name w:val="Caracteres de nota de rodapé"/>
     <w:semiHidden/>
     <w:qFormat/>
@@ -2426,13 +2523,13 @@
       <w:u w:val="single"/>
     </w:rPr>
   </w:style>
-  <w:style w:type="character" w:customStyle="1" w:styleId="tw4winNone">
+  <w:style w:type="character" w:styleId="tw4winNone" w:customStyle="1">
     <w:name w:val="tw4winNone"/>
     <w:basedOn w:val="Fontepargpadro"/>
     <w:qFormat/>
     <w:rsid w:val="00A879E8"/>
   </w:style>
-  <w:style w:type="character" w:customStyle="1" w:styleId="tw4winExternal">
+  <w:style w:type="character" w:styleId="tw4winExternal" w:customStyle="1">
     <w:name w:val="tw4winExternal"/>
     <w:qFormat/>
     <w:rsid w:val="00A879E8"/>
@@ -2441,7 +2538,7 @@
       <w:color w:val="808080"/>
     </w:rPr>
   </w:style>
-  <w:style w:type="character" w:customStyle="1" w:styleId="tw4winInternal">
+  <w:style w:type="character" w:styleId="tw4winInternal" w:customStyle="1">
     <w:name w:val="tw4winInternal"/>
     <w:qFormat/>
     <w:rsid w:val="00A879E8"/>
@@ -2450,7 +2547,7 @@
       <w:color w:val="FF0000"/>
     </w:rPr>
   </w:style>
-  <w:style w:type="character" w:customStyle="1" w:styleId="tw4winMark">
+  <w:style w:type="character" w:styleId="tw4winMark" w:customStyle="1">
     <w:name w:val="tw4winMark"/>
     <w:qFormat/>
     <w:rsid w:val="00A879E8"/>
@@ -2463,7 +2560,7 @@
       <w:vertAlign w:val="subscript"/>
     </w:rPr>
   </w:style>
-  <w:style w:type="character" w:customStyle="1" w:styleId="tw4winError">
+  <w:style w:type="character" w:styleId="tw4winError" w:customStyle="1">
     <w:name w:val="tw4winError"/>
     <w:qFormat/>
     <w:rsid w:val="00A879E8"/>
@@ -2474,7 +2571,7 @@
       <w:szCs w:val="40"/>
     </w:rPr>
   </w:style>
-  <w:style w:type="character" w:customStyle="1" w:styleId="tw4winTerm">
+  <w:style w:type="character" w:styleId="tw4winTerm" w:customStyle="1">
     <w:name w:val="tw4winTerm"/>
     <w:qFormat/>
     <w:rsid w:val="00A879E8"/>
@@ -2482,7 +2579,7 @@
       <w:color w:val="0000FF"/>
     </w:rPr>
   </w:style>
-  <w:style w:type="character" w:customStyle="1" w:styleId="tw4winPopup">
+  <w:style w:type="character" w:styleId="tw4winPopup" w:customStyle="1">
     <w:name w:val="tw4winPopup"/>
     <w:qFormat/>
     <w:rsid w:val="00A879E8"/>
@@ -2491,7 +2588,7 @@
       <w:color w:val="008000"/>
     </w:rPr>
   </w:style>
-  <w:style w:type="character" w:customStyle="1" w:styleId="tw4winJump">
+  <w:style w:type="character" w:styleId="tw4winJump" w:customStyle="1">
     <w:name w:val="tw4winJump"/>
     <w:qFormat/>
     <w:rsid w:val="00A879E8"/>
@@ -2500,7 +2597,7 @@
       <w:color w:val="008080"/>
     </w:rPr>
   </w:style>
-  <w:style w:type="character" w:customStyle="1" w:styleId="DONOTTRANSLATE">
+  <w:style w:type="character" w:styleId="DONOTTRANSLATE" w:customStyle="1">
     <w:name w:val="DO_NOT_TRANSLATE"/>
     <w:qFormat/>
     <w:rsid w:val="00A879E8"/>
@@ -2509,7 +2606,7 @@
       <w:color w:val="800000"/>
     </w:rPr>
   </w:style>
-  <w:style w:type="character" w:customStyle="1" w:styleId="TextodebaloChar">
+  <w:style w:type="character" w:styleId="TextodebaloChar" w:customStyle="1">
     <w:name w:val="Texto de balão Char"/>
     <w:link w:val="Textodebalo"/>
     <w:uiPriority w:val="99"/>
@@ -2523,7 +2620,7 @@
       <w:lang w:val="en-US" w:eastAsia="en-US"/>
     </w:rPr>
   </w:style>
-  <w:style w:type="character" w:customStyle="1" w:styleId="Vnculodendice">
+  <w:style w:type="character" w:styleId="Vnculodendice" w:customStyle="1">
     <w:name w:val="Vínculo de índice"/>
     <w:qFormat/>
   </w:style>
@@ -2579,7 +2676,7 @@
       <w:szCs w:val="24"/>
     </w:rPr>
   </w:style>
-  <w:style w:type="paragraph" w:customStyle="1" w:styleId="ndice">
+  <w:style w:type="paragraph" w:styleId="ndice" w:customStyle="1">
     <w:name w:val="Índice"/>
     <w:basedOn w:val="Normal"/>
     <w:qFormat/>
@@ -2590,7 +2687,7 @@
       <w:rFonts w:cs="Arial"/>
     </w:rPr>
   </w:style>
-  <w:style w:type="paragraph" w:customStyle="1" w:styleId="Paragraph2">
+  <w:style w:type="paragraph" w:styleId="Paragraph2" w:customStyle="1">
     <w:name w:val="Paragraph2"/>
     <w:basedOn w:val="Normal"/>
     <w:qFormat/>
@@ -2677,7 +2774,7 @@
       <w:ind w:left="864"/>
     </w:pPr>
   </w:style>
-  <w:style w:type="paragraph" w:customStyle="1" w:styleId="CabealhoeRodap">
+  <w:style w:type="paragraph" w:styleId="CabealhoeRodap" w:customStyle="1">
     <w:name w:val="Cabeçalho e Rodapé"/>
     <w:basedOn w:val="Normal"/>
     <w:qFormat/>
@@ -2706,7 +2803,7 @@
       </w:tabs>
     </w:pPr>
   </w:style>
-  <w:style w:type="paragraph" w:customStyle="1" w:styleId="Bullet1">
+  <w:style w:type="paragraph" w:styleId="Bullet1" w:customStyle="1">
     <w:name w:val="Bullet1"/>
     <w:basedOn w:val="Normal"/>
     <w:qFormat/>
@@ -2715,7 +2812,7 @@
       <w:ind w:left="720" w:hanging="432"/>
     </w:pPr>
   </w:style>
-  <w:style w:type="paragraph" w:customStyle="1" w:styleId="Bullet2">
+  <w:style w:type="paragraph" w:styleId="Bullet2" w:customStyle="1">
     <w:name w:val="Bullet2"/>
     <w:basedOn w:val="Normal"/>
     <w:qFormat/>
@@ -2727,7 +2824,7 @@
       <w:color w:val="000080"/>
     </w:rPr>
   </w:style>
-  <w:style w:type="paragraph" w:customStyle="1" w:styleId="Tabletext">
+  <w:style w:type="paragraph" w:styleId="Tabletext" w:customStyle="1">
     <w:name w:val="Tabletext"/>
     <w:basedOn w:val="Normal"/>
     <w:qFormat/>
@@ -2756,7 +2853,7 @@
       <w:keepNext/>
       <w:keepLines/>
       <w:pBdr>
-        <w:bottom w:val="single" w:sz="6" w:space="0" w:color="000000"/>
+        <w:bottom w:val="single" w:color="000000" w:sz="6" w:space="0"/>
       </w:pBdr>
       <w:spacing w:before="40" w:after="40"/>
       <w:ind w:left="360" w:hanging="360"/>
@@ -2766,7 +2863,7 @@
       <w:szCs w:val="16"/>
     </w:rPr>
   </w:style>
-  <w:style w:type="paragraph" w:customStyle="1" w:styleId="MainTitle">
+  <w:style w:type="paragraph" w:styleId="MainTitle" w:customStyle="1">
     <w:name w:val="Main Title"/>
     <w:basedOn w:val="Normal"/>
     <w:qFormat/>
@@ -2784,7 +2881,7 @@
       <w:szCs w:val="32"/>
     </w:rPr>
   </w:style>
-  <w:style w:type="paragraph" w:customStyle="1" w:styleId="Paragraph1">
+  <w:style w:type="paragraph" w:styleId="Paragraph1" w:customStyle="1">
     <w:name w:val="Paragraph1"/>
     <w:basedOn w:val="Normal"/>
     <w:qFormat/>
@@ -2794,7 +2891,7 @@
       <w:jc w:val="both"/>
     </w:pPr>
   </w:style>
-  <w:style w:type="paragraph" w:customStyle="1" w:styleId="Paragraph3">
+  <w:style w:type="paragraph" w:styleId="Paragraph3" w:customStyle="1">
     <w:name w:val="Paragraph3"/>
     <w:basedOn w:val="Normal"/>
     <w:qFormat/>
@@ -2805,7 +2902,7 @@
       <w:jc w:val="both"/>
     </w:pPr>
   </w:style>
-  <w:style w:type="paragraph" w:customStyle="1" w:styleId="Paragraph4">
+  <w:style w:type="paragraph" w:styleId="Paragraph4" w:customStyle="1">
     <w:name w:val="Paragraph4"/>
     <w:basedOn w:val="Normal"/>
     <w:qFormat/>
@@ -2897,7 +2994,7 @@
       <w:u w:val="single"/>
     </w:rPr>
   </w:style>
-  <w:style w:type="paragraph" w:customStyle="1" w:styleId="Body">
+  <w:style w:type="paragraph" w:styleId="Body" w:customStyle="1">
     <w:name w:val="Body"/>
     <w:basedOn w:val="Normal"/>
     <w:qFormat/>
@@ -2908,7 +3005,7 @@
       <w:jc w:val="both"/>
     </w:pPr>
   </w:style>
-  <w:style w:type="paragraph" w:customStyle="1" w:styleId="Bullet">
+  <w:style w:type="paragraph" w:styleId="Bullet" w:customStyle="1">
     <w:name w:val="Bullet"/>
     <w:basedOn w:val="Normal"/>
     <w:qFormat/>
@@ -2923,7 +3020,7 @@
       <w:jc w:val="both"/>
     </w:pPr>
   </w:style>
-  <w:style w:type="paragraph" w:customStyle="1" w:styleId="InfoBlue">
+  <w:style w:type="paragraph" w:styleId="InfoBlue" w:customStyle="1">
     <w:name w:val="InfoBlue"/>
     <w:basedOn w:val="Normal"/>
     <w:next w:val="Corpodetexto"/>
@@ -3003,20 +3100,30 @@
       <w:lang w:val="pt-BR"/>
     </w:rPr>
   </w:style>
-  <w:style w:type="table" w:styleId="Tabelacomgrade">
-    <w:name w:val="Table Grid"/>
-    <w:basedOn w:val="Tabelanormal"/>
-    <w:uiPriority w:val="59"/>
-    <w:rsid w:val="00FB4123"/>
-    <w:tblPr>
+  <w:style xmlns:w="http://schemas.openxmlformats.org/wordprocessingml/2006/main" w:type="table" w:styleId="TableGrid">
+    <w:name xmlns:w="http://schemas.openxmlformats.org/wordprocessingml/2006/main" w:val="Table Grid"/>
+    <w:basedOn xmlns:w="http://schemas.openxmlformats.org/wordprocessingml/2006/main" w:val="Tabelanormal"/>
+    <w:uiPriority xmlns:w="http://schemas.openxmlformats.org/wordprocessingml/2006/main" w:val="59"/>
+    <w:rsid xmlns:w="http://schemas.openxmlformats.org/wordprocessingml/2006/main" w:val="00FB4123"/>
+    <w:pPr xmlns:w="http://schemas.openxmlformats.org/wordprocessingml/2006/main">
+      <w:spacing w:after="0" w:line="240" w:lineRule="auto"/>
+    </w:pPr>
+    <w:tblPr xmlns:w="http://schemas.openxmlformats.org/wordprocessingml/2006/main">
+      <w:tblInd w:w="0" w:type="dxa"/>
       <w:tblBorders>
-        <w:top w:val="single" w:sz="4" w:space="0" w:color="000000" w:themeColor="text1"/>
-        <w:left w:val="single" w:sz="4" w:space="0" w:color="000000" w:themeColor="text1"/>
-        <w:bottom w:val="single" w:sz="4" w:space="0" w:color="000000" w:themeColor="text1"/>
-        <w:right w:val="single" w:sz="4" w:space="0" w:color="000000" w:themeColor="text1"/>
-        <w:insideH w:val="single" w:sz="4" w:space="0" w:color="000000" w:themeColor="text1"/>
-        <w:insideV w:val="single" w:sz="4" w:space="0" w:color="000000" w:themeColor="text1"/>
+        <w:top w:val="single" w:color="000000" w:themeColor="text1" w:sz="4" w:space="0"/>
+        <w:left w:val="single" w:color="000000" w:themeColor="text1" w:sz="4" w:space="0"/>
+        <w:bottom w:val="single" w:color="000000" w:themeColor="text1" w:sz="4" w:space="0"/>
+        <w:right w:val="single" w:color="000000" w:themeColor="text1" w:sz="4" w:space="0"/>
+        <w:insideH w:val="single" w:color="000000" w:themeColor="text1" w:sz="4" w:space="0"/>
+        <w:insideV w:val="single" w:color="000000" w:themeColor="text1" w:sz="4" w:space="0"/>
       </w:tblBorders>
+      <w:tblCellMar>
+        <w:top w:w="0" w:type="dxa"/>
+        <w:left w:w="108" w:type="dxa"/>
+        <w:bottom w:w="0" w:type="dxa"/>
+        <w:right w:w="108" w:type="dxa"/>
+      </w:tblCellMar>
     </w:tblPr>
   </w:style>
 </w:styles>

</xml_diff>

<commit_message>
Documento atualizado. Close #52
</commit_message>
<xml_diff>
--- a/AnaliseProjeto/Guia Análise e Projeto.docx
+++ b/AnaliseProjeto/Guia Análise e Projeto.docx
@@ -1,8 +1,8 @@
 
 <file path=word/document.xml><?xml version="1.0" encoding="utf-8"?>
-<w:document xmlns:wpc="http://schemas.microsoft.com/office/word/2010/wordprocessingCanvas" xmlns:mc="http://schemas.openxmlformats.org/markup-compatibility/2006" xmlns:o="urn:schemas-microsoft-com:office:office" xmlns:r="http://schemas.openxmlformats.org/officeDocument/2006/relationships" xmlns:m="http://schemas.openxmlformats.org/officeDocument/2006/math" xmlns:v="urn:schemas-microsoft-com:vml" xmlns:wp14="http://schemas.microsoft.com/office/word/2010/wordprocessingDrawing" xmlns:wp="http://schemas.openxmlformats.org/drawingml/2006/wordprocessingDrawing" xmlns:w10="urn:schemas-microsoft-com:office:word" xmlns:w="http://schemas.openxmlformats.org/wordprocessingml/2006/main" xmlns:w14="http://schemas.microsoft.com/office/word/2010/wordml" xmlns:w15="http://schemas.microsoft.com/office/word/2012/wordml" xmlns:wpg="http://schemas.microsoft.com/office/word/2010/wordprocessingGroup" xmlns:wpi="http://schemas.microsoft.com/office/word/2010/wordprocessingInk" xmlns:wne="http://schemas.microsoft.com/office/word/2006/wordml" xmlns:wps="http://schemas.microsoft.com/office/word/2010/wordprocessingShape" xmlns:a="http://schemas.openxmlformats.org/drawingml/2006/main" xmlns:pic="http://schemas.openxmlformats.org/drawingml/2006/picture" xmlns:a14="http://schemas.microsoft.com/office/drawing/2010/main" mc:Ignorable="w14 w15 wp14">
+<w:document xmlns:wpc="http://schemas.microsoft.com/office/word/2010/wordprocessingCanvas" xmlns:cx="http://schemas.microsoft.com/office/drawing/2014/chartex" xmlns:cx1="http://schemas.microsoft.com/office/drawing/2015/9/8/chartex" xmlns:cx2="http://schemas.microsoft.com/office/drawing/2015/10/21/chartex" xmlns:cx3="http://schemas.microsoft.com/office/drawing/2016/5/9/chartex" xmlns:cx4="http://schemas.microsoft.com/office/drawing/2016/5/10/chartex" xmlns:cx5="http://schemas.microsoft.com/office/drawing/2016/5/11/chartex" xmlns:cx6="http://schemas.microsoft.com/office/drawing/2016/5/12/chartex" xmlns:cx7="http://schemas.microsoft.com/office/drawing/2016/5/13/chartex" xmlns:cx8="http://schemas.microsoft.com/office/drawing/2016/5/14/chartex" xmlns:mc="http://schemas.openxmlformats.org/markup-compatibility/2006" xmlns:aink="http://schemas.microsoft.com/office/drawing/2016/ink" xmlns:am3d="http://schemas.microsoft.com/office/drawing/2017/model3d" xmlns:o="urn:schemas-microsoft-com:office:office" xmlns:r="http://schemas.openxmlformats.org/officeDocument/2006/relationships" xmlns:m="http://schemas.openxmlformats.org/officeDocument/2006/math" xmlns:v="urn:schemas-microsoft-com:vml" xmlns:wp14="http://schemas.microsoft.com/office/word/2010/wordprocessingDrawing" xmlns:wp="http://schemas.openxmlformats.org/drawingml/2006/wordprocessingDrawing" xmlns:w10="urn:schemas-microsoft-com:office:word" xmlns:w="http://schemas.openxmlformats.org/wordprocessingml/2006/main" xmlns:w14="http://schemas.microsoft.com/office/word/2010/wordml" xmlns:w15="http://schemas.microsoft.com/office/word/2012/wordml" xmlns:w16cex="http://schemas.microsoft.com/office/word/2018/wordml/cex" xmlns:w16cid="http://schemas.microsoft.com/office/word/2016/wordml/cid" xmlns:w16="http://schemas.microsoft.com/office/word/2018/wordml" xmlns:w16sdtdh="http://schemas.microsoft.com/office/word/2020/wordml/sdtdatahash" xmlns:w16se="http://schemas.microsoft.com/office/word/2015/wordml/symex" xmlns:wpg="http://schemas.microsoft.com/office/word/2010/wordprocessingGroup" xmlns:wpi="http://schemas.microsoft.com/office/word/2010/wordprocessingInk" xmlns:wne="http://schemas.microsoft.com/office/word/2006/wordml" xmlns:wps="http://schemas.microsoft.com/office/word/2010/wordprocessingShape" mc:Ignorable="w14 w15 w16se w16cid w16 w16cex w16sdtdh wp14">
   <w:body>
-    <w:p xmlns:wp14="http://schemas.microsoft.com/office/word/2010/wordml" wp14:textId="0E700094">
+    <w:p>
       <w:pPr>
         <w:pStyle w:val="Ttulo"/>
         <w:jc w:val="right"/>
@@ -11,6 +11,7 @@
           <w:lang w:val="pt-BR"/>
         </w:rPr>
       </w:pPr>
+      <w:proofErr w:type="spellStart"/>
       <w:r>
         <w:rPr>
           <w:rFonts w:ascii="Times New Roman" w:hAnsi="Times New Roman"/>
@@ -18,8 +19,9 @@
         </w:rPr>
         <w:t>AlugueLink</w:t>
       </w:r>
-    </w:p>
-    <w:p xmlns:wp14="http://schemas.microsoft.com/office/word/2010/wordml" wp14:textId="77777777">
+      <w:proofErr w:type="spellEnd"/>
+    </w:p>
+    <w:p>
       <w:pPr>
         <w:pStyle w:val="Ttulo"/>
         <w:jc w:val="right"/>
@@ -36,7 +38,7 @@
         <w:t>Guia de Análise e Projeto</w:t>
       </w:r>
     </w:p>
-    <w:p xmlns:wp14="http://schemas.microsoft.com/office/word/2010/wordml" wp14:textId="77777777">
+    <w:p>
       <w:pPr>
         <w:pStyle w:val="Ttulo"/>
         <w:jc w:val="right"/>
@@ -46,7 +48,7 @@
         </w:rPr>
       </w:pPr>
     </w:p>
-    <w:p xmlns:wp14="http://schemas.microsoft.com/office/word/2010/wordml" wp14:textId="0016623A">
+    <w:p>
       <w:pPr>
         <w:pStyle w:val="Ttulo"/>
         <w:jc w:val="right"/>
@@ -85,27 +87,27 @@
         <w:t>.0&gt;</w:t>
       </w:r>
     </w:p>
-    <w:p xmlns:wp14="http://schemas.microsoft.com/office/word/2010/wordml" wp14:textId="77777777">
+    <w:p>
       <w:pPr>
         <w:pStyle w:val="InfoBlue"/>
       </w:pPr>
     </w:p>
-    <w:p xmlns:wp14="http://schemas.microsoft.com/office/word/2010/wordml" wp14:textId="77777777">
+    <w:p>
       <w:pPr>
         <w:pStyle w:val="InfoBlue"/>
         <w:sectPr>
           <w:headerReference w:type="default" r:id="rId7"/>
-          <w:pgSz w:w="12240" w:h="15840" w:orient="portrait"/>
+          <w:footerReference w:type="default" r:id="rId8"/>
+          <w:pgSz w:w="12240" w:h="15840"/>
           <w:pgMar w:top="1417" w:right="1440" w:bottom="1417" w:left="1440" w:header="720" w:footer="0" w:gutter="0"/>
           <w:cols w:space="720"/>
           <w:formProt w:val="0"/>
           <w:vAlign w:val="center"/>
           <w:docGrid w:linePitch="100" w:charSpace="8192"/>
-          <w:footerReference w:type="default" r:id="R5d2d3251ddb0496e"/>
         </w:sectPr>
       </w:pPr>
     </w:p>
-    <w:p xmlns:wp14="http://schemas.microsoft.com/office/word/2010/wordml" wp14:textId="77777777">
+    <w:p>
       <w:pPr>
         <w:pStyle w:val="Ttulo"/>
         <w:rPr>
@@ -118,10 +120,11 @@
           <w:rFonts w:ascii="Times New Roman" w:hAnsi="Times New Roman"/>
           <w:lang w:val="pt-BR"/>
         </w:rPr>
+        <w:lastRenderedPageBreak/>
         <w:t>Índice Analítico</w:t>
       </w:r>
     </w:p>
-    <w:p xmlns:wp14="http://schemas.microsoft.com/office/word/2010/wordml" wp14:textId="77777777">
+    <w:p>
       <w:pPr>
         <w:pStyle w:val="CabealhodoSumrio"/>
         <w:rPr>
@@ -147,7 +150,7 @@
       </w:sdtPr>
       <w:sdtEndPr/>
       <w:sdtContent>
-        <w:p xmlns:wp14="http://schemas.microsoft.com/office/word/2010/wordml" wp14:textId="77777777">
+        <w:p>
           <w:pPr>
             <w:pStyle w:val="Sumrio1"/>
             <w:rPr>
@@ -194,7 +197,7 @@
             <w:t>3</w:t>
           </w:r>
         </w:p>
-        <w:p xmlns:wp14="http://schemas.microsoft.com/office/word/2010/wordml" wp14:textId="77777777">
+        <w:p>
           <w:pPr>
             <w:pStyle w:val="Sumrio1"/>
             <w:rPr>
@@ -223,7 +226,7 @@
             <w:t>3</w:t>
           </w:r>
         </w:p>
-        <w:p xmlns:wp14="http://schemas.microsoft.com/office/word/2010/wordml" wp14:textId="77777777">
+        <w:p>
           <w:pPr>
             <w:pStyle w:val="Sumrio2"/>
             <w:rPr>
@@ -252,7 +255,7 @@
             <w:t>3</w:t>
           </w:r>
         </w:p>
-        <w:p xmlns:wp14="http://schemas.microsoft.com/office/word/2010/wordml" wp14:textId="77777777">
+        <w:p>
           <w:pPr>
             <w:pStyle w:val="Sumrio2"/>
             <w:rPr>
@@ -281,7 +284,7 @@
             <w:t>5</w:t>
           </w:r>
         </w:p>
-        <w:p xmlns:wp14="http://schemas.microsoft.com/office/word/2010/wordml" wp14:textId="77777777">
+        <w:p>
           <w:pPr>
             <w:pStyle w:val="Sumrio2"/>
             <w:rPr>
@@ -315,7 +318,7 @@
         </w:p>
       </w:sdtContent>
     </w:sdt>
-    <w:p xmlns:wp14="http://schemas.microsoft.com/office/word/2010/wordml" wp14:textId="77777777">
+    <w:p>
       <w:pPr>
         <w:widowControl/>
         <w:spacing w:line="240" w:lineRule="auto"/>
@@ -330,14 +333,14 @@
         <w:br w:type="page"/>
       </w:r>
     </w:p>
-    <w:p xmlns:wp14="http://schemas.microsoft.com/office/word/2010/wordml" wp14:textId="77777777">
-      <w:pPr>
-        <w:rPr>
-          <w:lang w:val="pt-BR"/>
-        </w:rPr>
-      </w:pPr>
-    </w:p>
-    <w:p xmlns:wp14="http://schemas.microsoft.com/office/word/2010/wordml" wp14:textId="77777777">
+    <w:p>
+      <w:pPr>
+        <w:rPr>
+          <w:lang w:val="pt-BR"/>
+        </w:rPr>
+      </w:pPr>
+    </w:p>
+    <w:p>
       <w:pPr>
         <w:pStyle w:val="Ttulo"/>
         <w:rPr>
@@ -388,21 +391,21 @@
         <w:t xml:space="preserve"> </w:t>
       </w:r>
     </w:p>
-    <w:p xmlns:wp14="http://schemas.microsoft.com/office/word/2010/wordml" wp14:textId="77777777">
-      <w:pPr>
-        <w:rPr>
-          <w:lang w:val="pt-BR"/>
-        </w:rPr>
-      </w:pPr>
-    </w:p>
-    <w:p xmlns:wp14="http://schemas.microsoft.com/office/word/2010/wordml" wp14:textId="77777777">
-      <w:pPr>
-        <w:rPr>
-          <w:lang w:val="pt-BR"/>
-        </w:rPr>
-      </w:pPr>
-    </w:p>
-    <w:p xmlns:wp14="http://schemas.microsoft.com/office/word/2010/wordml" wp14:textId="77777777">
+    <w:p>
+      <w:pPr>
+        <w:rPr>
+          <w:lang w:val="pt-BR"/>
+        </w:rPr>
+      </w:pPr>
+    </w:p>
+    <w:p>
+      <w:pPr>
+        <w:rPr>
+          <w:lang w:val="pt-BR"/>
+        </w:rPr>
+      </w:pPr>
+    </w:p>
+    <w:p>
       <w:pPr>
         <w:pStyle w:val="Ttulo1"/>
         <w:ind w:left="360" w:hanging="360"/>
@@ -411,9 +414,9 @@
           <w:lang w:val="pt-BR"/>
         </w:rPr>
       </w:pPr>
-      <w:bookmarkStart w:name="_Toc456598586" w:id="0"/>
-      <w:bookmarkStart w:name="_Toc18206175" w:id="1"/>
-      <w:bookmarkStart w:name="_Toc321330753" w:id="2"/>
+      <w:bookmarkStart w:id="0" w:name="_Toc456598586"/>
+      <w:bookmarkStart w:id="1" w:name="_Toc18206175"/>
+      <w:bookmarkStart w:id="2" w:name="_Toc321330753"/>
       <w:r>
         <w:rPr>
           <w:rFonts w:ascii="Times New Roman" w:hAnsi="Times New Roman"/>
@@ -425,7 +428,7 @@
       <w:bookmarkEnd w:id="1"/>
       <w:bookmarkEnd w:id="2"/>
     </w:p>
-    <w:p xmlns:wp14="http://schemas.microsoft.com/office/word/2010/wordml" wp14:textId="77777777">
+    <w:p>
       <w:pPr>
         <w:rPr>
           <w:sz w:val="24"/>
@@ -434,81 +437,7 @@
         </w:rPr>
       </w:pPr>
     </w:p>
-    <w:p xmlns:wp14="http://schemas.microsoft.com/office/word/2010/wordml" wp14:textId="3FAF5261">
-      <w:pPr>
-        <w:pStyle w:val="NormalWeb"/>
-        <w:spacing w:beforeAutospacing="off" w:afterAutospacing="off"/>
-        <w:ind w:left="720"/>
-        <w:jc w:val="both"/>
-        <w:rPr>
-          <w:color w:val="000000"/>
-        </w:rPr>
-      </w:pPr>
-      <w:r>
-        <w:rPr>
-          <w:color w:val="000000" w:themeColor="text1" w:themeTint="FF" w:themeShade="FF"/>
-        </w:rPr>
-        <w:t xml:space="preserve">Esse documento tem como objetivo descrever a visão de implementação do software </w:t>
-      </w:r>
-      <w:r>
-        <w:rPr>
-          <w:color w:val="000000" w:themeColor="text1" w:themeTint="FF" w:themeShade="FF"/>
-        </w:rPr>
-        <w:t>AlugueLink</w:t>
-      </w:r>
-      <w:r>
-        <w:rPr>
-          <w:color w:val="000000" w:themeColor="text1" w:themeTint="FF" w:themeShade="FF"/>
-        </w:rPr>
-        <w:t xml:space="preserve"> e mostrar como foi feito o mapeamento das classes de análise para as classes de projeto.</w:t>
-      </w:r>
-    </w:p>
-    <w:p xmlns:wp14="http://schemas.microsoft.com/office/word/2010/wordml" wp14:textId="77777777">
-      <w:pPr>
-        <w:pStyle w:val="Ttulo1"/>
-        <w:ind w:left="360" w:hanging="360"/>
-        <w:rPr>
-          <w:rFonts w:ascii="Times New Roman" w:hAnsi="Times New Roman"/>
-          <w:lang w:val="pt-BR"/>
-        </w:rPr>
-      </w:pPr>
-    </w:p>
-    <w:p xmlns:wp14="http://schemas.microsoft.com/office/word/2010/wordml" wp14:textId="77777777">
-      <w:pPr>
-        <w:pStyle w:val="Ttulo1"/>
-        <w:ind w:left="360" w:hanging="360"/>
-        <w:rPr>
-          <w:rFonts w:ascii="Times New Roman" w:hAnsi="Times New Roman"/>
-          <w:lang w:val="pt-BR"/>
-        </w:rPr>
-      </w:pPr>
-      <w:bookmarkStart w:name="_Toc321330754" w:id="3"/>
-      <w:r>
-        <w:rPr>
-          <w:rFonts w:ascii="Times New Roman" w:hAnsi="Times New Roman"/>
-          <w:lang w:val="pt-BR"/>
-        </w:rPr>
-        <w:t>Mapeam</w:t>
-      </w:r>
-      <w:r>
-        <w:rPr>
-          <w:rFonts w:ascii="Times New Roman" w:hAnsi="Times New Roman"/>
-          <w:lang w:val="pt-BR"/>
-        </w:rPr>
-        <w:t>ento</w:t>
-      </w:r>
-      <w:bookmarkEnd w:id="3"/>
-    </w:p>
-    <w:p xmlns:wp14="http://schemas.microsoft.com/office/word/2010/wordml" wp14:textId="77777777">
-      <w:pPr>
-        <w:rPr>
-          <w:sz w:val="24"/>
-          <w:szCs w:val="24"/>
-          <w:lang w:val="pt-BR"/>
-        </w:rPr>
-      </w:pPr>
-    </w:p>
-    <w:p xmlns:wp14="http://schemas.microsoft.com/office/word/2010/wordml" wp14:textId="77777777">
+    <w:p>
       <w:pPr>
         <w:pStyle w:val="NormalWeb"/>
         <w:spacing w:beforeAutospacing="0" w:afterAutospacing="0"/>
@@ -518,101 +447,66 @@
           <w:color w:val="000000"/>
         </w:rPr>
       </w:pPr>
-    </w:p>
-    <w:p xmlns:wp14="http://schemas.microsoft.com/office/word/2010/wordml" wp14:textId="77777777">
-      <w:pPr>
-        <w:pStyle w:val="Ttulo2"/>
+      <w:r>
+        <w:rPr>
+          <w:color w:val="000000" w:themeColor="text1"/>
+        </w:rPr>
+        <w:t xml:space="preserve">Esse documento tem como objetivo descrever a visão de implementação do software </w:t>
+      </w:r>
+      <w:proofErr w:type="spellStart"/>
+      <w:r>
+        <w:rPr>
+          <w:color w:val="000000" w:themeColor="text1"/>
+        </w:rPr>
+        <w:t>AlugueLink</w:t>
+      </w:r>
+      <w:proofErr w:type="spellEnd"/>
+      <w:r>
+        <w:rPr>
+          <w:color w:val="000000" w:themeColor="text1"/>
+        </w:rPr>
+        <w:t xml:space="preserve"> e mostrar como foi feito o mapeamento das classes de análise para as classes de projeto.</w:t>
+      </w:r>
+    </w:p>
+    <w:p>
+      <w:pPr>
+        <w:pStyle w:val="Ttulo1"/>
+        <w:ind w:left="360" w:hanging="360"/>
         <w:rPr>
           <w:rFonts w:ascii="Times New Roman" w:hAnsi="Times New Roman"/>
+          <w:lang w:val="pt-BR"/>
+        </w:rPr>
+      </w:pPr>
+    </w:p>
+    <w:p>
+      <w:pPr>
+        <w:pStyle w:val="Ttulo1"/>
+        <w:ind w:left="360" w:hanging="360"/>
+        <w:rPr>
+          <w:rFonts w:ascii="Times New Roman" w:hAnsi="Times New Roman"/>
+          <w:lang w:val="pt-BR"/>
+        </w:rPr>
+      </w:pPr>
+      <w:bookmarkStart w:id="3" w:name="_Toc321330754"/>
+      <w:r>
+        <w:rPr>
+          <w:rFonts w:ascii="Times New Roman" w:hAnsi="Times New Roman"/>
+          <w:lang w:val="pt-BR"/>
+        </w:rPr>
+        <w:t>Mapeamento</w:t>
+      </w:r>
+      <w:bookmarkEnd w:id="3"/>
+    </w:p>
+    <w:p>
+      <w:pPr>
+        <w:rPr>
           <w:sz w:val="24"/>
           <w:szCs w:val="24"/>
           <w:lang w:val="pt-BR"/>
         </w:rPr>
       </w:pPr>
-      <w:bookmarkStart w:name="_Toc321330755" w:id="4"/>
-      <w:r>
-        <w:rPr>
-          <w:rFonts w:ascii="Times New Roman" w:hAnsi="Times New Roman"/>
-          <w:sz w:val="24"/>
-          <w:szCs w:val="24"/>
-          <w:lang w:val="pt-BR"/>
-        </w:rPr>
-        <w:t>Classe de fronteira</w:t>
-      </w:r>
-      <w:bookmarkEnd w:id="4"/>
-    </w:p>
-    <w:p xmlns:wp14="http://schemas.microsoft.com/office/word/2010/wordml" wp14:textId="77777777">
-      <w:pPr>
-        <w:rPr>
-          <w:sz w:val="24"/>
-          <w:szCs w:val="24"/>
-          <w:lang w:val="pt-BR"/>
-        </w:rPr>
-      </w:pPr>
-    </w:p>
-    <w:p xmlns:wp14="http://schemas.microsoft.com/office/word/2010/wordml" wp14:textId="77777777">
-      <w:pPr>
-        <w:rPr>
-          <w:sz w:val="24"/>
-          <w:szCs w:val="24"/>
-          <w:lang w:val="pt-BR"/>
-        </w:rPr>
-      </w:pPr>
-    </w:p>
-    <w:p xmlns:wp14="http://schemas.microsoft.com/office/word/2010/wordml" wp14:textId="6FED250A">
-      <w:pPr>
-        <w:pStyle w:val="NormalWeb"/>
-        <w:spacing w:beforeAutospacing="off" w:afterAutospacing="off"/>
-        <w:ind w:left="720"/>
-        <w:jc w:val="both"/>
-        <w:rPr>
-          <w:color w:val="000000"/>
-        </w:rPr>
-      </w:pPr>
-      <w:r>
-        <w:rPr>
-          <w:color w:val="000000" w:themeColor="text1" w:themeTint="FF" w:themeShade="FF"/>
-        </w:rPr>
-        <w:t xml:space="preserve">Para cada classe de fronteira encontrada é criado um pacote dentro do pacote </w:t>
-      </w:r>
-      <w:r>
-        <w:rPr>
-          <w:color w:val="000000" w:themeColor="text1" w:themeTint="FF" w:themeShade="FF"/>
-        </w:rPr>
-        <w:t>AlugueLink</w:t>
-      </w:r>
-      <w:r>
-        <w:rPr>
-          <w:color w:val="000000" w:themeColor="text1" w:themeTint="FF" w:themeShade="FF"/>
-        </w:rPr>
-        <w:t>Web</w:t>
-      </w:r>
-      <w:r>
-        <w:rPr>
-          <w:color w:val="000000" w:themeColor="text1" w:themeTint="FF" w:themeShade="FF"/>
-        </w:rPr>
-        <w:t xml:space="preserve"> nomeado de acordo com o nome da classe de fronteira eliminando a parte “</w:t>
-      </w:r>
-      <w:r>
-        <w:rPr>
-          <w:color w:val="000000" w:themeColor="text1" w:themeTint="FF" w:themeShade="FF"/>
-        </w:rPr>
-        <w:t>TelaManter</w:t>
-      </w:r>
-      <w:r>
-        <w:rPr>
-          <w:color w:val="000000" w:themeColor="text1" w:themeTint="FF" w:themeShade="FF"/>
-        </w:rPr>
-        <w:t xml:space="preserve">”, caso exista. Dentro desse pacote é chamada uma </w:t>
-      </w:r>
-      <w:r>
-        <w:rPr>
-          <w:color w:val="000000" w:themeColor="text1" w:themeTint="FF" w:themeShade="FF"/>
-        </w:rPr>
-        <w:t>classe Controladora.</w:t>
-      </w:r>
-    </w:p>
-    <w:p xmlns:wp14="http://schemas.microsoft.com/office/word/2010/wordml" wp14:textId="77777777">
+    </w:p>
+    <w:p>
       <w:pPr>
         <w:pStyle w:val="NormalWeb"/>
         <w:spacing w:beforeAutospacing="0" w:afterAutospacing="0"/>
@@ -623,7 +517,47 @@
         </w:rPr>
       </w:pPr>
     </w:p>
-    <w:p xmlns:wp14="http://schemas.microsoft.com/office/word/2010/wordml" wp14:textId="77777777">
+    <w:p>
+      <w:pPr>
+        <w:pStyle w:val="Ttulo2"/>
+        <w:rPr>
+          <w:rFonts w:ascii="Times New Roman" w:hAnsi="Times New Roman"/>
+          <w:sz w:val="24"/>
+          <w:szCs w:val="24"/>
+          <w:lang w:val="pt-BR"/>
+        </w:rPr>
+      </w:pPr>
+      <w:bookmarkStart w:id="4" w:name="_Toc321330755"/>
+      <w:r>
+        <w:rPr>
+          <w:rFonts w:ascii="Times New Roman" w:hAnsi="Times New Roman"/>
+          <w:sz w:val="24"/>
+          <w:szCs w:val="24"/>
+          <w:lang w:val="pt-BR"/>
+        </w:rPr>
+        <w:t>Classe de fronteira</w:t>
+      </w:r>
+      <w:bookmarkEnd w:id="4"/>
+    </w:p>
+    <w:p>
+      <w:pPr>
+        <w:rPr>
+          <w:sz w:val="24"/>
+          <w:szCs w:val="24"/>
+          <w:lang w:val="pt-BR"/>
+        </w:rPr>
+      </w:pPr>
+    </w:p>
+    <w:p>
+      <w:pPr>
+        <w:rPr>
+          <w:sz w:val="24"/>
+          <w:szCs w:val="24"/>
+          <w:lang w:val="pt-BR"/>
+        </w:rPr>
+      </w:pPr>
+    </w:p>
+    <w:p>
       <w:pPr>
         <w:pStyle w:val="NormalWeb"/>
         <w:spacing w:beforeAutospacing="0" w:afterAutospacing="0"/>
@@ -635,14 +569,76 @@
       </w:pPr>
       <w:r>
         <w:rPr>
+          <w:color w:val="000000" w:themeColor="text1"/>
+        </w:rPr>
+        <w:t xml:space="preserve">Para cada classe de fronteira encontrada é criado um pacote dentro do pacote </w:t>
+      </w:r>
+      <w:proofErr w:type="spellStart"/>
+      <w:r>
+        <w:rPr>
+          <w:color w:val="000000" w:themeColor="text1"/>
+        </w:rPr>
+        <w:t>AlugueLink</w:t>
+      </w:r>
+      <w:r>
+        <w:rPr>
+          <w:color w:val="000000" w:themeColor="text1"/>
+        </w:rPr>
+        <w:t>Web</w:t>
+      </w:r>
+      <w:proofErr w:type="spellEnd"/>
+      <w:r>
+        <w:rPr>
+          <w:color w:val="000000" w:themeColor="text1"/>
+        </w:rPr>
+        <w:t xml:space="preserve"> nomeado de acordo com o nome da classe de fronteira eliminando a parte “</w:t>
+      </w:r>
+      <w:proofErr w:type="spellStart"/>
+      <w:r>
+        <w:rPr>
+          <w:color w:val="000000" w:themeColor="text1"/>
+        </w:rPr>
+        <w:t>TelaManter</w:t>
+      </w:r>
+      <w:proofErr w:type="spellEnd"/>
+      <w:r>
+        <w:rPr>
+          <w:color w:val="000000" w:themeColor="text1"/>
+        </w:rPr>
+        <w:t>”, caso exista. Dentro desse pacote é chamada uma classe Controladora.</w:t>
+      </w:r>
+    </w:p>
+    <w:p>
+      <w:pPr>
+        <w:pStyle w:val="NormalWeb"/>
+        <w:spacing w:beforeAutospacing="0" w:afterAutospacing="0"/>
+        <w:ind w:left="720"/>
+        <w:jc w:val="both"/>
+        <w:rPr>
+          <w:color w:val="000000"/>
+        </w:rPr>
+      </w:pPr>
+    </w:p>
+    <w:p>
+      <w:pPr>
+        <w:pStyle w:val="NormalWeb"/>
+        <w:spacing w:beforeAutospacing="0" w:afterAutospacing="0"/>
+        <w:ind w:left="720"/>
+        <w:jc w:val="both"/>
+        <w:rPr>
+          <w:color w:val="000000"/>
+        </w:rPr>
+      </w:pPr>
+      <w:r>
+        <w:rPr>
           <w:noProof/>
           <w:color w:val="000000"/>
         </w:rPr>
         <w:drawing>
-          <wp:inline xmlns:wp14="http://schemas.microsoft.com/office/word/2010/wordprocessingDrawing" distT="0" distB="0" distL="0" distR="0" wp14:anchorId="257EDABF" wp14:editId="7777777">
-            <wp:extent cx="5125165" cy="1724266"/>
-            <wp:effectExtent l="0" t="0" r="0" b="9525"/>
-            <wp:docPr id="9" name="Imagem 9"/>
+          <wp:inline distT="0" distB="0" distL="0" distR="0" wp14:anchorId="1D834BFD" wp14:editId="4F8712AA">
+            <wp:extent cx="5417820" cy="1676400"/>
+            <wp:effectExtent l="0" t="0" r="0" b="0"/>
+            <wp:docPr id="1" name="Imagem 1"/>
             <wp:cNvGraphicFramePr>
               <a:graphicFrameLocks xmlns:a="http://schemas.openxmlformats.org/drawingml/2006/main" noChangeAspect="1"/>
             </wp:cNvGraphicFramePr>
@@ -650,17 +646,11 @@
               <a:graphicData uri="http://schemas.openxmlformats.org/drawingml/2006/picture">
                 <pic:pic xmlns:pic="http://schemas.openxmlformats.org/drawingml/2006/picture">
                   <pic:nvPicPr>
-                    <pic:cNvPr id="9" name="Captura de tela 2023-08-27 100918.png"/>
+                    <pic:cNvPr id="1" name=""/>
                     <pic:cNvPicPr/>
                   </pic:nvPicPr>
                   <pic:blipFill>
-                    <a:blip r:embed="rId8">
-                      <a:extLst>
-                        <a:ext uri="{28A0092B-C50C-407E-A947-70E740481C1C}">
-                          <a14:useLocalDpi xmlns:a14="http://schemas.microsoft.com/office/drawing/2010/main" val="0"/>
-                        </a:ext>
-                      </a:extLst>
-                    </a:blip>
+                    <a:blip r:embed="rId9"/>
                     <a:stretch>
                       <a:fillRect/>
                     </a:stretch>
@@ -668,7 +658,7 @@
                   <pic:spPr>
                     <a:xfrm>
                       <a:off x="0" y="0"/>
-                      <a:ext cx="5125165" cy="1724266"/>
+                      <a:ext cx="5417820" cy="1676400"/>
                     </a:xfrm>
                     <a:prstGeom prst="rect">
                       <a:avLst/>
@@ -681,7 +671,7 @@
         </w:drawing>
       </w:r>
     </w:p>
-    <w:p xmlns:wp14="http://schemas.microsoft.com/office/word/2010/wordml" wp14:textId="77777777">
+    <w:p>
       <w:pPr>
         <w:pStyle w:val="NormalWeb"/>
         <w:spacing w:beforeAutospacing="0" w:afterAutospacing="0"/>
@@ -698,7 +688,7 @@
         <w:t>Figura 1 – Mapeamento das classes de fronteira</w:t>
       </w:r>
     </w:p>
-    <w:p xmlns:wp14="http://schemas.microsoft.com/office/word/2010/wordml" wp14:textId="77777777">
+    <w:p>
       <w:pPr>
         <w:pStyle w:val="NormalWeb"/>
         <w:spacing w:beforeAutospacing="0" w:afterAutospacing="0"/>
@@ -709,7 +699,7 @@
         </w:rPr>
       </w:pPr>
     </w:p>
-    <w:p xmlns:wp14="http://schemas.microsoft.com/office/word/2010/wordml" wp14:textId="77777777">
+    <w:p>
       <w:pPr>
         <w:pStyle w:val="NormalWeb"/>
         <w:spacing w:beforeAutospacing="0" w:afterAutospacing="0"/>
@@ -720,7 +710,7 @@
         </w:rPr>
       </w:pPr>
     </w:p>
-    <w:p xmlns:wp14="http://schemas.microsoft.com/office/word/2010/wordml" wp14:textId="77777777">
+    <w:p>
       <w:pPr>
         <w:pStyle w:val="NormalWeb"/>
         <w:spacing w:beforeAutospacing="0" w:afterAutospacing="0"/>
@@ -731,7 +721,7 @@
         </w:rPr>
       </w:pPr>
     </w:p>
-    <w:p xmlns:wp14="http://schemas.microsoft.com/office/word/2010/wordml" wp14:textId="77777777">
+    <w:p>
       <w:pPr>
         <w:pStyle w:val="NormalWeb"/>
         <w:spacing w:beforeAutospacing="0" w:afterAutospacing="0"/>
@@ -742,7 +732,7 @@
         </w:rPr>
       </w:pPr>
     </w:p>
-    <w:p xmlns:wp14="http://schemas.microsoft.com/office/word/2010/wordml" wp14:textId="77777777">
+    <w:p>
       <w:pPr>
         <w:pStyle w:val="NormalWeb"/>
         <w:spacing w:beforeAutospacing="0" w:afterAutospacing="0"/>
@@ -753,7 +743,7 @@
         </w:rPr>
       </w:pPr>
     </w:p>
-    <w:p xmlns:wp14="http://schemas.microsoft.com/office/word/2010/wordml" wp14:textId="77777777">
+    <w:p>
       <w:pPr>
         <w:rPr>
           <w:b/>
@@ -774,7 +764,7 @@
         <w:t>Classes de controle</w:t>
       </w:r>
     </w:p>
-    <w:p xmlns:wp14="http://schemas.microsoft.com/office/word/2010/wordml" wp14:textId="77777777">
+    <w:p>
       <w:pPr>
         <w:rPr>
           <w:sz w:val="24"/>
@@ -783,7 +773,7 @@
         </w:rPr>
       </w:pPr>
     </w:p>
-    <w:p xmlns:wp14="http://schemas.microsoft.com/office/word/2010/wordml" wp14:textId="77777777">
+    <w:p>
       <w:pPr>
         <w:rPr>
           <w:sz w:val="24"/>
@@ -792,7 +782,7 @@
         </w:rPr>
       </w:pPr>
     </w:p>
-    <w:p xmlns:wp14="http://schemas.microsoft.com/office/word/2010/wordml" wp14:textId="77777777">
+    <w:p>
       <w:pPr>
         <w:pStyle w:val="NormalWeb"/>
         <w:spacing w:beforeAutospacing="0" w:afterAutospacing="0"/>
@@ -806,19 +796,13 @@
         <w:rPr>
           <w:color w:val="000000"/>
         </w:rPr>
-        <w:t xml:space="preserve">Para cada classe do tipo controle encontrada é criada uma classe nomeada de acordo com o nome da classe de controle eliminando estereótipo. </w:t>
-      </w:r>
-      <w:r>
-        <w:rPr>
-          <w:color w:val="000000"/>
-        </w:rPr>
-        <w:t>Adiciona-se o nome “Service” no final do nome da classe. A classe é armazenada no pacote Service.  A Figura 2 apresenta um exemplo desse mapeamento.</w:t>
+        <w:t>Para cada classe do tipo controle encontrada é criada uma classe nomeada de acordo com o nome da classe de controle eliminando estereótipo. Adiciona-se o nome “Service” no final do nome da classe. A classe é armazenada no pacote Service.  A Figura 2 apresenta um exemplo desse mapeamento.</w:t>
       </w:r>
       <w:r>
         <w:tab/>
       </w:r>
     </w:p>
-    <w:p xmlns:wp14="http://schemas.microsoft.com/office/word/2010/wordml" wp14:textId="77777777">
+    <w:p>
       <w:pPr>
         <w:pStyle w:val="NormalWeb"/>
         <w:spacing w:beforeAutospacing="0" w:afterAutospacing="0"/>
@@ -829,7 +813,7 @@
         </w:rPr>
       </w:pPr>
     </w:p>
-    <w:p xmlns:wp14="http://schemas.microsoft.com/office/word/2010/wordml" wp14:textId="77777777">
+    <w:p>
       <w:pPr>
         <w:pStyle w:val="NormalWeb"/>
         <w:spacing w:beforeAutospacing="0" w:afterAutospacing="0"/>
@@ -837,6 +821,7 @@
         <w:jc w:val="both"/>
       </w:pPr>
       <w:r>
+        <w:lastRenderedPageBreak/>
         <w:t xml:space="preserve">                                        </w:t>
       </w:r>
       <w:r>
@@ -844,10 +829,10 @@
           <w:noProof/>
         </w:rPr>
         <w:drawing>
-          <wp:inline xmlns:wp14="http://schemas.microsoft.com/office/word/2010/wordprocessingDrawing" distT="0" distB="0" distL="0" distR="0" wp14:anchorId="49947830" wp14:editId="7777777">
-            <wp:extent cx="4582164" cy="1600423"/>
-            <wp:effectExtent l="0" t="0" r="8890" b="0"/>
-            <wp:docPr id="10" name="Imagem 10"/>
+          <wp:inline distT="0" distB="0" distL="0" distR="0" wp14:anchorId="1C75DECF" wp14:editId="56B4A154">
+            <wp:extent cx="5722620" cy="1394460"/>
+            <wp:effectExtent l="0" t="0" r="0" b="0"/>
+            <wp:docPr id="2" name="Imagem 2"/>
             <wp:cNvGraphicFramePr>
               <a:graphicFrameLocks xmlns:a="http://schemas.openxmlformats.org/drawingml/2006/main" noChangeAspect="1"/>
             </wp:cNvGraphicFramePr>
@@ -855,17 +840,11 @@
               <a:graphicData uri="http://schemas.openxmlformats.org/drawingml/2006/picture">
                 <pic:pic xmlns:pic="http://schemas.openxmlformats.org/drawingml/2006/picture">
                   <pic:nvPicPr>
-                    <pic:cNvPr id="10" name="Captura de tela 2023-08-27 101211.png"/>
+                    <pic:cNvPr id="1" name=""/>
                     <pic:cNvPicPr/>
                   </pic:nvPicPr>
                   <pic:blipFill>
-                    <a:blip r:embed="rId9">
-                      <a:extLst>
-                        <a:ext uri="{28A0092B-C50C-407E-A947-70E740481C1C}">
-                          <a14:useLocalDpi xmlns:a14="http://schemas.microsoft.com/office/drawing/2010/main" val="0"/>
-                        </a:ext>
-                      </a:extLst>
-                    </a:blip>
+                    <a:blip r:embed="rId10"/>
                     <a:stretch>
                       <a:fillRect/>
                     </a:stretch>
@@ -873,7 +852,7 @@
                   <pic:spPr>
                     <a:xfrm>
                       <a:off x="0" y="0"/>
-                      <a:ext cx="4582164" cy="1600423"/>
+                      <a:ext cx="5722620" cy="1394460"/>
                     </a:xfrm>
                     <a:prstGeom prst="rect">
                       <a:avLst/>
@@ -886,7 +865,7 @@
         </w:drawing>
       </w:r>
     </w:p>
-    <w:p xmlns:wp14="http://schemas.microsoft.com/office/word/2010/wordml" wp14:textId="77777777">
+    <w:p>
       <w:pPr>
         <w:pStyle w:val="NormalWeb"/>
         <w:spacing w:beforeAutospacing="0" w:afterAutospacing="0"/>
@@ -897,7 +876,7 @@
         </w:rPr>
       </w:pPr>
     </w:p>
-    <w:p xmlns:wp14="http://schemas.microsoft.com/office/word/2010/wordml" wp14:textId="77777777">
+    <w:p>
       <w:pPr>
         <w:pStyle w:val="NormalWeb"/>
         <w:spacing w:beforeAutospacing="0" w:afterAutospacing="0"/>
@@ -914,7 +893,7 @@
         <w:t>Figura 2 – Mapeamento das classes do tipo Controle</w:t>
       </w:r>
     </w:p>
-    <w:p xmlns:wp14="http://schemas.microsoft.com/office/word/2010/wordml" wp14:textId="77777777">
+    <w:p>
       <w:pPr>
         <w:pStyle w:val="Ttulo2"/>
         <w:rPr>
@@ -924,10 +903,10 @@
           <w:lang w:val="pt-BR"/>
         </w:rPr>
       </w:pPr>
-      <w:bookmarkStart w:name="_Toc321330757" w:id="5"/>
+      <w:bookmarkStart w:id="5" w:name="_Toc321330757"/>
       <w:bookmarkEnd w:id="5"/>
     </w:p>
-    <w:p xmlns:wp14="http://schemas.microsoft.com/office/word/2010/wordml" wp14:textId="77777777">
+    <w:p>
       <w:pPr>
         <w:rPr>
           <w:b/>
@@ -945,8 +924,9 @@
           <w:szCs w:val="24"/>
           <w:lang w:val="pt-BR"/>
         </w:rPr>
-        <w:t xml:space="preserve">Classes </w:t>
-      </w:r>
+        <w:t xml:space="preserve">Classes de controle e do tipo </w:t>
+      </w:r>
+      <w:proofErr w:type="spellStart"/>
       <w:r>
         <w:rPr>
           <w:b/>
@@ -955,10 +935,12 @@
           <w:szCs w:val="24"/>
           <w:lang w:val="pt-BR"/>
         </w:rPr>
-        <w:t xml:space="preserve">de controle e do tipo </w:t>
-      </w:r>
-      <w:proofErr w:type="spellStart"/>
-      <w:r>
+        <w:t>Entity</w:t>
+      </w:r>
+      <w:proofErr w:type="spellEnd"/>
+    </w:p>
+    <w:p>
+      <w:pPr>
         <w:rPr>
           <w:b/>
           <w:bCs/>
@@ -966,31 +948,18 @@
           <w:szCs w:val="24"/>
           <w:lang w:val="pt-BR"/>
         </w:rPr>
-        <w:t>Entity</w:t>
-      </w:r>
-      <w:proofErr w:type="spellEnd"/>
-    </w:p>
-    <w:p xmlns:wp14="http://schemas.microsoft.com/office/word/2010/wordml" wp14:textId="77777777">
-      <w:pPr>
-        <w:rPr>
-          <w:b/>
-          <w:bCs/>
+      </w:pPr>
+    </w:p>
+    <w:p>
+      <w:pPr>
+        <w:rPr>
           <w:sz w:val="24"/>
           <w:szCs w:val="24"/>
           <w:lang w:val="pt-BR"/>
         </w:rPr>
       </w:pPr>
     </w:p>
-    <w:p xmlns:wp14="http://schemas.microsoft.com/office/word/2010/wordml" wp14:textId="77777777">
-      <w:pPr>
-        <w:rPr>
-          <w:sz w:val="24"/>
-          <w:szCs w:val="24"/>
-          <w:lang w:val="pt-BR"/>
-        </w:rPr>
-      </w:pPr>
-    </w:p>
-    <w:p xmlns:wp14="http://schemas.microsoft.com/office/word/2010/wordml" wp14:textId="77777777">
+    <w:p>
       <w:pPr>
         <w:pStyle w:val="NormalWeb"/>
         <w:spacing w:beforeAutospacing="0" w:afterAutospacing="0"/>
@@ -1018,16 +987,10 @@
         <w:rPr>
           <w:color w:val="000000"/>
         </w:rPr>
-        <w:t xml:space="preserve"> encontrada é criada uma classe nomeada de acordo com o nome da classe de entidade eliminando o estereótipo. A classe é armazenada no pacote Core. A Figura 3 apresenta um exemplo desse mapeament</w:t>
-      </w:r>
-      <w:r>
-        <w:rPr>
-          <w:color w:val="000000"/>
-        </w:rPr>
-        <w:t>o.</w:t>
-      </w:r>
-    </w:p>
-    <w:p xmlns:wp14="http://schemas.microsoft.com/office/word/2010/wordml" wp14:textId="77777777">
+        <w:t xml:space="preserve"> encontrada é criada uma classe nomeada de acordo com o nome da classe de entidade eliminando o estereótipo. A classe é armazenada no pacote Core. A Figura 3 apresenta um exemplo desse mapeamento.</w:t>
+      </w:r>
+    </w:p>
+    <w:p>
       <w:pPr>
         <w:pStyle w:val="NormalWeb"/>
         <w:spacing w:beforeAutospacing="0" w:afterAutospacing="0"/>
@@ -1038,7 +1001,7 @@
         </w:rPr>
       </w:pPr>
     </w:p>
-    <w:p xmlns:wp14="http://schemas.microsoft.com/office/word/2010/wordml" wp14:textId="77777777">
+    <w:p>
       <w:pPr>
         <w:pStyle w:val="NormalWeb"/>
         <w:spacing w:beforeAutospacing="0" w:afterAutospacing="0"/>
@@ -1058,10 +1021,10 @@
           <w:szCs w:val="20"/>
         </w:rPr>
         <w:drawing>
-          <wp:inline xmlns:wp14="http://schemas.microsoft.com/office/word/2010/wordprocessingDrawing" distT="0" distB="0" distL="0" distR="0" wp14:anchorId="27D994DC" wp14:editId="7777777">
-            <wp:extent cx="5372850" cy="2553056"/>
-            <wp:effectExtent l="0" t="0" r="0" b="0"/>
-            <wp:docPr id="11" name="Imagem 11"/>
+          <wp:inline distT="0" distB="0" distL="0" distR="0" wp14:anchorId="32442BD2" wp14:editId="36054EC9">
+            <wp:extent cx="5581649" cy="1592580"/>
+            <wp:effectExtent l="0" t="0" r="635" b="7620"/>
+            <wp:docPr id="3" name="Imagem 3"/>
             <wp:cNvGraphicFramePr>
               <a:graphicFrameLocks xmlns:a="http://schemas.openxmlformats.org/drawingml/2006/main" noChangeAspect="1"/>
             </wp:cNvGraphicFramePr>
@@ -1069,17 +1032,11 @@
               <a:graphicData uri="http://schemas.openxmlformats.org/drawingml/2006/picture">
                 <pic:pic xmlns:pic="http://schemas.openxmlformats.org/drawingml/2006/picture">
                   <pic:nvPicPr>
-                    <pic:cNvPr id="11" name="3.png"/>
+                    <pic:cNvPr id="1" name=""/>
                     <pic:cNvPicPr/>
                   </pic:nvPicPr>
                   <pic:blipFill>
-                    <a:blip r:embed="rId10">
-                      <a:extLst>
-                        <a:ext uri="{28A0092B-C50C-407E-A947-70E740481C1C}">
-                          <a14:useLocalDpi xmlns:a14="http://schemas.microsoft.com/office/drawing/2010/main" val="0"/>
-                        </a:ext>
-                      </a:extLst>
-                    </a:blip>
+                    <a:blip r:embed="rId11"/>
                     <a:stretch>
                       <a:fillRect/>
                     </a:stretch>
@@ -1087,7 +1044,7 @@
                   <pic:spPr>
                     <a:xfrm>
                       <a:off x="0" y="0"/>
-                      <a:ext cx="5372850" cy="2553056"/>
+                      <a:ext cx="5585599" cy="1593707"/>
                     </a:xfrm>
                     <a:prstGeom prst="rect">
                       <a:avLst/>
@@ -1100,7 +1057,7 @@
         </w:drawing>
       </w:r>
     </w:p>
-    <w:p xmlns:wp14="http://schemas.microsoft.com/office/word/2010/wordml" wp14:textId="77777777">
+    <w:p>
       <w:pPr>
         <w:pStyle w:val="NormalWeb"/>
         <w:spacing w:beforeAutospacing="0" w:afterAutospacing="0"/>
@@ -1113,7 +1070,7 @@
         </w:rPr>
       </w:pPr>
     </w:p>
-    <w:p xmlns:wp14="http://schemas.microsoft.com/office/word/2010/wordml" wp14:textId="77777777">
+    <w:p>
       <w:pPr>
         <w:pStyle w:val="NormalWeb"/>
         <w:spacing w:beforeAutospacing="0" w:afterAutospacing="0"/>
@@ -1144,7 +1101,7 @@
       </w:r>
       <w:proofErr w:type="spellEnd"/>
     </w:p>
-    <w:p xmlns:wp14="http://schemas.microsoft.com/office/word/2010/wordml" wp14:textId="77777777">
+    <w:p>
       <w:pPr>
         <w:pStyle w:val="NormalWeb"/>
         <w:spacing w:beforeAutospacing="0" w:afterAutospacing="0"/>
@@ -1157,7 +1114,7 @@
         </w:rPr>
       </w:pPr>
     </w:p>
-    <w:p xmlns:wp14="http://schemas.microsoft.com/office/word/2010/wordml" wp14:textId="77777777">
+    <w:p>
       <w:pPr>
         <w:pStyle w:val="NormalWeb"/>
         <w:spacing w:beforeAutospacing="0" w:afterAutospacing="0"/>
@@ -1170,7 +1127,7 @@
         </w:rPr>
       </w:pPr>
     </w:p>
-    <w:p xmlns:wp14="http://schemas.microsoft.com/office/word/2010/wordml" wp14:textId="77777777">
+    <w:p>
       <w:pPr>
         <w:pStyle w:val="NormalWeb"/>
         <w:spacing w:beforeAutospacing="0" w:afterAutospacing="0"/>
@@ -1183,7 +1140,7 @@
         </w:rPr>
       </w:pPr>
     </w:p>
-    <w:p xmlns:wp14="http://schemas.microsoft.com/office/word/2010/wordml" wp14:textId="77777777">
+    <w:p>
       <w:pPr>
         <w:rPr>
           <w:b/>
@@ -1216,7 +1173,7 @@
       </w:r>
       <w:proofErr w:type="spellEnd"/>
     </w:p>
-    <w:p xmlns:wp14="http://schemas.microsoft.com/office/word/2010/wordml" wp14:textId="77777777">
+    <w:p>
       <w:pPr>
         <w:rPr>
           <w:sz w:val="24"/>
@@ -1225,7 +1182,7 @@
         </w:rPr>
       </w:pPr>
     </w:p>
-    <w:p xmlns:wp14="http://schemas.microsoft.com/office/word/2010/wordml" wp14:textId="77777777">
+    <w:p>
       <w:pPr>
         <w:pStyle w:val="NormalWeb"/>
         <w:spacing w:beforeAutospacing="0" w:afterAutospacing="0"/>
@@ -1256,7 +1213,7 @@
         <w:t xml:space="preserve"> são substituídas pelo contexto do projeto, dentro do pacote Core. A Figura 4 apresenta um exemplo desse mapeamento.</w:t>
       </w:r>
     </w:p>
-    <w:p xmlns:wp14="http://schemas.microsoft.com/office/word/2010/wordml" wp14:textId="77777777">
+    <w:p>
       <w:pPr>
         <w:pStyle w:val="NormalWeb"/>
         <w:spacing w:beforeAutospacing="0" w:afterAutospacing="0"/>
@@ -1268,10 +1225,10 @@
           <w:noProof/>
         </w:rPr>
         <w:drawing>
-          <wp:inline xmlns:wp14="http://schemas.microsoft.com/office/word/2010/wordprocessingDrawing" distT="0" distB="0" distL="0" distR="0" wp14:anchorId="380F49DF" wp14:editId="7777777">
-            <wp:extent cx="4829849" cy="1629002"/>
-            <wp:effectExtent l="0" t="0" r="8890" b="9525"/>
-            <wp:docPr id="12" name="Imagem 12"/>
+          <wp:inline distT="0" distB="0" distL="0" distR="0" wp14:anchorId="4C137840" wp14:editId="38D970D6">
+            <wp:extent cx="5212080" cy="1097157"/>
+            <wp:effectExtent l="0" t="0" r="0" b="8255"/>
+            <wp:docPr id="4" name="Imagem 4"/>
             <wp:cNvGraphicFramePr>
               <a:graphicFrameLocks xmlns:a="http://schemas.openxmlformats.org/drawingml/2006/main" noChangeAspect="1"/>
             </wp:cNvGraphicFramePr>
@@ -1279,17 +1236,11 @@
               <a:graphicData uri="http://schemas.openxmlformats.org/drawingml/2006/picture">
                 <pic:pic xmlns:pic="http://schemas.openxmlformats.org/drawingml/2006/picture">
                   <pic:nvPicPr>
-                    <pic:cNvPr id="12" name="4.png"/>
+                    <pic:cNvPr id="1" name=""/>
                     <pic:cNvPicPr/>
                   </pic:nvPicPr>
                   <pic:blipFill>
-                    <a:blip r:embed="rId11">
-                      <a:extLst>
-                        <a:ext uri="{28A0092B-C50C-407E-A947-70E740481C1C}">
-                          <a14:useLocalDpi xmlns:a14="http://schemas.microsoft.com/office/drawing/2010/main" val="0"/>
-                        </a:ext>
-                      </a:extLst>
-                    </a:blip>
+                    <a:blip r:embed="rId12"/>
                     <a:stretch>
                       <a:fillRect/>
                     </a:stretch>
@@ -1297,7 +1248,7 @@
                   <pic:spPr>
                     <a:xfrm>
                       <a:off x="0" y="0"/>
-                      <a:ext cx="4829849" cy="1629002"/>
+                      <a:ext cx="5245615" cy="1104216"/>
                     </a:xfrm>
                     <a:prstGeom prst="rect">
                       <a:avLst/>
@@ -1309,10 +1260,8 @@
           </wp:inline>
         </w:drawing>
       </w:r>
-      <w:bookmarkStart w:name="_GoBack" w:id="6"/>
-      <w:bookmarkEnd w:id="6"/>
-    </w:p>
-    <w:p xmlns:wp14="http://schemas.microsoft.com/office/word/2010/wordml" wp14:textId="77777777">
+    </w:p>
+    <w:p>
       <w:pPr>
         <w:pStyle w:val="NormalWeb"/>
         <w:spacing w:beforeAutospacing="0" w:afterAutospacing="0"/>
@@ -1344,10 +1293,10 @@
       <w:proofErr w:type="spellEnd"/>
     </w:p>
     <w:sectPr>
-      <w:headerReference w:type="default" r:id="rId12"/>
-      <w:footerReference w:type="default" r:id="rId13"/>
-      <w:headerReference w:type="first" r:id="rId14"/>
-      <w:pgSz w:w="12240" w:h="15840" w:orient="portrait"/>
+      <w:headerReference w:type="default" r:id="rId13"/>
+      <w:footerReference w:type="default" r:id="rId14"/>
+      <w:headerReference w:type="first" r:id="rId15"/>
+      <w:pgSz w:w="12240" w:h="15840"/>
       <w:pgMar w:top="1417" w:right="1440" w:bottom="1417" w:left="1440" w:header="720" w:footer="720" w:gutter="0"/>
       <w:cols w:space="720"/>
       <w:formProt w:val="0"/>
@@ -1358,9 +1307,9 @@
 </file>
 
 <file path=word/endnotes.xml><?xml version="1.0" encoding="utf-8"?>
-<w:endnotes xmlns:wpc="http://schemas.microsoft.com/office/word/2010/wordprocessingCanvas" xmlns:mc="http://schemas.openxmlformats.org/markup-compatibility/2006" xmlns:o="urn:schemas-microsoft-com:office:office" xmlns:r="http://schemas.openxmlformats.org/officeDocument/2006/relationships" xmlns:m="http://schemas.openxmlformats.org/officeDocument/2006/math" xmlns:v="urn:schemas-microsoft-com:vml" xmlns:wp14="http://schemas.microsoft.com/office/word/2010/wordprocessingDrawing" xmlns:wp="http://schemas.openxmlformats.org/drawingml/2006/wordprocessingDrawing" xmlns:w10="urn:schemas-microsoft-com:office:word" xmlns:w="http://schemas.openxmlformats.org/wordprocessingml/2006/main" xmlns:w14="http://schemas.microsoft.com/office/word/2010/wordml" xmlns:w15="http://schemas.microsoft.com/office/word/2012/wordml" xmlns:wpg="http://schemas.microsoft.com/office/word/2010/wordprocessingGroup" xmlns:wpi="http://schemas.microsoft.com/office/word/2010/wordprocessingInk" xmlns:wne="http://schemas.microsoft.com/office/word/2006/wordml" xmlns:wps="http://schemas.microsoft.com/office/word/2010/wordprocessingShape" mc:Ignorable="w14 w15 wp14">
+<w:endnotes xmlns:wpc="http://schemas.microsoft.com/office/word/2010/wordprocessingCanvas" xmlns:cx="http://schemas.microsoft.com/office/drawing/2014/chartex" xmlns:cx1="http://schemas.microsoft.com/office/drawing/2015/9/8/chartex" xmlns:cx2="http://schemas.microsoft.com/office/drawing/2015/10/21/chartex" xmlns:cx3="http://schemas.microsoft.com/office/drawing/2016/5/9/chartex" xmlns:cx4="http://schemas.microsoft.com/office/drawing/2016/5/10/chartex" xmlns:cx5="http://schemas.microsoft.com/office/drawing/2016/5/11/chartex" xmlns:cx6="http://schemas.microsoft.com/office/drawing/2016/5/12/chartex" xmlns:cx7="http://schemas.microsoft.com/office/drawing/2016/5/13/chartex" xmlns:cx8="http://schemas.microsoft.com/office/drawing/2016/5/14/chartex" xmlns:mc="http://schemas.openxmlformats.org/markup-compatibility/2006" xmlns:aink="http://schemas.microsoft.com/office/drawing/2016/ink" xmlns:am3d="http://schemas.microsoft.com/office/drawing/2017/model3d" xmlns:o="urn:schemas-microsoft-com:office:office" xmlns:r="http://schemas.openxmlformats.org/officeDocument/2006/relationships" xmlns:m="http://schemas.openxmlformats.org/officeDocument/2006/math" xmlns:v="urn:schemas-microsoft-com:vml" xmlns:wp14="http://schemas.microsoft.com/office/word/2010/wordprocessingDrawing" xmlns:wp="http://schemas.openxmlformats.org/drawingml/2006/wordprocessingDrawing" xmlns:w10="urn:schemas-microsoft-com:office:word" xmlns:w="http://schemas.openxmlformats.org/wordprocessingml/2006/main" xmlns:w14="http://schemas.microsoft.com/office/word/2010/wordml" xmlns:w15="http://schemas.microsoft.com/office/word/2012/wordml" xmlns:w16cex="http://schemas.microsoft.com/office/word/2018/wordml/cex" xmlns:w16cid="http://schemas.microsoft.com/office/word/2016/wordml/cid" xmlns:w16="http://schemas.microsoft.com/office/word/2018/wordml" xmlns:w16sdtdh="http://schemas.microsoft.com/office/word/2020/wordml/sdtdatahash" xmlns:w16se="http://schemas.microsoft.com/office/word/2015/wordml/symex" xmlns:wpg="http://schemas.microsoft.com/office/word/2010/wordprocessingGroup" xmlns:wpi="http://schemas.microsoft.com/office/word/2010/wordprocessingInk" xmlns:wne="http://schemas.microsoft.com/office/word/2006/wordml" xmlns:wps="http://schemas.microsoft.com/office/word/2010/wordprocessingShape" mc:Ignorable="w14 w15 w16se w16cid w16 w16cex w16sdtdh wp14">
   <w:endnote w:type="separator" w:id="-1">
-    <w:p xmlns:wp14="http://schemas.microsoft.com/office/word/2010/wordml" wp14:textId="77777777">
+    <w:p>
       <w:pPr>
         <w:spacing w:line="240" w:lineRule="auto"/>
       </w:pPr>
@@ -1370,7 +1319,7 @@
     </w:p>
   </w:endnote>
   <w:endnote w:type="continuationSeparator" w:id="0">
-    <w:p xmlns:wp14="http://schemas.microsoft.com/office/word/2010/wordml" wp14:textId="77777777">
+    <w:p>
       <w:pPr>
         <w:spacing w:line="240" w:lineRule="auto"/>
       </w:pPr>
@@ -1383,194 +1332,9 @@
 </file>
 
 <file path=word/footer1.xml><?xml version="1.0" encoding="utf-8"?>
-<w:ftr xmlns:wpc="http://schemas.microsoft.com/office/word/2010/wordprocessingCanvas" xmlns:mc="http://schemas.openxmlformats.org/markup-compatibility/2006" xmlns:o="urn:schemas-microsoft-com:office:office" xmlns:r="http://schemas.openxmlformats.org/officeDocument/2006/relationships" xmlns:m="http://schemas.openxmlformats.org/officeDocument/2006/math" xmlns:v="urn:schemas-microsoft-com:vml" xmlns:wp14="http://schemas.microsoft.com/office/word/2010/wordprocessingDrawing" xmlns:wp="http://schemas.openxmlformats.org/drawingml/2006/wordprocessingDrawing" xmlns:w10="urn:schemas-microsoft-com:office:word" xmlns:w="http://schemas.openxmlformats.org/wordprocessingml/2006/main" xmlns:w14="http://schemas.microsoft.com/office/word/2010/wordml" xmlns:w15="http://schemas.microsoft.com/office/word/2012/wordml" xmlns:wpg="http://schemas.microsoft.com/office/word/2010/wordprocessingGroup" xmlns:wpi="http://schemas.microsoft.com/office/word/2010/wordprocessingInk" xmlns:wne="http://schemas.microsoft.com/office/word/2006/wordml" xmlns:wps="http://schemas.microsoft.com/office/word/2010/wordprocessingShape" mc:Ignorable="w14 w15 wp14">
+<w:ftr xmlns:wpc="http://schemas.microsoft.com/office/word/2010/wordprocessingCanvas" xmlns:cx="http://schemas.microsoft.com/office/drawing/2014/chartex" xmlns:cx1="http://schemas.microsoft.com/office/drawing/2015/9/8/chartex" xmlns:cx2="http://schemas.microsoft.com/office/drawing/2015/10/21/chartex" xmlns:cx3="http://schemas.microsoft.com/office/drawing/2016/5/9/chartex" xmlns:cx4="http://schemas.microsoft.com/office/drawing/2016/5/10/chartex" xmlns:cx5="http://schemas.microsoft.com/office/drawing/2016/5/11/chartex" xmlns:cx6="http://schemas.microsoft.com/office/drawing/2016/5/12/chartex" xmlns:cx7="http://schemas.microsoft.com/office/drawing/2016/5/13/chartex" xmlns:cx8="http://schemas.microsoft.com/office/drawing/2016/5/14/chartex" xmlns:mc="http://schemas.openxmlformats.org/markup-compatibility/2006" xmlns:aink="http://schemas.microsoft.com/office/drawing/2016/ink" xmlns:am3d="http://schemas.microsoft.com/office/drawing/2017/model3d" xmlns:o="urn:schemas-microsoft-com:office:office" xmlns:r="http://schemas.openxmlformats.org/officeDocument/2006/relationships" xmlns:m="http://schemas.openxmlformats.org/officeDocument/2006/math" xmlns:v="urn:schemas-microsoft-com:vml" xmlns:wp14="http://schemas.microsoft.com/office/word/2010/wordprocessingDrawing" xmlns:wp="http://schemas.openxmlformats.org/drawingml/2006/wordprocessingDrawing" xmlns:w10="urn:schemas-microsoft-com:office:word" xmlns:w="http://schemas.openxmlformats.org/wordprocessingml/2006/main" xmlns:w14="http://schemas.microsoft.com/office/word/2010/wordml" xmlns:w15="http://schemas.microsoft.com/office/word/2012/wordml" xmlns:w16cex="http://schemas.microsoft.com/office/word/2018/wordml/cex" xmlns:w16cid="http://schemas.microsoft.com/office/word/2016/wordml/cid" xmlns:w16="http://schemas.microsoft.com/office/word/2018/wordml" xmlns:w16sdtdh="http://schemas.microsoft.com/office/word/2020/wordml/sdtdatahash" xmlns:w16se="http://schemas.microsoft.com/office/word/2015/wordml/symex" xmlns:wpg="http://schemas.microsoft.com/office/word/2010/wordprocessingGroup" xmlns:wpi="http://schemas.microsoft.com/office/word/2010/wordprocessingInk" xmlns:wne="http://schemas.microsoft.com/office/word/2006/wordml" xmlns:wps="http://schemas.microsoft.com/office/word/2010/wordprocessingShape" mc:Ignorable="w14 w15 w16se w16cid w16 w16cex w16sdtdh wp14">
   <w:tbl>
     <w:tblPr>
-      <w:tblW w:w="9486" w:type="dxa"/>
-      <w:tblLayout w:type="fixed"/>
-      <w:tblLook w:val="0000" w:firstRow="0" w:lastRow="0" w:firstColumn="0" w:lastColumn="0" w:noHBand="0" w:noVBand="0"/>
-    </w:tblPr>
-    <w:tblGrid>
-      <w:gridCol w:w="3162"/>
-      <w:gridCol w:w="3162"/>
-      <w:gridCol w:w="3162"/>
-    </w:tblGrid>
-    <w:tr xmlns:wp14="http://schemas.microsoft.com/office/word/2010/wordml" wp14:textId="77777777">
-      <w:tc>
-        <w:tcPr>
-          <w:tcW w:w="3162" w:type="dxa"/>
-          <w:tcMar/>
-        </w:tcPr>
-        <w:p wp14:textId="77777777">
-          <w:pPr>
-            <w:ind w:right="360"/>
-          </w:pPr>
-        </w:p>
-      </w:tc>
-      <w:tc>
-        <w:tcPr>
-          <w:tcW w:w="3162" w:type="dxa"/>
-          <w:tcMar/>
-        </w:tcPr>
-        <w:p wp14:textId="6BDFE676">
-          <w:pPr>
-            <w:jc w:val="center"/>
-          </w:pPr>
-          <w:r>
-            <w:rPr/>
-            <w:t>Engenharia</w:t>
-          </w:r>
-          <w:r>
-            <w:rPr/>
-            <w:t xml:space="preserve"> de Software, </w:t>
-          </w:r>
-          <w:r>
-            <w:fldChar w:fldCharType="begin"/>
-          </w:r>
-          <w:r>
-            <w:instrText xml:space="preserve"> DATE \@"yyyy" </w:instrText>
-          </w:r>
-          <w:r>
-            <w:fldChar w:fldCharType="separate"/>
-          </w:r>
-          <w:r>
-            <w:rPr>
-              <w:noProof/>
-            </w:rPr>
-            <w:t>202</w:t>
-          </w:r>
-          <w:r>
-            <w:fldChar w:fldCharType="end"/>
-          </w:r>
-          <w:r>
-            <w:rPr/>
-            <w:t>5</w:t>
-          </w:r>
-        </w:p>
-      </w:tc>
-      <w:tc>
-        <w:tcPr>
-          <w:tcW w:w="3162" w:type="dxa"/>
-          <w:tcMar/>
-        </w:tcPr>
-        <w:p wp14:textId="77777777">
-          <w:pPr>
-            <w:jc w:val="right"/>
-          </w:pPr>
-          <w:r>
-            <w:rPr>
-              <w:lang w:val="pt-BR"/>
-            </w:rPr>
-            <w:t xml:space="preserve">Page </w:t>
-          </w:r>
-          <w:r>
-            <w:rPr>
-              <w:rStyle w:val="Nmerodepgina"/>
-              <w:lang w:val="pt-BR"/>
-            </w:rPr>
-            <w:fldChar w:fldCharType="begin"/>
-          </w:r>
-          <w:r>
-            <w:rPr>
-              <w:rStyle w:val="Nmerodepgina"/>
-              <w:lang w:val="pt-BR"/>
-            </w:rPr>
-            <w:instrText xml:space="preserve"> PAGE </w:instrText>
-          </w:r>
-          <w:r>
-            <w:rPr>
-              <w:rStyle w:val="Nmerodepgina"/>
-              <w:lang w:val="pt-BR"/>
-            </w:rPr>
-            <w:fldChar w:fldCharType="separate"/>
-          </w:r>
-          <w:r>
-            <w:rPr>
-              <w:rStyle w:val="Nmerodepgina"/>
-              <w:noProof/>
-              <w:lang w:val="pt-BR"/>
-            </w:rPr>
-            <w:t>5</w:t>
-          </w:r>
-          <w:r>
-            <w:rPr>
-              <w:rStyle w:val="Nmerodepgina"/>
-              <w:lang w:val="pt-BR"/>
-            </w:rPr>
-            <w:fldChar w:fldCharType="end"/>
-          </w:r>
-          <w:r>
-            <w:rPr>
-              <w:rStyle w:val="Nmerodepgina"/>
-              <w:lang w:val="pt-BR"/>
-            </w:rPr>
-            <w:t xml:space="preserve"> </w:t>
-          </w:r>
-          <w:proofErr w:type="spellStart"/>
-          <w:r>
-            <w:rPr>
-              <w:rStyle w:val="Nmerodepgina"/>
-              <w:lang w:val="pt-BR"/>
-            </w:rPr>
-            <w:t>of</w:t>
-          </w:r>
-          <w:proofErr w:type="spellEnd"/>
-          <w:r>
-            <w:rPr>
-              <w:rStyle w:val="Nmerodepgina"/>
-              <w:lang w:val="pt-BR"/>
-            </w:rPr>
-            <w:t xml:space="preserve"> </w:t>
-          </w:r>
-          <w:r>
-            <w:rPr>
-              <w:rStyle w:val="Nmerodepgina"/>
-            </w:rPr>
-            <w:fldChar w:fldCharType="begin"/>
-          </w:r>
-          <w:r>
-            <w:rPr>
-              <w:rStyle w:val="Nmerodepgina"/>
-            </w:rPr>
-            <w:instrText xml:space="preserve"> NUMPAGES </w:instrText>
-          </w:r>
-          <w:r>
-            <w:rPr>
-              <w:rStyle w:val="Nmerodepgina"/>
-            </w:rPr>
-            <w:fldChar w:fldCharType="separate"/>
-          </w:r>
-          <w:r>
-            <w:rPr>
-              <w:rStyle w:val="Nmerodepgina"/>
-              <w:noProof/>
-            </w:rPr>
-            <w:t>5</w:t>
-          </w:r>
-          <w:r>
-            <w:rPr>
-              <w:rStyle w:val="Nmerodepgina"/>
-            </w:rPr>
-            <w:fldChar w:fldCharType="end"/>
-          </w:r>
-        </w:p>
-      </w:tc>
-    </w:tr>
-  </w:tbl>
-  <w:p xmlns:wp14="http://schemas.microsoft.com/office/word/2010/wordml" wp14:textId="77777777">
-    <w:pPr>
-      <w:pStyle w:val="Rodap"/>
-    </w:pPr>
-  </w:p>
-</w:ftr>
-</file>
-
-<file path=word/footer2.xml><?xml version="1.0" encoding="utf-8"?>
-<w:ftr xmlns:w14="http://schemas.microsoft.com/office/word/2010/wordml" xmlns:w="http://schemas.openxmlformats.org/wordprocessingml/2006/main">
-  <w:tbl>
-    <w:tblPr>
-      <w:tblStyle w:val="Tabelanormal"/>
-      <w:bidiVisual w:val="0"/>
       <w:tblW w:w="0" w:type="auto"/>
       <w:tblLayout w:type="fixed"/>
       <w:tblLook w:val="06A0" w:firstRow="1" w:lastRow="0" w:firstColumn="1" w:lastColumn="0" w:noHBand="1" w:noVBand="1"/>
@@ -1587,26 +1351,21 @@
       <w:tc>
         <w:tcPr>
           <w:tcW w:w="3120" w:type="dxa"/>
-          <w:tcMar/>
         </w:tcPr>
         <w:p>
           <w:pPr>
             <w:pStyle w:val="Cabealho"/>
-            <w:bidi w:val="0"/>
             <w:ind w:left="-115"/>
-            <w:jc w:val="left"/>
           </w:pPr>
         </w:p>
       </w:tc>
       <w:tc>
         <w:tcPr>
           <w:tcW w:w="3120" w:type="dxa"/>
-          <w:tcMar/>
         </w:tcPr>
         <w:p>
           <w:pPr>
             <w:pStyle w:val="Cabealho"/>
-            <w:bidi w:val="0"/>
             <w:jc w:val="center"/>
           </w:pPr>
         </w:p>
@@ -1614,12 +1373,10 @@
       <w:tc>
         <w:tcPr>
           <w:tcW w:w="3120" w:type="dxa"/>
-          <w:tcMar/>
         </w:tcPr>
         <w:p>
           <w:pPr>
             <w:pStyle w:val="Cabealho"/>
-            <w:bidi w:val="0"/>
             <w:ind w:right="-115"/>
             <w:jc w:val="right"/>
           </w:pPr>
@@ -1630,16 +1387,191 @@
   <w:p>
     <w:pPr>
       <w:pStyle w:val="Rodap"/>
-      <w:bidi w:val="0"/>
+    </w:pPr>
+  </w:p>
+</w:ftr>
+</file>
+
+<file path=word/footer2.xml><?xml version="1.0" encoding="utf-8"?>
+<w:ftr xmlns:wpc="http://schemas.microsoft.com/office/word/2010/wordprocessingCanvas" xmlns:cx="http://schemas.microsoft.com/office/drawing/2014/chartex" xmlns:cx1="http://schemas.microsoft.com/office/drawing/2015/9/8/chartex" xmlns:cx2="http://schemas.microsoft.com/office/drawing/2015/10/21/chartex" xmlns:cx3="http://schemas.microsoft.com/office/drawing/2016/5/9/chartex" xmlns:cx4="http://schemas.microsoft.com/office/drawing/2016/5/10/chartex" xmlns:cx5="http://schemas.microsoft.com/office/drawing/2016/5/11/chartex" xmlns:cx6="http://schemas.microsoft.com/office/drawing/2016/5/12/chartex" xmlns:cx7="http://schemas.microsoft.com/office/drawing/2016/5/13/chartex" xmlns:cx8="http://schemas.microsoft.com/office/drawing/2016/5/14/chartex" xmlns:mc="http://schemas.openxmlformats.org/markup-compatibility/2006" xmlns:aink="http://schemas.microsoft.com/office/drawing/2016/ink" xmlns:am3d="http://schemas.microsoft.com/office/drawing/2017/model3d" xmlns:o="urn:schemas-microsoft-com:office:office" xmlns:r="http://schemas.openxmlformats.org/officeDocument/2006/relationships" xmlns:m="http://schemas.openxmlformats.org/officeDocument/2006/math" xmlns:v="urn:schemas-microsoft-com:vml" xmlns:wp14="http://schemas.microsoft.com/office/word/2010/wordprocessingDrawing" xmlns:wp="http://schemas.openxmlformats.org/drawingml/2006/wordprocessingDrawing" xmlns:w10="urn:schemas-microsoft-com:office:word" xmlns:w="http://schemas.openxmlformats.org/wordprocessingml/2006/main" xmlns:w14="http://schemas.microsoft.com/office/word/2010/wordml" xmlns:w15="http://schemas.microsoft.com/office/word/2012/wordml" xmlns:w16cex="http://schemas.microsoft.com/office/word/2018/wordml/cex" xmlns:w16cid="http://schemas.microsoft.com/office/word/2016/wordml/cid" xmlns:w16="http://schemas.microsoft.com/office/word/2018/wordml" xmlns:w16sdtdh="http://schemas.microsoft.com/office/word/2020/wordml/sdtdatahash" xmlns:w16se="http://schemas.microsoft.com/office/word/2015/wordml/symex" xmlns:wpg="http://schemas.microsoft.com/office/word/2010/wordprocessingGroup" xmlns:wpi="http://schemas.microsoft.com/office/word/2010/wordprocessingInk" xmlns:wne="http://schemas.microsoft.com/office/word/2006/wordml" xmlns:wps="http://schemas.microsoft.com/office/word/2010/wordprocessingShape" mc:Ignorable="w14 w15 w16se w16cid w16 w16cex w16sdtdh wp14">
+  <w:tbl>
+    <w:tblPr>
+      <w:tblW w:w="9486" w:type="dxa"/>
+      <w:tblLayout w:type="fixed"/>
+      <w:tblLook w:val="0000" w:firstRow="0" w:lastRow="0" w:firstColumn="0" w:lastColumn="0" w:noHBand="0" w:noVBand="0"/>
+    </w:tblPr>
+    <w:tblGrid>
+      <w:gridCol w:w="3162"/>
+      <w:gridCol w:w="3162"/>
+      <w:gridCol w:w="3162"/>
+    </w:tblGrid>
+    <w:tr>
+      <w:tc>
+        <w:tcPr>
+          <w:tcW w:w="3162" w:type="dxa"/>
+        </w:tcPr>
+        <w:p>
+          <w:pPr>
+            <w:ind w:right="360"/>
+          </w:pPr>
+        </w:p>
+      </w:tc>
+      <w:tc>
+        <w:tcPr>
+          <w:tcW w:w="3162" w:type="dxa"/>
+        </w:tcPr>
+        <w:p>
+          <w:pPr>
+            <w:jc w:val="center"/>
+          </w:pPr>
+          <w:proofErr w:type="spellStart"/>
+          <w:r>
+            <w:t>Engenharia</w:t>
+          </w:r>
+          <w:proofErr w:type="spellEnd"/>
+          <w:r>
+            <w:t xml:space="preserve"> de Software, </w:t>
+          </w:r>
+          <w:r>
+            <w:fldChar w:fldCharType="begin"/>
+          </w:r>
+          <w:r>
+            <w:instrText xml:space="preserve"> DATE \@"yyyy" </w:instrText>
+          </w:r>
+          <w:r>
+            <w:fldChar w:fldCharType="separate"/>
+          </w:r>
+          <w:r>
+            <w:rPr>
+              <w:noProof/>
+            </w:rPr>
+            <w:t>2025</w:t>
+          </w:r>
+          <w:r>
+            <w:fldChar w:fldCharType="end"/>
+          </w:r>
+        </w:p>
+      </w:tc>
+      <w:tc>
+        <w:tcPr>
+          <w:tcW w:w="3162" w:type="dxa"/>
+        </w:tcPr>
+        <w:p>
+          <w:pPr>
+            <w:jc w:val="right"/>
+          </w:pPr>
+          <w:r>
+            <w:rPr>
+              <w:lang w:val="pt-BR"/>
+            </w:rPr>
+            <w:t xml:space="preserve">Page </w:t>
+          </w:r>
+          <w:r>
+            <w:rPr>
+              <w:rStyle w:val="Nmerodepgina"/>
+              <w:lang w:val="pt-BR"/>
+            </w:rPr>
+            <w:fldChar w:fldCharType="begin"/>
+          </w:r>
+          <w:r>
+            <w:rPr>
+              <w:rStyle w:val="Nmerodepgina"/>
+              <w:lang w:val="pt-BR"/>
+            </w:rPr>
+            <w:instrText xml:space="preserve"> PAGE </w:instrText>
+          </w:r>
+          <w:r>
+            <w:rPr>
+              <w:rStyle w:val="Nmerodepgina"/>
+              <w:lang w:val="pt-BR"/>
+            </w:rPr>
+            <w:fldChar w:fldCharType="separate"/>
+          </w:r>
+          <w:r>
+            <w:rPr>
+              <w:rStyle w:val="Nmerodepgina"/>
+              <w:noProof/>
+              <w:lang w:val="pt-BR"/>
+            </w:rPr>
+            <w:t>5</w:t>
+          </w:r>
+          <w:r>
+            <w:rPr>
+              <w:rStyle w:val="Nmerodepgina"/>
+              <w:lang w:val="pt-BR"/>
+            </w:rPr>
+            <w:fldChar w:fldCharType="end"/>
+          </w:r>
+          <w:r>
+            <w:rPr>
+              <w:rStyle w:val="Nmerodepgina"/>
+              <w:lang w:val="pt-BR"/>
+            </w:rPr>
+            <w:t xml:space="preserve"> </w:t>
+          </w:r>
+          <w:proofErr w:type="spellStart"/>
+          <w:r>
+            <w:rPr>
+              <w:rStyle w:val="Nmerodepgina"/>
+              <w:lang w:val="pt-BR"/>
+            </w:rPr>
+            <w:t>of</w:t>
+          </w:r>
+          <w:proofErr w:type="spellEnd"/>
+          <w:r>
+            <w:rPr>
+              <w:rStyle w:val="Nmerodepgina"/>
+              <w:lang w:val="pt-BR"/>
+            </w:rPr>
+            <w:t xml:space="preserve"> </w:t>
+          </w:r>
+          <w:r>
+            <w:rPr>
+              <w:rStyle w:val="Nmerodepgina"/>
+            </w:rPr>
+            <w:fldChar w:fldCharType="begin"/>
+          </w:r>
+          <w:r>
+            <w:rPr>
+              <w:rStyle w:val="Nmerodepgina"/>
+            </w:rPr>
+            <w:instrText xml:space="preserve"> NUMPAGES </w:instrText>
+          </w:r>
+          <w:r>
+            <w:rPr>
+              <w:rStyle w:val="Nmerodepgina"/>
+            </w:rPr>
+            <w:fldChar w:fldCharType="separate"/>
+          </w:r>
+          <w:r>
+            <w:rPr>
+              <w:rStyle w:val="Nmerodepgina"/>
+              <w:noProof/>
+            </w:rPr>
+            <w:t>5</w:t>
+          </w:r>
+          <w:r>
+            <w:rPr>
+              <w:rStyle w:val="Nmerodepgina"/>
+            </w:rPr>
+            <w:fldChar w:fldCharType="end"/>
+          </w:r>
+        </w:p>
+      </w:tc>
+    </w:tr>
+  </w:tbl>
+  <w:p>
+    <w:pPr>
+      <w:pStyle w:val="Rodap"/>
     </w:pPr>
   </w:p>
 </w:ftr>
 </file>
 
 <file path=word/footnotes.xml><?xml version="1.0" encoding="utf-8"?>
-<w:footnotes xmlns:wpc="http://schemas.microsoft.com/office/word/2010/wordprocessingCanvas" xmlns:mc="http://schemas.openxmlformats.org/markup-compatibility/2006" xmlns:o="urn:schemas-microsoft-com:office:office" xmlns:r="http://schemas.openxmlformats.org/officeDocument/2006/relationships" xmlns:m="http://schemas.openxmlformats.org/officeDocument/2006/math" xmlns:v="urn:schemas-microsoft-com:vml" xmlns:wp14="http://schemas.microsoft.com/office/word/2010/wordprocessingDrawing" xmlns:wp="http://schemas.openxmlformats.org/drawingml/2006/wordprocessingDrawing" xmlns:w10="urn:schemas-microsoft-com:office:word" xmlns:w="http://schemas.openxmlformats.org/wordprocessingml/2006/main" xmlns:w14="http://schemas.microsoft.com/office/word/2010/wordml" xmlns:w15="http://schemas.microsoft.com/office/word/2012/wordml" xmlns:wpg="http://schemas.microsoft.com/office/word/2010/wordprocessingGroup" xmlns:wpi="http://schemas.microsoft.com/office/word/2010/wordprocessingInk" xmlns:wne="http://schemas.microsoft.com/office/word/2006/wordml" xmlns:wps="http://schemas.microsoft.com/office/word/2010/wordprocessingShape" mc:Ignorable="w14 w15 wp14">
+<w:footnotes xmlns:wpc="http://schemas.microsoft.com/office/word/2010/wordprocessingCanvas" xmlns:cx="http://schemas.microsoft.com/office/drawing/2014/chartex" xmlns:cx1="http://schemas.microsoft.com/office/drawing/2015/9/8/chartex" xmlns:cx2="http://schemas.microsoft.com/office/drawing/2015/10/21/chartex" xmlns:cx3="http://schemas.microsoft.com/office/drawing/2016/5/9/chartex" xmlns:cx4="http://schemas.microsoft.com/office/drawing/2016/5/10/chartex" xmlns:cx5="http://schemas.microsoft.com/office/drawing/2016/5/11/chartex" xmlns:cx6="http://schemas.microsoft.com/office/drawing/2016/5/12/chartex" xmlns:cx7="http://schemas.microsoft.com/office/drawing/2016/5/13/chartex" xmlns:cx8="http://schemas.microsoft.com/office/drawing/2016/5/14/chartex" xmlns:mc="http://schemas.openxmlformats.org/markup-compatibility/2006" xmlns:aink="http://schemas.microsoft.com/office/drawing/2016/ink" xmlns:am3d="http://schemas.microsoft.com/office/drawing/2017/model3d" xmlns:o="urn:schemas-microsoft-com:office:office" xmlns:r="http://schemas.openxmlformats.org/officeDocument/2006/relationships" xmlns:m="http://schemas.openxmlformats.org/officeDocument/2006/math" xmlns:v="urn:schemas-microsoft-com:vml" xmlns:wp14="http://schemas.microsoft.com/office/word/2010/wordprocessingDrawing" xmlns:wp="http://schemas.openxmlformats.org/drawingml/2006/wordprocessingDrawing" xmlns:w10="urn:schemas-microsoft-com:office:word" xmlns:w="http://schemas.openxmlformats.org/wordprocessingml/2006/main" xmlns:w14="http://schemas.microsoft.com/office/word/2010/wordml" xmlns:w15="http://schemas.microsoft.com/office/word/2012/wordml" xmlns:w16cex="http://schemas.microsoft.com/office/word/2018/wordml/cex" xmlns:w16cid="http://schemas.microsoft.com/office/word/2016/wordml/cid" xmlns:w16="http://schemas.microsoft.com/office/word/2018/wordml" xmlns:w16sdtdh="http://schemas.microsoft.com/office/word/2020/wordml/sdtdatahash" xmlns:w16se="http://schemas.microsoft.com/office/word/2015/wordml/symex" xmlns:wpg="http://schemas.microsoft.com/office/word/2010/wordprocessingGroup" xmlns:wpi="http://schemas.microsoft.com/office/word/2010/wordprocessingInk" xmlns:wne="http://schemas.microsoft.com/office/word/2006/wordml" xmlns:wps="http://schemas.microsoft.com/office/word/2010/wordprocessingShape" mc:Ignorable="w14 w15 w16se w16cid w16 w16cex w16sdtdh wp14">
   <w:footnote w:type="separator" w:id="-1">
-    <w:p xmlns:wp14="http://schemas.microsoft.com/office/word/2010/wordml" wp14:textId="77777777">
+    <w:p>
       <w:pPr>
         <w:spacing w:line="240" w:lineRule="auto"/>
       </w:pPr>
@@ -1649,7 +1581,7 @@
     </w:p>
   </w:footnote>
   <w:footnote w:type="continuationSeparator" w:id="0">
-    <w:p xmlns:wp14="http://schemas.microsoft.com/office/word/2010/wordml" wp14:textId="77777777">
+    <w:p>
       <w:pPr>
         <w:spacing w:line="240" w:lineRule="auto"/>
       </w:pPr>
@@ -1662,8 +1594,8 @@
 </file>
 
 <file path=word/header1.xml><?xml version="1.0" encoding="utf-8"?>
-<w:hdr xmlns:wpc="http://schemas.microsoft.com/office/word/2010/wordprocessingCanvas" xmlns:mc="http://schemas.openxmlformats.org/markup-compatibility/2006" xmlns:o="urn:schemas-microsoft-com:office:office" xmlns:r="http://schemas.openxmlformats.org/officeDocument/2006/relationships" xmlns:m="http://schemas.openxmlformats.org/officeDocument/2006/math" xmlns:v="urn:schemas-microsoft-com:vml" xmlns:wp14="http://schemas.microsoft.com/office/word/2010/wordprocessingDrawing" xmlns:wp="http://schemas.openxmlformats.org/drawingml/2006/wordprocessingDrawing" xmlns:w10="urn:schemas-microsoft-com:office:word" xmlns:w="http://schemas.openxmlformats.org/wordprocessingml/2006/main" xmlns:w14="http://schemas.microsoft.com/office/word/2010/wordml" xmlns:w15="http://schemas.microsoft.com/office/word/2012/wordml" xmlns:wpg="http://schemas.microsoft.com/office/word/2010/wordprocessingGroup" xmlns:wpi="http://schemas.microsoft.com/office/word/2010/wordprocessingInk" xmlns:wne="http://schemas.microsoft.com/office/word/2006/wordml" xmlns:wps="http://schemas.microsoft.com/office/word/2010/wordprocessingShape" mc:Ignorable="w14 w15 wp14">
-  <w:p xmlns:wp14="http://schemas.microsoft.com/office/word/2010/wordml" wp14:textId="77777777">
+<w:hdr xmlns:wpc="http://schemas.microsoft.com/office/word/2010/wordprocessingCanvas" xmlns:cx="http://schemas.microsoft.com/office/drawing/2014/chartex" xmlns:cx1="http://schemas.microsoft.com/office/drawing/2015/9/8/chartex" xmlns:cx2="http://schemas.microsoft.com/office/drawing/2015/10/21/chartex" xmlns:cx3="http://schemas.microsoft.com/office/drawing/2016/5/9/chartex" xmlns:cx4="http://schemas.microsoft.com/office/drawing/2016/5/10/chartex" xmlns:cx5="http://schemas.microsoft.com/office/drawing/2016/5/11/chartex" xmlns:cx6="http://schemas.microsoft.com/office/drawing/2016/5/12/chartex" xmlns:cx7="http://schemas.microsoft.com/office/drawing/2016/5/13/chartex" xmlns:cx8="http://schemas.microsoft.com/office/drawing/2016/5/14/chartex" xmlns:mc="http://schemas.openxmlformats.org/markup-compatibility/2006" xmlns:aink="http://schemas.microsoft.com/office/drawing/2016/ink" xmlns:am3d="http://schemas.microsoft.com/office/drawing/2017/model3d" xmlns:o="urn:schemas-microsoft-com:office:office" xmlns:r="http://schemas.openxmlformats.org/officeDocument/2006/relationships" xmlns:m="http://schemas.openxmlformats.org/officeDocument/2006/math" xmlns:v="urn:schemas-microsoft-com:vml" xmlns:wp14="http://schemas.microsoft.com/office/word/2010/wordprocessingDrawing" xmlns:wp="http://schemas.openxmlformats.org/drawingml/2006/wordprocessingDrawing" xmlns:w10="urn:schemas-microsoft-com:office:word" xmlns:w="http://schemas.openxmlformats.org/wordprocessingml/2006/main" xmlns:w14="http://schemas.microsoft.com/office/word/2010/wordml" xmlns:w15="http://schemas.microsoft.com/office/word/2012/wordml" xmlns:w16cex="http://schemas.microsoft.com/office/word/2018/wordml/cex" xmlns:w16cid="http://schemas.microsoft.com/office/word/2016/wordml/cid" xmlns:w16="http://schemas.microsoft.com/office/word/2018/wordml" xmlns:w16sdtdh="http://schemas.microsoft.com/office/word/2020/wordml/sdtdatahash" xmlns:w16se="http://schemas.microsoft.com/office/word/2015/wordml/symex" xmlns:wpg="http://schemas.microsoft.com/office/word/2010/wordprocessingGroup" xmlns:wpi="http://schemas.microsoft.com/office/word/2010/wordprocessingInk" xmlns:wne="http://schemas.microsoft.com/office/word/2006/wordml" xmlns:wps="http://schemas.microsoft.com/office/word/2010/wordprocessingShape" mc:Ignorable="w14 w15 w16se w16cid w16 w16cex w16sdtdh wp14">
+  <w:p>
     <w:pPr>
       <w:rPr>
         <w:sz w:val="24"/>
@@ -1671,10 +1603,10 @@
       </w:rPr>
     </w:pPr>
   </w:p>
-  <w:p xmlns:wp14="http://schemas.microsoft.com/office/word/2010/wordml" wp14:textId="77777777">
+  <w:p>
     <w:pPr>
       <w:pBdr>
-        <w:top w:val="single" w:color="000000" w:sz="6" w:space="1"/>
+        <w:top w:val="single" w:sz="6" w:space="1" w:color="000000"/>
       </w:pBdr>
       <w:rPr>
         <w:sz w:val="24"/>
@@ -1682,10 +1614,10 @@
       </w:rPr>
     </w:pPr>
   </w:p>
-  <w:p xmlns:wp14="http://schemas.microsoft.com/office/word/2010/wordml" wp14:textId="77777777">
+  <w:p>
     <w:pPr>
       <w:pBdr>
-        <w:bottom w:val="single" w:color="000000" w:sz="6" w:space="1"/>
+        <w:bottom w:val="single" w:sz="6" w:space="1" w:color="000000"/>
       </w:pBdr>
       <w:jc w:val="right"/>
       <w:rPr>
@@ -1716,10 +1648,10 @@
       <w:t xml:space="preserve"> de Software 2</w:t>
     </w:r>
   </w:p>
-  <w:p xmlns:wp14="http://schemas.microsoft.com/office/word/2010/wordml" wp14:textId="77777777">
+  <w:p>
     <w:pPr>
       <w:pBdr>
-        <w:bottom w:val="single" w:color="000000" w:sz="6" w:space="1"/>
+        <w:bottom w:val="single" w:sz="6" w:space="1" w:color="000000"/>
       </w:pBdr>
       <w:jc w:val="right"/>
       <w:rPr>
@@ -1728,7 +1660,7 @@
       </w:rPr>
     </w:pPr>
   </w:p>
-  <w:p xmlns:wp14="http://schemas.microsoft.com/office/word/2010/wordml" wp14:textId="77777777">
+  <w:p>
     <w:pPr>
       <w:pStyle w:val="Cabealho"/>
     </w:pPr>
@@ -1737,7 +1669,7 @@
 </file>
 
 <file path=word/header2.xml><?xml version="1.0" encoding="utf-8"?>
-<w:hdr xmlns:wpc="http://schemas.microsoft.com/office/word/2010/wordprocessingCanvas" xmlns:mc="http://schemas.openxmlformats.org/markup-compatibility/2006" xmlns:o="urn:schemas-microsoft-com:office:office" xmlns:r="http://schemas.openxmlformats.org/officeDocument/2006/relationships" xmlns:m="http://schemas.openxmlformats.org/officeDocument/2006/math" xmlns:v="urn:schemas-microsoft-com:vml" xmlns:wp14="http://schemas.microsoft.com/office/word/2010/wordprocessingDrawing" xmlns:wp="http://schemas.openxmlformats.org/drawingml/2006/wordprocessingDrawing" xmlns:w10="urn:schemas-microsoft-com:office:word" xmlns:w="http://schemas.openxmlformats.org/wordprocessingml/2006/main" xmlns:w14="http://schemas.microsoft.com/office/word/2010/wordml" xmlns:w15="http://schemas.microsoft.com/office/word/2012/wordml" xmlns:wpg="http://schemas.microsoft.com/office/word/2010/wordprocessingGroup" xmlns:wpi="http://schemas.microsoft.com/office/word/2010/wordprocessingInk" xmlns:wne="http://schemas.microsoft.com/office/word/2006/wordml" xmlns:wps="http://schemas.microsoft.com/office/word/2010/wordprocessingShape" mc:Ignorable="w14 w15 wp14">
+<w:hdr xmlns:wpc="http://schemas.microsoft.com/office/word/2010/wordprocessingCanvas" xmlns:cx="http://schemas.microsoft.com/office/drawing/2014/chartex" xmlns:cx1="http://schemas.microsoft.com/office/drawing/2015/9/8/chartex" xmlns:cx2="http://schemas.microsoft.com/office/drawing/2015/10/21/chartex" xmlns:cx3="http://schemas.microsoft.com/office/drawing/2016/5/9/chartex" xmlns:cx4="http://schemas.microsoft.com/office/drawing/2016/5/10/chartex" xmlns:cx5="http://schemas.microsoft.com/office/drawing/2016/5/11/chartex" xmlns:cx6="http://schemas.microsoft.com/office/drawing/2016/5/12/chartex" xmlns:cx7="http://schemas.microsoft.com/office/drawing/2016/5/13/chartex" xmlns:cx8="http://schemas.microsoft.com/office/drawing/2016/5/14/chartex" xmlns:mc="http://schemas.openxmlformats.org/markup-compatibility/2006" xmlns:aink="http://schemas.microsoft.com/office/drawing/2016/ink" xmlns:am3d="http://schemas.microsoft.com/office/drawing/2017/model3d" xmlns:o="urn:schemas-microsoft-com:office:office" xmlns:r="http://schemas.openxmlformats.org/officeDocument/2006/relationships" xmlns:m="http://schemas.openxmlformats.org/officeDocument/2006/math" xmlns:v="urn:schemas-microsoft-com:vml" xmlns:wp14="http://schemas.microsoft.com/office/word/2010/wordprocessingDrawing" xmlns:wp="http://schemas.openxmlformats.org/drawingml/2006/wordprocessingDrawing" xmlns:w10="urn:schemas-microsoft-com:office:word" xmlns:w="http://schemas.openxmlformats.org/wordprocessingml/2006/main" xmlns:w14="http://schemas.microsoft.com/office/word/2010/wordml" xmlns:w15="http://schemas.microsoft.com/office/word/2012/wordml" xmlns:w16cex="http://schemas.microsoft.com/office/word/2018/wordml/cex" xmlns:w16cid="http://schemas.microsoft.com/office/word/2016/wordml/cid" xmlns:w16="http://schemas.microsoft.com/office/word/2018/wordml" xmlns:w16sdtdh="http://schemas.microsoft.com/office/word/2020/wordml/sdtdatahash" xmlns:w16se="http://schemas.microsoft.com/office/word/2015/wordml/symex" xmlns:wpg="http://schemas.microsoft.com/office/word/2010/wordprocessingGroup" xmlns:wpi="http://schemas.microsoft.com/office/word/2010/wordprocessingInk" xmlns:wne="http://schemas.microsoft.com/office/word/2006/wordml" xmlns:wps="http://schemas.microsoft.com/office/word/2010/wordprocessingShape" mc:Ignorable="w14 w15 w16se w16cid w16 w16cex w16sdtdh wp14">
   <w:tbl>
     <w:tblPr>
       <w:tblW w:w="9558" w:type="dxa"/>
@@ -1748,37 +1680,36 @@
       <w:gridCol w:w="6380"/>
       <w:gridCol w:w="3178"/>
     </w:tblGrid>
-    <w:tr xmlns:wp14="http://schemas.microsoft.com/office/word/2010/wordml" wp14:textId="77777777">
+    <w:tr>
       <w:tc>
         <w:tcPr>
           <w:tcW w:w="6379" w:type="dxa"/>
           <w:tcBorders>
-            <w:top w:val="single" w:color="000000" w:themeColor="text1" w:sz="6" w:space="0"/>
-            <w:left w:val="single" w:color="000000" w:themeColor="text1" w:sz="6" w:space="0"/>
-            <w:bottom w:val="single" w:color="000000" w:themeColor="text1" w:sz="6" w:space="0"/>
-            <w:right w:val="single" w:color="000000" w:themeColor="text1" w:sz="6" w:space="0"/>
+            <w:top w:val="single" w:sz="6" w:space="0" w:color="000000" w:themeColor="text1"/>
+            <w:left w:val="single" w:sz="6" w:space="0" w:color="000000" w:themeColor="text1"/>
+            <w:bottom w:val="single" w:sz="6" w:space="0" w:color="000000" w:themeColor="text1"/>
+            <w:right w:val="single" w:sz="6" w:space="0" w:color="000000" w:themeColor="text1"/>
           </w:tcBorders>
-          <w:tcMar/>
         </w:tcPr>
-        <w:p wp14:textId="3C551905">
-          <w:r>
-            <w:rPr/>
+        <w:p>
+          <w:proofErr w:type="spellStart"/>
+          <w:r>
             <w:t>AlugueLink</w:t>
           </w:r>
+          <w:proofErr w:type="spellEnd"/>
         </w:p>
       </w:tc>
       <w:tc>
         <w:tcPr>
           <w:tcW w:w="3178" w:type="dxa"/>
           <w:tcBorders>
-            <w:top w:val="single" w:color="000000" w:themeColor="text1" w:sz="6" w:space="0"/>
-            <w:left w:val="single" w:color="000000" w:themeColor="text1" w:sz="6" w:space="0"/>
-            <w:bottom w:val="single" w:color="000000" w:themeColor="text1" w:sz="6" w:space="0"/>
-            <w:right w:val="single" w:color="000000" w:themeColor="text1" w:sz="6" w:space="0"/>
+            <w:top w:val="single" w:sz="6" w:space="0" w:color="000000" w:themeColor="text1"/>
+            <w:left w:val="single" w:sz="6" w:space="0" w:color="000000" w:themeColor="text1"/>
+            <w:bottom w:val="single" w:sz="6" w:space="0" w:color="000000" w:themeColor="text1"/>
+            <w:right w:val="single" w:sz="6" w:space="0" w:color="000000" w:themeColor="text1"/>
           </w:tcBorders>
-          <w:tcMar/>
         </w:tcPr>
-        <w:p wp14:textId="30D6F6E4">
+        <w:p>
           <w:pPr>
             <w:tabs>
               <w:tab w:val="left" w:pos="1135"/>
@@ -1787,7 +1718,6 @@
             <w:ind w:right="68"/>
           </w:pPr>
           <w:r>
-            <w:rPr/>
             <w:t xml:space="preserve">  </w:t>
           </w:r>
           <w:r>
@@ -1797,33 +1727,23 @@
             <w:t>Versão:</w:t>
           </w:r>
           <w:r>
-            <w:rPr/>
-            <w:t xml:space="preserve"> </w:t>
-          </w:r>
-          <w:r>
-            <w:rPr/>
-            <w:t>1</w:t>
-          </w:r>
-          <w:r>
-            <w:rPr/>
-            <w:t>.0</w:t>
+            <w:t xml:space="preserve"> 1.0</w:t>
           </w:r>
         </w:p>
       </w:tc>
     </w:tr>
-    <w:tr xmlns:wp14="http://schemas.microsoft.com/office/word/2010/wordml" wp14:textId="77777777">
+    <w:tr>
       <w:tc>
         <w:tcPr>
           <w:tcW w:w="6379" w:type="dxa"/>
           <w:tcBorders>
-            <w:top w:val="single" w:color="000000" w:themeColor="text1" w:sz="6" w:space="0"/>
-            <w:left w:val="single" w:color="000000" w:themeColor="text1" w:sz="6" w:space="0"/>
-            <w:bottom w:val="single" w:color="000000" w:themeColor="text1" w:sz="6" w:space="0"/>
-            <w:right w:val="single" w:color="000000" w:themeColor="text1" w:sz="6" w:space="0"/>
+            <w:top w:val="single" w:sz="6" w:space="0" w:color="000000" w:themeColor="text1"/>
+            <w:left w:val="single" w:sz="6" w:space="0" w:color="000000" w:themeColor="text1"/>
+            <w:bottom w:val="single" w:sz="6" w:space="0" w:color="000000" w:themeColor="text1"/>
+            <w:right w:val="single" w:sz="6" w:space="0" w:color="000000" w:themeColor="text1"/>
           </w:tcBorders>
-          <w:tcMar/>
         </w:tcPr>
-        <w:p wp14:textId="77777777">
+        <w:p>
           <w:pPr>
             <w:rPr>
               <w:lang w:val="pt-BR"/>
@@ -1841,14 +1761,13 @@
         <w:tcPr>
           <w:tcW w:w="3178" w:type="dxa"/>
           <w:tcBorders>
-            <w:top w:val="single" w:color="000000" w:themeColor="text1" w:sz="6" w:space="0"/>
-            <w:left w:val="single" w:color="000000" w:themeColor="text1" w:sz="6" w:space="0"/>
-            <w:bottom w:val="single" w:color="000000" w:themeColor="text1" w:sz="6" w:space="0"/>
-            <w:right w:val="single" w:color="000000" w:themeColor="text1" w:sz="6" w:space="0"/>
+            <w:top w:val="single" w:sz="6" w:space="0" w:color="000000" w:themeColor="text1"/>
+            <w:left w:val="single" w:sz="6" w:space="0" w:color="000000" w:themeColor="text1"/>
+            <w:bottom w:val="single" w:sz="6" w:space="0" w:color="000000" w:themeColor="text1"/>
+            <w:right w:val="single" w:sz="6" w:space="0" w:color="000000" w:themeColor="text1"/>
           </w:tcBorders>
-          <w:tcMar/>
         </w:tcPr>
-        <w:p wp14:textId="75AE954D">
+        <w:p>
           <w:r>
             <w:rPr>
               <w:lang w:val="pt-BR"/>
@@ -1856,30 +1775,22 @@
             <w:t xml:space="preserve">  Date:</w:t>
           </w:r>
           <w:r>
-            <w:rPr/>
-            <w:t xml:space="preserve"> </w:t>
-          </w:r>
-          <w:r>
-            <w:rPr/>
-            <w:t>02</w:t>
+            <w:t xml:space="preserve"> 0</w:t>
+          </w:r>
+          <w:r>
+            <w:t>6</w:t>
           </w:r>
           <w:r>
             <w:rPr>
               <w:lang w:val="pt-BR"/>
             </w:rPr>
-            <w:t>/08/202</w:t>
-          </w:r>
-          <w:r>
-            <w:rPr>
-              <w:lang w:val="pt-BR"/>
-            </w:rPr>
-            <w:t>5</w:t>
+            <w:t>/08/2025</w:t>
           </w:r>
         </w:p>
       </w:tc>
     </w:tr>
   </w:tbl>
-  <w:p xmlns:wp14="http://schemas.microsoft.com/office/word/2010/wordml" wp14:textId="77777777">
+  <w:p>
     <w:pPr>
       <w:pStyle w:val="Cabealho"/>
     </w:pPr>
@@ -1888,17 +1799,17 @@
 </file>
 
 <file path=word/header3.xml><?xml version="1.0" encoding="utf-8"?>
-<w:hdr xmlns:wpc="http://schemas.microsoft.com/office/word/2010/wordprocessingCanvas" xmlns:mc="http://schemas.openxmlformats.org/markup-compatibility/2006" xmlns:o="urn:schemas-microsoft-com:office:office" xmlns:r="http://schemas.openxmlformats.org/officeDocument/2006/relationships" xmlns:m="http://schemas.openxmlformats.org/officeDocument/2006/math" xmlns:v="urn:schemas-microsoft-com:vml" xmlns:wp14="http://schemas.microsoft.com/office/word/2010/wordprocessingDrawing" xmlns:wp="http://schemas.openxmlformats.org/drawingml/2006/wordprocessingDrawing" xmlns:w10="urn:schemas-microsoft-com:office:word" xmlns:w="http://schemas.openxmlformats.org/wordprocessingml/2006/main" xmlns:w14="http://schemas.microsoft.com/office/word/2010/wordml" xmlns:w15="http://schemas.microsoft.com/office/word/2012/wordml" xmlns:wpg="http://schemas.microsoft.com/office/word/2010/wordprocessingGroup" xmlns:wpi="http://schemas.microsoft.com/office/word/2010/wordprocessingInk" xmlns:wne="http://schemas.microsoft.com/office/word/2006/wordml" xmlns:wps="http://schemas.microsoft.com/office/word/2010/wordprocessingShape" mc:Ignorable="w14 w15 wp14">
-  <w:p xmlns:wp14="http://schemas.microsoft.com/office/word/2010/wordml" wp14:textId="77777777"/>
+<w:hdr xmlns:wpc="http://schemas.microsoft.com/office/word/2010/wordprocessingCanvas" xmlns:cx="http://schemas.microsoft.com/office/drawing/2014/chartex" xmlns:cx1="http://schemas.microsoft.com/office/drawing/2015/9/8/chartex" xmlns:cx2="http://schemas.microsoft.com/office/drawing/2015/10/21/chartex" xmlns:cx3="http://schemas.microsoft.com/office/drawing/2016/5/9/chartex" xmlns:cx4="http://schemas.microsoft.com/office/drawing/2016/5/10/chartex" xmlns:cx5="http://schemas.microsoft.com/office/drawing/2016/5/11/chartex" xmlns:cx6="http://schemas.microsoft.com/office/drawing/2016/5/12/chartex" xmlns:cx7="http://schemas.microsoft.com/office/drawing/2016/5/13/chartex" xmlns:cx8="http://schemas.microsoft.com/office/drawing/2016/5/14/chartex" xmlns:mc="http://schemas.openxmlformats.org/markup-compatibility/2006" xmlns:aink="http://schemas.microsoft.com/office/drawing/2016/ink" xmlns:am3d="http://schemas.microsoft.com/office/drawing/2017/model3d" xmlns:o="urn:schemas-microsoft-com:office:office" xmlns:r="http://schemas.openxmlformats.org/officeDocument/2006/relationships" xmlns:m="http://schemas.openxmlformats.org/officeDocument/2006/math" xmlns:v="urn:schemas-microsoft-com:vml" xmlns:wp14="http://schemas.microsoft.com/office/word/2010/wordprocessingDrawing" xmlns:wp="http://schemas.openxmlformats.org/drawingml/2006/wordprocessingDrawing" xmlns:w10="urn:schemas-microsoft-com:office:word" xmlns:w="http://schemas.openxmlformats.org/wordprocessingml/2006/main" xmlns:w14="http://schemas.microsoft.com/office/word/2010/wordml" xmlns:w15="http://schemas.microsoft.com/office/word/2012/wordml" xmlns:w16cex="http://schemas.microsoft.com/office/word/2018/wordml/cex" xmlns:w16cid="http://schemas.microsoft.com/office/word/2016/wordml/cid" xmlns:w16="http://schemas.microsoft.com/office/word/2018/wordml" xmlns:w16sdtdh="http://schemas.microsoft.com/office/word/2020/wordml/sdtdatahash" xmlns:w16se="http://schemas.microsoft.com/office/word/2015/wordml/symex" xmlns:wpg="http://schemas.microsoft.com/office/word/2010/wordprocessingGroup" xmlns:wpi="http://schemas.microsoft.com/office/word/2010/wordprocessingInk" xmlns:wne="http://schemas.microsoft.com/office/word/2006/wordml" xmlns:wps="http://schemas.microsoft.com/office/word/2010/wordprocessingShape" mc:Ignorable="w14 w15 w16se w16cid w16 w16cex w16sdtdh wp14">
+  <w:p/>
 </w:hdr>
 </file>
 
 <file path=word/styles.xml><?xml version="1.0" encoding="utf-8"?>
-<w:styles xmlns:wp14="http://schemas.microsoft.com/office/word/2010/wordprocessingDrawing" xmlns:mc="http://schemas.openxmlformats.org/markup-compatibility/2006" xmlns:r="http://schemas.openxmlformats.org/officeDocument/2006/relationships" xmlns:w="http://schemas.openxmlformats.org/wordprocessingml/2006/main" xmlns:w14="http://schemas.microsoft.com/office/word/2010/wordml" xmlns:w15="http://schemas.microsoft.com/office/word/2012/wordml" mc:Ignorable="w14 w15 wp14">
+<w:styles xmlns:mc="http://schemas.openxmlformats.org/markup-compatibility/2006" xmlns:r="http://schemas.openxmlformats.org/officeDocument/2006/relationships" xmlns:w="http://schemas.openxmlformats.org/wordprocessingml/2006/main" xmlns:w14="http://schemas.microsoft.com/office/word/2010/wordml" xmlns:w15="http://schemas.microsoft.com/office/word/2012/wordml" xmlns:w16cex="http://schemas.microsoft.com/office/word/2018/wordml/cex" xmlns:w16cid="http://schemas.microsoft.com/office/word/2016/wordml/cid" xmlns:w16="http://schemas.microsoft.com/office/word/2018/wordml" xmlns:w16sdtdh="http://schemas.microsoft.com/office/word/2020/wordml/sdtdatahash" xmlns:w16se="http://schemas.microsoft.com/office/word/2015/wordml/symex" mc:Ignorable="w14 w15 w16se w16cid w16 w16cex w16sdtdh">
   <w:docDefaults>
     <w:rPrDefault>
       <w:rPr>
-        <w:rFonts w:ascii="Times New Roman" w:hAnsi="Times New Roman" w:eastAsia="Times New Roman" w:cs="Times New Roman"/>
+        <w:rFonts w:ascii="Times New Roman" w:eastAsia="Times New Roman" w:hAnsi="Times New Roman" w:cs="Times New Roman"/>
         <w:lang w:val="pt-BR" w:eastAsia="pt-BR" w:bidi="ar-SA"/>
       </w:rPr>
     </w:rPrDefault>
@@ -1908,7 +1819,7 @@
       </w:pPr>
     </w:pPrDefault>
   </w:docDefaults>
-  <w:latentStyles w:defLockedState="0" w:defUIPriority="99" w:defSemiHidden="0" w:defUnhideWhenUsed="0" w:defQFormat="0" w:count="371">
+  <w:latentStyles w:defLockedState="0" w:defUIPriority="99" w:defSemiHidden="0" w:defUnhideWhenUsed="0" w:defQFormat="0" w:count="376">
     <w:lsdException w:name="Normal" w:uiPriority="0" w:qFormat="1"/>
     <w:lsdException w:name="heading 1" w:uiPriority="9" w:qFormat="1"/>
     <w:lsdException w:name="heading 2" w:uiPriority="9" w:qFormat="1"/>
@@ -1928,22 +1839,22 @@
     <w:lsdException w:name="index 7" w:semiHidden="1" w:unhideWhenUsed="1"/>
     <w:lsdException w:name="index 8" w:semiHidden="1" w:unhideWhenUsed="1"/>
     <w:lsdException w:name="index 9" w:semiHidden="1" w:unhideWhenUsed="1"/>
-    <w:lsdException w:name="toc 1" w:uiPriority="39" w:semiHidden="1" w:unhideWhenUsed="1"/>
-    <w:lsdException w:name="toc 2" w:uiPriority="39" w:semiHidden="1" w:unhideWhenUsed="1"/>
-    <w:lsdException w:name="toc 3" w:uiPriority="39" w:semiHidden="1" w:unhideWhenUsed="1"/>
-    <w:lsdException w:name="toc 4" w:uiPriority="39" w:semiHidden="1" w:unhideWhenUsed="1"/>
-    <w:lsdException w:name="toc 5" w:uiPriority="39" w:semiHidden="1" w:unhideWhenUsed="1"/>
-    <w:lsdException w:name="toc 6" w:uiPriority="39" w:semiHidden="1" w:unhideWhenUsed="1"/>
-    <w:lsdException w:name="toc 7" w:uiPriority="39" w:semiHidden="1" w:unhideWhenUsed="1"/>
-    <w:lsdException w:name="toc 8" w:uiPriority="39" w:semiHidden="1" w:unhideWhenUsed="1"/>
-    <w:lsdException w:name="toc 9" w:uiPriority="39" w:semiHidden="1" w:unhideWhenUsed="1"/>
+    <w:lsdException w:name="toc 1" w:semiHidden="1" w:uiPriority="39" w:unhideWhenUsed="1"/>
+    <w:lsdException w:name="toc 2" w:semiHidden="1" w:uiPriority="39" w:unhideWhenUsed="1"/>
+    <w:lsdException w:name="toc 3" w:semiHidden="1" w:uiPriority="39" w:unhideWhenUsed="1"/>
+    <w:lsdException w:name="toc 4" w:semiHidden="1" w:uiPriority="39" w:unhideWhenUsed="1"/>
+    <w:lsdException w:name="toc 5" w:semiHidden="1" w:uiPriority="39" w:unhideWhenUsed="1"/>
+    <w:lsdException w:name="toc 6" w:semiHidden="1" w:uiPriority="39" w:unhideWhenUsed="1"/>
+    <w:lsdException w:name="toc 7" w:semiHidden="1" w:uiPriority="39" w:unhideWhenUsed="1"/>
+    <w:lsdException w:name="toc 8" w:semiHidden="1" w:uiPriority="39" w:unhideWhenUsed="1"/>
+    <w:lsdException w:name="toc 9" w:semiHidden="1" w:uiPriority="39" w:unhideWhenUsed="1"/>
     <w:lsdException w:name="Normal Indent" w:semiHidden="1" w:unhideWhenUsed="1"/>
     <w:lsdException w:name="footnote text" w:semiHidden="1" w:unhideWhenUsed="1"/>
     <w:lsdException w:name="annotation text" w:semiHidden="1" w:unhideWhenUsed="1"/>
     <w:lsdException w:name="header" w:semiHidden="1" w:unhideWhenUsed="1"/>
     <w:lsdException w:name="footer" w:semiHidden="1" w:unhideWhenUsed="1"/>
     <w:lsdException w:name="index heading" w:semiHidden="1" w:unhideWhenUsed="1"/>
-    <w:lsdException w:name="caption" w:uiPriority="35" w:semiHidden="1" w:unhideWhenUsed="1" w:qFormat="1"/>
+    <w:lsdException w:name="caption" w:semiHidden="1" w:uiPriority="35" w:unhideWhenUsed="1" w:qFormat="1"/>
     <w:lsdException w:name="table of figures" w:semiHidden="1" w:unhideWhenUsed="1"/>
     <w:lsdException w:name="envelope address" w:semiHidden="1" w:unhideWhenUsed="1"/>
     <w:lsdException w:name="envelope return" w:semiHidden="1" w:unhideWhenUsed="1"/>
@@ -1974,7 +1885,7 @@
     <w:lsdException w:name="Title" w:uiPriority="10" w:qFormat="1"/>
     <w:lsdException w:name="Closing" w:semiHidden="1" w:unhideWhenUsed="1"/>
     <w:lsdException w:name="Signature" w:semiHidden="1" w:unhideWhenUsed="1"/>
-    <w:lsdException w:name="Default Paragraph Font" w:uiPriority="1" w:semiHidden="1" w:unhideWhenUsed="1"/>
+    <w:lsdException w:name="Default Paragraph Font" w:semiHidden="1" w:uiPriority="1" w:unhideWhenUsed="1"/>
     <w:lsdException w:name="Body Text" w:semiHidden="1" w:unhideWhenUsed="1"/>
     <w:lsdException w:name="Body Text Indent" w:semiHidden="1" w:unhideWhenUsed="1"/>
     <w:lsdException w:name="List Continue" w:semiHidden="1" w:unhideWhenUsed="1"/>
@@ -2174,8 +2085,8 @@
     <w:lsdException w:name="Subtle Reference" w:uiPriority="31" w:qFormat="1"/>
     <w:lsdException w:name="Intense Reference" w:uiPriority="32" w:qFormat="1"/>
     <w:lsdException w:name="Book Title" w:uiPriority="33" w:qFormat="1"/>
-    <w:lsdException w:name="Bibliography" w:uiPriority="37" w:semiHidden="1" w:unhideWhenUsed="1"/>
-    <w:lsdException w:name="TOC Heading" w:uiPriority="39" w:semiHidden="1" w:unhideWhenUsed="1" w:qFormat="1"/>
+    <w:lsdException w:name="Bibliography" w:semiHidden="1" w:uiPriority="37" w:unhideWhenUsed="1"/>
+    <w:lsdException w:name="TOC Heading" w:semiHidden="1" w:uiPriority="39" w:unhideWhenUsed="1" w:qFormat="1"/>
     <w:lsdException w:name="Plain Table 1" w:uiPriority="41"/>
     <w:lsdException w:name="Plain Table 2" w:uiPriority="42"/>
     <w:lsdException w:name="Plain Table 3" w:uiPriority="43"/>
@@ -2280,8 +2191,13 @@
     <w:lsdException w:name="List Table 5 Dark Accent 6" w:uiPriority="50"/>
     <w:lsdException w:name="List Table 6 Colorful Accent 6" w:uiPriority="51"/>
     <w:lsdException w:name="List Table 7 Colorful Accent 6" w:uiPriority="52"/>
+    <w:lsdException w:name="Mention" w:semiHidden="1" w:unhideWhenUsed="1"/>
+    <w:lsdException w:name="Smart Hyperlink" w:semiHidden="1" w:unhideWhenUsed="1"/>
+    <w:lsdException w:name="Hashtag" w:semiHidden="1" w:unhideWhenUsed="1"/>
+    <w:lsdException w:name="Unresolved Mention" w:semiHidden="1" w:unhideWhenUsed="1"/>
+    <w:lsdException w:name="Smart Link" w:semiHidden="1" w:unhideWhenUsed="1"/>
   </w:latentStyles>
-  <w:style w:type="paragraph" w:styleId="Normal" w:default="1">
+  <w:style w:type="paragraph" w:default="1" w:styleId="Normal">
     <w:name w:val="Normal"/>
     <w:qFormat/>
     <w:rsid w:val="00A879E8"/>
@@ -2443,13 +2359,13 @@
       <w:szCs w:val="18"/>
     </w:rPr>
   </w:style>
-  <w:style w:type="character" w:styleId="Fontepargpadro" w:default="1">
+  <w:style w:type="character" w:default="1" w:styleId="Fontepargpadro">
     <w:name w:val="Default Paragraph Font"/>
     <w:uiPriority w:val="1"/>
     <w:semiHidden/>
     <w:unhideWhenUsed/>
   </w:style>
-  <w:style w:type="table" w:styleId="Tabelanormal" w:default="1">
+  <w:style w:type="table" w:default="1" w:styleId="Tabelanormal">
     <w:name w:val="Normal Table"/>
     <w:uiPriority w:val="99"/>
     <w:semiHidden/>
@@ -2464,7 +2380,7 @@
       </w:tblCellMar>
     </w:tblPr>
   </w:style>
-  <w:style w:type="numbering" w:styleId="Semlista" w:default="1">
+  <w:style w:type="numbering" w:default="1" w:styleId="Semlista">
     <w:name w:val="No List"/>
     <w:uiPriority w:val="99"/>
     <w:semiHidden/>
@@ -2477,7 +2393,7 @@
     <w:qFormat/>
     <w:rsid w:val="00A879E8"/>
   </w:style>
-  <w:style w:type="character" w:styleId="Caracteresdenotaderodap" w:customStyle="1">
+  <w:style w:type="character" w:customStyle="1" w:styleId="Caracteresdenotaderodap">
     <w:name w:val="Caracteres de nota de rodapé"/>
     <w:semiHidden/>
     <w:qFormat/>
@@ -2523,13 +2439,13 @@
       <w:u w:val="single"/>
     </w:rPr>
   </w:style>
-  <w:style w:type="character" w:styleId="tw4winNone" w:customStyle="1">
+  <w:style w:type="character" w:customStyle="1" w:styleId="tw4winNone">
     <w:name w:val="tw4winNone"/>
     <w:basedOn w:val="Fontepargpadro"/>
     <w:qFormat/>
     <w:rsid w:val="00A879E8"/>
   </w:style>
-  <w:style w:type="character" w:styleId="tw4winExternal" w:customStyle="1">
+  <w:style w:type="character" w:customStyle="1" w:styleId="tw4winExternal">
     <w:name w:val="tw4winExternal"/>
     <w:qFormat/>
     <w:rsid w:val="00A879E8"/>
@@ -2538,7 +2454,7 @@
       <w:color w:val="808080"/>
     </w:rPr>
   </w:style>
-  <w:style w:type="character" w:styleId="tw4winInternal" w:customStyle="1">
+  <w:style w:type="character" w:customStyle="1" w:styleId="tw4winInternal">
     <w:name w:val="tw4winInternal"/>
     <w:qFormat/>
     <w:rsid w:val="00A879E8"/>
@@ -2547,7 +2463,7 @@
       <w:color w:val="FF0000"/>
     </w:rPr>
   </w:style>
-  <w:style w:type="character" w:styleId="tw4winMark" w:customStyle="1">
+  <w:style w:type="character" w:customStyle="1" w:styleId="tw4winMark">
     <w:name w:val="tw4winMark"/>
     <w:qFormat/>
     <w:rsid w:val="00A879E8"/>
@@ -2560,7 +2476,7 @@
       <w:vertAlign w:val="subscript"/>
     </w:rPr>
   </w:style>
-  <w:style w:type="character" w:styleId="tw4winError" w:customStyle="1">
+  <w:style w:type="character" w:customStyle="1" w:styleId="tw4winError">
     <w:name w:val="tw4winError"/>
     <w:qFormat/>
     <w:rsid w:val="00A879E8"/>
@@ -2571,7 +2487,7 @@
       <w:szCs w:val="40"/>
     </w:rPr>
   </w:style>
-  <w:style w:type="character" w:styleId="tw4winTerm" w:customStyle="1">
+  <w:style w:type="character" w:customStyle="1" w:styleId="tw4winTerm">
     <w:name w:val="tw4winTerm"/>
     <w:qFormat/>
     <w:rsid w:val="00A879E8"/>
@@ -2579,7 +2495,7 @@
       <w:color w:val="0000FF"/>
     </w:rPr>
   </w:style>
-  <w:style w:type="character" w:styleId="tw4winPopup" w:customStyle="1">
+  <w:style w:type="character" w:customStyle="1" w:styleId="tw4winPopup">
     <w:name w:val="tw4winPopup"/>
     <w:qFormat/>
     <w:rsid w:val="00A879E8"/>
@@ -2588,7 +2504,7 @@
       <w:color w:val="008000"/>
     </w:rPr>
   </w:style>
-  <w:style w:type="character" w:styleId="tw4winJump" w:customStyle="1">
+  <w:style w:type="character" w:customStyle="1" w:styleId="tw4winJump">
     <w:name w:val="tw4winJump"/>
     <w:qFormat/>
     <w:rsid w:val="00A879E8"/>
@@ -2597,7 +2513,7 @@
       <w:color w:val="008080"/>
     </w:rPr>
   </w:style>
-  <w:style w:type="character" w:styleId="DONOTTRANSLATE" w:customStyle="1">
+  <w:style w:type="character" w:customStyle="1" w:styleId="DONOTTRANSLATE">
     <w:name w:val="DO_NOT_TRANSLATE"/>
     <w:qFormat/>
     <w:rsid w:val="00A879E8"/>
@@ -2606,7 +2522,7 @@
       <w:color w:val="800000"/>
     </w:rPr>
   </w:style>
-  <w:style w:type="character" w:styleId="TextodebaloChar" w:customStyle="1">
+  <w:style w:type="character" w:customStyle="1" w:styleId="TextodebaloChar">
     <w:name w:val="Texto de balão Char"/>
     <w:link w:val="Textodebalo"/>
     <w:uiPriority w:val="99"/>
@@ -2620,7 +2536,7 @@
       <w:lang w:val="en-US" w:eastAsia="en-US"/>
     </w:rPr>
   </w:style>
-  <w:style w:type="character" w:styleId="Vnculodendice" w:customStyle="1">
+  <w:style w:type="character" w:customStyle="1" w:styleId="Vnculodendice">
     <w:name w:val="Vínculo de índice"/>
     <w:qFormat/>
   </w:style>
@@ -2676,7 +2592,7 @@
       <w:szCs w:val="24"/>
     </w:rPr>
   </w:style>
-  <w:style w:type="paragraph" w:styleId="ndice" w:customStyle="1">
+  <w:style w:type="paragraph" w:customStyle="1" w:styleId="ndice">
     <w:name w:val="Índice"/>
     <w:basedOn w:val="Normal"/>
     <w:qFormat/>
@@ -2687,7 +2603,7 @@
       <w:rFonts w:cs="Arial"/>
     </w:rPr>
   </w:style>
-  <w:style w:type="paragraph" w:styleId="Paragraph2" w:customStyle="1">
+  <w:style w:type="paragraph" w:customStyle="1" w:styleId="Paragraph2">
     <w:name w:val="Paragraph2"/>
     <w:basedOn w:val="Normal"/>
     <w:qFormat/>
@@ -2774,7 +2690,7 @@
       <w:ind w:left="864"/>
     </w:pPr>
   </w:style>
-  <w:style w:type="paragraph" w:styleId="CabealhoeRodap" w:customStyle="1">
+  <w:style w:type="paragraph" w:customStyle="1" w:styleId="CabealhoeRodap">
     <w:name w:val="Cabeçalho e Rodapé"/>
     <w:basedOn w:val="Normal"/>
     <w:qFormat/>
@@ -2803,7 +2719,7 @@
       </w:tabs>
     </w:pPr>
   </w:style>
-  <w:style w:type="paragraph" w:styleId="Bullet1" w:customStyle="1">
+  <w:style w:type="paragraph" w:customStyle="1" w:styleId="Bullet1">
     <w:name w:val="Bullet1"/>
     <w:basedOn w:val="Normal"/>
     <w:qFormat/>
@@ -2812,7 +2728,7 @@
       <w:ind w:left="720" w:hanging="432"/>
     </w:pPr>
   </w:style>
-  <w:style w:type="paragraph" w:styleId="Bullet2" w:customStyle="1">
+  <w:style w:type="paragraph" w:customStyle="1" w:styleId="Bullet2">
     <w:name w:val="Bullet2"/>
     <w:basedOn w:val="Normal"/>
     <w:qFormat/>
@@ -2824,7 +2740,7 @@
       <w:color w:val="000080"/>
     </w:rPr>
   </w:style>
-  <w:style w:type="paragraph" w:styleId="Tabletext" w:customStyle="1">
+  <w:style w:type="paragraph" w:customStyle="1" w:styleId="Tabletext">
     <w:name w:val="Tabletext"/>
     <w:basedOn w:val="Normal"/>
     <w:qFormat/>
@@ -2853,7 +2769,7 @@
       <w:keepNext/>
       <w:keepLines/>
       <w:pBdr>
-        <w:bottom w:val="single" w:color="000000" w:sz="6" w:space="0"/>
+        <w:bottom w:val="single" w:sz="6" w:space="0" w:color="000000"/>
       </w:pBdr>
       <w:spacing w:before="40" w:after="40"/>
       <w:ind w:left="360" w:hanging="360"/>
@@ -2863,7 +2779,7 @@
       <w:szCs w:val="16"/>
     </w:rPr>
   </w:style>
-  <w:style w:type="paragraph" w:styleId="MainTitle" w:customStyle="1">
+  <w:style w:type="paragraph" w:customStyle="1" w:styleId="MainTitle">
     <w:name w:val="Main Title"/>
     <w:basedOn w:val="Normal"/>
     <w:qFormat/>
@@ -2881,7 +2797,7 @@
       <w:szCs w:val="32"/>
     </w:rPr>
   </w:style>
-  <w:style w:type="paragraph" w:styleId="Paragraph1" w:customStyle="1">
+  <w:style w:type="paragraph" w:customStyle="1" w:styleId="Paragraph1">
     <w:name w:val="Paragraph1"/>
     <w:basedOn w:val="Normal"/>
     <w:qFormat/>
@@ -2891,7 +2807,7 @@
       <w:jc w:val="both"/>
     </w:pPr>
   </w:style>
-  <w:style w:type="paragraph" w:styleId="Paragraph3" w:customStyle="1">
+  <w:style w:type="paragraph" w:customStyle="1" w:styleId="Paragraph3">
     <w:name w:val="Paragraph3"/>
     <w:basedOn w:val="Normal"/>
     <w:qFormat/>
@@ -2902,7 +2818,7 @@
       <w:jc w:val="both"/>
     </w:pPr>
   </w:style>
-  <w:style w:type="paragraph" w:styleId="Paragraph4" w:customStyle="1">
+  <w:style w:type="paragraph" w:customStyle="1" w:styleId="Paragraph4">
     <w:name w:val="Paragraph4"/>
     <w:basedOn w:val="Normal"/>
     <w:qFormat/>
@@ -2994,7 +2910,7 @@
       <w:u w:val="single"/>
     </w:rPr>
   </w:style>
-  <w:style w:type="paragraph" w:styleId="Body" w:customStyle="1">
+  <w:style w:type="paragraph" w:customStyle="1" w:styleId="Body">
     <w:name w:val="Body"/>
     <w:basedOn w:val="Normal"/>
     <w:qFormat/>
@@ -3005,7 +2921,7 @@
       <w:jc w:val="both"/>
     </w:pPr>
   </w:style>
-  <w:style w:type="paragraph" w:styleId="Bullet" w:customStyle="1">
+  <w:style w:type="paragraph" w:customStyle="1" w:styleId="Bullet">
     <w:name w:val="Bullet"/>
     <w:basedOn w:val="Normal"/>
     <w:qFormat/>
@@ -3020,7 +2936,7 @@
       <w:jc w:val="both"/>
     </w:pPr>
   </w:style>
-  <w:style w:type="paragraph" w:styleId="InfoBlue" w:customStyle="1">
+  <w:style w:type="paragraph" w:customStyle="1" w:styleId="InfoBlue">
     <w:name w:val="InfoBlue"/>
     <w:basedOn w:val="Normal"/>
     <w:next w:val="Corpodetexto"/>
@@ -3100,30 +3016,20 @@
       <w:lang w:val="pt-BR"/>
     </w:rPr>
   </w:style>
-  <w:style xmlns:w="http://schemas.openxmlformats.org/wordprocessingml/2006/main" w:type="table" w:styleId="TableGrid">
-    <w:name xmlns:w="http://schemas.openxmlformats.org/wordprocessingml/2006/main" w:val="Table Grid"/>
-    <w:basedOn xmlns:w="http://schemas.openxmlformats.org/wordprocessingml/2006/main" w:val="Tabelanormal"/>
-    <w:uiPriority xmlns:w="http://schemas.openxmlformats.org/wordprocessingml/2006/main" w:val="59"/>
-    <w:rsid xmlns:w="http://schemas.openxmlformats.org/wordprocessingml/2006/main" w:val="00FB4123"/>
-    <w:pPr xmlns:w="http://schemas.openxmlformats.org/wordprocessingml/2006/main">
-      <w:spacing w:after="0" w:line="240" w:lineRule="auto"/>
-    </w:pPr>
-    <w:tblPr xmlns:w="http://schemas.openxmlformats.org/wordprocessingml/2006/main">
-      <w:tblInd w:w="0" w:type="dxa"/>
+  <w:style w:type="table" w:styleId="Tabelacomgrade">
+    <w:name w:val="Table Grid"/>
+    <w:basedOn w:val="Tabelanormal"/>
+    <w:uiPriority w:val="59"/>
+    <w:rsid w:val="00FB4123"/>
+    <w:tblPr>
       <w:tblBorders>
-        <w:top w:val="single" w:color="000000" w:themeColor="text1" w:sz="4" w:space="0"/>
-        <w:left w:val="single" w:color="000000" w:themeColor="text1" w:sz="4" w:space="0"/>
-        <w:bottom w:val="single" w:color="000000" w:themeColor="text1" w:sz="4" w:space="0"/>
-        <w:right w:val="single" w:color="000000" w:themeColor="text1" w:sz="4" w:space="0"/>
-        <w:insideH w:val="single" w:color="000000" w:themeColor="text1" w:sz="4" w:space="0"/>
-        <w:insideV w:val="single" w:color="000000" w:themeColor="text1" w:sz="4" w:space="0"/>
+        <w:top w:val="single" w:sz="4" w:space="0" w:color="000000" w:themeColor="text1"/>
+        <w:left w:val="single" w:sz="4" w:space="0" w:color="000000" w:themeColor="text1"/>
+        <w:bottom w:val="single" w:sz="4" w:space="0" w:color="000000" w:themeColor="text1"/>
+        <w:right w:val="single" w:sz="4" w:space="0" w:color="000000" w:themeColor="text1"/>
+        <w:insideH w:val="single" w:sz="4" w:space="0" w:color="000000" w:themeColor="text1"/>
+        <w:insideV w:val="single" w:sz="4" w:space="0" w:color="000000" w:themeColor="text1"/>
       </w:tblBorders>
-      <w:tblCellMar>
-        <w:top w:w="0" w:type="dxa"/>
-        <w:left w:w="108" w:type="dxa"/>
-        <w:bottom w:w="0" w:type="dxa"/>
-        <w:right w:w="108" w:type="dxa"/>
-      </w:tblCellMar>
     </w:tblPr>
   </w:style>
 </w:styles>

</xml_diff>